<commit_message>
add templates and purpose of work
</commit_message>
<xml_diff>
--- a/lab1 - histograms, profiles, projections/report.docx
+++ b/lab1 - histograms, profiles, projections/report.docx
@@ -4,22 +4,729 @@
   <w:body>
     <w:p>
       <w:pPr>
-        <w:rPr>
-          <w:rFonts w:ascii="Times New Roman" w:hAnsi="Times New Roman" w:cs="Times New Roman"/>
+        <w:jc w:val="center"/>
+        <w:rPr>
+          <w:rFonts w:ascii="Times New Roman" w:hAnsi="Times New Roman" w:cs="Times New Roman"/>
+          <w:sz w:val="24"/>
+          <w:szCs w:val="24"/>
+          <w:shd w:val="clear" w:color="auto" w:fill="FFFFFF"/>
+        </w:rPr>
+      </w:pPr>
+      <w:r>
+        <w:rPr>
+          <w:rFonts w:ascii="Times New Roman" w:hAnsi="Times New Roman" w:cs="Times New Roman"/>
+          <w:sz w:val="24"/>
+          <w:szCs w:val="24"/>
+          <w:shd w:val="clear" w:color="auto" w:fill="FFFFFF"/>
+        </w:rPr>
+        <w:t>Ф</w:t>
+      </w:r>
+      <w:r>
+        <w:rPr>
+          <w:rFonts w:ascii="Times New Roman" w:hAnsi="Times New Roman" w:cs="Times New Roman"/>
+          <w:sz w:val="24"/>
+          <w:szCs w:val="24"/>
+          <w:shd w:val="clear" w:color="auto" w:fill="FFFFFF"/>
+        </w:rPr>
+        <w:t>едеральное государственное автономное образовательное учреждение высшего образования «Национальный исследовательский университет ИТМО»</w:t>
+      </w:r>
+    </w:p>
+    <w:p>
+      <w:pPr>
+        <w:jc w:val="center"/>
+        <w:rPr>
+          <w:rFonts w:ascii="Times New Roman" w:hAnsi="Times New Roman" w:cs="Times New Roman"/>
+          <w:sz w:val="24"/>
+          <w:szCs w:val="24"/>
+          <w:shd w:val="clear" w:color="auto" w:fill="FFFFFF"/>
+        </w:rPr>
+      </w:pPr>
+    </w:p>
+    <w:p>
+      <w:pPr>
+        <w:jc w:val="center"/>
+        <w:rPr>
+          <w:rFonts w:ascii="Times New Roman" w:hAnsi="Times New Roman" w:cs="Times New Roman"/>
+          <w:sz w:val="24"/>
+          <w:szCs w:val="24"/>
+          <w:shd w:val="clear" w:color="auto" w:fill="FFFFFF"/>
+        </w:rPr>
+      </w:pPr>
+    </w:p>
+    <w:p>
+      <w:pPr>
+        <w:jc w:val="center"/>
+        <w:rPr>
+          <w:rFonts w:ascii="Times New Roman" w:hAnsi="Times New Roman" w:cs="Times New Roman"/>
+          <w:sz w:val="24"/>
+          <w:szCs w:val="24"/>
+          <w:shd w:val="clear" w:color="auto" w:fill="FFFFFF"/>
+        </w:rPr>
+      </w:pPr>
+    </w:p>
+    <w:p>
+      <w:pPr>
+        <w:jc w:val="center"/>
+        <w:rPr>
+          <w:rFonts w:ascii="Times New Roman" w:hAnsi="Times New Roman" w:cs="Times New Roman"/>
+          <w:sz w:val="24"/>
+          <w:szCs w:val="24"/>
+          <w:shd w:val="clear" w:color="auto" w:fill="FFFFFF"/>
+        </w:rPr>
+      </w:pPr>
+    </w:p>
+    <w:p>
+      <w:pPr>
+        <w:rPr>
+          <w:rFonts w:ascii="Times New Roman" w:hAnsi="Times New Roman" w:cs="Times New Roman"/>
+          <w:sz w:val="24"/>
+          <w:szCs w:val="24"/>
+          <w:shd w:val="clear" w:color="auto" w:fill="FFFFFF"/>
+        </w:rPr>
+      </w:pPr>
+    </w:p>
+    <w:p>
+      <w:pPr>
+        <w:jc w:val="center"/>
+        <w:rPr>
+          <w:rFonts w:ascii="Times New Roman" w:hAnsi="Times New Roman" w:cs="Times New Roman"/>
+          <w:sz w:val="24"/>
+          <w:szCs w:val="24"/>
+          <w:shd w:val="clear" w:color="auto" w:fill="FFFFFF"/>
+        </w:rPr>
+      </w:pPr>
+    </w:p>
+    <w:p>
+      <w:pPr>
+        <w:jc w:val="center"/>
+        <w:rPr>
+          <w:rFonts w:ascii="Times New Roman" w:hAnsi="Times New Roman" w:cs="Times New Roman"/>
+          <w:sz w:val="24"/>
+          <w:szCs w:val="24"/>
+          <w:shd w:val="clear" w:color="auto" w:fill="FFFFFF"/>
+        </w:rPr>
+      </w:pPr>
+    </w:p>
+    <w:p>
+      <w:pPr>
+        <w:jc w:val="center"/>
+        <w:rPr>
+          <w:rFonts w:ascii="Times New Roman" w:hAnsi="Times New Roman" w:cs="Times New Roman"/>
+          <w:sz w:val="24"/>
+          <w:szCs w:val="24"/>
+          <w:shd w:val="clear" w:color="auto" w:fill="FFFFFF"/>
+        </w:rPr>
+      </w:pPr>
+      <w:r>
+        <w:rPr>
+          <w:rFonts w:ascii="Times New Roman" w:hAnsi="Times New Roman" w:cs="Times New Roman"/>
+          <w:sz w:val="24"/>
+          <w:szCs w:val="24"/>
+          <w:shd w:val="clear" w:color="auto" w:fill="FFFFFF"/>
+        </w:rPr>
+        <w:t>Отчет по лабораторной работе №1</w:t>
+      </w:r>
+    </w:p>
+    <w:p>
+      <w:pPr>
+        <w:jc w:val="center"/>
+        <w:rPr>
+          <w:rFonts w:ascii="Times New Roman" w:hAnsi="Times New Roman" w:cs="Times New Roman"/>
+          <w:sz w:val="24"/>
+          <w:szCs w:val="24"/>
+          <w:shd w:val="clear" w:color="auto" w:fill="FFFFFF"/>
+        </w:rPr>
+      </w:pPr>
+      <w:r>
+        <w:rPr>
+          <w:rFonts w:ascii="Times New Roman" w:hAnsi="Times New Roman" w:cs="Times New Roman"/>
+          <w:sz w:val="24"/>
+          <w:szCs w:val="24"/>
+          <w:shd w:val="clear" w:color="auto" w:fill="FFFFFF"/>
+        </w:rPr>
+        <w:t>«</w:t>
+      </w:r>
+      <w:r>
+        <w:rPr>
+          <w:rFonts w:ascii="Times New Roman" w:hAnsi="Times New Roman" w:cs="Times New Roman"/>
+          <w:sz w:val="24"/>
+          <w:szCs w:val="24"/>
+          <w:shd w:val="clear" w:color="auto" w:fill="FFFFFF"/>
+        </w:rPr>
+        <w:t>Гистограммы, профили и проекции</w:t>
+      </w:r>
+      <w:r>
+        <w:rPr>
+          <w:rFonts w:ascii="Times New Roman" w:hAnsi="Times New Roman" w:cs="Times New Roman"/>
+          <w:sz w:val="24"/>
+          <w:szCs w:val="24"/>
+          <w:shd w:val="clear" w:color="auto" w:fill="FFFFFF"/>
+        </w:rPr>
+        <w:t>»</w:t>
+      </w:r>
+    </w:p>
+    <w:p>
+      <w:pPr>
+        <w:jc w:val="center"/>
+        <w:rPr>
+          <w:rFonts w:ascii="Times New Roman" w:hAnsi="Times New Roman" w:cs="Times New Roman"/>
+          <w:sz w:val="24"/>
+          <w:szCs w:val="24"/>
+          <w:shd w:val="clear" w:color="auto" w:fill="FFFFFF"/>
+        </w:rPr>
+      </w:pPr>
+      <w:r>
+        <w:rPr>
+          <w:rFonts w:ascii="Times New Roman" w:hAnsi="Times New Roman" w:cs="Times New Roman"/>
+          <w:sz w:val="24"/>
+          <w:szCs w:val="24"/>
+          <w:shd w:val="clear" w:color="auto" w:fill="FFFFFF"/>
+        </w:rPr>
+        <w:t xml:space="preserve">По дисциплине </w:t>
+      </w:r>
+      <w:r>
+        <w:rPr>
+          <w:rFonts w:ascii="Times New Roman" w:hAnsi="Times New Roman" w:cs="Times New Roman"/>
+          <w:sz w:val="24"/>
+          <w:szCs w:val="24"/>
+          <w:shd w:val="clear" w:color="auto" w:fill="FFFFFF"/>
+        </w:rPr>
+        <w:t>«</w:t>
+      </w:r>
+      <w:r>
+        <w:rPr>
+          <w:rFonts w:ascii="Times New Roman" w:hAnsi="Times New Roman" w:cs="Times New Roman"/>
+          <w:sz w:val="24"/>
+          <w:szCs w:val="24"/>
+          <w:shd w:val="clear" w:color="auto" w:fill="FFFFFF"/>
+        </w:rPr>
+        <w:t>Техническое зрение</w:t>
+      </w:r>
+      <w:r>
+        <w:rPr>
+          <w:rFonts w:ascii="Times New Roman" w:hAnsi="Times New Roman" w:cs="Times New Roman"/>
+          <w:sz w:val="24"/>
+          <w:szCs w:val="24"/>
+          <w:shd w:val="clear" w:color="auto" w:fill="FFFFFF"/>
+        </w:rPr>
+        <w:t>»</w:t>
+      </w:r>
+    </w:p>
+    <w:p>
+      <w:pPr>
+        <w:jc w:val="center"/>
+        <w:rPr>
+          <w:rFonts w:ascii="Times New Roman" w:hAnsi="Times New Roman" w:cs="Times New Roman"/>
+          <w:sz w:val="24"/>
+          <w:szCs w:val="24"/>
+          <w:shd w:val="clear" w:color="auto" w:fill="FFFFFF"/>
+        </w:rPr>
+      </w:pPr>
+    </w:p>
+    <w:p>
+      <w:pPr>
+        <w:jc w:val="center"/>
+        <w:rPr>
+          <w:rFonts w:ascii="Times New Roman" w:hAnsi="Times New Roman" w:cs="Times New Roman"/>
+          <w:sz w:val="24"/>
+          <w:szCs w:val="24"/>
+          <w:shd w:val="clear" w:color="auto" w:fill="FFFFFF"/>
+        </w:rPr>
+      </w:pPr>
+    </w:p>
+    <w:p>
+      <w:pPr>
+        <w:jc w:val="center"/>
+        <w:rPr>
+          <w:rFonts w:ascii="Times New Roman" w:hAnsi="Times New Roman" w:cs="Times New Roman"/>
+          <w:sz w:val="24"/>
+          <w:szCs w:val="24"/>
+          <w:shd w:val="clear" w:color="auto" w:fill="FFFFFF"/>
+        </w:rPr>
+      </w:pPr>
+    </w:p>
+    <w:p>
+      <w:pPr>
+        <w:jc w:val="center"/>
+        <w:rPr>
+          <w:rFonts w:ascii="Times New Roman" w:hAnsi="Times New Roman" w:cs="Times New Roman"/>
+          <w:sz w:val="24"/>
+          <w:szCs w:val="24"/>
+          <w:shd w:val="clear" w:color="auto" w:fill="FFFFFF"/>
+        </w:rPr>
+      </w:pPr>
+    </w:p>
+    <w:p>
+      <w:pPr>
+        <w:jc w:val="center"/>
+        <w:rPr>
+          <w:rFonts w:ascii="Times New Roman" w:hAnsi="Times New Roman" w:cs="Times New Roman"/>
+          <w:sz w:val="24"/>
+          <w:szCs w:val="24"/>
+          <w:shd w:val="clear" w:color="auto" w:fill="FFFFFF"/>
+        </w:rPr>
+      </w:pPr>
+    </w:p>
+    <w:p>
+      <w:pPr>
+        <w:jc w:val="center"/>
+        <w:rPr>
+          <w:rFonts w:ascii="Times New Roman" w:hAnsi="Times New Roman" w:cs="Times New Roman"/>
+          <w:sz w:val="24"/>
+          <w:szCs w:val="24"/>
+          <w:shd w:val="clear" w:color="auto" w:fill="FFFFFF"/>
+        </w:rPr>
+      </w:pPr>
+    </w:p>
+    <w:p>
+      <w:pPr>
+        <w:jc w:val="center"/>
+        <w:rPr>
+          <w:rFonts w:ascii="Times New Roman" w:hAnsi="Times New Roman" w:cs="Times New Roman"/>
+          <w:sz w:val="24"/>
+          <w:szCs w:val="24"/>
+          <w:shd w:val="clear" w:color="auto" w:fill="FFFFFF"/>
+        </w:rPr>
+      </w:pPr>
+    </w:p>
+    <w:p>
+      <w:pPr>
+        <w:jc w:val="right"/>
+        <w:rPr>
+          <w:rFonts w:ascii="Times New Roman" w:hAnsi="Times New Roman" w:cs="Times New Roman"/>
+          <w:sz w:val="24"/>
+          <w:szCs w:val="24"/>
+          <w:shd w:val="clear" w:color="auto" w:fill="FFFFFF"/>
+        </w:rPr>
+      </w:pPr>
+      <w:r>
+        <w:rPr>
+          <w:rFonts w:ascii="Times New Roman" w:hAnsi="Times New Roman" w:cs="Times New Roman"/>
+          <w:sz w:val="24"/>
+          <w:szCs w:val="24"/>
+          <w:shd w:val="clear" w:color="auto" w:fill="FFFFFF"/>
+        </w:rPr>
+        <w:t>Выполнил</w:t>
+      </w:r>
+      <w:r>
+        <w:rPr>
+          <w:rFonts w:ascii="Times New Roman" w:hAnsi="Times New Roman" w:cs="Times New Roman"/>
+          <w:sz w:val="24"/>
+          <w:szCs w:val="24"/>
+          <w:shd w:val="clear" w:color="auto" w:fill="FFFFFF"/>
           <w:lang w:val="en-US"/>
+        </w:rPr>
+        <w:t xml:space="preserve">: </w:t>
+      </w:r>
+      <w:r>
+        <w:rPr>
+          <w:rFonts w:ascii="Times New Roman" w:hAnsi="Times New Roman" w:cs="Times New Roman"/>
+          <w:sz w:val="24"/>
+          <w:szCs w:val="24"/>
+          <w:shd w:val="clear" w:color="auto" w:fill="FFFFFF"/>
+        </w:rPr>
+        <w:t>Курчавый В. В.,</w:t>
+      </w:r>
+    </w:p>
+    <w:p>
+      <w:pPr>
+        <w:jc w:val="right"/>
+        <w:rPr>
+          <w:rFonts w:ascii="Times New Roman" w:hAnsi="Times New Roman" w:cs="Times New Roman"/>
+          <w:sz w:val="24"/>
+          <w:szCs w:val="24"/>
+          <w:shd w:val="clear" w:color="auto" w:fill="FFFFFF"/>
+          <w:lang w:val="en-US"/>
+        </w:rPr>
+      </w:pPr>
+      <w:r>
+        <w:rPr>
+          <w:rFonts w:ascii="Times New Roman" w:hAnsi="Times New Roman" w:cs="Times New Roman"/>
+          <w:sz w:val="24"/>
+          <w:szCs w:val="24"/>
+          <w:shd w:val="clear" w:color="auto" w:fill="FFFFFF"/>
+        </w:rPr>
+        <w:t xml:space="preserve">студент группы </w:t>
+      </w:r>
+      <w:r>
+        <w:rPr>
+          <w:rFonts w:ascii="Times New Roman" w:hAnsi="Times New Roman" w:cs="Times New Roman"/>
+          <w:sz w:val="24"/>
+          <w:szCs w:val="24"/>
+          <w:shd w:val="clear" w:color="auto" w:fill="FFFFFF"/>
+          <w:lang w:val="en-US"/>
+        </w:rPr>
+        <w:t>R3338</w:t>
+      </w:r>
+    </w:p>
+    <w:p>
+      <w:pPr>
+        <w:jc w:val="right"/>
+        <w:rPr>
+          <w:rFonts w:ascii="Times New Roman" w:hAnsi="Times New Roman" w:cs="Times New Roman"/>
+          <w:sz w:val="24"/>
+          <w:szCs w:val="24"/>
+          <w:shd w:val="clear" w:color="auto" w:fill="FFFFFF"/>
+        </w:rPr>
+      </w:pPr>
+      <w:r>
+        <w:rPr>
+          <w:rFonts w:ascii="Times New Roman" w:hAnsi="Times New Roman" w:cs="Times New Roman"/>
+          <w:sz w:val="24"/>
+          <w:szCs w:val="24"/>
+          <w:shd w:val="clear" w:color="auto" w:fill="FFFFFF"/>
+        </w:rPr>
+        <w:t>Преподаватель</w:t>
+      </w:r>
+      <w:r>
+        <w:rPr>
+          <w:rFonts w:ascii="Times New Roman" w:hAnsi="Times New Roman" w:cs="Times New Roman"/>
+          <w:sz w:val="24"/>
+          <w:szCs w:val="24"/>
+          <w:shd w:val="clear" w:color="auto" w:fill="FFFFFF"/>
+          <w:lang w:val="en-US"/>
+        </w:rPr>
+        <w:t xml:space="preserve">: </w:t>
+      </w:r>
+      <w:r>
+        <w:rPr>
+          <w:rFonts w:ascii="Times New Roman" w:hAnsi="Times New Roman" w:cs="Times New Roman"/>
+          <w:sz w:val="24"/>
+          <w:szCs w:val="24"/>
+          <w:shd w:val="clear" w:color="auto" w:fill="FFFFFF"/>
+        </w:rPr>
+        <w:t>Шаветов С. В.,</w:t>
+      </w:r>
+    </w:p>
+    <w:p>
+      <w:pPr>
+        <w:jc w:val="right"/>
+        <w:rPr>
+          <w:rFonts w:ascii="Times New Roman" w:hAnsi="Times New Roman" w:cs="Times New Roman"/>
+          <w:sz w:val="24"/>
+          <w:szCs w:val="24"/>
+          <w:shd w:val="clear" w:color="auto" w:fill="FFFFFF"/>
+        </w:rPr>
+      </w:pPr>
+      <w:r>
+        <w:rPr>
+          <w:rFonts w:ascii="Times New Roman" w:hAnsi="Times New Roman" w:cs="Times New Roman"/>
+          <w:sz w:val="24"/>
+          <w:szCs w:val="24"/>
+          <w:shd w:val="clear" w:color="auto" w:fill="FFFFFF"/>
+        </w:rPr>
+        <w:t>канд. техн. Наук, доцент ФСУ и Р</w:t>
+      </w:r>
+    </w:p>
+    <w:p>
+      <w:pPr>
+        <w:jc w:val="right"/>
+        <w:rPr>
+          <w:rFonts w:ascii="Times New Roman" w:hAnsi="Times New Roman" w:cs="Times New Roman"/>
+          <w:sz w:val="24"/>
+          <w:szCs w:val="24"/>
+          <w:shd w:val="clear" w:color="auto" w:fill="FFFFFF"/>
+        </w:rPr>
+      </w:pPr>
+    </w:p>
+    <w:p>
+      <w:pPr>
+        <w:jc w:val="right"/>
+        <w:rPr>
+          <w:rFonts w:ascii="Times New Roman" w:hAnsi="Times New Roman" w:cs="Times New Roman"/>
+          <w:sz w:val="24"/>
+          <w:szCs w:val="24"/>
+          <w:shd w:val="clear" w:color="auto" w:fill="FFFFFF"/>
+        </w:rPr>
+      </w:pPr>
+    </w:p>
+    <w:p>
+      <w:pPr>
+        <w:jc w:val="right"/>
+        <w:rPr>
+          <w:rFonts w:ascii="Times New Roman" w:hAnsi="Times New Roman" w:cs="Times New Roman"/>
+          <w:sz w:val="24"/>
+          <w:szCs w:val="24"/>
+          <w:shd w:val="clear" w:color="auto" w:fill="FFFFFF"/>
+        </w:rPr>
+      </w:pPr>
+    </w:p>
+    <w:p>
+      <w:pPr>
+        <w:jc w:val="right"/>
+        <w:rPr>
+          <w:rFonts w:ascii="Times New Roman" w:hAnsi="Times New Roman" w:cs="Times New Roman"/>
+          <w:sz w:val="24"/>
+          <w:szCs w:val="24"/>
+          <w:shd w:val="clear" w:color="auto" w:fill="FFFFFF"/>
+        </w:rPr>
+      </w:pPr>
+    </w:p>
+    <w:p>
+      <w:pPr>
+        <w:jc w:val="right"/>
+        <w:rPr>
+          <w:rFonts w:ascii="Times New Roman" w:hAnsi="Times New Roman" w:cs="Times New Roman"/>
+          <w:sz w:val="24"/>
+          <w:szCs w:val="24"/>
+          <w:shd w:val="clear" w:color="auto" w:fill="FFFFFF"/>
+        </w:rPr>
+      </w:pPr>
+    </w:p>
+    <w:p>
+      <w:pPr>
+        <w:jc w:val="right"/>
+        <w:rPr>
+          <w:rFonts w:ascii="Times New Roman" w:hAnsi="Times New Roman" w:cs="Times New Roman"/>
+          <w:sz w:val="24"/>
+          <w:szCs w:val="24"/>
+          <w:shd w:val="clear" w:color="auto" w:fill="FFFFFF"/>
+        </w:rPr>
+      </w:pPr>
+    </w:p>
+    <w:p>
+      <w:pPr>
+        <w:jc w:val="right"/>
+        <w:rPr>
+          <w:rFonts w:ascii="Times New Roman" w:hAnsi="Times New Roman" w:cs="Times New Roman"/>
+          <w:sz w:val="24"/>
+          <w:szCs w:val="24"/>
+          <w:shd w:val="clear" w:color="auto" w:fill="FFFFFF"/>
+        </w:rPr>
+      </w:pPr>
+    </w:p>
+    <w:p>
+      <w:pPr>
+        <w:jc w:val="center"/>
+        <w:rPr>
+          <w:rFonts w:ascii="Times New Roman" w:hAnsi="Times New Roman" w:cs="Times New Roman"/>
+          <w:sz w:val="24"/>
+          <w:szCs w:val="24"/>
+          <w:shd w:val="clear" w:color="auto" w:fill="FFFFFF"/>
+        </w:rPr>
+      </w:pPr>
+    </w:p>
+    <w:p>
+      <w:pPr>
+        <w:jc w:val="center"/>
+        <w:rPr>
+          <w:rFonts w:ascii="Times New Roman" w:hAnsi="Times New Roman" w:cs="Times New Roman"/>
+          <w:sz w:val="24"/>
+          <w:szCs w:val="24"/>
+          <w:shd w:val="clear" w:color="auto" w:fill="FFFFFF"/>
+        </w:rPr>
+      </w:pPr>
+      <w:r>
+        <w:rPr>
+          <w:rFonts w:ascii="Times New Roman" w:hAnsi="Times New Roman" w:cs="Times New Roman"/>
+          <w:sz w:val="24"/>
+          <w:szCs w:val="24"/>
+          <w:shd w:val="clear" w:color="auto" w:fill="FFFFFF"/>
+        </w:rPr>
+        <w:t>Санкт – Петербург, 2022</w:t>
+      </w:r>
+    </w:p>
+    <w:p>
+      <w:pPr>
+        <w:spacing w:after="0" w:line="360" w:lineRule="auto"/>
+        <w:jc w:val="both"/>
+        <w:rPr>
+          <w:rFonts w:ascii="Times New Roman" w:hAnsi="Times New Roman" w:cs="Times New Roman"/>
+          <w:b/>
+          <w:sz w:val="24"/>
+          <w:szCs w:val="24"/>
+          <w:shd w:val="clear" w:color="auto" w:fill="FFFFFF"/>
+        </w:rPr>
+      </w:pPr>
+      <w:r>
+        <w:rPr>
+          <w:rFonts w:ascii="Times New Roman" w:hAnsi="Times New Roman" w:cs="Times New Roman"/>
+          <w:b/>
+          <w:sz w:val="24"/>
+          <w:szCs w:val="24"/>
+          <w:shd w:val="clear" w:color="auto" w:fill="FFFFFF"/>
+        </w:rPr>
+        <w:lastRenderedPageBreak/>
+        <w:t>Цель работы.</w:t>
+      </w:r>
+    </w:p>
+    <w:p>
+      <w:pPr>
+        <w:autoSpaceDE w:val="0"/>
+        <w:autoSpaceDN w:val="0"/>
+        <w:adjustRightInd w:val="0"/>
+        <w:spacing w:after="0" w:line="360" w:lineRule="auto"/>
+        <w:ind w:firstLine="709"/>
+        <w:jc w:val="both"/>
+        <w:rPr>
+          <w:rFonts w:ascii="Times New Roman" w:eastAsia="SFRM1000" w:hAnsi="Times New Roman" w:cs="Times New Roman"/>
+          <w:sz w:val="24"/>
+          <w:szCs w:val="24"/>
+          <w:lang w:val="en-US"/>
+        </w:rPr>
+      </w:pPr>
+      <w:r>
+        <w:rPr>
+          <w:rFonts w:ascii="Times New Roman" w:eastAsia="SFRM1000" w:hAnsi="Times New Roman" w:cs="Times New Roman"/>
+          <w:sz w:val="24"/>
+          <w:szCs w:val="24"/>
+        </w:rPr>
+        <w:t>Освоение</w:t>
+      </w:r>
+      <w:r>
+        <w:rPr>
+          <w:rFonts w:ascii="Times New Roman" w:eastAsia="SFRM1000" w:hAnsi="Times New Roman" w:cs="Times New Roman"/>
+          <w:sz w:val="24"/>
+          <w:szCs w:val="24"/>
+        </w:rPr>
+        <w:t xml:space="preserve"> </w:t>
+      </w:r>
+      <w:r>
+        <w:rPr>
+          <w:rFonts w:ascii="Times New Roman" w:eastAsia="SFRM1000" w:hAnsi="Times New Roman" w:cs="Times New Roman"/>
+          <w:sz w:val="24"/>
+          <w:szCs w:val="24"/>
+        </w:rPr>
+        <w:t>основных яркостных и геометрических характеристик</w:t>
+      </w:r>
+      <w:r>
+        <w:rPr>
+          <w:rFonts w:ascii="Times New Roman" w:eastAsia="SFRM1000" w:hAnsi="Times New Roman" w:cs="Times New Roman"/>
+          <w:sz w:val="24"/>
+          <w:szCs w:val="24"/>
+        </w:rPr>
+        <w:t xml:space="preserve"> </w:t>
+      </w:r>
+      <w:r>
+        <w:rPr>
+          <w:rFonts w:ascii="Times New Roman" w:eastAsia="SFRM1000" w:hAnsi="Times New Roman" w:cs="Times New Roman"/>
+          <w:sz w:val="24"/>
+          <w:szCs w:val="24"/>
+        </w:rPr>
+        <w:t>изображений и их использование для анализа изображений.</w:t>
+      </w:r>
+    </w:p>
+    <w:p>
+      <w:pPr>
+        <w:autoSpaceDE w:val="0"/>
+        <w:autoSpaceDN w:val="0"/>
+        <w:adjustRightInd w:val="0"/>
+        <w:spacing w:after="0" w:line="360" w:lineRule="auto"/>
+        <w:jc w:val="both"/>
+        <w:rPr>
+          <w:rFonts w:ascii="Times New Roman" w:eastAsia="SFRM1000" w:hAnsi="Times New Roman" w:cs="Times New Roman"/>
+          <w:sz w:val="24"/>
+          <w:szCs w:val="24"/>
         </w:rPr>
       </w:pPr>
       <w:bookmarkStart w:id="0" w:name="_GoBack"/>
       <w:bookmarkEnd w:id="0"/>
     </w:p>
     <w:sectPr>
+      <w:footerReference w:type="default" r:id="rId7"/>
       <w:pgSz w:w="11906" w:h="16838"/>
-      <w:pgMar w:top="1134" w:right="850" w:bottom="1134" w:left="1701" w:header="708" w:footer="708" w:gutter="0"/>
+      <w:pgMar w:top="1134" w:right="851" w:bottom="1134" w:left="1701" w:header="709" w:footer="709" w:gutter="0"/>
       <w:cols w:space="708"/>
+      <w:titlePg/>
       <w:docGrid w:linePitch="360"/>
     </w:sectPr>
   </w:body>
 </w:document>
+</file>
+
+<file path=word/endnotes.xml><?xml version="1.0" encoding="utf-8"?>
+<w:endnotes xmlns:wpc="http://schemas.microsoft.com/office/word/2010/wordprocessingCanvas" xmlns:cx="http://schemas.microsoft.com/office/drawing/2014/chartex" xmlns:cx1="http://schemas.microsoft.com/office/drawing/2015/9/8/chartex" xmlns:mc="http://schemas.openxmlformats.org/markup-compatibility/2006" xmlns:o="urn:schemas-microsoft-com:office:office" xmlns:r="http://schemas.openxmlformats.org/officeDocument/2006/relationships" xmlns:m="http://schemas.openxmlformats.org/officeDocument/2006/math" xmlns:v="urn:schemas-microsoft-com:vml" xmlns:wp14="http://schemas.microsoft.com/office/word/2010/wordprocessingDrawing" xmlns:wp="http://schemas.openxmlformats.org/drawingml/2006/wordprocessingDrawing" xmlns:w10="urn:schemas-microsoft-com:office:word" xmlns:w="http://schemas.openxmlformats.org/wordprocessingml/2006/main" xmlns:w14="http://schemas.microsoft.com/office/word/2010/wordml" xmlns:w15="http://schemas.microsoft.com/office/word/2012/wordml" xmlns:w16se="http://schemas.microsoft.com/office/word/2015/wordml/symex" xmlns:wpg="http://schemas.microsoft.com/office/word/2010/wordprocessingGroup" xmlns:wpi="http://schemas.microsoft.com/office/word/2010/wordprocessingInk" xmlns:wne="http://schemas.microsoft.com/office/word/2006/wordml" xmlns:wps="http://schemas.microsoft.com/office/word/2010/wordprocessingShape" mc:Ignorable="w14 w15 w16se wp14">
+  <w:endnote w:type="separator" w:id="-1">
+    <w:p>
+      <w:pPr>
+        <w:spacing w:after="0" w:line="240" w:lineRule="auto"/>
+      </w:pPr>
+      <w:r>
+        <w:separator/>
+      </w:r>
+    </w:p>
+  </w:endnote>
+  <w:endnote w:type="continuationSeparator" w:id="0">
+    <w:p>
+      <w:pPr>
+        <w:spacing w:after="0" w:line="240" w:lineRule="auto"/>
+      </w:pPr>
+      <w:r>
+        <w:continuationSeparator/>
+      </w:r>
+    </w:p>
+  </w:endnote>
+</w:endnotes>
+</file>
+
+<file path=word/footer1.xml><?xml version="1.0" encoding="utf-8"?>
+<w:ftr xmlns:wpc="http://schemas.microsoft.com/office/word/2010/wordprocessingCanvas" xmlns:cx="http://schemas.microsoft.com/office/drawing/2014/chartex" xmlns:cx1="http://schemas.microsoft.com/office/drawing/2015/9/8/chartex" xmlns:mc="http://schemas.openxmlformats.org/markup-compatibility/2006" xmlns:o="urn:schemas-microsoft-com:office:office" xmlns:r="http://schemas.openxmlformats.org/officeDocument/2006/relationships" xmlns:m="http://schemas.openxmlformats.org/officeDocument/2006/math" xmlns:v="urn:schemas-microsoft-com:vml" xmlns:wp14="http://schemas.microsoft.com/office/word/2010/wordprocessingDrawing" xmlns:wp="http://schemas.openxmlformats.org/drawingml/2006/wordprocessingDrawing" xmlns:w10="urn:schemas-microsoft-com:office:word" xmlns:w="http://schemas.openxmlformats.org/wordprocessingml/2006/main" xmlns:w14="http://schemas.microsoft.com/office/word/2010/wordml" xmlns:w15="http://schemas.microsoft.com/office/word/2012/wordml" xmlns:w16se="http://schemas.microsoft.com/office/word/2015/wordml/symex" xmlns:wpg="http://schemas.microsoft.com/office/word/2010/wordprocessingGroup" xmlns:wpi="http://schemas.microsoft.com/office/word/2010/wordprocessingInk" xmlns:wne="http://schemas.microsoft.com/office/word/2006/wordml" xmlns:wps="http://schemas.microsoft.com/office/word/2010/wordprocessingShape" mc:Ignorable="w14 w15 w16se wp14">
+  <w:sdt>
+    <w:sdtPr>
+      <w:id w:val="271827100"/>
+      <w:docPartObj>
+        <w:docPartGallery w:val="Page Numbers (Bottom of Page)"/>
+        <w:docPartUnique/>
+      </w:docPartObj>
+    </w:sdtPr>
+    <w:sdtContent>
+      <w:p>
+        <w:pPr>
+          <w:pStyle w:val="a5"/>
+          <w:jc w:val="center"/>
+        </w:pPr>
+        <w:r>
+          <w:fldChar w:fldCharType="begin"/>
+        </w:r>
+        <w:r>
+          <w:instrText>PAGE   \* MERGEFORMAT</w:instrText>
+        </w:r>
+        <w:r>
+          <w:fldChar w:fldCharType="separate"/>
+        </w:r>
+        <w:r>
+          <w:rPr>
+            <w:noProof/>
+          </w:rPr>
+          <w:t>2</w:t>
+        </w:r>
+        <w:r>
+          <w:fldChar w:fldCharType="end"/>
+        </w:r>
+      </w:p>
+    </w:sdtContent>
+  </w:sdt>
+  <w:p>
+    <w:pPr>
+      <w:pStyle w:val="a5"/>
+    </w:pPr>
+  </w:p>
+</w:ftr>
+</file>
+
+<file path=word/footnotes.xml><?xml version="1.0" encoding="utf-8"?>
+<w:footnotes xmlns:wpc="http://schemas.microsoft.com/office/word/2010/wordprocessingCanvas" xmlns:cx="http://schemas.microsoft.com/office/drawing/2014/chartex" xmlns:cx1="http://schemas.microsoft.com/office/drawing/2015/9/8/chartex" xmlns:mc="http://schemas.openxmlformats.org/markup-compatibility/2006" xmlns:o="urn:schemas-microsoft-com:office:office" xmlns:r="http://schemas.openxmlformats.org/officeDocument/2006/relationships" xmlns:m="http://schemas.openxmlformats.org/officeDocument/2006/math" xmlns:v="urn:schemas-microsoft-com:vml" xmlns:wp14="http://schemas.microsoft.com/office/word/2010/wordprocessingDrawing" xmlns:wp="http://schemas.openxmlformats.org/drawingml/2006/wordprocessingDrawing" xmlns:w10="urn:schemas-microsoft-com:office:word" xmlns:w="http://schemas.openxmlformats.org/wordprocessingml/2006/main" xmlns:w14="http://schemas.microsoft.com/office/word/2010/wordml" xmlns:w15="http://schemas.microsoft.com/office/word/2012/wordml" xmlns:w16se="http://schemas.microsoft.com/office/word/2015/wordml/symex" xmlns:wpg="http://schemas.microsoft.com/office/word/2010/wordprocessingGroup" xmlns:wpi="http://schemas.microsoft.com/office/word/2010/wordprocessingInk" xmlns:wne="http://schemas.microsoft.com/office/word/2006/wordml" xmlns:wps="http://schemas.microsoft.com/office/word/2010/wordprocessingShape" mc:Ignorable="w14 w15 w16se wp14">
+  <w:footnote w:type="separator" w:id="-1">
+    <w:p>
+      <w:pPr>
+        <w:spacing w:after="0" w:line="240" w:lineRule="auto"/>
+      </w:pPr>
+      <w:r>
+        <w:separator/>
+      </w:r>
+    </w:p>
+  </w:footnote>
+  <w:footnote w:type="continuationSeparator" w:id="0">
+    <w:p>
+      <w:pPr>
+        <w:spacing w:after="0" w:line="240" w:lineRule="auto"/>
+      </w:pPr>
+      <w:r>
+        <w:continuationSeparator/>
+      </w:r>
+    </w:p>
+  </w:footnote>
+</w:footnotes>
 </file>
 
 <file path=word/styles.xml><?xml version="1.0" encoding="utf-8"?>
@@ -443,6 +1150,50 @@
     <w:semiHidden/>
     <w:unhideWhenUsed/>
   </w:style>
+  <w:style w:type="paragraph" w:styleId="a3">
+    <w:name w:val="header"/>
+    <w:basedOn w:val="a"/>
+    <w:link w:val="a4"/>
+    <w:uiPriority w:val="99"/>
+    <w:unhideWhenUsed/>
+    <w:rsid w:val="004C08BE"/>
+    <w:pPr>
+      <w:tabs>
+        <w:tab w:val="center" w:pos="4677"/>
+        <w:tab w:val="right" w:pos="9355"/>
+      </w:tabs>
+      <w:spacing w:after="0" w:line="240" w:lineRule="auto"/>
+    </w:pPr>
+  </w:style>
+  <w:style w:type="character" w:customStyle="1" w:styleId="a4">
+    <w:name w:val="Верхний колонтитул Знак"/>
+    <w:basedOn w:val="a0"/>
+    <w:link w:val="a3"/>
+    <w:uiPriority w:val="99"/>
+    <w:rsid w:val="004C08BE"/>
+  </w:style>
+  <w:style w:type="paragraph" w:styleId="a5">
+    <w:name w:val="footer"/>
+    <w:basedOn w:val="a"/>
+    <w:link w:val="a6"/>
+    <w:uiPriority w:val="99"/>
+    <w:unhideWhenUsed/>
+    <w:rsid w:val="004C08BE"/>
+    <w:pPr>
+      <w:tabs>
+        <w:tab w:val="center" w:pos="4677"/>
+        <w:tab w:val="right" w:pos="9355"/>
+      </w:tabs>
+      <w:spacing w:after="0" w:line="240" w:lineRule="auto"/>
+    </w:pPr>
+  </w:style>
+  <w:style w:type="character" w:customStyle="1" w:styleId="a6">
+    <w:name w:val="Нижний колонтитул Знак"/>
+    <w:basedOn w:val="a0"/>
+    <w:link w:val="a5"/>
+    <w:uiPriority w:val="99"/>
+    <w:rsid w:val="004C08BE"/>
+  </w:style>
 </w:styles>
 </file>
 
@@ -705,4 +1456,16 @@
     </a:ext>
   </a:extLst>
 </a:theme>
+</file>
+
+<file path=customXml/item1.xml><?xml version="1.0" encoding="utf-8"?>
+<b:Sources xmlns:b="http://schemas.openxmlformats.org/officeDocument/2006/bibliography" xmlns="http://schemas.openxmlformats.org/officeDocument/2006/bibliography" SelectedStyle="\APASixthEditionOfficeOnline.xsl" StyleName="APA" Version="6"/>
+</file>
+
+<file path=customXml/itemProps1.xml><?xml version="1.0" encoding="utf-8"?>
+<ds:datastoreItem xmlns:ds="http://schemas.openxmlformats.org/officeDocument/2006/customXml" ds:itemID="{536CFECF-1289-4412-AC93-36ED8DA16968}">
+  <ds:schemaRefs>
+    <ds:schemaRef ds:uri="http://schemas.openxmlformats.org/officeDocument/2006/bibliography"/>
+  </ds:schemaRefs>
+</ds:datastoreItem>
 </file>
</xml_diff>

<commit_message>
add lenar transform to report
</commit_message>
<xml_diff>
--- a/lab1 - histograms, profiles, projections/report.docx
+++ b/lab1 - histograms, profiles, projections/report.docx
@@ -1,21 +1,19 @@
 
 <file path=word/document.xml><?xml version="1.0" encoding="utf-8"?>
-<w:document xmlns:wpc="http://schemas.microsoft.com/office/word/2010/wordprocessingCanvas" xmlns:cx="http://schemas.microsoft.com/office/drawing/2014/chartex" xmlns:cx1="http://schemas.microsoft.com/office/drawing/2015/9/8/chartex" xmlns:mc="http://schemas.openxmlformats.org/markup-compatibility/2006" xmlns:o="urn:schemas-microsoft-com:office:office" xmlns:r="http://schemas.openxmlformats.org/officeDocument/2006/relationships" xmlns:m="http://schemas.openxmlformats.org/officeDocument/2006/math" xmlns:v="urn:schemas-microsoft-com:vml" xmlns:wp14="http://schemas.microsoft.com/office/word/2010/wordprocessingDrawing" xmlns:wp="http://schemas.openxmlformats.org/drawingml/2006/wordprocessingDrawing" xmlns:w10="urn:schemas-microsoft-com:office:word" xmlns:w="http://schemas.openxmlformats.org/wordprocessingml/2006/main" xmlns:w14="http://schemas.microsoft.com/office/word/2010/wordml" xmlns:w15="http://schemas.microsoft.com/office/word/2012/wordml" xmlns:w16se="http://schemas.microsoft.com/office/word/2015/wordml/symex" xmlns:wpg="http://schemas.microsoft.com/office/word/2010/wordprocessingGroup" xmlns:wpi="http://schemas.microsoft.com/office/word/2010/wordprocessingInk" xmlns:wne="http://schemas.microsoft.com/office/word/2006/wordml" xmlns:wps="http://schemas.microsoft.com/office/word/2010/wordprocessingShape" mc:Ignorable="w14 w15 w16se wp14">
+<w:document xmlns:wpc="http://schemas.microsoft.com/office/word/2010/wordprocessingCanvas" xmlns:cx="http://schemas.microsoft.com/office/drawing/2014/chartex" xmlns:cx1="http://schemas.microsoft.com/office/drawing/2015/9/8/chartex" xmlns:cx2="http://schemas.microsoft.com/office/drawing/2015/10/21/chartex" xmlns:cx3="http://schemas.microsoft.com/office/drawing/2016/5/9/chartex" xmlns:cx4="http://schemas.microsoft.com/office/drawing/2016/5/10/chartex" xmlns:cx5="http://schemas.microsoft.com/office/drawing/2016/5/11/chartex" xmlns:cx6="http://schemas.microsoft.com/office/drawing/2016/5/12/chartex" xmlns:cx7="http://schemas.microsoft.com/office/drawing/2016/5/13/chartex" xmlns:cx8="http://schemas.microsoft.com/office/drawing/2016/5/14/chartex" xmlns:mc="http://schemas.openxmlformats.org/markup-compatibility/2006" xmlns:aink="http://schemas.microsoft.com/office/drawing/2016/ink" xmlns:am3d="http://schemas.microsoft.com/office/drawing/2017/model3d" xmlns:o="urn:schemas-microsoft-com:office:office" xmlns:oel="http://schemas.microsoft.com/office/2019/extlst" xmlns:r="http://schemas.openxmlformats.org/officeDocument/2006/relationships" xmlns:m="http://schemas.openxmlformats.org/officeDocument/2006/math" xmlns:v="urn:schemas-microsoft-com:vml" xmlns:wp14="http://schemas.microsoft.com/office/word/2010/wordprocessingDrawing" xmlns:wp="http://schemas.openxmlformats.org/drawingml/2006/wordprocessingDrawing" xmlns:w10="urn:schemas-microsoft-com:office:word" xmlns:w="http://schemas.openxmlformats.org/wordprocessingml/2006/main" xmlns:w14="http://schemas.microsoft.com/office/word/2010/wordml" xmlns:w15="http://schemas.microsoft.com/office/word/2012/wordml" xmlns:w16cex="http://schemas.microsoft.com/office/word/2018/wordml/cex" xmlns:w16cid="http://schemas.microsoft.com/office/word/2016/wordml/cid" xmlns:w16="http://schemas.microsoft.com/office/word/2018/wordml" xmlns:w16sdtdh="http://schemas.microsoft.com/office/word/2020/wordml/sdtdatahash" xmlns:w16se="http://schemas.microsoft.com/office/word/2015/wordml/symex" xmlns:wpg="http://schemas.microsoft.com/office/word/2010/wordprocessingGroup" xmlns:wpi="http://schemas.microsoft.com/office/word/2010/wordprocessingInk" xmlns:wne="http://schemas.microsoft.com/office/word/2006/wordml" xmlns:wps="http://schemas.microsoft.com/office/word/2010/wordprocessingShape" mc:Ignorable="w14 w15 w16se w16cid w16 w16cex w16sdtdh wp14">
   <w:body>
     <w:p>
       <w:pPr>
         <w:jc w:val="center"/>
         <w:rPr>
-          <w:rFonts w:ascii="Times New Roman" w:hAnsi="Times New Roman" w:cs="Times New Roman"/>
-          <w:sz w:val="24"/>
-          <w:szCs w:val="24"/>
-          <w:shd w:val="clear" w:color="auto" w:fill="FFFFFF"/>
-        </w:rPr>
-      </w:pPr>
-      <w:r>
-        <w:rPr>
-          <w:rFonts w:ascii="Times New Roman" w:hAnsi="Times New Roman" w:cs="Times New Roman"/>
-          <w:sz w:val="24"/>
+          <w:rFonts w:cs="Times New Roman"/>
+          <w:szCs w:val="24"/>
+          <w:shd w:val="clear" w:color="auto" w:fill="FFFFFF"/>
+        </w:rPr>
+      </w:pPr>
+      <w:r>
+        <w:rPr>
+          <w:rFonts w:cs="Times New Roman"/>
           <w:szCs w:val="24"/>
           <w:shd w:val="clear" w:color="auto" w:fill="FFFFFF"/>
         </w:rPr>
@@ -23,8 +21,7 @@
       </w:r>
       <w:r>
         <w:rPr>
-          <w:rFonts w:ascii="Times New Roman" w:hAnsi="Times New Roman" w:cs="Times New Roman"/>
-          <w:sz w:val="24"/>
+          <w:rFonts w:cs="Times New Roman"/>
           <w:szCs w:val="24"/>
           <w:shd w:val="clear" w:color="auto" w:fill="FFFFFF"/>
         </w:rPr>
@@ -35,8 +32,7 @@
       <w:pPr>
         <w:jc w:val="center"/>
         <w:rPr>
-          <w:rFonts w:ascii="Times New Roman" w:hAnsi="Times New Roman" w:cs="Times New Roman"/>
-          <w:sz w:val="24"/>
+          <w:rFonts w:cs="Times New Roman"/>
           <w:szCs w:val="24"/>
           <w:shd w:val="clear" w:color="auto" w:fill="FFFFFF"/>
         </w:rPr>
@@ -46,8 +42,7 @@
       <w:pPr>
         <w:jc w:val="center"/>
         <w:rPr>
-          <w:rFonts w:ascii="Times New Roman" w:hAnsi="Times New Roman" w:cs="Times New Roman"/>
-          <w:sz w:val="24"/>
+          <w:rFonts w:cs="Times New Roman"/>
           <w:szCs w:val="24"/>
           <w:shd w:val="clear" w:color="auto" w:fill="FFFFFF"/>
         </w:rPr>
@@ -57,8 +52,7 @@
       <w:pPr>
         <w:jc w:val="center"/>
         <w:rPr>
-          <w:rFonts w:ascii="Times New Roman" w:hAnsi="Times New Roman" w:cs="Times New Roman"/>
-          <w:sz w:val="24"/>
+          <w:rFonts w:cs="Times New Roman"/>
           <w:szCs w:val="24"/>
           <w:shd w:val="clear" w:color="auto" w:fill="FFFFFF"/>
         </w:rPr>
@@ -68,18 +62,16 @@
       <w:pPr>
         <w:jc w:val="center"/>
         <w:rPr>
-          <w:rFonts w:ascii="Times New Roman" w:hAnsi="Times New Roman" w:cs="Times New Roman"/>
-          <w:sz w:val="24"/>
-          <w:szCs w:val="24"/>
-          <w:shd w:val="clear" w:color="auto" w:fill="FFFFFF"/>
-        </w:rPr>
-      </w:pPr>
-    </w:p>
-    <w:p>
-      <w:pPr>
-        <w:rPr>
-          <w:rFonts w:ascii="Times New Roman" w:hAnsi="Times New Roman" w:cs="Times New Roman"/>
-          <w:sz w:val="24"/>
+          <w:rFonts w:cs="Times New Roman"/>
+          <w:szCs w:val="24"/>
+          <w:shd w:val="clear" w:color="auto" w:fill="FFFFFF"/>
+        </w:rPr>
+      </w:pPr>
+    </w:p>
+    <w:p>
+      <w:pPr>
+        <w:rPr>
+          <w:rFonts w:cs="Times New Roman"/>
           <w:szCs w:val="24"/>
           <w:shd w:val="clear" w:color="auto" w:fill="FFFFFF"/>
         </w:rPr>
@@ -89,8 +81,7 @@
       <w:pPr>
         <w:jc w:val="center"/>
         <w:rPr>
-          <w:rFonts w:ascii="Times New Roman" w:hAnsi="Times New Roman" w:cs="Times New Roman"/>
-          <w:sz w:val="24"/>
+          <w:rFonts w:cs="Times New Roman"/>
           <w:szCs w:val="24"/>
           <w:shd w:val="clear" w:color="auto" w:fill="FFFFFF"/>
         </w:rPr>
@@ -100,8 +91,7 @@
       <w:pPr>
         <w:jc w:val="center"/>
         <w:rPr>
-          <w:rFonts w:ascii="Times New Roman" w:hAnsi="Times New Roman" w:cs="Times New Roman"/>
-          <w:sz w:val="24"/>
+          <w:rFonts w:cs="Times New Roman"/>
           <w:szCs w:val="24"/>
           <w:shd w:val="clear" w:color="auto" w:fill="FFFFFF"/>
         </w:rPr>
@@ -111,16 +101,14 @@
       <w:pPr>
         <w:jc w:val="center"/>
         <w:rPr>
-          <w:rFonts w:ascii="Times New Roman" w:hAnsi="Times New Roman" w:cs="Times New Roman"/>
-          <w:sz w:val="24"/>
-          <w:szCs w:val="24"/>
-          <w:shd w:val="clear" w:color="auto" w:fill="FFFFFF"/>
-        </w:rPr>
-      </w:pPr>
-      <w:r>
-        <w:rPr>
-          <w:rFonts w:ascii="Times New Roman" w:hAnsi="Times New Roman" w:cs="Times New Roman"/>
-          <w:sz w:val="24"/>
+          <w:rFonts w:cs="Times New Roman"/>
+          <w:szCs w:val="24"/>
+          <w:shd w:val="clear" w:color="auto" w:fill="FFFFFF"/>
+        </w:rPr>
+      </w:pPr>
+      <w:r>
+        <w:rPr>
+          <w:rFonts w:cs="Times New Roman"/>
           <w:szCs w:val="24"/>
           <w:shd w:val="clear" w:color="auto" w:fill="FFFFFF"/>
         </w:rPr>
@@ -131,93 +119,43 @@
       <w:pPr>
         <w:jc w:val="center"/>
         <w:rPr>
-          <w:rFonts w:ascii="Times New Roman" w:hAnsi="Times New Roman" w:cs="Times New Roman"/>
-          <w:sz w:val="24"/>
-          <w:szCs w:val="24"/>
-          <w:shd w:val="clear" w:color="auto" w:fill="FFFFFF"/>
-        </w:rPr>
-      </w:pPr>
-      <w:r>
-        <w:rPr>
-          <w:rFonts w:ascii="Times New Roman" w:hAnsi="Times New Roman" w:cs="Times New Roman"/>
-          <w:sz w:val="24"/>
-          <w:szCs w:val="24"/>
-          <w:shd w:val="clear" w:color="auto" w:fill="FFFFFF"/>
-        </w:rPr>
-        <w:t>«</w:t>
-      </w:r>
-      <w:r>
-        <w:rPr>
-          <w:rFonts w:ascii="Times New Roman" w:hAnsi="Times New Roman" w:cs="Times New Roman"/>
-          <w:sz w:val="24"/>
-          <w:szCs w:val="24"/>
-          <w:shd w:val="clear" w:color="auto" w:fill="FFFFFF"/>
-        </w:rPr>
-        <w:t>Гистограммы, профили и проекции</w:t>
-      </w:r>
-      <w:r>
-        <w:rPr>
-          <w:rFonts w:ascii="Times New Roman" w:hAnsi="Times New Roman" w:cs="Times New Roman"/>
-          <w:sz w:val="24"/>
-          <w:szCs w:val="24"/>
-          <w:shd w:val="clear" w:color="auto" w:fill="FFFFFF"/>
-        </w:rPr>
-        <w:t>»</w:t>
+          <w:rFonts w:cs="Times New Roman"/>
+          <w:szCs w:val="24"/>
+          <w:shd w:val="clear" w:color="auto" w:fill="FFFFFF"/>
+        </w:rPr>
+      </w:pPr>
+      <w:r>
+        <w:rPr>
+          <w:rFonts w:cs="Times New Roman"/>
+          <w:szCs w:val="24"/>
+          <w:shd w:val="clear" w:color="auto" w:fill="FFFFFF"/>
+        </w:rPr>
+        <w:t>«Гистограммы, профили и проекции»</w:t>
       </w:r>
     </w:p>
     <w:p>
       <w:pPr>
         <w:jc w:val="center"/>
         <w:rPr>
-          <w:rFonts w:ascii="Times New Roman" w:hAnsi="Times New Roman" w:cs="Times New Roman"/>
-          <w:sz w:val="24"/>
-          <w:szCs w:val="24"/>
-          <w:shd w:val="clear" w:color="auto" w:fill="FFFFFF"/>
-        </w:rPr>
-      </w:pPr>
-      <w:r>
-        <w:rPr>
-          <w:rFonts w:ascii="Times New Roman" w:hAnsi="Times New Roman" w:cs="Times New Roman"/>
-          <w:sz w:val="24"/>
-          <w:szCs w:val="24"/>
-          <w:shd w:val="clear" w:color="auto" w:fill="FFFFFF"/>
-        </w:rPr>
-        <w:t xml:space="preserve">По дисциплине </w:t>
-      </w:r>
-      <w:r>
-        <w:rPr>
-          <w:rFonts w:ascii="Times New Roman" w:hAnsi="Times New Roman" w:cs="Times New Roman"/>
-          <w:sz w:val="24"/>
-          <w:szCs w:val="24"/>
-          <w:shd w:val="clear" w:color="auto" w:fill="FFFFFF"/>
-        </w:rPr>
-        <w:t>«</w:t>
-      </w:r>
-      <w:r>
-        <w:rPr>
-          <w:rFonts w:ascii="Times New Roman" w:hAnsi="Times New Roman" w:cs="Times New Roman"/>
-          <w:sz w:val="24"/>
-          <w:szCs w:val="24"/>
-          <w:shd w:val="clear" w:color="auto" w:fill="FFFFFF"/>
-        </w:rPr>
-        <w:t>Техническое зрение</w:t>
-      </w:r>
-      <w:r>
-        <w:rPr>
-          <w:rFonts w:ascii="Times New Roman" w:hAnsi="Times New Roman" w:cs="Times New Roman"/>
-          <w:sz w:val="24"/>
-          <w:szCs w:val="24"/>
-          <w:shd w:val="clear" w:color="auto" w:fill="FFFFFF"/>
-        </w:rPr>
-        <w:t>»</w:t>
+          <w:rFonts w:cs="Times New Roman"/>
+          <w:szCs w:val="24"/>
+          <w:shd w:val="clear" w:color="auto" w:fill="FFFFFF"/>
+        </w:rPr>
+      </w:pPr>
+      <w:r>
+        <w:rPr>
+          <w:rFonts w:cs="Times New Roman"/>
+          <w:szCs w:val="24"/>
+          <w:shd w:val="clear" w:color="auto" w:fill="FFFFFF"/>
+        </w:rPr>
+        <w:t>По дисциплине «Техническое зрение»</w:t>
       </w:r>
     </w:p>
     <w:p>
       <w:pPr>
         <w:jc w:val="center"/>
         <w:rPr>
-          <w:rFonts w:ascii="Times New Roman" w:hAnsi="Times New Roman" w:cs="Times New Roman"/>
-          <w:sz w:val="24"/>
+          <w:rFonts w:cs="Times New Roman"/>
           <w:szCs w:val="24"/>
           <w:shd w:val="clear" w:color="auto" w:fill="FFFFFF"/>
         </w:rPr>
@@ -227,8 +165,7 @@
       <w:pPr>
         <w:jc w:val="center"/>
         <w:rPr>
-          <w:rFonts w:ascii="Times New Roman" w:hAnsi="Times New Roman" w:cs="Times New Roman"/>
-          <w:sz w:val="24"/>
+          <w:rFonts w:cs="Times New Roman"/>
           <w:szCs w:val="24"/>
           <w:shd w:val="clear" w:color="auto" w:fill="FFFFFF"/>
         </w:rPr>
@@ -238,8 +175,7 @@
       <w:pPr>
         <w:jc w:val="center"/>
         <w:rPr>
-          <w:rFonts w:ascii="Times New Roman" w:hAnsi="Times New Roman" w:cs="Times New Roman"/>
-          <w:sz w:val="24"/>
+          <w:rFonts w:cs="Times New Roman"/>
           <w:szCs w:val="24"/>
           <w:shd w:val="clear" w:color="auto" w:fill="FFFFFF"/>
         </w:rPr>
@@ -249,8 +185,7 @@
       <w:pPr>
         <w:jc w:val="center"/>
         <w:rPr>
-          <w:rFonts w:ascii="Times New Roman" w:hAnsi="Times New Roman" w:cs="Times New Roman"/>
-          <w:sz w:val="24"/>
+          <w:rFonts w:cs="Times New Roman"/>
           <w:szCs w:val="24"/>
           <w:shd w:val="clear" w:color="auto" w:fill="FFFFFF"/>
         </w:rPr>
@@ -260,8 +195,7 @@
       <w:pPr>
         <w:jc w:val="center"/>
         <w:rPr>
-          <w:rFonts w:ascii="Times New Roman" w:hAnsi="Times New Roman" w:cs="Times New Roman"/>
-          <w:sz w:val="24"/>
+          <w:rFonts w:cs="Times New Roman"/>
           <w:szCs w:val="24"/>
           <w:shd w:val="clear" w:color="auto" w:fill="FFFFFF"/>
         </w:rPr>
@@ -271,8 +205,7 @@
       <w:pPr>
         <w:jc w:val="center"/>
         <w:rPr>
-          <w:rFonts w:ascii="Times New Roman" w:hAnsi="Times New Roman" w:cs="Times New Roman"/>
-          <w:sz w:val="24"/>
+          <w:rFonts w:cs="Times New Roman"/>
           <w:szCs w:val="24"/>
           <w:shd w:val="clear" w:color="auto" w:fill="FFFFFF"/>
         </w:rPr>
@@ -282,8 +215,7 @@
       <w:pPr>
         <w:jc w:val="center"/>
         <w:rPr>
-          <w:rFonts w:ascii="Times New Roman" w:hAnsi="Times New Roman" w:cs="Times New Roman"/>
-          <w:sz w:val="24"/>
+          <w:rFonts w:cs="Times New Roman"/>
           <w:szCs w:val="24"/>
           <w:shd w:val="clear" w:color="auto" w:fill="FFFFFF"/>
         </w:rPr>
@@ -293,16 +225,14 @@
       <w:pPr>
         <w:jc w:val="right"/>
         <w:rPr>
-          <w:rFonts w:ascii="Times New Roman" w:hAnsi="Times New Roman" w:cs="Times New Roman"/>
-          <w:sz w:val="24"/>
-          <w:szCs w:val="24"/>
-          <w:shd w:val="clear" w:color="auto" w:fill="FFFFFF"/>
-        </w:rPr>
-      </w:pPr>
-      <w:r>
-        <w:rPr>
-          <w:rFonts w:ascii="Times New Roman" w:hAnsi="Times New Roman" w:cs="Times New Roman"/>
-          <w:sz w:val="24"/>
+          <w:rFonts w:cs="Times New Roman"/>
+          <w:szCs w:val="24"/>
+          <w:shd w:val="clear" w:color="auto" w:fill="FFFFFF"/>
+        </w:rPr>
+      </w:pPr>
+      <w:r>
+        <w:rPr>
+          <w:rFonts w:cs="Times New Roman"/>
           <w:szCs w:val="24"/>
           <w:shd w:val="clear" w:color="auto" w:fill="FFFFFF"/>
         </w:rPr>
@@ -310,120 +240,143 @@
       </w:r>
       <w:r>
         <w:rPr>
-          <w:rFonts w:ascii="Times New Roman" w:hAnsi="Times New Roman" w:cs="Times New Roman"/>
-          <w:sz w:val="24"/>
+          <w:rFonts w:cs="Times New Roman"/>
+          <w:szCs w:val="24"/>
+          <w:shd w:val="clear" w:color="auto" w:fill="FFFFFF"/>
+        </w:rPr>
+        <w:t xml:space="preserve">: </w:t>
+      </w:r>
+      <w:r>
+        <w:rPr>
+          <w:rFonts w:cs="Times New Roman"/>
+          <w:szCs w:val="24"/>
+          <w:shd w:val="clear" w:color="auto" w:fill="FFFFFF"/>
+        </w:rPr>
+        <w:t>Курчавый В. В.,</w:t>
+      </w:r>
+    </w:p>
+    <w:p>
+      <w:pPr>
+        <w:jc w:val="right"/>
+        <w:rPr>
+          <w:rFonts w:cs="Times New Roman"/>
+          <w:szCs w:val="24"/>
+          <w:shd w:val="clear" w:color="auto" w:fill="FFFFFF"/>
+        </w:rPr>
+      </w:pPr>
+      <w:r>
+        <w:rPr>
+          <w:rFonts w:cs="Times New Roman"/>
+          <w:szCs w:val="24"/>
+          <w:shd w:val="clear" w:color="auto" w:fill="FFFFFF"/>
+        </w:rPr>
+        <w:t xml:space="preserve">студент группы </w:t>
+      </w:r>
+      <w:r>
+        <w:rPr>
+          <w:rFonts w:cs="Times New Roman"/>
           <w:szCs w:val="24"/>
           <w:shd w:val="clear" w:color="auto" w:fill="FFFFFF"/>
           <w:lang w:val="en-US"/>
         </w:rPr>
+        <w:t>R</w:t>
+      </w:r>
+      <w:r>
+        <w:rPr>
+          <w:rFonts w:cs="Times New Roman"/>
+          <w:szCs w:val="24"/>
+          <w:shd w:val="clear" w:color="auto" w:fill="FFFFFF"/>
+        </w:rPr>
+        <w:t>3338</w:t>
+      </w:r>
+    </w:p>
+    <w:p>
+      <w:pPr>
+        <w:jc w:val="right"/>
+        <w:rPr>
+          <w:rFonts w:cs="Times New Roman"/>
+          <w:szCs w:val="24"/>
+          <w:shd w:val="clear" w:color="auto" w:fill="FFFFFF"/>
+        </w:rPr>
+      </w:pPr>
+      <w:r>
+        <w:rPr>
+          <w:rFonts w:cs="Times New Roman"/>
+          <w:szCs w:val="24"/>
+          <w:shd w:val="clear" w:color="auto" w:fill="FFFFFF"/>
+        </w:rPr>
+        <w:t>Преподаватель</w:t>
+      </w:r>
+      <w:r>
+        <w:rPr>
+          <w:rFonts w:cs="Times New Roman"/>
+          <w:szCs w:val="24"/>
+          <w:shd w:val="clear" w:color="auto" w:fill="FFFFFF"/>
+        </w:rPr>
         <w:t xml:space="preserve">: </w:t>
       </w:r>
-      <w:r>
-        <w:rPr>
-          <w:rFonts w:ascii="Times New Roman" w:hAnsi="Times New Roman" w:cs="Times New Roman"/>
-          <w:sz w:val="24"/>
-          <w:szCs w:val="24"/>
-          <w:shd w:val="clear" w:color="auto" w:fill="FFFFFF"/>
-        </w:rPr>
-        <w:t>Курчавый В. В.,</w:t>
+      <w:proofErr w:type="spellStart"/>
+      <w:r>
+        <w:rPr>
+          <w:rFonts w:cs="Times New Roman"/>
+          <w:szCs w:val="24"/>
+          <w:shd w:val="clear" w:color="auto" w:fill="FFFFFF"/>
+        </w:rPr>
+        <w:t>Шаветов</w:t>
+      </w:r>
+      <w:proofErr w:type="spellEnd"/>
+      <w:r>
+        <w:rPr>
+          <w:rFonts w:cs="Times New Roman"/>
+          <w:szCs w:val="24"/>
+          <w:shd w:val="clear" w:color="auto" w:fill="FFFFFF"/>
+        </w:rPr>
+        <w:t xml:space="preserve"> С. В.,</w:t>
       </w:r>
     </w:p>
     <w:p>
       <w:pPr>
         <w:jc w:val="right"/>
         <w:rPr>
-          <w:rFonts w:ascii="Times New Roman" w:hAnsi="Times New Roman" w:cs="Times New Roman"/>
-          <w:sz w:val="24"/>
-          <w:szCs w:val="24"/>
-          <w:shd w:val="clear" w:color="auto" w:fill="FFFFFF"/>
-          <w:lang w:val="en-US"/>
-        </w:rPr>
-      </w:pPr>
-      <w:r>
-        <w:rPr>
-          <w:rFonts w:ascii="Times New Roman" w:hAnsi="Times New Roman" w:cs="Times New Roman"/>
-          <w:sz w:val="24"/>
-          <w:szCs w:val="24"/>
-          <w:shd w:val="clear" w:color="auto" w:fill="FFFFFF"/>
-        </w:rPr>
-        <w:t xml:space="preserve">студент группы </w:t>
-      </w:r>
-      <w:r>
-        <w:rPr>
-          <w:rFonts w:ascii="Times New Roman" w:hAnsi="Times New Roman" w:cs="Times New Roman"/>
-          <w:sz w:val="24"/>
-          <w:szCs w:val="24"/>
-          <w:shd w:val="clear" w:color="auto" w:fill="FFFFFF"/>
-          <w:lang w:val="en-US"/>
-        </w:rPr>
-        <w:t>R3338</w:t>
+          <w:rFonts w:cs="Times New Roman"/>
+          <w:szCs w:val="24"/>
+          <w:shd w:val="clear" w:color="auto" w:fill="FFFFFF"/>
+        </w:rPr>
+      </w:pPr>
+      <w:r>
+        <w:rPr>
+          <w:rFonts w:cs="Times New Roman"/>
+          <w:szCs w:val="24"/>
+          <w:shd w:val="clear" w:color="auto" w:fill="FFFFFF"/>
+        </w:rPr>
+        <w:t>канд. техн. Наук, доцент ФСУ и Р</w:t>
       </w:r>
     </w:p>
     <w:p>
       <w:pPr>
         <w:jc w:val="right"/>
         <w:rPr>
-          <w:rFonts w:ascii="Times New Roman" w:hAnsi="Times New Roman" w:cs="Times New Roman"/>
-          <w:sz w:val="24"/>
-          <w:szCs w:val="24"/>
-          <w:shd w:val="clear" w:color="auto" w:fill="FFFFFF"/>
-        </w:rPr>
-      </w:pPr>
-      <w:r>
-        <w:rPr>
-          <w:rFonts w:ascii="Times New Roman" w:hAnsi="Times New Roman" w:cs="Times New Roman"/>
-          <w:sz w:val="24"/>
-          <w:szCs w:val="24"/>
-          <w:shd w:val="clear" w:color="auto" w:fill="FFFFFF"/>
-        </w:rPr>
-        <w:t>Преподаватель</w:t>
-      </w:r>
-      <w:r>
-        <w:rPr>
-          <w:rFonts w:ascii="Times New Roman" w:hAnsi="Times New Roman" w:cs="Times New Roman"/>
-          <w:sz w:val="24"/>
-          <w:szCs w:val="24"/>
-          <w:shd w:val="clear" w:color="auto" w:fill="FFFFFF"/>
-          <w:lang w:val="en-US"/>
-        </w:rPr>
-        <w:t xml:space="preserve">: </w:t>
-      </w:r>
-      <w:r>
-        <w:rPr>
-          <w:rFonts w:ascii="Times New Roman" w:hAnsi="Times New Roman" w:cs="Times New Roman"/>
-          <w:sz w:val="24"/>
-          <w:szCs w:val="24"/>
-          <w:shd w:val="clear" w:color="auto" w:fill="FFFFFF"/>
-        </w:rPr>
-        <w:t>Шаветов С. В.,</w:t>
-      </w:r>
+          <w:rFonts w:cs="Times New Roman"/>
+          <w:szCs w:val="24"/>
+          <w:shd w:val="clear" w:color="auto" w:fill="FFFFFF"/>
+        </w:rPr>
+      </w:pPr>
     </w:p>
     <w:p>
       <w:pPr>
         <w:jc w:val="right"/>
         <w:rPr>
-          <w:rFonts w:ascii="Times New Roman" w:hAnsi="Times New Roman" w:cs="Times New Roman"/>
-          <w:sz w:val="24"/>
-          <w:szCs w:val="24"/>
-          <w:shd w:val="clear" w:color="auto" w:fill="FFFFFF"/>
-        </w:rPr>
-      </w:pPr>
-      <w:r>
-        <w:rPr>
-          <w:rFonts w:ascii="Times New Roman" w:hAnsi="Times New Roman" w:cs="Times New Roman"/>
-          <w:sz w:val="24"/>
-          <w:szCs w:val="24"/>
-          <w:shd w:val="clear" w:color="auto" w:fill="FFFFFF"/>
-        </w:rPr>
-        <w:t>канд. техн. Наук, доцент ФСУ и Р</w:t>
-      </w:r>
+          <w:rFonts w:cs="Times New Roman"/>
+          <w:szCs w:val="24"/>
+          <w:shd w:val="clear" w:color="auto" w:fill="FFFFFF"/>
+        </w:rPr>
+      </w:pPr>
     </w:p>
     <w:p>
       <w:pPr>
         <w:jc w:val="right"/>
         <w:rPr>
-          <w:rFonts w:ascii="Times New Roman" w:hAnsi="Times New Roman" w:cs="Times New Roman"/>
-          <w:sz w:val="24"/>
+          <w:rFonts w:cs="Times New Roman"/>
           <w:szCs w:val="24"/>
           <w:shd w:val="clear" w:color="auto" w:fill="FFFFFF"/>
         </w:rPr>
@@ -433,8 +386,7 @@
       <w:pPr>
         <w:jc w:val="right"/>
         <w:rPr>
-          <w:rFonts w:ascii="Times New Roman" w:hAnsi="Times New Roman" w:cs="Times New Roman"/>
-          <w:sz w:val="24"/>
+          <w:rFonts w:cs="Times New Roman"/>
           <w:szCs w:val="24"/>
           <w:shd w:val="clear" w:color="auto" w:fill="FFFFFF"/>
         </w:rPr>
@@ -444,8 +396,7 @@
       <w:pPr>
         <w:jc w:val="right"/>
         <w:rPr>
-          <w:rFonts w:ascii="Times New Roman" w:hAnsi="Times New Roman" w:cs="Times New Roman"/>
-          <w:sz w:val="24"/>
+          <w:rFonts w:cs="Times New Roman"/>
           <w:szCs w:val="24"/>
           <w:shd w:val="clear" w:color="auto" w:fill="FFFFFF"/>
         </w:rPr>
@@ -455,8 +406,7 @@
       <w:pPr>
         <w:jc w:val="right"/>
         <w:rPr>
-          <w:rFonts w:ascii="Times New Roman" w:hAnsi="Times New Roman" w:cs="Times New Roman"/>
-          <w:sz w:val="24"/>
+          <w:rFonts w:cs="Times New Roman"/>
           <w:szCs w:val="24"/>
           <w:shd w:val="clear" w:color="auto" w:fill="FFFFFF"/>
         </w:rPr>
@@ -466,30 +416,7 @@
       <w:pPr>
         <w:jc w:val="right"/>
         <w:rPr>
-          <w:rFonts w:ascii="Times New Roman" w:hAnsi="Times New Roman" w:cs="Times New Roman"/>
-          <w:sz w:val="24"/>
-          <w:szCs w:val="24"/>
-          <w:shd w:val="clear" w:color="auto" w:fill="FFFFFF"/>
-        </w:rPr>
-      </w:pPr>
-    </w:p>
-    <w:p>
-      <w:pPr>
-        <w:jc w:val="right"/>
-        <w:rPr>
-          <w:rFonts w:ascii="Times New Roman" w:hAnsi="Times New Roman" w:cs="Times New Roman"/>
-          <w:sz w:val="24"/>
-          <w:szCs w:val="24"/>
-          <w:shd w:val="clear" w:color="auto" w:fill="FFFFFF"/>
-        </w:rPr>
-      </w:pPr>
-    </w:p>
-    <w:p>
-      <w:pPr>
-        <w:jc w:val="right"/>
-        <w:rPr>
-          <w:rFonts w:ascii="Times New Roman" w:hAnsi="Times New Roman" w:cs="Times New Roman"/>
-          <w:sz w:val="24"/>
+          <w:rFonts w:cs="Times New Roman"/>
           <w:szCs w:val="24"/>
           <w:shd w:val="clear" w:color="auto" w:fill="FFFFFF"/>
         </w:rPr>
@@ -499,8 +426,7 @@
       <w:pPr>
         <w:jc w:val="center"/>
         <w:rPr>
-          <w:rFonts w:ascii="Times New Roman" w:hAnsi="Times New Roman" w:cs="Times New Roman"/>
-          <w:sz w:val="24"/>
+          <w:rFonts w:cs="Times New Roman"/>
           <w:szCs w:val="24"/>
           <w:shd w:val="clear" w:color="auto" w:fill="FFFFFF"/>
         </w:rPr>
@@ -510,16 +436,14 @@
       <w:pPr>
         <w:jc w:val="center"/>
         <w:rPr>
-          <w:rFonts w:ascii="Times New Roman" w:hAnsi="Times New Roman" w:cs="Times New Roman"/>
-          <w:sz w:val="24"/>
-          <w:szCs w:val="24"/>
-          <w:shd w:val="clear" w:color="auto" w:fill="FFFFFF"/>
-        </w:rPr>
-      </w:pPr>
-      <w:r>
-        <w:rPr>
-          <w:rFonts w:ascii="Times New Roman" w:hAnsi="Times New Roman" w:cs="Times New Roman"/>
-          <w:sz w:val="24"/>
+          <w:rFonts w:cs="Times New Roman"/>
+          <w:szCs w:val="24"/>
+          <w:shd w:val="clear" w:color="auto" w:fill="FFFFFF"/>
+        </w:rPr>
+      </w:pPr>
+      <w:r>
+        <w:rPr>
+          <w:rFonts w:cs="Times New Roman"/>
           <w:szCs w:val="24"/>
           <w:shd w:val="clear" w:color="auto" w:fill="FFFFFF"/>
         </w:rPr>
@@ -531,23 +455,21 @@
         <w:spacing w:after="0" w:line="360" w:lineRule="auto"/>
         <w:jc w:val="both"/>
         <w:rPr>
-          <w:rFonts w:ascii="Times New Roman" w:hAnsi="Times New Roman" w:cs="Times New Roman"/>
+          <w:rFonts w:cs="Times New Roman"/>
           <w:b/>
-          <w:sz w:val="24"/>
-          <w:szCs w:val="24"/>
-          <w:shd w:val="clear" w:color="auto" w:fill="FFFFFF"/>
-        </w:rPr>
-      </w:pPr>
-      <w:r>
-        <w:rPr>
-          <w:rFonts w:ascii="Times New Roman" w:hAnsi="Times New Roman" w:cs="Times New Roman"/>
+          <w:szCs w:val="24"/>
+          <w:shd w:val="clear" w:color="auto" w:fill="FFFFFF"/>
+        </w:rPr>
+      </w:pPr>
+      <w:r>
+        <w:rPr>
+          <w:rFonts w:cs="Times New Roman"/>
           <w:b/>
-          <w:sz w:val="24"/>
           <w:szCs w:val="24"/>
           <w:shd w:val="clear" w:color="auto" w:fill="FFFFFF"/>
         </w:rPr>
         <w:lastRenderedPageBreak/>
-        <w:t>Цель работы.</w:t>
+        <w:t>Цель работы</w:t>
       </w:r>
     </w:p>
     <w:p>
@@ -559,48 +481,41 @@
         <w:ind w:firstLine="709"/>
         <w:jc w:val="both"/>
         <w:rPr>
-          <w:rFonts w:ascii="Times New Roman" w:eastAsia="SFRM1000" w:hAnsi="Times New Roman" w:cs="Times New Roman"/>
-          <w:sz w:val="24"/>
-          <w:szCs w:val="24"/>
-          <w:lang w:val="en-US"/>
-        </w:rPr>
-      </w:pPr>
-      <w:r>
-        <w:rPr>
-          <w:rFonts w:ascii="Times New Roman" w:eastAsia="SFRM1000" w:hAnsi="Times New Roman" w:cs="Times New Roman"/>
-          <w:sz w:val="24"/>
+          <w:rFonts w:eastAsia="SFRM1000" w:cs="Times New Roman"/>
+          <w:szCs w:val="24"/>
+        </w:rPr>
+      </w:pPr>
+      <w:r>
+        <w:rPr>
+          <w:rFonts w:eastAsia="SFRM1000" w:cs="Times New Roman"/>
           <w:szCs w:val="24"/>
         </w:rPr>
         <w:t>Освоение</w:t>
       </w:r>
       <w:r>
         <w:rPr>
-          <w:rFonts w:ascii="Times New Roman" w:eastAsia="SFRM1000" w:hAnsi="Times New Roman" w:cs="Times New Roman"/>
-          <w:sz w:val="24"/>
+          <w:rFonts w:eastAsia="SFRM1000" w:cs="Times New Roman"/>
           <w:szCs w:val="24"/>
         </w:rPr>
         <w:t xml:space="preserve"> </w:t>
       </w:r>
       <w:r>
         <w:rPr>
-          <w:rFonts w:ascii="Times New Roman" w:eastAsia="SFRM1000" w:hAnsi="Times New Roman" w:cs="Times New Roman"/>
-          <w:sz w:val="24"/>
+          <w:rFonts w:eastAsia="SFRM1000" w:cs="Times New Roman"/>
           <w:szCs w:val="24"/>
         </w:rPr>
         <w:t>основных яркостных и геометрических характеристик</w:t>
       </w:r>
       <w:r>
         <w:rPr>
-          <w:rFonts w:ascii="Times New Roman" w:eastAsia="SFRM1000" w:hAnsi="Times New Roman" w:cs="Times New Roman"/>
-          <w:sz w:val="24"/>
+          <w:rFonts w:eastAsia="SFRM1000" w:cs="Times New Roman"/>
           <w:szCs w:val="24"/>
         </w:rPr>
         <w:t xml:space="preserve"> </w:t>
       </w:r>
       <w:r>
         <w:rPr>
-          <w:rFonts w:ascii="Times New Roman" w:eastAsia="SFRM1000" w:hAnsi="Times New Roman" w:cs="Times New Roman"/>
-          <w:sz w:val="24"/>
+          <w:rFonts w:eastAsia="SFRM1000" w:cs="Times New Roman"/>
           <w:szCs w:val="24"/>
         </w:rPr>
         <w:t>изображений и их использование для анализа изображений.</w:t>
@@ -614,16 +529,2098 @@
         <w:spacing w:after="0" w:line="360" w:lineRule="auto"/>
         <w:jc w:val="both"/>
         <w:rPr>
-          <w:rFonts w:ascii="Times New Roman" w:eastAsia="SFRM1000" w:hAnsi="Times New Roman" w:cs="Times New Roman"/>
+          <w:rFonts w:cs="Times New Roman"/>
+          <w:b/>
+          <w:bCs/>
+          <w:szCs w:val="24"/>
+        </w:rPr>
+      </w:pPr>
+      <w:r>
+        <w:rPr>
+          <w:rFonts w:cs="Times New Roman"/>
+          <w:b/>
+          <w:bCs/>
+          <w:szCs w:val="24"/>
+        </w:rPr>
+        <w:t>Теоретическое обоснование применимых методов</w:t>
+      </w:r>
+    </w:p>
+    <w:p>
+      <w:pPr>
+        <w:autoSpaceDE w:val="0"/>
+        <w:autoSpaceDN w:val="0"/>
+        <w:adjustRightInd w:val="0"/>
+        <w:spacing w:after="0" w:line="360" w:lineRule="auto"/>
+        <w:jc w:val="both"/>
+        <w:rPr>
+          <w:rFonts w:cs="Times New Roman"/>
+          <w:b/>
+          <w:bCs/>
+          <w:szCs w:val="24"/>
+        </w:rPr>
+      </w:pPr>
+      <w:r>
+        <w:rPr>
+          <w:rFonts w:cs="Times New Roman"/>
+          <w:b/>
+          <w:bCs/>
+          <w:szCs w:val="24"/>
+        </w:rPr>
+        <w:t>Ход выполнения работы</w:t>
+      </w:r>
+    </w:p>
+    <w:p>
+      <w:pPr>
+        <w:pStyle w:val="a7"/>
+        <w:numPr>
+          <w:ilvl w:val="0"/>
+          <w:numId w:val="1"/>
+        </w:numPr>
+        <w:autoSpaceDE w:val="0"/>
+        <w:autoSpaceDN w:val="0"/>
+        <w:adjustRightInd w:val="0"/>
+        <w:spacing w:after="0" w:line="360" w:lineRule="auto"/>
+        <w:ind w:left="714" w:hanging="357"/>
+        <w:jc w:val="both"/>
+        <w:rPr>
+          <w:rFonts w:eastAsia="SFRM1000" w:cs="Times New Roman"/>
+          <w:b/>
+          <w:bCs/>
+          <w:szCs w:val="24"/>
+        </w:rPr>
+      </w:pPr>
+      <w:r>
+        <w:rPr>
+          <w:rFonts w:eastAsia="SFRM1000" w:cs="Times New Roman"/>
+          <w:b/>
+          <w:bCs/>
+          <w:szCs w:val="24"/>
+        </w:rPr>
+        <w:t>Гистограммы</w:t>
+      </w:r>
+    </w:p>
+    <w:p>
+      <w:pPr>
+        <w:pStyle w:val="a7"/>
+        <w:numPr>
+          <w:ilvl w:val="1"/>
+          <w:numId w:val="1"/>
+        </w:numPr>
+        <w:autoSpaceDE w:val="0"/>
+        <w:autoSpaceDN w:val="0"/>
+        <w:adjustRightInd w:val="0"/>
+        <w:spacing w:after="0" w:line="360" w:lineRule="auto"/>
+        <w:jc w:val="both"/>
+        <w:rPr>
+          <w:rFonts w:eastAsia="SFRM1000" w:cs="Times New Roman"/>
+          <w:b/>
+          <w:bCs/>
+          <w:szCs w:val="24"/>
+        </w:rPr>
+      </w:pPr>
+      <w:r>
+        <w:rPr>
+          <w:rFonts w:eastAsia="SFRM1000" w:cs="Times New Roman"/>
+          <w:b/>
+          <w:bCs/>
+          <w:szCs w:val="24"/>
+        </w:rPr>
+        <w:t>Исходн</w:t>
+      </w:r>
+      <w:r>
+        <w:rPr>
+          <w:rFonts w:eastAsia="SFRM1000" w:cs="Times New Roman"/>
+          <w:b/>
+          <w:bCs/>
+          <w:szCs w:val="24"/>
+        </w:rPr>
+        <w:t>ые данные</w:t>
+      </w:r>
+    </w:p>
+    <w:p>
+      <w:pPr>
+        <w:keepNext/>
+        <w:autoSpaceDE w:val="0"/>
+        <w:autoSpaceDN w:val="0"/>
+        <w:adjustRightInd w:val="0"/>
+        <w:spacing w:after="0" w:line="360" w:lineRule="auto"/>
+        <w:jc w:val="center"/>
+        <w:rPr>
+          <w:szCs w:val="24"/>
+        </w:rPr>
+      </w:pPr>
+      <w:r>
+        <w:rPr>
+          <w:szCs w:val="24"/>
+        </w:rPr>
+        <w:drawing>
+          <wp:inline distT="0" distB="0" distL="0" distR="0" wp14:anchorId="5DBFAA84" wp14:editId="1CFD6585">
+            <wp:extent cx="4762500" cy="2381250"/>
+            <wp:effectExtent l="0" t="0" r="0" b="0"/>
+            <wp:docPr id="1" name="Рисунок 1"/>
+            <wp:cNvGraphicFramePr>
+              <a:graphicFrameLocks xmlns:a="http://schemas.openxmlformats.org/drawingml/2006/main" noChangeAspect="1"/>
+            </wp:cNvGraphicFramePr>
+            <a:graphic xmlns:a="http://schemas.openxmlformats.org/drawingml/2006/main">
+              <a:graphicData uri="http://schemas.openxmlformats.org/drawingml/2006/picture">
+                <pic:pic xmlns:pic="http://schemas.openxmlformats.org/drawingml/2006/picture">
+                  <pic:nvPicPr>
+                    <pic:cNvPr id="1" name=""/>
+                    <pic:cNvPicPr/>
+                  </pic:nvPicPr>
+                  <pic:blipFill>
+                    <a:blip r:embed="rId8"/>
+                    <a:stretch>
+                      <a:fillRect/>
+                    </a:stretch>
+                  </pic:blipFill>
+                  <pic:spPr>
+                    <a:xfrm>
+                      <a:off x="0" y="0"/>
+                      <a:ext cx="4762500" cy="2381250"/>
+                    </a:xfrm>
+                    <a:prstGeom prst="rect">
+                      <a:avLst/>
+                    </a:prstGeom>
+                  </pic:spPr>
+                </pic:pic>
+              </a:graphicData>
+            </a:graphic>
+          </wp:inline>
+        </w:drawing>
+      </w:r>
+    </w:p>
+    <w:p>
+      <w:pPr>
+        <w:pStyle w:val="a8"/>
+        <w:jc w:val="center"/>
+        <w:rPr>
+          <w:rFonts w:cs="Times New Roman"/>
           <w:sz w:val="24"/>
           <w:szCs w:val="24"/>
         </w:rPr>
       </w:pPr>
-      <w:bookmarkStart w:id="0" w:name="_GoBack"/>
-      <w:bookmarkEnd w:id="0"/>
-    </w:p>
+      <w:r>
+        <w:rPr>
+          <w:rFonts w:cs="Times New Roman"/>
+          <w:sz w:val="24"/>
+          <w:szCs w:val="24"/>
+        </w:rPr>
+        <w:t xml:space="preserve">Рисунок </w:t>
+      </w:r>
+      <w:r>
+        <w:rPr>
+          <w:rFonts w:cs="Times New Roman"/>
+          <w:sz w:val="24"/>
+          <w:szCs w:val="24"/>
+        </w:rPr>
+        <w:fldChar w:fldCharType="begin"/>
+      </w:r>
+      <w:r>
+        <w:rPr>
+          <w:rFonts w:cs="Times New Roman"/>
+          <w:sz w:val="24"/>
+          <w:szCs w:val="24"/>
+        </w:rPr>
+        <w:instrText xml:space="preserve"> SEQ Рисунок \* ARABIC </w:instrText>
+      </w:r>
+      <w:r>
+        <w:rPr>
+          <w:rFonts w:cs="Times New Roman"/>
+          <w:sz w:val="24"/>
+          <w:szCs w:val="24"/>
+        </w:rPr>
+        <w:fldChar w:fldCharType="separate"/>
+      </w:r>
+      <w:r>
+        <w:rPr>
+          <w:rFonts w:cs="Times New Roman"/>
+          <w:noProof/>
+          <w:sz w:val="24"/>
+          <w:szCs w:val="24"/>
+        </w:rPr>
+        <w:t>1</w:t>
+      </w:r>
+      <w:r>
+        <w:rPr>
+          <w:rFonts w:cs="Times New Roman"/>
+          <w:sz w:val="24"/>
+          <w:szCs w:val="24"/>
+        </w:rPr>
+        <w:fldChar w:fldCharType="end"/>
+      </w:r>
+      <w:r>
+        <w:rPr>
+          <w:rFonts w:cs="Times New Roman"/>
+          <w:sz w:val="24"/>
+          <w:szCs w:val="24"/>
+        </w:rPr>
+        <w:t xml:space="preserve"> Исходное изображение</w:t>
+      </w:r>
+    </w:p>
+    <w:p>
+      <w:pPr>
+        <w:spacing w:after="0" w:line="360" w:lineRule="auto"/>
+      </w:pPr>
+      <w:r>
+        <w:t>Контрастность изображения</w:t>
+      </w:r>
+      <w:r>
+        <w:t>:</w:t>
+      </w:r>
+    </w:p>
+    <w:p>
+      <w:pPr>
+        <w:spacing w:after="0" w:line="360" w:lineRule="auto"/>
+        <w:rPr>
+          <w:rFonts w:eastAsiaTheme="minorEastAsia"/>
+          <w:lang w:val="en-US"/>
+        </w:rPr>
+      </w:pPr>
+      <m:oMathPara>
+        <m:oMath>
+          <m:r>
+            <w:rPr>
+              <w:rFonts w:ascii="Cambria Math" w:hAnsi="Cambria Math"/>
+              <w:lang w:val="en-US"/>
+            </w:rPr>
+            <m:t xml:space="preserve">K= </m:t>
+          </m:r>
+          <m:sSub>
+            <m:sSubPr>
+              <m:ctrlPr>
+                <w:rPr>
+                  <w:rFonts w:ascii="Cambria Math" w:hAnsi="Cambria Math"/>
+                  <w:i/>
+                  <w:sz w:val="22"/>
+                  <w:lang w:val="en-US"/>
+                </w:rPr>
+              </m:ctrlPr>
+            </m:sSubPr>
+            <m:e>
+              <m:r>
+                <w:rPr>
+                  <w:rFonts w:ascii="Cambria Math" w:hAnsi="Cambria Math"/>
+                  <w:lang w:val="en-US"/>
+                </w:rPr>
+                <m:t>I</m:t>
+              </m:r>
+            </m:e>
+            <m:sub>
+              <m:r>
+                <w:rPr>
+                  <w:rFonts w:ascii="Cambria Math" w:hAnsi="Cambria Math"/>
+                  <w:lang w:val="en-US"/>
+                </w:rPr>
+                <m:t>max</m:t>
+              </m:r>
+            </m:sub>
+          </m:sSub>
+          <m:r>
+            <w:rPr>
+              <w:rFonts w:ascii="Cambria Math" w:hAnsi="Cambria Math"/>
+              <w:lang w:val="en-US"/>
+            </w:rPr>
+            <m:t xml:space="preserve">- </m:t>
+          </m:r>
+          <m:sSub>
+            <m:sSubPr>
+              <m:ctrlPr>
+                <w:rPr>
+                  <w:rFonts w:ascii="Cambria Math" w:hAnsi="Cambria Math"/>
+                  <w:i/>
+                  <w:sz w:val="22"/>
+                  <w:lang w:val="en-US"/>
+                </w:rPr>
+              </m:ctrlPr>
+            </m:sSubPr>
+            <m:e>
+              <m:r>
+                <w:rPr>
+                  <w:rFonts w:ascii="Cambria Math" w:hAnsi="Cambria Math"/>
+                  <w:lang w:val="en-US"/>
+                </w:rPr>
+                <m:t>I</m:t>
+              </m:r>
+            </m:e>
+            <m:sub>
+              <m:r>
+                <w:rPr>
+                  <w:rFonts w:ascii="Cambria Math" w:hAnsi="Cambria Math"/>
+                  <w:lang w:val="en-US"/>
+                </w:rPr>
+                <m:t>min</m:t>
+              </m:r>
+            </m:sub>
+          </m:sSub>
+          <m:r>
+            <w:rPr>
+              <w:rFonts w:ascii="Cambria Math" w:hAnsi="Cambria Math"/>
+              <w:lang w:val="en-US"/>
+            </w:rPr>
+            <m:t>=</m:t>
+          </m:r>
+          <m:r>
+            <w:rPr>
+              <w:rFonts w:ascii="Cambria Math" w:hAnsi="Cambria Math"/>
+              <w:lang w:val="en-US"/>
+            </w:rPr>
+            <m:t>137-0=137</m:t>
+          </m:r>
+        </m:oMath>
+      </m:oMathPara>
+    </w:p>
+    <w:p>
+      <w:pPr>
+        <w:spacing w:after="0" w:line="360" w:lineRule="auto"/>
+        <w:rPr>
+          <w:rFonts w:eastAsiaTheme="minorEastAsia" w:cs="Times New Roman"/>
+          <w:szCs w:val="24"/>
+        </w:rPr>
+      </w:pPr>
+      <w:r>
+        <w:rPr>
+          <w:rFonts w:eastAsiaTheme="minorEastAsia" w:cs="Times New Roman"/>
+          <w:szCs w:val="24"/>
+        </w:rPr>
+        <w:t>Изображение темное с небольшим контрастом, из-за этого гистограмма смещена влево.</w:t>
+      </w:r>
+    </w:p>
+    <w:p>
+      <w:pPr>
+        <w:pStyle w:val="a8"/>
+        <w:spacing w:after="0"/>
+        <w:rPr>
+          <w:rFonts w:cs="Times New Roman"/>
+          <w:sz w:val="24"/>
+          <w:szCs w:val="24"/>
+        </w:rPr>
+      </w:pPr>
+      <w:r>
+        <w:rPr>
+          <w:rFonts w:cs="Times New Roman"/>
+          <w:sz w:val="24"/>
+          <w:szCs w:val="24"/>
+        </w:rPr>
+        <w:t>Листинг</w:t>
+      </w:r>
+      <w:r>
+        <w:rPr>
+          <w:rFonts w:cs="Times New Roman"/>
+          <w:sz w:val="24"/>
+          <w:szCs w:val="24"/>
+        </w:rPr>
+        <w:t xml:space="preserve"> </w:t>
+      </w:r>
+      <w:r>
+        <w:rPr>
+          <w:rFonts w:cs="Times New Roman"/>
+          <w:sz w:val="24"/>
+          <w:szCs w:val="24"/>
+        </w:rPr>
+        <w:t xml:space="preserve">1 </w:t>
+      </w:r>
+      <w:r>
+        <w:rPr>
+          <w:rFonts w:cs="Times New Roman"/>
+          <w:sz w:val="24"/>
+          <w:szCs w:val="24"/>
+        </w:rPr>
+        <w:t xml:space="preserve">Считывание изображения и </w:t>
+      </w:r>
+      <w:r>
+        <w:rPr>
+          <w:rFonts w:cs="Times New Roman"/>
+          <w:sz w:val="24"/>
+          <w:szCs w:val="24"/>
+        </w:rPr>
+        <w:t>построение гистограммы</w:t>
+      </w:r>
+    </w:p>
+    <w:p>
+      <w:pPr>
+        <w:tabs>
+          <w:tab w:val="left" w:pos="916"/>
+          <w:tab w:val="left" w:pos="1832"/>
+          <w:tab w:val="left" w:pos="2748"/>
+          <w:tab w:val="left" w:pos="3664"/>
+          <w:tab w:val="left" w:pos="4580"/>
+          <w:tab w:val="left" w:pos="5496"/>
+          <w:tab w:val="left" w:pos="6412"/>
+          <w:tab w:val="left" w:pos="7328"/>
+          <w:tab w:val="left" w:pos="8244"/>
+          <w:tab w:val="left" w:pos="9160"/>
+          <w:tab w:val="left" w:pos="10076"/>
+          <w:tab w:val="left" w:pos="10992"/>
+          <w:tab w:val="left" w:pos="11908"/>
+          <w:tab w:val="left" w:pos="12824"/>
+          <w:tab w:val="left" w:pos="13740"/>
+          <w:tab w:val="left" w:pos="14656"/>
+        </w:tabs>
+        <w:spacing w:after="0" w:line="244" w:lineRule="atLeast"/>
+        <w:rPr>
+          <w:rFonts w:ascii="Courier New" w:eastAsia="Times New Roman" w:hAnsi="Courier New" w:cs="Courier New"/>
+          <w:color w:val="333333"/>
+          <w:sz w:val="20"/>
+          <w:szCs w:val="20"/>
+          <w:lang w:val="ru-BY" w:eastAsia="ru-BY"/>
+        </w:rPr>
+      </w:pPr>
+      <w:proofErr w:type="spellStart"/>
+      <w:r>
+        <w:rPr>
+          <w:rFonts w:ascii="Courier New" w:eastAsia="Times New Roman" w:hAnsi="Courier New" w:cs="Courier New"/>
+          <w:color w:val="333333"/>
+          <w:sz w:val="20"/>
+          <w:szCs w:val="20"/>
+          <w:lang w:val="ru-BY" w:eastAsia="ru-BY"/>
+        </w:rPr>
+        <w:t>img</w:t>
+      </w:r>
+      <w:proofErr w:type="spellEnd"/>
+      <w:r>
+        <w:rPr>
+          <w:rFonts w:ascii="Courier New" w:eastAsia="Times New Roman" w:hAnsi="Courier New" w:cs="Courier New"/>
+          <w:color w:val="333333"/>
+          <w:sz w:val="20"/>
+          <w:szCs w:val="20"/>
+          <w:lang w:val="ru-BY" w:eastAsia="ru-BY"/>
+        </w:rPr>
+        <w:t xml:space="preserve"> = </w:t>
+      </w:r>
+      <w:proofErr w:type="spellStart"/>
+      <w:proofErr w:type="gramStart"/>
+      <w:r>
+        <w:rPr>
+          <w:rFonts w:ascii="Courier New" w:eastAsia="Times New Roman" w:hAnsi="Courier New" w:cs="Courier New"/>
+          <w:color w:val="333333"/>
+          <w:sz w:val="20"/>
+          <w:szCs w:val="20"/>
+          <w:lang w:val="ru-BY" w:eastAsia="ru-BY"/>
+        </w:rPr>
+        <w:t>cv.imread</w:t>
+      </w:r>
+      <w:proofErr w:type="spellEnd"/>
+      <w:proofErr w:type="gramEnd"/>
+      <w:r>
+        <w:rPr>
+          <w:rFonts w:ascii="Courier New" w:eastAsia="Times New Roman" w:hAnsi="Courier New" w:cs="Courier New"/>
+          <w:color w:val="333333"/>
+          <w:sz w:val="20"/>
+          <w:szCs w:val="20"/>
+          <w:lang w:val="ru-BY" w:eastAsia="ru-BY"/>
+        </w:rPr>
+        <w:t xml:space="preserve">(PATH_TO_FOTO, </w:t>
+      </w:r>
+      <w:proofErr w:type="spellStart"/>
+      <w:r>
+        <w:rPr>
+          <w:rFonts w:ascii="Courier New" w:eastAsia="Times New Roman" w:hAnsi="Courier New" w:cs="Courier New"/>
+          <w:color w:val="333333"/>
+          <w:sz w:val="20"/>
+          <w:szCs w:val="20"/>
+          <w:lang w:val="ru-BY" w:eastAsia="ru-BY"/>
+        </w:rPr>
+        <w:t>cv.IMREAD_GRAYSCALE</w:t>
+      </w:r>
+      <w:proofErr w:type="spellEnd"/>
+      <w:r>
+        <w:rPr>
+          <w:rFonts w:ascii="Courier New" w:eastAsia="Times New Roman" w:hAnsi="Courier New" w:cs="Courier New"/>
+          <w:color w:val="333333"/>
+          <w:sz w:val="20"/>
+          <w:szCs w:val="20"/>
+          <w:lang w:val="ru-BY" w:eastAsia="ru-BY"/>
+        </w:rPr>
+        <w:t>)</w:t>
+      </w:r>
+    </w:p>
+    <w:p>
+      <w:pPr>
+        <w:tabs>
+          <w:tab w:val="left" w:pos="916"/>
+          <w:tab w:val="left" w:pos="1832"/>
+          <w:tab w:val="left" w:pos="2748"/>
+          <w:tab w:val="left" w:pos="3664"/>
+          <w:tab w:val="left" w:pos="4580"/>
+          <w:tab w:val="left" w:pos="5496"/>
+          <w:tab w:val="left" w:pos="6412"/>
+          <w:tab w:val="left" w:pos="7328"/>
+          <w:tab w:val="left" w:pos="8244"/>
+          <w:tab w:val="left" w:pos="9160"/>
+          <w:tab w:val="left" w:pos="10076"/>
+          <w:tab w:val="left" w:pos="10992"/>
+          <w:tab w:val="left" w:pos="11908"/>
+          <w:tab w:val="left" w:pos="12824"/>
+          <w:tab w:val="left" w:pos="13740"/>
+          <w:tab w:val="left" w:pos="14656"/>
+        </w:tabs>
+        <w:spacing w:after="0" w:line="360" w:lineRule="auto"/>
+        <w:rPr>
+          <w:rFonts w:ascii="Courier New" w:eastAsia="Times New Roman" w:hAnsi="Courier New" w:cs="Courier New"/>
+          <w:color w:val="333333"/>
+          <w:sz w:val="20"/>
+          <w:szCs w:val="20"/>
+          <w:lang w:val="ru-BY" w:eastAsia="ru-BY"/>
+        </w:rPr>
+      </w:pPr>
+      <w:proofErr w:type="spellStart"/>
+      <w:r>
+        <w:rPr>
+          <w:rFonts w:ascii="Courier New" w:eastAsia="Times New Roman" w:hAnsi="Courier New" w:cs="Courier New"/>
+          <w:color w:val="333333"/>
+          <w:sz w:val="20"/>
+          <w:szCs w:val="20"/>
+          <w:lang w:val="ru-BY" w:eastAsia="ru-BY"/>
+        </w:rPr>
+        <w:t>hist</w:t>
+      </w:r>
+      <w:proofErr w:type="spellEnd"/>
+      <w:r>
+        <w:rPr>
+          <w:rFonts w:ascii="Courier New" w:eastAsia="Times New Roman" w:hAnsi="Courier New" w:cs="Courier New"/>
+          <w:color w:val="333333"/>
+          <w:sz w:val="20"/>
+          <w:szCs w:val="20"/>
+          <w:lang w:val="ru-BY" w:eastAsia="ru-BY"/>
+        </w:rPr>
+        <w:t xml:space="preserve"> = </w:t>
+      </w:r>
+      <w:proofErr w:type="spellStart"/>
+      <w:proofErr w:type="gramStart"/>
+      <w:r>
+        <w:rPr>
+          <w:rFonts w:ascii="Courier New" w:eastAsia="Times New Roman" w:hAnsi="Courier New" w:cs="Courier New"/>
+          <w:color w:val="333333"/>
+          <w:sz w:val="20"/>
+          <w:szCs w:val="20"/>
+          <w:lang w:val="ru-BY" w:eastAsia="ru-BY"/>
+        </w:rPr>
+        <w:t>cv.calcHist</w:t>
+      </w:r>
+      <w:proofErr w:type="spellEnd"/>
+      <w:proofErr w:type="gramEnd"/>
+      <w:r>
+        <w:rPr>
+          <w:rFonts w:ascii="Courier New" w:eastAsia="Times New Roman" w:hAnsi="Courier New" w:cs="Courier New"/>
+          <w:color w:val="333333"/>
+          <w:sz w:val="20"/>
+          <w:szCs w:val="20"/>
+          <w:lang w:val="ru-BY" w:eastAsia="ru-BY"/>
+        </w:rPr>
+        <w:t>([</w:t>
+      </w:r>
+      <w:proofErr w:type="spellStart"/>
+      <w:r>
+        <w:rPr>
+          <w:rFonts w:ascii="Courier New" w:eastAsia="Times New Roman" w:hAnsi="Courier New" w:cs="Courier New"/>
+          <w:color w:val="333333"/>
+          <w:sz w:val="20"/>
+          <w:szCs w:val="20"/>
+          <w:lang w:val="ru-BY" w:eastAsia="ru-BY"/>
+        </w:rPr>
+        <w:t>image</w:t>
+      </w:r>
+      <w:proofErr w:type="spellEnd"/>
+      <w:r>
+        <w:rPr>
+          <w:rFonts w:ascii="Courier New" w:eastAsia="Times New Roman" w:hAnsi="Courier New" w:cs="Courier New"/>
+          <w:color w:val="333333"/>
+          <w:sz w:val="20"/>
+          <w:szCs w:val="20"/>
+          <w:lang w:val="ru-BY" w:eastAsia="ru-BY"/>
+        </w:rPr>
+        <w:t>], [</w:t>
+      </w:r>
+      <w:r>
+        <w:rPr>
+          <w:rFonts w:ascii="Courier New" w:eastAsia="Times New Roman" w:hAnsi="Courier New" w:cs="Courier New"/>
+          <w:b/>
+          <w:bCs/>
+          <w:color w:val="0000DD"/>
+          <w:sz w:val="20"/>
+          <w:szCs w:val="20"/>
+          <w:lang w:val="ru-BY" w:eastAsia="ru-BY"/>
+        </w:rPr>
+        <w:t>0</w:t>
+      </w:r>
+      <w:r>
+        <w:rPr>
+          <w:rFonts w:ascii="Courier New" w:eastAsia="Times New Roman" w:hAnsi="Courier New" w:cs="Courier New"/>
+          <w:color w:val="333333"/>
+          <w:sz w:val="20"/>
+          <w:szCs w:val="20"/>
+          <w:lang w:val="ru-BY" w:eastAsia="ru-BY"/>
+        </w:rPr>
+        <w:t xml:space="preserve">], </w:t>
+      </w:r>
+      <w:proofErr w:type="spellStart"/>
+      <w:r>
+        <w:rPr>
+          <w:rFonts w:ascii="Courier New" w:eastAsia="Times New Roman" w:hAnsi="Courier New" w:cs="Courier New"/>
+          <w:color w:val="007020"/>
+          <w:sz w:val="20"/>
+          <w:szCs w:val="20"/>
+          <w:lang w:val="ru-BY" w:eastAsia="ru-BY"/>
+        </w:rPr>
+        <w:t>None</w:t>
+      </w:r>
+      <w:proofErr w:type="spellEnd"/>
+      <w:r>
+        <w:rPr>
+          <w:rFonts w:ascii="Courier New" w:eastAsia="Times New Roman" w:hAnsi="Courier New" w:cs="Courier New"/>
+          <w:color w:val="333333"/>
+          <w:sz w:val="20"/>
+          <w:szCs w:val="20"/>
+          <w:lang w:val="ru-BY" w:eastAsia="ru-BY"/>
+        </w:rPr>
+        <w:t>, [</w:t>
+      </w:r>
+      <w:r>
+        <w:rPr>
+          <w:rFonts w:ascii="Courier New" w:eastAsia="Times New Roman" w:hAnsi="Courier New" w:cs="Courier New"/>
+          <w:b/>
+          <w:bCs/>
+          <w:color w:val="0000DD"/>
+          <w:sz w:val="20"/>
+          <w:szCs w:val="20"/>
+          <w:lang w:val="ru-BY" w:eastAsia="ru-BY"/>
+        </w:rPr>
+        <w:t>256</w:t>
+      </w:r>
+      <w:r>
+        <w:rPr>
+          <w:rFonts w:ascii="Courier New" w:eastAsia="Times New Roman" w:hAnsi="Courier New" w:cs="Courier New"/>
+          <w:color w:val="333333"/>
+          <w:sz w:val="20"/>
+          <w:szCs w:val="20"/>
+          <w:lang w:val="ru-BY" w:eastAsia="ru-BY"/>
+        </w:rPr>
+        <w:t>], [</w:t>
+      </w:r>
+      <w:r>
+        <w:rPr>
+          <w:rFonts w:ascii="Courier New" w:eastAsia="Times New Roman" w:hAnsi="Courier New" w:cs="Courier New"/>
+          <w:b/>
+          <w:bCs/>
+          <w:color w:val="0000DD"/>
+          <w:sz w:val="20"/>
+          <w:szCs w:val="20"/>
+          <w:lang w:val="ru-BY" w:eastAsia="ru-BY"/>
+        </w:rPr>
+        <w:t>0</w:t>
+      </w:r>
+      <w:r>
+        <w:rPr>
+          <w:rFonts w:ascii="Courier New" w:eastAsia="Times New Roman" w:hAnsi="Courier New" w:cs="Courier New"/>
+          <w:color w:val="333333"/>
+          <w:sz w:val="20"/>
+          <w:szCs w:val="20"/>
+          <w:lang w:val="ru-BY" w:eastAsia="ru-BY"/>
+        </w:rPr>
+        <w:t xml:space="preserve">, </w:t>
+      </w:r>
+      <w:r>
+        <w:rPr>
+          <w:rFonts w:ascii="Courier New" w:eastAsia="Times New Roman" w:hAnsi="Courier New" w:cs="Courier New"/>
+          <w:b/>
+          <w:bCs/>
+          <w:color w:val="0000DD"/>
+          <w:sz w:val="20"/>
+          <w:szCs w:val="20"/>
+          <w:lang w:val="ru-BY" w:eastAsia="ru-BY"/>
+        </w:rPr>
+        <w:t>256</w:t>
+      </w:r>
+      <w:r>
+        <w:rPr>
+          <w:rFonts w:ascii="Courier New" w:eastAsia="Times New Roman" w:hAnsi="Courier New" w:cs="Courier New"/>
+          <w:color w:val="333333"/>
+          <w:sz w:val="20"/>
+          <w:szCs w:val="20"/>
+          <w:lang w:val="ru-BY" w:eastAsia="ru-BY"/>
+        </w:rPr>
+        <w:t>])</w:t>
+      </w:r>
+    </w:p>
+    <w:p>
+      <w:pPr>
+        <w:pStyle w:val="a8"/>
+        <w:spacing w:after="0"/>
+        <w:rPr>
+          <w:rFonts w:cs="Times New Roman"/>
+          <w:sz w:val="24"/>
+          <w:szCs w:val="24"/>
+        </w:rPr>
+      </w:pPr>
+      <w:r>
+        <w:rPr>
+          <w:rFonts w:cs="Times New Roman"/>
+          <w:sz w:val="24"/>
+          <w:szCs w:val="24"/>
+        </w:rPr>
+        <w:t>Листинг</w:t>
+      </w:r>
+      <w:r>
+        <w:rPr>
+          <w:rFonts w:cs="Times New Roman"/>
+          <w:sz w:val="24"/>
+          <w:szCs w:val="24"/>
+        </w:rPr>
+        <w:t xml:space="preserve"> </w:t>
+      </w:r>
+      <w:r>
+        <w:rPr>
+          <w:rFonts w:cs="Times New Roman"/>
+          <w:sz w:val="24"/>
+          <w:szCs w:val="24"/>
+        </w:rPr>
+        <w:t>2</w:t>
+      </w:r>
+      <w:r>
+        <w:rPr>
+          <w:rFonts w:cs="Times New Roman"/>
+          <w:sz w:val="24"/>
+          <w:szCs w:val="24"/>
+        </w:rPr>
+        <w:t xml:space="preserve"> </w:t>
+      </w:r>
+      <w:r>
+        <w:rPr>
+          <w:rFonts w:cs="Times New Roman"/>
+          <w:sz w:val="24"/>
+          <w:szCs w:val="24"/>
+        </w:rPr>
+        <w:t>Совместное изображение гистограммы и изображения</w:t>
+      </w:r>
+    </w:p>
+    <w:p>
+      <w:pPr>
+        <w:pStyle w:val="HTML"/>
+        <w:spacing w:line="244" w:lineRule="atLeast"/>
+        <w:rPr>
+          <w:color w:val="333333"/>
+        </w:rPr>
+      </w:pPr>
+      <w:proofErr w:type="spellStart"/>
+      <w:r>
+        <w:rPr>
+          <w:color w:val="333333"/>
+        </w:rPr>
+        <w:t>fig</w:t>
+      </w:r>
+      <w:proofErr w:type="spellEnd"/>
+      <w:r>
+        <w:rPr>
+          <w:color w:val="333333"/>
+        </w:rPr>
+        <w:t xml:space="preserve">, (h, i) = </w:t>
+      </w:r>
+      <w:proofErr w:type="spellStart"/>
+      <w:proofErr w:type="gramStart"/>
+      <w:r>
+        <w:rPr>
+          <w:color w:val="333333"/>
+        </w:rPr>
+        <w:t>plt.subplots</w:t>
+      </w:r>
+      <w:proofErr w:type="spellEnd"/>
+      <w:proofErr w:type="gramEnd"/>
+      <w:r>
+        <w:rPr>
+          <w:color w:val="333333"/>
+        </w:rPr>
+        <w:t>(</w:t>
+      </w:r>
+      <w:r>
+        <w:rPr>
+          <w:b/>
+          <w:bCs/>
+          <w:color w:val="0000DD"/>
+        </w:rPr>
+        <w:t>1</w:t>
+      </w:r>
+      <w:r>
+        <w:rPr>
+          <w:color w:val="333333"/>
+        </w:rPr>
+        <w:t xml:space="preserve">, </w:t>
+      </w:r>
+      <w:r>
+        <w:rPr>
+          <w:b/>
+          <w:bCs/>
+          <w:color w:val="0000DD"/>
+        </w:rPr>
+        <w:t>2</w:t>
+      </w:r>
+      <w:r>
+        <w:rPr>
+          <w:color w:val="333333"/>
+        </w:rPr>
+        <w:t xml:space="preserve">, </w:t>
+      </w:r>
+      <w:proofErr w:type="spellStart"/>
+      <w:r>
+        <w:rPr>
+          <w:color w:val="333333"/>
+        </w:rPr>
+        <w:t>figsize</w:t>
+      </w:r>
+      <w:proofErr w:type="spellEnd"/>
+      <w:r>
+        <w:rPr>
+          <w:color w:val="333333"/>
+        </w:rPr>
+        <w:t>=(</w:t>
+      </w:r>
+      <w:r>
+        <w:rPr>
+          <w:b/>
+          <w:bCs/>
+          <w:color w:val="0000DD"/>
+        </w:rPr>
+        <w:t>5</w:t>
+      </w:r>
+      <w:r>
+        <w:rPr>
+          <w:color w:val="333333"/>
+        </w:rPr>
+        <w:t>,</w:t>
+      </w:r>
+      <w:r>
+        <w:rPr>
+          <w:b/>
+          <w:bCs/>
+          <w:color w:val="6600EE"/>
+        </w:rPr>
+        <w:t>2.5</w:t>
+      </w:r>
+      <w:r>
+        <w:rPr>
+          <w:color w:val="333333"/>
+        </w:rPr>
+        <w:t>))</w:t>
+      </w:r>
+    </w:p>
+    <w:p>
+      <w:pPr>
+        <w:pStyle w:val="HTML"/>
+        <w:spacing w:line="244" w:lineRule="atLeast"/>
+        <w:rPr>
+          <w:color w:val="333333"/>
+        </w:rPr>
+      </w:pPr>
+      <w:proofErr w:type="spellStart"/>
+      <w:r>
+        <w:rPr>
+          <w:color w:val="333333"/>
+        </w:rPr>
+        <w:t>h.set_title</w:t>
+      </w:r>
+      <w:proofErr w:type="spellEnd"/>
+      <w:r>
+        <w:rPr>
+          <w:color w:val="333333"/>
+        </w:rPr>
+        <w:t>(</w:t>
+      </w:r>
+      <w:r>
+        <w:rPr>
+          <w:color w:val="333333"/>
+          <w:shd w:val="clear" w:color="auto" w:fill="FFF0F0"/>
+        </w:rPr>
+        <w:t>'</w:t>
+      </w:r>
+      <w:proofErr w:type="spellStart"/>
+      <w:r>
+        <w:rPr>
+          <w:color w:val="333333"/>
+          <w:shd w:val="clear" w:color="auto" w:fill="FFF0F0"/>
+        </w:rPr>
+        <w:t>Histogram</w:t>
+      </w:r>
+      <w:proofErr w:type="spellEnd"/>
+      <w:r>
+        <w:rPr>
+          <w:color w:val="333333"/>
+          <w:shd w:val="clear" w:color="auto" w:fill="FFF0F0"/>
+        </w:rPr>
+        <w:t>'</w:t>
+      </w:r>
+      <w:r>
+        <w:rPr>
+          <w:color w:val="333333"/>
+        </w:rPr>
+        <w:t>)</w:t>
+      </w:r>
+    </w:p>
+    <w:p>
+      <w:pPr>
+        <w:pStyle w:val="HTML"/>
+        <w:spacing w:line="244" w:lineRule="atLeast"/>
+        <w:rPr>
+          <w:color w:val="333333"/>
+        </w:rPr>
+      </w:pPr>
+      <w:proofErr w:type="spellStart"/>
+      <w:r>
+        <w:rPr>
+          <w:color w:val="333333"/>
+        </w:rPr>
+        <w:t>h.set_</w:t>
+      </w:r>
+      <w:proofErr w:type="gramStart"/>
+      <w:r>
+        <w:rPr>
+          <w:color w:val="333333"/>
+        </w:rPr>
+        <w:t>xlim</w:t>
+      </w:r>
+      <w:proofErr w:type="spellEnd"/>
+      <w:r>
+        <w:rPr>
+          <w:color w:val="333333"/>
+        </w:rPr>
+        <w:t>(</w:t>
+      </w:r>
+      <w:proofErr w:type="gramEnd"/>
+      <w:r>
+        <w:rPr>
+          <w:color w:val="333333"/>
+        </w:rPr>
+        <w:t>[</w:t>
+      </w:r>
+      <w:r>
+        <w:rPr>
+          <w:b/>
+          <w:bCs/>
+          <w:color w:val="0000DD"/>
+        </w:rPr>
+        <w:t>0</w:t>
+      </w:r>
+      <w:r>
+        <w:rPr>
+          <w:color w:val="333333"/>
+        </w:rPr>
+        <w:t xml:space="preserve">, </w:t>
+      </w:r>
+      <w:r>
+        <w:rPr>
+          <w:b/>
+          <w:bCs/>
+          <w:color w:val="0000DD"/>
+        </w:rPr>
+        <w:t>255</w:t>
+      </w:r>
+      <w:r>
+        <w:rPr>
+          <w:color w:val="333333"/>
+        </w:rPr>
+        <w:t>])</w:t>
+      </w:r>
+    </w:p>
+    <w:p>
+      <w:pPr>
+        <w:pStyle w:val="HTML"/>
+        <w:spacing w:line="244" w:lineRule="atLeast"/>
+        <w:rPr>
+          <w:color w:val="333333"/>
+        </w:rPr>
+      </w:pPr>
+      <w:proofErr w:type="spellStart"/>
+      <w:r>
+        <w:rPr>
+          <w:color w:val="333333"/>
+        </w:rPr>
+        <w:t>h.set_</w:t>
+      </w:r>
+      <w:proofErr w:type="gramStart"/>
+      <w:r>
+        <w:rPr>
+          <w:color w:val="333333"/>
+        </w:rPr>
+        <w:t>ylim</w:t>
+      </w:r>
+      <w:proofErr w:type="spellEnd"/>
+      <w:r>
+        <w:rPr>
+          <w:color w:val="333333"/>
+        </w:rPr>
+        <w:t>(</w:t>
+      </w:r>
+      <w:proofErr w:type="gramEnd"/>
+      <w:r>
+        <w:rPr>
+          <w:color w:val="333333"/>
+        </w:rPr>
+        <w:t>[</w:t>
+      </w:r>
+      <w:r>
+        <w:rPr>
+          <w:b/>
+          <w:bCs/>
+          <w:color w:val="0000DD"/>
+        </w:rPr>
+        <w:t>0</w:t>
+      </w:r>
+      <w:r>
+        <w:rPr>
+          <w:color w:val="333333"/>
+        </w:rPr>
+        <w:t xml:space="preserve">, </w:t>
+      </w:r>
+      <w:proofErr w:type="spellStart"/>
+      <w:r>
+        <w:rPr>
+          <w:color w:val="007020"/>
+        </w:rPr>
+        <w:t>int</w:t>
+      </w:r>
+      <w:proofErr w:type="spellEnd"/>
+      <w:r>
+        <w:rPr>
+          <w:color w:val="333333"/>
+        </w:rPr>
+        <w:t>(</w:t>
+      </w:r>
+      <w:proofErr w:type="spellStart"/>
+      <w:r>
+        <w:rPr>
+          <w:color w:val="333333"/>
+        </w:rPr>
+        <w:t>np.max</w:t>
+      </w:r>
+      <w:proofErr w:type="spellEnd"/>
+      <w:r>
+        <w:rPr>
+          <w:color w:val="333333"/>
+        </w:rPr>
+        <w:t>(</w:t>
+      </w:r>
+      <w:proofErr w:type="spellStart"/>
+      <w:r>
+        <w:rPr>
+          <w:color w:val="333333"/>
+        </w:rPr>
+        <w:t>hist</w:t>
+      </w:r>
+      <w:proofErr w:type="spellEnd"/>
+      <w:r>
+        <w:rPr>
+          <w:color w:val="333333"/>
+        </w:rPr>
+        <w:t>))])</w:t>
+      </w:r>
+    </w:p>
+    <w:p>
+      <w:pPr>
+        <w:pStyle w:val="HTML"/>
+        <w:spacing w:line="244" w:lineRule="atLeast"/>
+        <w:rPr>
+          <w:color w:val="333333"/>
+        </w:rPr>
+      </w:pPr>
+      <w:proofErr w:type="spellStart"/>
+      <w:proofErr w:type="gramStart"/>
+      <w:r>
+        <w:rPr>
+          <w:color w:val="333333"/>
+        </w:rPr>
+        <w:t>h.fill</w:t>
+      </w:r>
+      <w:proofErr w:type="gramEnd"/>
+      <w:r>
+        <w:rPr>
+          <w:color w:val="333333"/>
+        </w:rPr>
+        <w:t>_between</w:t>
+      </w:r>
+      <w:proofErr w:type="spellEnd"/>
+      <w:r>
+        <w:rPr>
+          <w:color w:val="333333"/>
+        </w:rPr>
+        <w:t>(</w:t>
+      </w:r>
+      <w:proofErr w:type="spellStart"/>
+      <w:r>
+        <w:rPr>
+          <w:color w:val="007020"/>
+        </w:rPr>
+        <w:t>list</w:t>
+      </w:r>
+      <w:proofErr w:type="spellEnd"/>
+      <w:r>
+        <w:rPr>
+          <w:color w:val="333333"/>
+        </w:rPr>
+        <w:t>(</w:t>
+      </w:r>
+      <w:proofErr w:type="spellStart"/>
+      <w:r>
+        <w:rPr>
+          <w:color w:val="007020"/>
+        </w:rPr>
+        <w:t>range</w:t>
+      </w:r>
+      <w:proofErr w:type="spellEnd"/>
+      <w:r>
+        <w:rPr>
+          <w:color w:val="333333"/>
+        </w:rPr>
+        <w:t>(</w:t>
+      </w:r>
+      <w:r>
+        <w:rPr>
+          <w:b/>
+          <w:bCs/>
+          <w:color w:val="0000DD"/>
+        </w:rPr>
+        <w:t>256</w:t>
+      </w:r>
+      <w:r>
+        <w:rPr>
+          <w:color w:val="333333"/>
+        </w:rPr>
+        <w:t xml:space="preserve">)), </w:t>
+      </w:r>
+      <w:r>
+        <w:rPr>
+          <w:b/>
+          <w:bCs/>
+          <w:color w:val="0000DD"/>
+        </w:rPr>
+        <w:t>0</w:t>
+      </w:r>
+      <w:r>
+        <w:rPr>
+          <w:color w:val="333333"/>
+        </w:rPr>
+        <w:t xml:space="preserve">, </w:t>
+      </w:r>
+      <w:proofErr w:type="spellStart"/>
+      <w:r>
+        <w:rPr>
+          <w:color w:val="007020"/>
+        </w:rPr>
+        <w:t>list</w:t>
+      </w:r>
+      <w:proofErr w:type="spellEnd"/>
+      <w:r>
+        <w:rPr>
+          <w:color w:val="333333"/>
+        </w:rPr>
+        <w:t>(</w:t>
+      </w:r>
+      <w:proofErr w:type="spellStart"/>
+      <w:r>
+        <w:rPr>
+          <w:color w:val="007020"/>
+        </w:rPr>
+        <w:t>map</w:t>
+      </w:r>
+      <w:proofErr w:type="spellEnd"/>
+      <w:r>
+        <w:rPr>
+          <w:color w:val="333333"/>
+        </w:rPr>
+        <w:t>(</w:t>
+      </w:r>
+      <w:proofErr w:type="spellStart"/>
+      <w:r>
+        <w:rPr>
+          <w:color w:val="007020"/>
+        </w:rPr>
+        <w:t>int</w:t>
+      </w:r>
+      <w:proofErr w:type="spellEnd"/>
+      <w:r>
+        <w:rPr>
+          <w:color w:val="333333"/>
+        </w:rPr>
+        <w:t xml:space="preserve">, </w:t>
+      </w:r>
+      <w:proofErr w:type="spellStart"/>
+      <w:r>
+        <w:rPr>
+          <w:color w:val="333333"/>
+        </w:rPr>
+        <w:t>hist</w:t>
+      </w:r>
+      <w:proofErr w:type="spellEnd"/>
+      <w:r>
+        <w:rPr>
+          <w:color w:val="333333"/>
+        </w:rPr>
+        <w:t>)))</w:t>
+      </w:r>
+    </w:p>
+    <w:p>
+      <w:pPr>
+        <w:pStyle w:val="HTML"/>
+        <w:spacing w:line="244" w:lineRule="atLeast"/>
+        <w:rPr>
+          <w:color w:val="333333"/>
+        </w:rPr>
+      </w:pPr>
+      <w:proofErr w:type="spellStart"/>
+      <w:r>
+        <w:rPr>
+          <w:color w:val="333333"/>
+        </w:rPr>
+        <w:t>i.set_title</w:t>
+      </w:r>
+      <w:proofErr w:type="spellEnd"/>
+      <w:r>
+        <w:rPr>
+          <w:color w:val="333333"/>
+        </w:rPr>
+        <w:t>(</w:t>
+      </w:r>
+      <w:r>
+        <w:rPr>
+          <w:color w:val="333333"/>
+          <w:shd w:val="clear" w:color="auto" w:fill="FFF0F0"/>
+        </w:rPr>
+        <w:t>'Castle'</w:t>
+      </w:r>
+      <w:r>
+        <w:rPr>
+          <w:color w:val="333333"/>
+        </w:rPr>
+        <w:t>)</w:t>
+      </w:r>
+    </w:p>
+    <w:p>
+      <w:pPr>
+        <w:pStyle w:val="HTML"/>
+        <w:spacing w:line="244" w:lineRule="atLeast"/>
+        <w:rPr>
+          <w:color w:val="333333"/>
+        </w:rPr>
+      </w:pPr>
+      <w:proofErr w:type="spellStart"/>
+      <w:r>
+        <w:rPr>
+          <w:color w:val="333333"/>
+        </w:rPr>
+        <w:t>i.</w:t>
+      </w:r>
+      <w:proofErr w:type="gramStart"/>
+      <w:r>
+        <w:rPr>
+          <w:color w:val="333333"/>
+        </w:rPr>
+        <w:t>imshow</w:t>
+      </w:r>
+      <w:proofErr w:type="spellEnd"/>
+      <w:r>
+        <w:rPr>
+          <w:color w:val="333333"/>
+        </w:rPr>
+        <w:t>(</w:t>
+      </w:r>
+      <w:proofErr w:type="spellStart"/>
+      <w:proofErr w:type="gramEnd"/>
+      <w:r>
+        <w:rPr>
+          <w:color w:val="333333"/>
+        </w:rPr>
+        <w:t>img</w:t>
+      </w:r>
+      <w:proofErr w:type="spellEnd"/>
+      <w:r>
+        <w:rPr>
+          <w:color w:val="333333"/>
+        </w:rPr>
+        <w:t xml:space="preserve">, </w:t>
+      </w:r>
+      <w:proofErr w:type="spellStart"/>
+      <w:r>
+        <w:rPr>
+          <w:color w:val="333333"/>
+        </w:rPr>
+        <w:t>cmap</w:t>
+      </w:r>
+      <w:proofErr w:type="spellEnd"/>
+      <w:r>
+        <w:rPr>
+          <w:color w:val="333333"/>
+        </w:rPr>
+        <w:t>=</w:t>
+      </w:r>
+      <w:r>
+        <w:rPr>
+          <w:color w:val="333333"/>
+          <w:shd w:val="clear" w:color="auto" w:fill="FFF0F0"/>
+        </w:rPr>
+        <w:t>'</w:t>
+      </w:r>
+      <w:proofErr w:type="spellStart"/>
+      <w:r>
+        <w:rPr>
+          <w:color w:val="333333"/>
+          <w:shd w:val="clear" w:color="auto" w:fill="FFF0F0"/>
+        </w:rPr>
+        <w:t>gray</w:t>
+      </w:r>
+      <w:proofErr w:type="spellEnd"/>
+      <w:r>
+        <w:rPr>
+          <w:color w:val="333333"/>
+          <w:shd w:val="clear" w:color="auto" w:fill="FFF0F0"/>
+        </w:rPr>
+        <w:t>'</w:t>
+      </w:r>
+      <w:r>
+        <w:rPr>
+          <w:color w:val="333333"/>
+        </w:rPr>
+        <w:t xml:space="preserve">, </w:t>
+      </w:r>
+      <w:proofErr w:type="spellStart"/>
+      <w:r>
+        <w:rPr>
+          <w:color w:val="333333"/>
+        </w:rPr>
+        <w:t>vmin</w:t>
+      </w:r>
+      <w:proofErr w:type="spellEnd"/>
+      <w:r>
+        <w:rPr>
+          <w:color w:val="333333"/>
+        </w:rPr>
+        <w:t>=</w:t>
+      </w:r>
+      <w:r>
+        <w:rPr>
+          <w:b/>
+          <w:bCs/>
+          <w:color w:val="0000DD"/>
+        </w:rPr>
+        <w:t>0</w:t>
+      </w:r>
+      <w:r>
+        <w:rPr>
+          <w:color w:val="333333"/>
+        </w:rPr>
+        <w:t xml:space="preserve">, </w:t>
+      </w:r>
+      <w:proofErr w:type="spellStart"/>
+      <w:r>
+        <w:rPr>
+          <w:color w:val="333333"/>
+        </w:rPr>
+        <w:t>vmax</w:t>
+      </w:r>
+      <w:proofErr w:type="spellEnd"/>
+      <w:r>
+        <w:rPr>
+          <w:color w:val="333333"/>
+        </w:rPr>
+        <w:t>=</w:t>
+      </w:r>
+      <w:r>
+        <w:rPr>
+          <w:b/>
+          <w:bCs/>
+          <w:color w:val="0000DD"/>
+        </w:rPr>
+        <w:t>255</w:t>
+      </w:r>
+      <w:r>
+        <w:rPr>
+          <w:color w:val="333333"/>
+        </w:rPr>
+        <w:t xml:space="preserve">, </w:t>
+      </w:r>
+      <w:proofErr w:type="spellStart"/>
+      <w:r>
+        <w:rPr>
+          <w:color w:val="333333"/>
+        </w:rPr>
+        <w:t>aspect</w:t>
+      </w:r>
+      <w:proofErr w:type="spellEnd"/>
+      <w:r>
+        <w:rPr>
+          <w:color w:val="333333"/>
+        </w:rPr>
+        <w:t>=</w:t>
+      </w:r>
+      <w:r>
+        <w:rPr>
+          <w:color w:val="333333"/>
+          <w:shd w:val="clear" w:color="auto" w:fill="FFF0F0"/>
+        </w:rPr>
+        <w:t>'</w:t>
+      </w:r>
+      <w:proofErr w:type="spellStart"/>
+      <w:r>
+        <w:rPr>
+          <w:color w:val="333333"/>
+          <w:shd w:val="clear" w:color="auto" w:fill="FFF0F0"/>
+        </w:rPr>
+        <w:t>auto</w:t>
+      </w:r>
+      <w:proofErr w:type="spellEnd"/>
+      <w:r>
+        <w:rPr>
+          <w:color w:val="333333"/>
+          <w:shd w:val="clear" w:color="auto" w:fill="FFF0F0"/>
+        </w:rPr>
+        <w:t>'</w:t>
+      </w:r>
+      <w:r>
+        <w:rPr>
+          <w:color w:val="333333"/>
+        </w:rPr>
+        <w:t>)</w:t>
+      </w:r>
+    </w:p>
+    <w:p>
+      <w:pPr>
+        <w:pStyle w:val="HTML"/>
+        <w:spacing w:line="244" w:lineRule="atLeast"/>
+        <w:rPr>
+          <w:color w:val="333333"/>
+        </w:rPr>
+      </w:pPr>
+      <w:proofErr w:type="spellStart"/>
+      <w:r>
+        <w:rPr>
+          <w:color w:val="333333"/>
+        </w:rPr>
+        <w:t>i.axis</w:t>
+      </w:r>
+      <w:proofErr w:type="spellEnd"/>
+      <w:r>
+        <w:rPr>
+          <w:color w:val="333333"/>
+        </w:rPr>
+        <w:t>(</w:t>
+      </w:r>
+      <w:r>
+        <w:rPr>
+          <w:color w:val="333333"/>
+          <w:shd w:val="clear" w:color="auto" w:fill="FFF0F0"/>
+        </w:rPr>
+        <w:t>'</w:t>
+      </w:r>
+      <w:proofErr w:type="spellStart"/>
+      <w:r>
+        <w:rPr>
+          <w:color w:val="333333"/>
+          <w:shd w:val="clear" w:color="auto" w:fill="FFF0F0"/>
+        </w:rPr>
+        <w:t>off</w:t>
+      </w:r>
+      <w:proofErr w:type="spellEnd"/>
+      <w:r>
+        <w:rPr>
+          <w:color w:val="333333"/>
+          <w:shd w:val="clear" w:color="auto" w:fill="FFF0F0"/>
+        </w:rPr>
+        <w:t>'</w:t>
+      </w:r>
+      <w:r>
+        <w:rPr>
+          <w:color w:val="333333"/>
+        </w:rPr>
+        <w:t>)</w:t>
+      </w:r>
+    </w:p>
+    <w:p>
+      <w:pPr>
+        <w:pStyle w:val="HTML"/>
+        <w:spacing w:line="360" w:lineRule="auto"/>
+        <w:rPr>
+          <w:color w:val="333333"/>
+        </w:rPr>
+      </w:pPr>
+      <w:proofErr w:type="spellStart"/>
+      <w:proofErr w:type="gramStart"/>
+      <w:r>
+        <w:rPr>
+          <w:color w:val="333333"/>
+        </w:rPr>
+        <w:t>plt.show</w:t>
+      </w:r>
+      <w:proofErr w:type="spellEnd"/>
+      <w:proofErr w:type="gramEnd"/>
+      <w:r>
+        <w:rPr>
+          <w:color w:val="333333"/>
+        </w:rPr>
+        <w:t>()</w:t>
+      </w:r>
+    </w:p>
+    <w:p>
+      <w:pPr>
+        <w:pStyle w:val="a7"/>
+        <w:numPr>
+          <w:ilvl w:val="1"/>
+          <w:numId w:val="1"/>
+        </w:numPr>
+        <w:autoSpaceDE w:val="0"/>
+        <w:autoSpaceDN w:val="0"/>
+        <w:adjustRightInd w:val="0"/>
+        <w:spacing w:after="0" w:line="360" w:lineRule="auto"/>
+        <w:ind w:left="714" w:hanging="357"/>
+        <w:rPr>
+          <w:rFonts w:eastAsia="SFRM1000" w:cs="Times New Roman"/>
+          <w:b/>
+          <w:bCs/>
+          <w:szCs w:val="24"/>
+        </w:rPr>
+      </w:pPr>
+      <w:r>
+        <w:rPr>
+          <w:rFonts w:eastAsia="SFRM1000" w:cs="Times New Roman"/>
+          <w:b/>
+          <w:bCs/>
+          <w:szCs w:val="24"/>
+        </w:rPr>
+        <w:t>Линейное преобразование</w:t>
+      </w:r>
+    </w:p>
+    <w:p>
+      <w:pPr>
+        <w:ind w:firstLine="357"/>
+      </w:pPr>
+      <w:r>
+        <w:t>Увеличим каждое значение интенсивности на 60, чтобы изображение стало более светлым.</w:t>
+      </w:r>
+    </w:p>
+    <w:p>
+      <w:pPr>
+        <w:autoSpaceDE w:val="0"/>
+        <w:autoSpaceDN w:val="0"/>
+        <w:adjustRightInd w:val="0"/>
+        <w:spacing w:after="0" w:line="360" w:lineRule="auto"/>
+        <w:ind w:left="360"/>
+        <w:jc w:val="both"/>
+        <w:rPr>
+          <w:rFonts w:eastAsia="SFRM1000" w:cs="Times New Roman"/>
+          <w:szCs w:val="24"/>
+        </w:rPr>
+      </w:pPr>
+      <m:oMathPara>
+        <m:oMath>
+          <m:sSub>
+            <m:sSubPr>
+              <m:ctrlPr>
+                <w:rPr>
+                  <w:rFonts w:ascii="Cambria Math" w:eastAsia="SFRM1000" w:hAnsi="Cambria Math" w:cs="Times New Roman"/>
+                  <w:i/>
+                  <w:szCs w:val="24"/>
+                </w:rPr>
+              </m:ctrlPr>
+            </m:sSubPr>
+            <m:e>
+              <m:r>
+                <w:rPr>
+                  <w:rFonts w:ascii="Cambria Math" w:eastAsia="SFRM1000" w:hAnsi="Cambria Math" w:cs="Times New Roman"/>
+                  <w:szCs w:val="24"/>
+                  <w:lang w:val="en-US"/>
+                </w:rPr>
+                <m:t>I</m:t>
+              </m:r>
+            </m:e>
+            <m:sub>
+              <m:r>
+                <w:rPr>
+                  <w:rFonts w:ascii="Cambria Math" w:eastAsia="SFRM1000" w:hAnsi="Cambria Math" w:cs="Times New Roman"/>
+                  <w:szCs w:val="24"/>
+                </w:rPr>
+                <m:t>new</m:t>
+              </m:r>
+            </m:sub>
+          </m:sSub>
+          <m:d>
+            <m:dPr>
+              <m:ctrlPr>
+                <w:rPr>
+                  <w:rFonts w:ascii="Cambria Math" w:eastAsia="SFRM1000" w:hAnsi="Cambria Math" w:cs="Times New Roman"/>
+                  <w:i/>
+                  <w:szCs w:val="24"/>
+                </w:rPr>
+              </m:ctrlPr>
+            </m:dPr>
+            <m:e>
+              <m:r>
+                <w:rPr>
+                  <w:rFonts w:ascii="Cambria Math" w:eastAsia="SFRM1000" w:hAnsi="Cambria Math" w:cs="Times New Roman"/>
+                  <w:szCs w:val="24"/>
+                </w:rPr>
+                <m:t>x, y</m:t>
+              </m:r>
+            </m:e>
+          </m:d>
+          <m:r>
+            <w:rPr>
+              <w:rFonts w:ascii="Cambria Math" w:eastAsia="SFRM1000" w:hAnsi="Cambria Math" w:cs="Times New Roman"/>
+              <w:szCs w:val="24"/>
+            </w:rPr>
+            <m:t xml:space="preserve">= </m:t>
+          </m:r>
+          <m:sSub>
+            <m:sSubPr>
+              <m:ctrlPr>
+                <w:rPr>
+                  <w:rFonts w:ascii="Cambria Math" w:eastAsia="SFRM1000" w:hAnsi="Cambria Math" w:cs="Times New Roman"/>
+                  <w:i/>
+                  <w:szCs w:val="24"/>
+                </w:rPr>
+              </m:ctrlPr>
+            </m:sSubPr>
+            <m:e>
+              <m:r>
+                <w:rPr>
+                  <w:rFonts w:ascii="Cambria Math" w:eastAsia="SFRM1000" w:hAnsi="Cambria Math" w:cs="Times New Roman"/>
+                  <w:szCs w:val="24"/>
+                </w:rPr>
+                <m:t>I</m:t>
+              </m:r>
+            </m:e>
+            <m:sub>
+              <m:r>
+                <w:rPr>
+                  <w:rFonts w:ascii="Cambria Math" w:eastAsia="SFRM1000" w:hAnsi="Cambria Math" w:cs="Times New Roman"/>
+                  <w:szCs w:val="24"/>
+                </w:rPr>
+                <m:t>old</m:t>
+              </m:r>
+            </m:sub>
+          </m:sSub>
+          <m:d>
+            <m:dPr>
+              <m:ctrlPr>
+                <w:rPr>
+                  <w:rFonts w:ascii="Cambria Math" w:eastAsia="SFRM1000" w:hAnsi="Cambria Math" w:cs="Times New Roman"/>
+                  <w:i/>
+                  <w:szCs w:val="24"/>
+                </w:rPr>
+              </m:ctrlPr>
+            </m:dPr>
+            <m:e>
+              <m:r>
+                <w:rPr>
+                  <w:rFonts w:ascii="Cambria Math" w:eastAsia="SFRM1000" w:hAnsi="Cambria Math" w:cs="Times New Roman"/>
+                  <w:szCs w:val="24"/>
+                </w:rPr>
+                <m:t>x,y</m:t>
+              </m:r>
+            </m:e>
+          </m:d>
+          <m:r>
+            <w:rPr>
+              <w:rFonts w:ascii="Cambria Math" w:eastAsia="SFRM1000" w:hAnsi="Cambria Math" w:cs="Times New Roman"/>
+              <w:szCs w:val="24"/>
+            </w:rPr>
+            <m:t>+60</m:t>
+          </m:r>
+        </m:oMath>
+      </m:oMathPara>
+    </w:p>
+    <w:p>
+      <w:pPr>
+        <w:keepNext/>
+        <w:autoSpaceDE w:val="0"/>
+        <w:autoSpaceDN w:val="0"/>
+        <w:adjustRightInd w:val="0"/>
+        <w:spacing w:after="0" w:line="360" w:lineRule="auto"/>
+        <w:ind w:left="360"/>
+        <w:jc w:val="center"/>
+      </w:pPr>
+      <w:r>
+        <w:rPr>
+          <w:rFonts w:eastAsia="SFRM1000" w:cs="Times New Roman"/>
+          <w:szCs w:val="24"/>
+        </w:rPr>
+        <w:lastRenderedPageBreak/>
+        <w:drawing>
+          <wp:inline distT="0" distB="0" distL="0" distR="0" wp14:anchorId="29985E6B" wp14:editId="556AEA97">
+            <wp:extent cx="4762500" cy="3810000"/>
+            <wp:effectExtent l="0" t="0" r="0" b="0"/>
+            <wp:docPr id="4" name="Рисунок 4"/>
+            <wp:cNvGraphicFramePr>
+              <a:graphicFrameLocks xmlns:a="http://schemas.openxmlformats.org/drawingml/2006/main" noChangeAspect="1"/>
+            </wp:cNvGraphicFramePr>
+            <a:graphic xmlns:a="http://schemas.openxmlformats.org/drawingml/2006/main">
+              <a:graphicData uri="http://schemas.openxmlformats.org/drawingml/2006/picture">
+                <pic:pic xmlns:pic="http://schemas.openxmlformats.org/drawingml/2006/picture">
+                  <pic:nvPicPr>
+                    <pic:cNvPr id="1" name=""/>
+                    <pic:cNvPicPr/>
+                  </pic:nvPicPr>
+                  <pic:blipFill>
+                    <a:blip r:embed="rId9"/>
+                    <a:stretch>
+                      <a:fillRect/>
+                    </a:stretch>
+                  </pic:blipFill>
+                  <pic:spPr>
+                    <a:xfrm>
+                      <a:off x="0" y="0"/>
+                      <a:ext cx="4762500" cy="3810000"/>
+                    </a:xfrm>
+                    <a:prstGeom prst="rect">
+                      <a:avLst/>
+                    </a:prstGeom>
+                  </pic:spPr>
+                </pic:pic>
+              </a:graphicData>
+            </a:graphic>
+          </wp:inline>
+        </w:drawing>
+      </w:r>
+    </w:p>
+    <w:p>
+      <w:pPr>
+        <w:pStyle w:val="a8"/>
+        <w:jc w:val="center"/>
+        <w:rPr>
+          <w:sz w:val="24"/>
+          <w:szCs w:val="24"/>
+        </w:rPr>
+      </w:pPr>
+      <w:r>
+        <w:rPr>
+          <w:sz w:val="24"/>
+          <w:szCs w:val="24"/>
+        </w:rPr>
+        <w:t xml:space="preserve">Рисунок </w:t>
+      </w:r>
+      <w:r>
+        <w:rPr>
+          <w:sz w:val="24"/>
+          <w:szCs w:val="24"/>
+        </w:rPr>
+        <w:fldChar w:fldCharType="begin"/>
+      </w:r>
+      <w:r>
+        <w:rPr>
+          <w:sz w:val="24"/>
+          <w:szCs w:val="24"/>
+        </w:rPr>
+        <w:instrText xml:space="preserve"> SEQ Рисунок \* ARABIC </w:instrText>
+      </w:r>
+      <w:r>
+        <w:rPr>
+          <w:sz w:val="24"/>
+          <w:szCs w:val="24"/>
+        </w:rPr>
+        <w:fldChar w:fldCharType="separate"/>
+      </w:r>
+      <w:r>
+        <w:rPr>
+          <w:noProof/>
+          <w:sz w:val="24"/>
+          <w:szCs w:val="24"/>
+        </w:rPr>
+        <w:t>2</w:t>
+      </w:r>
+      <w:r>
+        <w:rPr>
+          <w:sz w:val="24"/>
+          <w:szCs w:val="24"/>
+        </w:rPr>
+        <w:fldChar w:fldCharType="end"/>
+      </w:r>
+      <w:r>
+        <w:rPr>
+          <w:sz w:val="24"/>
+          <w:szCs w:val="24"/>
+          <w:lang w:val="en-US"/>
+        </w:rPr>
+        <w:t xml:space="preserve"> </w:t>
+      </w:r>
+      <w:r>
+        <w:rPr>
+          <w:sz w:val="24"/>
+          <w:szCs w:val="24"/>
+        </w:rPr>
+        <w:t>Влияние линейного сдвига</w:t>
+      </w:r>
+    </w:p>
+    <w:p>
+      <w:r>
+        <w:t>Как и ожидалось изображение стало более светлым, но при этом не осталось очень темных тонов.</w:t>
+      </w:r>
+    </w:p>
+    <w:p>
+      <w:pPr>
+        <w:pStyle w:val="a8"/>
+        <w:spacing w:after="0"/>
+        <w:rPr>
+          <w:rFonts w:cs="Times New Roman"/>
+          <w:sz w:val="24"/>
+          <w:szCs w:val="24"/>
+        </w:rPr>
+      </w:pPr>
+      <w:r>
+        <w:rPr>
+          <w:rFonts w:cs="Times New Roman"/>
+          <w:sz w:val="24"/>
+          <w:szCs w:val="24"/>
+        </w:rPr>
+        <w:t>Листинг</w:t>
+      </w:r>
+      <w:r>
+        <w:rPr>
+          <w:rFonts w:cs="Times New Roman"/>
+          <w:sz w:val="24"/>
+          <w:szCs w:val="24"/>
+        </w:rPr>
+        <w:t xml:space="preserve"> 1 </w:t>
+      </w:r>
+      <w:r>
+        <w:rPr>
+          <w:rFonts w:cs="Times New Roman"/>
+          <w:sz w:val="24"/>
+          <w:szCs w:val="24"/>
+        </w:rPr>
+        <w:t>Функция линейного сдвига</w:t>
+      </w:r>
+    </w:p>
+    <w:p>
+      <w:pPr>
+        <w:pStyle w:val="HTML"/>
+        <w:spacing w:line="244" w:lineRule="atLeast"/>
+        <w:rPr>
+          <w:color w:val="333333"/>
+        </w:rPr>
+      </w:pPr>
+      <w:proofErr w:type="spellStart"/>
+      <w:r>
+        <w:rPr>
+          <w:b/>
+          <w:bCs/>
+          <w:color w:val="008800"/>
+        </w:rPr>
+        <w:t>def</w:t>
+      </w:r>
+      <w:proofErr w:type="spellEnd"/>
+      <w:r>
+        <w:rPr>
+          <w:color w:val="333333"/>
+        </w:rPr>
+        <w:t xml:space="preserve"> </w:t>
+      </w:r>
+      <w:proofErr w:type="spellStart"/>
+      <w:r>
+        <w:rPr>
+          <w:b/>
+          <w:bCs/>
+          <w:color w:val="0066BB"/>
+        </w:rPr>
+        <w:t>linear_</w:t>
+      </w:r>
+      <w:proofErr w:type="gramStart"/>
+      <w:r>
+        <w:rPr>
+          <w:b/>
+          <w:bCs/>
+          <w:color w:val="0066BB"/>
+        </w:rPr>
+        <w:t>transform</w:t>
+      </w:r>
+      <w:proofErr w:type="spellEnd"/>
+      <w:r>
+        <w:rPr>
+          <w:color w:val="333333"/>
+        </w:rPr>
+        <w:t>(</w:t>
+      </w:r>
+      <w:proofErr w:type="spellStart"/>
+      <w:proofErr w:type="gramEnd"/>
+      <w:r>
+        <w:rPr>
+          <w:color w:val="333333"/>
+        </w:rPr>
+        <w:t>img</w:t>
+      </w:r>
+      <w:proofErr w:type="spellEnd"/>
+      <w:r>
+        <w:rPr>
+          <w:color w:val="333333"/>
+        </w:rPr>
+        <w:t xml:space="preserve">, </w:t>
+      </w:r>
+      <w:proofErr w:type="spellStart"/>
+      <w:r>
+        <w:rPr>
+          <w:color w:val="333333"/>
+        </w:rPr>
+        <w:t>shift</w:t>
+      </w:r>
+      <w:proofErr w:type="spellEnd"/>
+      <w:r>
+        <w:rPr>
+          <w:color w:val="333333"/>
+        </w:rPr>
+        <w:t>=</w:t>
+      </w:r>
+      <w:r>
+        <w:rPr>
+          <w:b/>
+          <w:bCs/>
+          <w:color w:val="0000DD"/>
+        </w:rPr>
+        <w:t>0</w:t>
+      </w:r>
+      <w:r>
+        <w:rPr>
+          <w:color w:val="333333"/>
+        </w:rPr>
+        <w:t>):</w:t>
+      </w:r>
+    </w:p>
+    <w:p>
+      <w:pPr>
+        <w:pStyle w:val="HTML"/>
+        <w:spacing w:line="360" w:lineRule="auto"/>
+        <w:rPr>
+          <w:color w:val="333333"/>
+        </w:rPr>
+      </w:pPr>
+      <w:r>
+        <w:rPr>
+          <w:color w:val="333333"/>
+        </w:rPr>
+        <w:t xml:space="preserve">    </w:t>
+      </w:r>
+      <w:proofErr w:type="spellStart"/>
+      <w:r>
+        <w:rPr>
+          <w:b/>
+          <w:bCs/>
+          <w:color w:val="008800"/>
+        </w:rPr>
+        <w:t>return</w:t>
+      </w:r>
+      <w:proofErr w:type="spellEnd"/>
+      <w:r>
+        <w:rPr>
+          <w:color w:val="333333"/>
+        </w:rPr>
+        <w:t xml:space="preserve"> </w:t>
+      </w:r>
+      <w:proofErr w:type="spellStart"/>
+      <w:r>
+        <w:rPr>
+          <w:color w:val="333333"/>
+        </w:rPr>
+        <w:t>img</w:t>
+      </w:r>
+      <w:proofErr w:type="spellEnd"/>
+      <w:r>
+        <w:rPr>
+          <w:color w:val="333333"/>
+        </w:rPr>
+        <w:t xml:space="preserve"> + </w:t>
+      </w:r>
+      <w:proofErr w:type="spellStart"/>
+      <w:r>
+        <w:rPr>
+          <w:color w:val="333333"/>
+        </w:rPr>
+        <w:t>shift</w:t>
+      </w:r>
+      <w:proofErr w:type="spellEnd"/>
+    </w:p>
+    <w:p>
+      <w:pPr>
+        <w:pStyle w:val="a7"/>
+        <w:numPr>
+          <w:ilvl w:val="1"/>
+          <w:numId w:val="1"/>
+        </w:numPr>
+        <w:autoSpaceDE w:val="0"/>
+        <w:autoSpaceDN w:val="0"/>
+        <w:adjustRightInd w:val="0"/>
+        <w:spacing w:after="0" w:line="360" w:lineRule="auto"/>
+        <w:rPr>
+          <w:rFonts w:eastAsia="SFRM1000" w:cs="Times New Roman"/>
+          <w:b/>
+          <w:bCs/>
+          <w:szCs w:val="24"/>
+        </w:rPr>
+      </w:pPr>
+      <w:r>
+        <w:rPr>
+          <w:rFonts w:eastAsia="SFRM1000" w:cs="Times New Roman"/>
+          <w:b/>
+          <w:bCs/>
+          <w:szCs w:val="24"/>
+        </w:rPr>
+        <w:t>Растяжение динамического диапазона.</w:t>
+      </w:r>
+    </w:p>
+    <w:p>
+      <w:pPr>
+        <w:autoSpaceDE w:val="0"/>
+        <w:autoSpaceDN w:val="0"/>
+        <w:adjustRightInd w:val="0"/>
+        <w:spacing w:after="0" w:line="360" w:lineRule="auto"/>
+        <w:ind w:left="360"/>
+        <w:rPr>
+          <w:rFonts w:eastAsia="SFRM1000" w:cs="Times New Roman"/>
+          <w:b/>
+          <w:bCs/>
+          <w:szCs w:val="24"/>
+          <w:lang w:val="en-US"/>
+        </w:rPr>
+      </w:pPr>
+    </w:p>
+    <w:p/>
+    <w:p/>
+    <w:p>
+      <w:pPr>
+        <w:tabs>
+          <w:tab w:val="left" w:pos="916"/>
+          <w:tab w:val="left" w:pos="1832"/>
+          <w:tab w:val="left" w:pos="2748"/>
+          <w:tab w:val="left" w:pos="3664"/>
+          <w:tab w:val="left" w:pos="4580"/>
+          <w:tab w:val="left" w:pos="5496"/>
+          <w:tab w:val="left" w:pos="6412"/>
+          <w:tab w:val="left" w:pos="7328"/>
+          <w:tab w:val="left" w:pos="8244"/>
+          <w:tab w:val="left" w:pos="9160"/>
+          <w:tab w:val="left" w:pos="10076"/>
+          <w:tab w:val="left" w:pos="10992"/>
+          <w:tab w:val="left" w:pos="11908"/>
+          <w:tab w:val="left" w:pos="12824"/>
+          <w:tab w:val="left" w:pos="13740"/>
+          <w:tab w:val="left" w:pos="14656"/>
+        </w:tabs>
+        <w:spacing w:after="0" w:line="244" w:lineRule="atLeast"/>
+        <w:rPr>
+          <w:rFonts w:ascii="Courier New" w:eastAsia="Times New Roman" w:hAnsi="Courier New" w:cs="Courier New"/>
+          <w:color w:val="333333"/>
+          <w:sz w:val="20"/>
+          <w:szCs w:val="20"/>
+          <w:lang w:val="ru-BY" w:eastAsia="ru-BY"/>
+        </w:rPr>
+      </w:pPr>
+    </w:p>
+    <w:p>
+      <w:pPr>
+        <w:rPr>
+          <w:b/>
+          <w:bCs/>
+          <w:lang w:val="ru-BY"/>
+        </w:rPr>
+      </w:pPr>
+    </w:p>
+    <w:p/>
+    <w:p/>
+    <w:p/>
     <w:sectPr>
-      <w:footerReference w:type="default" r:id="rId7"/>
+      <w:footerReference w:type="default" r:id="rId10"/>
       <w:pgSz w:w="11906" w:h="16838"/>
       <w:pgMar w:top="1134" w:right="851" w:bottom="1134" w:left="1701" w:header="709" w:footer="709" w:gutter="0"/>
       <w:cols w:space="708"/>
@@ -635,7 +2632,7 @@
 </file>
 
 <file path=word/endnotes.xml><?xml version="1.0" encoding="utf-8"?>
-<w:endnotes xmlns:wpc="http://schemas.microsoft.com/office/word/2010/wordprocessingCanvas" xmlns:cx="http://schemas.microsoft.com/office/drawing/2014/chartex" xmlns:cx1="http://schemas.microsoft.com/office/drawing/2015/9/8/chartex" xmlns:mc="http://schemas.openxmlformats.org/markup-compatibility/2006" xmlns:o="urn:schemas-microsoft-com:office:office" xmlns:r="http://schemas.openxmlformats.org/officeDocument/2006/relationships" xmlns:m="http://schemas.openxmlformats.org/officeDocument/2006/math" xmlns:v="urn:schemas-microsoft-com:vml" xmlns:wp14="http://schemas.microsoft.com/office/word/2010/wordprocessingDrawing" xmlns:wp="http://schemas.openxmlformats.org/drawingml/2006/wordprocessingDrawing" xmlns:w10="urn:schemas-microsoft-com:office:word" xmlns:w="http://schemas.openxmlformats.org/wordprocessingml/2006/main" xmlns:w14="http://schemas.microsoft.com/office/word/2010/wordml" xmlns:w15="http://schemas.microsoft.com/office/word/2012/wordml" xmlns:w16se="http://schemas.microsoft.com/office/word/2015/wordml/symex" xmlns:wpg="http://schemas.microsoft.com/office/word/2010/wordprocessingGroup" xmlns:wpi="http://schemas.microsoft.com/office/word/2010/wordprocessingInk" xmlns:wne="http://schemas.microsoft.com/office/word/2006/wordml" xmlns:wps="http://schemas.microsoft.com/office/word/2010/wordprocessingShape" mc:Ignorable="w14 w15 w16se wp14">
+<w:endnotes xmlns:wpc="http://schemas.microsoft.com/office/word/2010/wordprocessingCanvas" xmlns:cx="http://schemas.microsoft.com/office/drawing/2014/chartex" xmlns:cx1="http://schemas.microsoft.com/office/drawing/2015/9/8/chartex" xmlns:cx2="http://schemas.microsoft.com/office/drawing/2015/10/21/chartex" xmlns:cx3="http://schemas.microsoft.com/office/drawing/2016/5/9/chartex" xmlns:cx4="http://schemas.microsoft.com/office/drawing/2016/5/10/chartex" xmlns:cx5="http://schemas.microsoft.com/office/drawing/2016/5/11/chartex" xmlns:cx6="http://schemas.microsoft.com/office/drawing/2016/5/12/chartex" xmlns:cx7="http://schemas.microsoft.com/office/drawing/2016/5/13/chartex" xmlns:cx8="http://schemas.microsoft.com/office/drawing/2016/5/14/chartex" xmlns:mc="http://schemas.openxmlformats.org/markup-compatibility/2006" xmlns:aink="http://schemas.microsoft.com/office/drawing/2016/ink" xmlns:am3d="http://schemas.microsoft.com/office/drawing/2017/model3d" xmlns:o="urn:schemas-microsoft-com:office:office" xmlns:oel="http://schemas.microsoft.com/office/2019/extlst" xmlns:r="http://schemas.openxmlformats.org/officeDocument/2006/relationships" xmlns:m="http://schemas.openxmlformats.org/officeDocument/2006/math" xmlns:v="urn:schemas-microsoft-com:vml" xmlns:wp14="http://schemas.microsoft.com/office/word/2010/wordprocessingDrawing" xmlns:wp="http://schemas.openxmlformats.org/drawingml/2006/wordprocessingDrawing" xmlns:w10="urn:schemas-microsoft-com:office:word" xmlns:w="http://schemas.openxmlformats.org/wordprocessingml/2006/main" xmlns:w14="http://schemas.microsoft.com/office/word/2010/wordml" xmlns:w15="http://schemas.microsoft.com/office/word/2012/wordml" xmlns:w16cex="http://schemas.microsoft.com/office/word/2018/wordml/cex" xmlns:w16cid="http://schemas.microsoft.com/office/word/2016/wordml/cid" xmlns:w16="http://schemas.microsoft.com/office/word/2018/wordml" xmlns:w16sdtdh="http://schemas.microsoft.com/office/word/2020/wordml/sdtdatahash" xmlns:w16se="http://schemas.microsoft.com/office/word/2015/wordml/symex" xmlns:wpg="http://schemas.microsoft.com/office/word/2010/wordprocessingGroup" xmlns:wpi="http://schemas.microsoft.com/office/word/2010/wordprocessingInk" xmlns:wne="http://schemas.microsoft.com/office/word/2006/wordml" xmlns:wps="http://schemas.microsoft.com/office/word/2010/wordprocessingShape" mc:Ignorable="w14 w15 w16se w16cid w16 w16cex w16sdtdh wp14">
   <w:endnote w:type="separator" w:id="-1">
     <w:p>
       <w:pPr>
@@ -660,7 +2657,7 @@
 </file>
 
 <file path=word/footer1.xml><?xml version="1.0" encoding="utf-8"?>
-<w:ftr xmlns:wpc="http://schemas.microsoft.com/office/word/2010/wordprocessingCanvas" xmlns:cx="http://schemas.microsoft.com/office/drawing/2014/chartex" xmlns:cx1="http://schemas.microsoft.com/office/drawing/2015/9/8/chartex" xmlns:mc="http://schemas.openxmlformats.org/markup-compatibility/2006" xmlns:o="urn:schemas-microsoft-com:office:office" xmlns:r="http://schemas.openxmlformats.org/officeDocument/2006/relationships" xmlns:m="http://schemas.openxmlformats.org/officeDocument/2006/math" xmlns:v="urn:schemas-microsoft-com:vml" xmlns:wp14="http://schemas.microsoft.com/office/word/2010/wordprocessingDrawing" xmlns:wp="http://schemas.openxmlformats.org/drawingml/2006/wordprocessingDrawing" xmlns:w10="urn:schemas-microsoft-com:office:word" xmlns:w="http://schemas.openxmlformats.org/wordprocessingml/2006/main" xmlns:w14="http://schemas.microsoft.com/office/word/2010/wordml" xmlns:w15="http://schemas.microsoft.com/office/word/2012/wordml" xmlns:w16se="http://schemas.microsoft.com/office/word/2015/wordml/symex" xmlns:wpg="http://schemas.microsoft.com/office/word/2010/wordprocessingGroup" xmlns:wpi="http://schemas.microsoft.com/office/word/2010/wordprocessingInk" xmlns:wne="http://schemas.microsoft.com/office/word/2006/wordml" xmlns:wps="http://schemas.microsoft.com/office/word/2010/wordprocessingShape" mc:Ignorable="w14 w15 w16se wp14">
+<w:ftr xmlns:wpc="http://schemas.microsoft.com/office/word/2010/wordprocessingCanvas" xmlns:cx="http://schemas.microsoft.com/office/drawing/2014/chartex" xmlns:cx1="http://schemas.microsoft.com/office/drawing/2015/9/8/chartex" xmlns:cx2="http://schemas.microsoft.com/office/drawing/2015/10/21/chartex" xmlns:cx3="http://schemas.microsoft.com/office/drawing/2016/5/9/chartex" xmlns:cx4="http://schemas.microsoft.com/office/drawing/2016/5/10/chartex" xmlns:cx5="http://schemas.microsoft.com/office/drawing/2016/5/11/chartex" xmlns:cx6="http://schemas.microsoft.com/office/drawing/2016/5/12/chartex" xmlns:cx7="http://schemas.microsoft.com/office/drawing/2016/5/13/chartex" xmlns:cx8="http://schemas.microsoft.com/office/drawing/2016/5/14/chartex" xmlns:mc="http://schemas.openxmlformats.org/markup-compatibility/2006" xmlns:aink="http://schemas.microsoft.com/office/drawing/2016/ink" xmlns:am3d="http://schemas.microsoft.com/office/drawing/2017/model3d" xmlns:o="urn:schemas-microsoft-com:office:office" xmlns:oel="http://schemas.microsoft.com/office/2019/extlst" xmlns:r="http://schemas.openxmlformats.org/officeDocument/2006/relationships" xmlns:m="http://schemas.openxmlformats.org/officeDocument/2006/math" xmlns:v="urn:schemas-microsoft-com:vml" xmlns:wp14="http://schemas.microsoft.com/office/word/2010/wordprocessingDrawing" xmlns:wp="http://schemas.openxmlformats.org/drawingml/2006/wordprocessingDrawing" xmlns:w10="urn:schemas-microsoft-com:office:word" xmlns:w="http://schemas.openxmlformats.org/wordprocessingml/2006/main" xmlns:w14="http://schemas.microsoft.com/office/word/2010/wordml" xmlns:w15="http://schemas.microsoft.com/office/word/2012/wordml" xmlns:w16cex="http://schemas.microsoft.com/office/word/2018/wordml/cex" xmlns:w16cid="http://schemas.microsoft.com/office/word/2016/wordml/cid" xmlns:w16="http://schemas.microsoft.com/office/word/2018/wordml" xmlns:w16sdtdh="http://schemas.microsoft.com/office/word/2020/wordml/sdtdatahash" xmlns:w16se="http://schemas.microsoft.com/office/word/2015/wordml/symex" xmlns:wpg="http://schemas.microsoft.com/office/word/2010/wordprocessingGroup" xmlns:wpi="http://schemas.microsoft.com/office/word/2010/wordprocessingInk" xmlns:wne="http://schemas.microsoft.com/office/word/2006/wordml" xmlns:wps="http://schemas.microsoft.com/office/word/2010/wordprocessingShape" mc:Ignorable="w14 w15 w16se w16cid w16 w16cex w16sdtdh wp14">
   <w:sdt>
     <w:sdtPr>
       <w:id w:val="271827100"/>
@@ -705,7 +2702,7 @@
 </file>
 
 <file path=word/footnotes.xml><?xml version="1.0" encoding="utf-8"?>
-<w:footnotes xmlns:wpc="http://schemas.microsoft.com/office/word/2010/wordprocessingCanvas" xmlns:cx="http://schemas.microsoft.com/office/drawing/2014/chartex" xmlns:cx1="http://schemas.microsoft.com/office/drawing/2015/9/8/chartex" xmlns:mc="http://schemas.openxmlformats.org/markup-compatibility/2006" xmlns:o="urn:schemas-microsoft-com:office:office" xmlns:r="http://schemas.openxmlformats.org/officeDocument/2006/relationships" xmlns:m="http://schemas.openxmlformats.org/officeDocument/2006/math" xmlns:v="urn:schemas-microsoft-com:vml" xmlns:wp14="http://schemas.microsoft.com/office/word/2010/wordprocessingDrawing" xmlns:wp="http://schemas.openxmlformats.org/drawingml/2006/wordprocessingDrawing" xmlns:w10="urn:schemas-microsoft-com:office:word" xmlns:w="http://schemas.openxmlformats.org/wordprocessingml/2006/main" xmlns:w14="http://schemas.microsoft.com/office/word/2010/wordml" xmlns:w15="http://schemas.microsoft.com/office/word/2012/wordml" xmlns:w16se="http://schemas.microsoft.com/office/word/2015/wordml/symex" xmlns:wpg="http://schemas.microsoft.com/office/word/2010/wordprocessingGroup" xmlns:wpi="http://schemas.microsoft.com/office/word/2010/wordprocessingInk" xmlns:wne="http://schemas.microsoft.com/office/word/2006/wordml" xmlns:wps="http://schemas.microsoft.com/office/word/2010/wordprocessingShape" mc:Ignorable="w14 w15 w16se wp14">
+<w:footnotes xmlns:wpc="http://schemas.microsoft.com/office/word/2010/wordprocessingCanvas" xmlns:cx="http://schemas.microsoft.com/office/drawing/2014/chartex" xmlns:cx1="http://schemas.microsoft.com/office/drawing/2015/9/8/chartex" xmlns:cx2="http://schemas.microsoft.com/office/drawing/2015/10/21/chartex" xmlns:cx3="http://schemas.microsoft.com/office/drawing/2016/5/9/chartex" xmlns:cx4="http://schemas.microsoft.com/office/drawing/2016/5/10/chartex" xmlns:cx5="http://schemas.microsoft.com/office/drawing/2016/5/11/chartex" xmlns:cx6="http://schemas.microsoft.com/office/drawing/2016/5/12/chartex" xmlns:cx7="http://schemas.microsoft.com/office/drawing/2016/5/13/chartex" xmlns:cx8="http://schemas.microsoft.com/office/drawing/2016/5/14/chartex" xmlns:mc="http://schemas.openxmlformats.org/markup-compatibility/2006" xmlns:aink="http://schemas.microsoft.com/office/drawing/2016/ink" xmlns:am3d="http://schemas.microsoft.com/office/drawing/2017/model3d" xmlns:o="urn:schemas-microsoft-com:office:office" xmlns:oel="http://schemas.microsoft.com/office/2019/extlst" xmlns:r="http://schemas.openxmlformats.org/officeDocument/2006/relationships" xmlns:m="http://schemas.openxmlformats.org/officeDocument/2006/math" xmlns:v="urn:schemas-microsoft-com:vml" xmlns:wp14="http://schemas.microsoft.com/office/word/2010/wordprocessingDrawing" xmlns:wp="http://schemas.openxmlformats.org/drawingml/2006/wordprocessingDrawing" xmlns:w10="urn:schemas-microsoft-com:office:word" xmlns:w="http://schemas.openxmlformats.org/wordprocessingml/2006/main" xmlns:w14="http://schemas.microsoft.com/office/word/2010/wordml" xmlns:w15="http://schemas.microsoft.com/office/word/2012/wordml" xmlns:w16cex="http://schemas.microsoft.com/office/word/2018/wordml/cex" xmlns:w16cid="http://schemas.microsoft.com/office/word/2016/wordml/cid" xmlns:w16="http://schemas.microsoft.com/office/word/2018/wordml" xmlns:w16sdtdh="http://schemas.microsoft.com/office/word/2020/wordml/sdtdatahash" xmlns:w16se="http://schemas.microsoft.com/office/word/2015/wordml/symex" xmlns:wpg="http://schemas.microsoft.com/office/word/2010/wordprocessingGroup" xmlns:wpi="http://schemas.microsoft.com/office/word/2010/wordprocessingInk" xmlns:wne="http://schemas.microsoft.com/office/word/2006/wordml" xmlns:wps="http://schemas.microsoft.com/office/word/2010/wordprocessingShape" mc:Ignorable="w14 w15 w16se w16cid w16 w16cex w16sdtdh wp14">
   <w:footnote w:type="separator" w:id="-1">
     <w:p>
       <w:pPr>
@@ -729,8 +2726,569 @@
 </w:footnotes>
 </file>
 
+<file path=word/numbering.xml><?xml version="1.0" encoding="utf-8"?>
+<w:numbering xmlns:wpc="http://schemas.microsoft.com/office/word/2010/wordprocessingCanvas" xmlns:cx="http://schemas.microsoft.com/office/drawing/2014/chartex" xmlns:cx1="http://schemas.microsoft.com/office/drawing/2015/9/8/chartex" xmlns:cx2="http://schemas.microsoft.com/office/drawing/2015/10/21/chartex" xmlns:cx3="http://schemas.microsoft.com/office/drawing/2016/5/9/chartex" xmlns:cx4="http://schemas.microsoft.com/office/drawing/2016/5/10/chartex" xmlns:cx5="http://schemas.microsoft.com/office/drawing/2016/5/11/chartex" xmlns:cx6="http://schemas.microsoft.com/office/drawing/2016/5/12/chartex" xmlns:cx7="http://schemas.microsoft.com/office/drawing/2016/5/13/chartex" xmlns:cx8="http://schemas.microsoft.com/office/drawing/2016/5/14/chartex" xmlns:mc="http://schemas.openxmlformats.org/markup-compatibility/2006" xmlns:aink="http://schemas.microsoft.com/office/drawing/2016/ink" xmlns:am3d="http://schemas.microsoft.com/office/drawing/2017/model3d" xmlns:o="urn:schemas-microsoft-com:office:office" xmlns:oel="http://schemas.microsoft.com/office/2019/extlst" xmlns:r="http://schemas.openxmlformats.org/officeDocument/2006/relationships" xmlns:m="http://schemas.openxmlformats.org/officeDocument/2006/math" xmlns:v="urn:schemas-microsoft-com:vml" xmlns:wp14="http://schemas.microsoft.com/office/word/2010/wordprocessingDrawing" xmlns:wp="http://schemas.openxmlformats.org/drawingml/2006/wordprocessingDrawing" xmlns:w10="urn:schemas-microsoft-com:office:word" xmlns:w="http://schemas.openxmlformats.org/wordprocessingml/2006/main" xmlns:w14="http://schemas.microsoft.com/office/word/2010/wordml" xmlns:w15="http://schemas.microsoft.com/office/word/2012/wordml" xmlns:w16cex="http://schemas.microsoft.com/office/word/2018/wordml/cex" xmlns:w16cid="http://schemas.microsoft.com/office/word/2016/wordml/cid" xmlns:w16="http://schemas.microsoft.com/office/word/2018/wordml" xmlns:w16sdtdh="http://schemas.microsoft.com/office/word/2020/wordml/sdtdatahash" xmlns:w16se="http://schemas.microsoft.com/office/word/2015/wordml/symex" xmlns:wpg="http://schemas.microsoft.com/office/word/2010/wordprocessingGroup" xmlns:wpi="http://schemas.microsoft.com/office/word/2010/wordprocessingInk" xmlns:wne="http://schemas.microsoft.com/office/word/2006/wordml" xmlns:wps="http://schemas.microsoft.com/office/word/2010/wordprocessingShape" mc:Ignorable="w14 w15 w16se w16cid w16 w16cex w16sdtdh wp14">
+  <w:abstractNum w:abstractNumId="0" w15:restartNumberingAfterBreak="0">
+    <w:nsid w:val="0D09348D"/>
+    <w:multiLevelType w:val="multilevel"/>
+    <w:tmpl w:val="766CA63A"/>
+    <w:lvl w:ilvl="0">
+      <w:start w:val="1"/>
+      <w:numFmt w:val="decimal"/>
+      <w:lvlText w:val="%1."/>
+      <w:lvlJc w:val="left"/>
+      <w:pPr>
+        <w:ind w:left="720" w:hanging="360"/>
+      </w:pPr>
+      <w:rPr>
+        <w:rFonts w:asciiTheme="minorHAnsi" w:eastAsiaTheme="minorHAnsi" w:hAnsiTheme="minorHAnsi" w:cstheme="minorBidi" w:hint="default"/>
+        <w:b/>
+      </w:rPr>
+    </w:lvl>
+    <w:lvl w:ilvl="1">
+      <w:start w:val="1"/>
+      <w:numFmt w:val="decimal"/>
+      <w:isLgl/>
+      <w:lvlText w:val="%1.%2"/>
+      <w:lvlJc w:val="left"/>
+      <w:pPr>
+        <w:ind w:left="720" w:hanging="360"/>
+      </w:pPr>
+      <w:rPr>
+        <w:rFonts w:hint="default"/>
+      </w:rPr>
+    </w:lvl>
+    <w:lvl w:ilvl="2">
+      <w:start w:val="1"/>
+      <w:numFmt w:val="decimal"/>
+      <w:isLgl/>
+      <w:lvlText w:val="%1.%2.%3"/>
+      <w:lvlJc w:val="left"/>
+      <w:pPr>
+        <w:ind w:left="1080" w:hanging="720"/>
+      </w:pPr>
+      <w:rPr>
+        <w:rFonts w:hint="default"/>
+      </w:rPr>
+    </w:lvl>
+    <w:lvl w:ilvl="3">
+      <w:start w:val="1"/>
+      <w:numFmt w:val="decimal"/>
+      <w:isLgl/>
+      <w:lvlText w:val="%1.%2.%3.%4"/>
+      <w:lvlJc w:val="left"/>
+      <w:pPr>
+        <w:ind w:left="1080" w:hanging="720"/>
+      </w:pPr>
+      <w:rPr>
+        <w:rFonts w:hint="default"/>
+      </w:rPr>
+    </w:lvl>
+    <w:lvl w:ilvl="4">
+      <w:start w:val="1"/>
+      <w:numFmt w:val="decimal"/>
+      <w:isLgl/>
+      <w:lvlText w:val="%1.%2.%3.%4.%5"/>
+      <w:lvlJc w:val="left"/>
+      <w:pPr>
+        <w:ind w:left="1440" w:hanging="1080"/>
+      </w:pPr>
+      <w:rPr>
+        <w:rFonts w:hint="default"/>
+      </w:rPr>
+    </w:lvl>
+    <w:lvl w:ilvl="5">
+      <w:start w:val="1"/>
+      <w:numFmt w:val="decimal"/>
+      <w:isLgl/>
+      <w:lvlText w:val="%1.%2.%3.%4.%5.%6"/>
+      <w:lvlJc w:val="left"/>
+      <w:pPr>
+        <w:ind w:left="1440" w:hanging="1080"/>
+      </w:pPr>
+      <w:rPr>
+        <w:rFonts w:hint="default"/>
+      </w:rPr>
+    </w:lvl>
+    <w:lvl w:ilvl="6">
+      <w:start w:val="1"/>
+      <w:numFmt w:val="decimal"/>
+      <w:isLgl/>
+      <w:lvlText w:val="%1.%2.%3.%4.%5.%6.%7"/>
+      <w:lvlJc w:val="left"/>
+      <w:pPr>
+        <w:ind w:left="1800" w:hanging="1440"/>
+      </w:pPr>
+      <w:rPr>
+        <w:rFonts w:hint="default"/>
+      </w:rPr>
+    </w:lvl>
+    <w:lvl w:ilvl="7">
+      <w:start w:val="1"/>
+      <w:numFmt w:val="decimal"/>
+      <w:isLgl/>
+      <w:lvlText w:val="%1.%2.%3.%4.%5.%6.%7.%8"/>
+      <w:lvlJc w:val="left"/>
+      <w:pPr>
+        <w:ind w:left="1800" w:hanging="1440"/>
+      </w:pPr>
+      <w:rPr>
+        <w:rFonts w:hint="default"/>
+      </w:rPr>
+    </w:lvl>
+    <w:lvl w:ilvl="8">
+      <w:start w:val="1"/>
+      <w:numFmt w:val="decimal"/>
+      <w:isLgl/>
+      <w:lvlText w:val="%1.%2.%3.%4.%5.%6.%7.%8.%9"/>
+      <w:lvlJc w:val="left"/>
+      <w:pPr>
+        <w:ind w:left="2160" w:hanging="1800"/>
+      </w:pPr>
+      <w:rPr>
+        <w:rFonts w:hint="default"/>
+      </w:rPr>
+    </w:lvl>
+  </w:abstractNum>
+  <w:abstractNum w:abstractNumId="1" w15:restartNumberingAfterBreak="0">
+    <w:nsid w:val="372133AD"/>
+    <w:multiLevelType w:val="multilevel"/>
+    <w:tmpl w:val="766CA63A"/>
+    <w:lvl w:ilvl="0">
+      <w:start w:val="1"/>
+      <w:numFmt w:val="decimal"/>
+      <w:lvlText w:val="%1."/>
+      <w:lvlJc w:val="left"/>
+      <w:pPr>
+        <w:ind w:left="720" w:hanging="360"/>
+      </w:pPr>
+      <w:rPr>
+        <w:rFonts w:asciiTheme="minorHAnsi" w:eastAsiaTheme="minorHAnsi" w:hAnsiTheme="minorHAnsi" w:cstheme="minorBidi" w:hint="default"/>
+        <w:b/>
+      </w:rPr>
+    </w:lvl>
+    <w:lvl w:ilvl="1">
+      <w:start w:val="1"/>
+      <w:numFmt w:val="decimal"/>
+      <w:isLgl/>
+      <w:lvlText w:val="%1.%2"/>
+      <w:lvlJc w:val="left"/>
+      <w:pPr>
+        <w:ind w:left="720" w:hanging="360"/>
+      </w:pPr>
+      <w:rPr>
+        <w:rFonts w:hint="default"/>
+      </w:rPr>
+    </w:lvl>
+    <w:lvl w:ilvl="2">
+      <w:start w:val="1"/>
+      <w:numFmt w:val="decimal"/>
+      <w:isLgl/>
+      <w:lvlText w:val="%1.%2.%3"/>
+      <w:lvlJc w:val="left"/>
+      <w:pPr>
+        <w:ind w:left="1080" w:hanging="720"/>
+      </w:pPr>
+      <w:rPr>
+        <w:rFonts w:hint="default"/>
+      </w:rPr>
+    </w:lvl>
+    <w:lvl w:ilvl="3">
+      <w:start w:val="1"/>
+      <w:numFmt w:val="decimal"/>
+      <w:isLgl/>
+      <w:lvlText w:val="%1.%2.%3.%4"/>
+      <w:lvlJc w:val="left"/>
+      <w:pPr>
+        <w:ind w:left="1080" w:hanging="720"/>
+      </w:pPr>
+      <w:rPr>
+        <w:rFonts w:hint="default"/>
+      </w:rPr>
+    </w:lvl>
+    <w:lvl w:ilvl="4">
+      <w:start w:val="1"/>
+      <w:numFmt w:val="decimal"/>
+      <w:isLgl/>
+      <w:lvlText w:val="%1.%2.%3.%4.%5"/>
+      <w:lvlJc w:val="left"/>
+      <w:pPr>
+        <w:ind w:left="1440" w:hanging="1080"/>
+      </w:pPr>
+      <w:rPr>
+        <w:rFonts w:hint="default"/>
+      </w:rPr>
+    </w:lvl>
+    <w:lvl w:ilvl="5">
+      <w:start w:val="1"/>
+      <w:numFmt w:val="decimal"/>
+      <w:isLgl/>
+      <w:lvlText w:val="%1.%2.%3.%4.%5.%6"/>
+      <w:lvlJc w:val="left"/>
+      <w:pPr>
+        <w:ind w:left="1440" w:hanging="1080"/>
+      </w:pPr>
+      <w:rPr>
+        <w:rFonts w:hint="default"/>
+      </w:rPr>
+    </w:lvl>
+    <w:lvl w:ilvl="6">
+      <w:start w:val="1"/>
+      <w:numFmt w:val="decimal"/>
+      <w:isLgl/>
+      <w:lvlText w:val="%1.%2.%3.%4.%5.%6.%7"/>
+      <w:lvlJc w:val="left"/>
+      <w:pPr>
+        <w:ind w:left="1800" w:hanging="1440"/>
+      </w:pPr>
+      <w:rPr>
+        <w:rFonts w:hint="default"/>
+      </w:rPr>
+    </w:lvl>
+    <w:lvl w:ilvl="7">
+      <w:start w:val="1"/>
+      <w:numFmt w:val="decimal"/>
+      <w:isLgl/>
+      <w:lvlText w:val="%1.%2.%3.%4.%5.%6.%7.%8"/>
+      <w:lvlJc w:val="left"/>
+      <w:pPr>
+        <w:ind w:left="1800" w:hanging="1440"/>
+      </w:pPr>
+      <w:rPr>
+        <w:rFonts w:hint="default"/>
+      </w:rPr>
+    </w:lvl>
+    <w:lvl w:ilvl="8">
+      <w:start w:val="1"/>
+      <w:numFmt w:val="decimal"/>
+      <w:isLgl/>
+      <w:lvlText w:val="%1.%2.%3.%4.%5.%6.%7.%8.%9"/>
+      <w:lvlJc w:val="left"/>
+      <w:pPr>
+        <w:ind w:left="2160" w:hanging="1800"/>
+      </w:pPr>
+      <w:rPr>
+        <w:rFonts w:hint="default"/>
+      </w:rPr>
+    </w:lvl>
+  </w:abstractNum>
+  <w:abstractNum w:abstractNumId="2" w15:restartNumberingAfterBreak="0">
+    <w:nsid w:val="585E4D61"/>
+    <w:multiLevelType w:val="hybridMultilevel"/>
+    <w:tmpl w:val="B240BAA2"/>
+    <w:lvl w:ilvl="0" w:tplc="0C00000F">
+      <w:start w:val="1"/>
+      <w:numFmt w:val="decimal"/>
+      <w:lvlText w:val="%1."/>
+      <w:lvlJc w:val="left"/>
+      <w:pPr>
+        <w:ind w:left="720" w:hanging="360"/>
+      </w:pPr>
+    </w:lvl>
+    <w:lvl w:ilvl="1" w:tplc="0C000019" w:tentative="1">
+      <w:start w:val="1"/>
+      <w:numFmt w:val="lowerLetter"/>
+      <w:lvlText w:val="%2."/>
+      <w:lvlJc w:val="left"/>
+      <w:pPr>
+        <w:ind w:left="1440" w:hanging="360"/>
+      </w:pPr>
+    </w:lvl>
+    <w:lvl w:ilvl="2" w:tplc="0C00001B" w:tentative="1">
+      <w:start w:val="1"/>
+      <w:numFmt w:val="lowerRoman"/>
+      <w:lvlText w:val="%3."/>
+      <w:lvlJc w:val="right"/>
+      <w:pPr>
+        <w:ind w:left="2160" w:hanging="180"/>
+      </w:pPr>
+    </w:lvl>
+    <w:lvl w:ilvl="3" w:tplc="0C00000F" w:tentative="1">
+      <w:start w:val="1"/>
+      <w:numFmt w:val="decimal"/>
+      <w:lvlText w:val="%4."/>
+      <w:lvlJc w:val="left"/>
+      <w:pPr>
+        <w:ind w:left="2880" w:hanging="360"/>
+      </w:pPr>
+    </w:lvl>
+    <w:lvl w:ilvl="4" w:tplc="0C000019" w:tentative="1">
+      <w:start w:val="1"/>
+      <w:numFmt w:val="lowerLetter"/>
+      <w:lvlText w:val="%5."/>
+      <w:lvlJc w:val="left"/>
+      <w:pPr>
+        <w:ind w:left="3600" w:hanging="360"/>
+      </w:pPr>
+    </w:lvl>
+    <w:lvl w:ilvl="5" w:tplc="0C00001B" w:tentative="1">
+      <w:start w:val="1"/>
+      <w:numFmt w:val="lowerRoman"/>
+      <w:lvlText w:val="%6."/>
+      <w:lvlJc w:val="right"/>
+      <w:pPr>
+        <w:ind w:left="4320" w:hanging="180"/>
+      </w:pPr>
+    </w:lvl>
+    <w:lvl w:ilvl="6" w:tplc="0C00000F" w:tentative="1">
+      <w:start w:val="1"/>
+      <w:numFmt w:val="decimal"/>
+      <w:lvlText w:val="%7."/>
+      <w:lvlJc w:val="left"/>
+      <w:pPr>
+        <w:ind w:left="5040" w:hanging="360"/>
+      </w:pPr>
+    </w:lvl>
+    <w:lvl w:ilvl="7" w:tplc="0C000019" w:tentative="1">
+      <w:start w:val="1"/>
+      <w:numFmt w:val="lowerLetter"/>
+      <w:lvlText w:val="%8."/>
+      <w:lvlJc w:val="left"/>
+      <w:pPr>
+        <w:ind w:left="5760" w:hanging="360"/>
+      </w:pPr>
+    </w:lvl>
+    <w:lvl w:ilvl="8" w:tplc="0C00001B" w:tentative="1">
+      <w:start w:val="1"/>
+      <w:numFmt w:val="lowerRoman"/>
+      <w:lvlText w:val="%9."/>
+      <w:lvlJc w:val="right"/>
+      <w:pPr>
+        <w:ind w:left="6480" w:hanging="180"/>
+      </w:pPr>
+    </w:lvl>
+  </w:abstractNum>
+  <w:abstractNum w:abstractNumId="3" w15:restartNumberingAfterBreak="0">
+    <w:nsid w:val="5D066CE9"/>
+    <w:multiLevelType w:val="hybridMultilevel"/>
+    <w:tmpl w:val="CB425490"/>
+    <w:lvl w:ilvl="0" w:tplc="6CD48104">
+      <w:start w:val="1"/>
+      <w:numFmt w:val="decimal"/>
+      <w:lvlText w:val="8.%1"/>
+      <w:lvlJc w:val="left"/>
+      <w:pPr>
+        <w:ind w:left="720" w:hanging="360"/>
+      </w:pPr>
+      <w:rPr>
+        <w:rFonts w:hint="default"/>
+      </w:rPr>
+    </w:lvl>
+    <w:lvl w:ilvl="1" w:tplc="0C000019" w:tentative="1">
+      <w:start w:val="1"/>
+      <w:numFmt w:val="lowerLetter"/>
+      <w:lvlText w:val="%2."/>
+      <w:lvlJc w:val="left"/>
+      <w:pPr>
+        <w:ind w:left="1440" w:hanging="360"/>
+      </w:pPr>
+    </w:lvl>
+    <w:lvl w:ilvl="2" w:tplc="0C00001B" w:tentative="1">
+      <w:start w:val="1"/>
+      <w:numFmt w:val="lowerRoman"/>
+      <w:lvlText w:val="%3."/>
+      <w:lvlJc w:val="right"/>
+      <w:pPr>
+        <w:ind w:left="2160" w:hanging="180"/>
+      </w:pPr>
+    </w:lvl>
+    <w:lvl w:ilvl="3" w:tplc="0C00000F" w:tentative="1">
+      <w:start w:val="1"/>
+      <w:numFmt w:val="decimal"/>
+      <w:lvlText w:val="%4."/>
+      <w:lvlJc w:val="left"/>
+      <w:pPr>
+        <w:ind w:left="2880" w:hanging="360"/>
+      </w:pPr>
+    </w:lvl>
+    <w:lvl w:ilvl="4" w:tplc="0C000019" w:tentative="1">
+      <w:start w:val="1"/>
+      <w:numFmt w:val="lowerLetter"/>
+      <w:lvlText w:val="%5."/>
+      <w:lvlJc w:val="left"/>
+      <w:pPr>
+        <w:ind w:left="3600" w:hanging="360"/>
+      </w:pPr>
+    </w:lvl>
+    <w:lvl w:ilvl="5" w:tplc="0C00001B" w:tentative="1">
+      <w:start w:val="1"/>
+      <w:numFmt w:val="lowerRoman"/>
+      <w:lvlText w:val="%6."/>
+      <w:lvlJc w:val="right"/>
+      <w:pPr>
+        <w:ind w:left="4320" w:hanging="180"/>
+      </w:pPr>
+    </w:lvl>
+    <w:lvl w:ilvl="6" w:tplc="0C00000F" w:tentative="1">
+      <w:start w:val="1"/>
+      <w:numFmt w:val="decimal"/>
+      <w:lvlText w:val="%7."/>
+      <w:lvlJc w:val="left"/>
+      <w:pPr>
+        <w:ind w:left="5040" w:hanging="360"/>
+      </w:pPr>
+    </w:lvl>
+    <w:lvl w:ilvl="7" w:tplc="0C000019" w:tentative="1">
+      <w:start w:val="1"/>
+      <w:numFmt w:val="lowerLetter"/>
+      <w:lvlText w:val="%8."/>
+      <w:lvlJc w:val="left"/>
+      <w:pPr>
+        <w:ind w:left="5760" w:hanging="360"/>
+      </w:pPr>
+    </w:lvl>
+    <w:lvl w:ilvl="8" w:tplc="0C00001B" w:tentative="1">
+      <w:start w:val="1"/>
+      <w:numFmt w:val="lowerRoman"/>
+      <w:lvlText w:val="%9."/>
+      <w:lvlJc w:val="right"/>
+      <w:pPr>
+        <w:ind w:left="6480" w:hanging="180"/>
+      </w:pPr>
+    </w:lvl>
+  </w:abstractNum>
+  <w:abstractNum w:abstractNumId="4" w15:restartNumberingAfterBreak="0">
+    <w:nsid w:val="71202EAC"/>
+    <w:multiLevelType w:val="multilevel"/>
+    <w:tmpl w:val="766CA63A"/>
+    <w:lvl w:ilvl="0">
+      <w:start w:val="1"/>
+      <w:numFmt w:val="decimal"/>
+      <w:lvlText w:val="%1."/>
+      <w:lvlJc w:val="left"/>
+      <w:pPr>
+        <w:ind w:left="720" w:hanging="360"/>
+      </w:pPr>
+      <w:rPr>
+        <w:rFonts w:asciiTheme="minorHAnsi" w:eastAsiaTheme="minorHAnsi" w:hAnsiTheme="minorHAnsi" w:cstheme="minorBidi" w:hint="default"/>
+        <w:b/>
+      </w:rPr>
+    </w:lvl>
+    <w:lvl w:ilvl="1">
+      <w:start w:val="1"/>
+      <w:numFmt w:val="decimal"/>
+      <w:isLgl/>
+      <w:lvlText w:val="%1.%2"/>
+      <w:lvlJc w:val="left"/>
+      <w:pPr>
+        <w:ind w:left="720" w:hanging="360"/>
+      </w:pPr>
+      <w:rPr>
+        <w:rFonts w:hint="default"/>
+      </w:rPr>
+    </w:lvl>
+    <w:lvl w:ilvl="2">
+      <w:start w:val="1"/>
+      <w:numFmt w:val="decimal"/>
+      <w:isLgl/>
+      <w:lvlText w:val="%1.%2.%3"/>
+      <w:lvlJc w:val="left"/>
+      <w:pPr>
+        <w:ind w:left="1080" w:hanging="720"/>
+      </w:pPr>
+      <w:rPr>
+        <w:rFonts w:hint="default"/>
+      </w:rPr>
+    </w:lvl>
+    <w:lvl w:ilvl="3">
+      <w:start w:val="1"/>
+      <w:numFmt w:val="decimal"/>
+      <w:isLgl/>
+      <w:lvlText w:val="%1.%2.%3.%4"/>
+      <w:lvlJc w:val="left"/>
+      <w:pPr>
+        <w:ind w:left="1080" w:hanging="720"/>
+      </w:pPr>
+      <w:rPr>
+        <w:rFonts w:hint="default"/>
+      </w:rPr>
+    </w:lvl>
+    <w:lvl w:ilvl="4">
+      <w:start w:val="1"/>
+      <w:numFmt w:val="decimal"/>
+      <w:isLgl/>
+      <w:lvlText w:val="%1.%2.%3.%4.%5"/>
+      <w:lvlJc w:val="left"/>
+      <w:pPr>
+        <w:ind w:left="1440" w:hanging="1080"/>
+      </w:pPr>
+      <w:rPr>
+        <w:rFonts w:hint="default"/>
+      </w:rPr>
+    </w:lvl>
+    <w:lvl w:ilvl="5">
+      <w:start w:val="1"/>
+      <w:numFmt w:val="decimal"/>
+      <w:isLgl/>
+      <w:lvlText w:val="%1.%2.%3.%4.%5.%6"/>
+      <w:lvlJc w:val="left"/>
+      <w:pPr>
+        <w:ind w:left="1440" w:hanging="1080"/>
+      </w:pPr>
+      <w:rPr>
+        <w:rFonts w:hint="default"/>
+      </w:rPr>
+    </w:lvl>
+    <w:lvl w:ilvl="6">
+      <w:start w:val="1"/>
+      <w:numFmt w:val="decimal"/>
+      <w:isLgl/>
+      <w:lvlText w:val="%1.%2.%3.%4.%5.%6.%7"/>
+      <w:lvlJc w:val="left"/>
+      <w:pPr>
+        <w:ind w:left="1800" w:hanging="1440"/>
+      </w:pPr>
+      <w:rPr>
+        <w:rFonts w:hint="default"/>
+      </w:rPr>
+    </w:lvl>
+    <w:lvl w:ilvl="7">
+      <w:start w:val="1"/>
+      <w:numFmt w:val="decimal"/>
+      <w:isLgl/>
+      <w:lvlText w:val="%1.%2.%3.%4.%5.%6.%7.%8"/>
+      <w:lvlJc w:val="left"/>
+      <w:pPr>
+        <w:ind w:left="1800" w:hanging="1440"/>
+      </w:pPr>
+      <w:rPr>
+        <w:rFonts w:hint="default"/>
+      </w:rPr>
+    </w:lvl>
+    <w:lvl w:ilvl="8">
+      <w:start w:val="1"/>
+      <w:numFmt w:val="decimal"/>
+      <w:isLgl/>
+      <w:lvlText w:val="%1.%2.%3.%4.%5.%6.%7.%8.%9"/>
+      <w:lvlJc w:val="left"/>
+      <w:pPr>
+        <w:ind w:left="2160" w:hanging="1800"/>
+      </w:pPr>
+      <w:rPr>
+        <w:rFonts w:hint="default"/>
+      </w:rPr>
+    </w:lvl>
+  </w:abstractNum>
+  <w:num w:numId="1" w16cid:durableId="1785349471">
+    <w:abstractNumId w:val="1"/>
+  </w:num>
+  <w:num w:numId="2" w16cid:durableId="2093696373">
+    <w:abstractNumId w:val="2"/>
+  </w:num>
+  <w:num w:numId="3" w16cid:durableId="111049214">
+    <w:abstractNumId w:val="3"/>
+  </w:num>
+  <w:num w:numId="4" w16cid:durableId="1214578915">
+    <w:abstractNumId w:val="4"/>
+  </w:num>
+  <w:num w:numId="5" w16cid:durableId="1371685769">
+    <w:abstractNumId w:val="0"/>
+  </w:num>
+</w:numbering>
+</file>
+
 <file path=word/styles.xml><?xml version="1.0" encoding="utf-8"?>
-<w:styles xmlns:mc="http://schemas.openxmlformats.org/markup-compatibility/2006" xmlns:r="http://schemas.openxmlformats.org/officeDocument/2006/relationships" xmlns:w="http://schemas.openxmlformats.org/wordprocessingml/2006/main" xmlns:w14="http://schemas.microsoft.com/office/word/2010/wordml" xmlns:w15="http://schemas.microsoft.com/office/word/2012/wordml" xmlns:w16se="http://schemas.microsoft.com/office/word/2015/wordml/symex" mc:Ignorable="w14 w15 w16se">
+<w:styles xmlns:mc="http://schemas.openxmlformats.org/markup-compatibility/2006" xmlns:r="http://schemas.openxmlformats.org/officeDocument/2006/relationships" xmlns:w="http://schemas.openxmlformats.org/wordprocessingml/2006/main" xmlns:w14="http://schemas.microsoft.com/office/word/2010/wordml" xmlns:w15="http://schemas.microsoft.com/office/word/2012/wordml" xmlns:w16cex="http://schemas.microsoft.com/office/word/2018/wordml/cex" xmlns:w16cid="http://schemas.microsoft.com/office/word/2016/wordml/cid" xmlns:w16="http://schemas.microsoft.com/office/word/2018/wordml" xmlns:w16sdtdh="http://schemas.microsoft.com/office/word/2020/wordml/sdtdatahash" xmlns:w16se="http://schemas.microsoft.com/office/word/2015/wordml/symex" mc:Ignorable="w14 w15 w16se w16cid w16 w16cex w16sdtdh">
   <w:docDefaults>
     <w:rPrDefault>
       <w:rPr>
@@ -746,7 +3304,7 @@
       </w:pPr>
     </w:pPrDefault>
   </w:docDefaults>
-  <w:latentStyles w:defLockedState="0" w:defUIPriority="99" w:defSemiHidden="0" w:defUnhideWhenUsed="0" w:defQFormat="0" w:count="371">
+  <w:latentStyles w:defLockedState="0" w:defUIPriority="99" w:defSemiHidden="0" w:defUnhideWhenUsed="0" w:defQFormat="0" w:count="376">
     <w:lsdException w:name="Normal" w:uiPriority="0" w:qFormat="1"/>
     <w:lsdException w:name="heading 1" w:uiPriority="9" w:qFormat="1"/>
     <w:lsdException w:name="heading 2" w:semiHidden="1" w:uiPriority="9" w:unhideWhenUsed="1" w:qFormat="1"/>
@@ -852,7 +3410,6 @@
     <w:lsdException w:name="HTML Sample" w:semiHidden="1" w:unhideWhenUsed="1"/>
     <w:lsdException w:name="HTML Typewriter" w:semiHidden="1" w:unhideWhenUsed="1"/>
     <w:lsdException w:name="HTML Variable" w:semiHidden="1" w:unhideWhenUsed="1"/>
-    <w:lsdException w:name="Normal Table" w:semiHidden="1" w:unhideWhenUsed="1"/>
     <w:lsdException w:name="annotation subject" w:semiHidden="1" w:unhideWhenUsed="1"/>
     <w:lsdException w:name="No List" w:semiHidden="1" w:unhideWhenUsed="1"/>
     <w:lsdException w:name="Outline List 1" w:semiHidden="1" w:unhideWhenUsed="1"/>
@@ -895,11 +3452,8 @@
     <w:lsdException w:name="Table Contemporary" w:semiHidden="1" w:unhideWhenUsed="1"/>
     <w:lsdException w:name="Table Elegant" w:semiHidden="1" w:unhideWhenUsed="1"/>
     <w:lsdException w:name="Table Professional" w:semiHidden="1" w:unhideWhenUsed="1"/>
-    <w:lsdException w:name="Table Subtle 1" w:semiHidden="1" w:unhideWhenUsed="1"/>
     <w:lsdException w:name="Table Subtle 2" w:semiHidden="1" w:unhideWhenUsed="1"/>
     <w:lsdException w:name="Table Web 1" w:semiHidden="1" w:unhideWhenUsed="1"/>
-    <w:lsdException w:name="Table Web 2" w:semiHidden="1" w:unhideWhenUsed="1"/>
-    <w:lsdException w:name="Table Web 3" w:semiHidden="1" w:unhideWhenUsed="1"/>
     <w:lsdException w:name="Balloon Text" w:semiHidden="1" w:unhideWhenUsed="1"/>
     <w:lsdException w:name="Table Grid" w:uiPriority="39"/>
     <w:lsdException w:name="Table Theme" w:semiHidden="1" w:unhideWhenUsed="1"/>
@@ -1118,10 +3672,20 @@
     <w:lsdException w:name="List Table 5 Dark Accent 6" w:uiPriority="50"/>
     <w:lsdException w:name="List Table 6 Colorful Accent 6" w:uiPriority="51"/>
     <w:lsdException w:name="List Table 7 Colorful Accent 6" w:uiPriority="52"/>
+    <w:lsdException w:name="Mention" w:semiHidden="1" w:unhideWhenUsed="1"/>
+    <w:lsdException w:name="Smart Hyperlink" w:semiHidden="1" w:unhideWhenUsed="1"/>
+    <w:lsdException w:name="Hashtag" w:semiHidden="1" w:unhideWhenUsed="1"/>
+    <w:lsdException w:name="Unresolved Mention" w:semiHidden="1" w:unhideWhenUsed="1"/>
+    <w:lsdException w:name="Smart Link" w:semiHidden="1" w:unhideWhenUsed="1"/>
   </w:latentStyles>
   <w:style w:type="paragraph" w:default="1" w:styleId="a">
     <w:name w:val="Normal"/>
     <w:qFormat/>
+    <w:rsid w:val="0047487E"/>
+    <w:rPr>
+      <w:rFonts w:ascii="Times New Roman" w:hAnsi="Times New Roman"/>
+      <w:sz w:val="24"/>
+    </w:rPr>
   </w:style>
   <w:style w:type="character" w:default="1" w:styleId="a0">
     <w:name w:val="Default Paragraph Font"/>
@@ -1193,6 +3757,94 @@
     <w:link w:val="a5"/>
     <w:uiPriority w:val="99"/>
     <w:rsid w:val="004C08BE"/>
+  </w:style>
+  <w:style w:type="paragraph" w:styleId="a7">
+    <w:name w:val="List Paragraph"/>
+    <w:basedOn w:val="a"/>
+    <w:uiPriority w:val="34"/>
+    <w:qFormat/>
+    <w:rsid w:val="00501239"/>
+    <w:pPr>
+      <w:ind w:left="720"/>
+      <w:contextualSpacing/>
+    </w:pPr>
+  </w:style>
+  <w:style w:type="paragraph" w:styleId="a8">
+    <w:name w:val="caption"/>
+    <w:basedOn w:val="a"/>
+    <w:next w:val="a"/>
+    <w:uiPriority w:val="35"/>
+    <w:unhideWhenUsed/>
+    <w:qFormat/>
+    <w:rsid w:val="005A336E"/>
+    <w:pPr>
+      <w:spacing w:after="200" w:line="240" w:lineRule="auto"/>
+    </w:pPr>
+    <w:rPr>
+      <w:i/>
+      <w:iCs/>
+      <w:color w:val="44546A" w:themeColor="text2"/>
+      <w:sz w:val="18"/>
+      <w:szCs w:val="18"/>
+    </w:rPr>
+  </w:style>
+  <w:style w:type="character" w:styleId="a9">
+    <w:name w:val="Placeholder Text"/>
+    <w:basedOn w:val="a0"/>
+    <w:uiPriority w:val="99"/>
+    <w:semiHidden/>
+    <w:rsid w:val="003B20C1"/>
+    <w:rPr>
+      <w:color w:val="808080"/>
+    </w:rPr>
+  </w:style>
+  <w:style w:type="paragraph" w:styleId="HTML">
+    <w:name w:val="HTML Preformatted"/>
+    <w:basedOn w:val="a"/>
+    <w:link w:val="HTML0"/>
+    <w:uiPriority w:val="99"/>
+    <w:unhideWhenUsed/>
+    <w:rsid w:val="00DA0FE4"/>
+    <w:pPr>
+      <w:tabs>
+        <w:tab w:val="left" w:pos="916"/>
+        <w:tab w:val="left" w:pos="1832"/>
+        <w:tab w:val="left" w:pos="2748"/>
+        <w:tab w:val="left" w:pos="3664"/>
+        <w:tab w:val="left" w:pos="4580"/>
+        <w:tab w:val="left" w:pos="5496"/>
+        <w:tab w:val="left" w:pos="6412"/>
+        <w:tab w:val="left" w:pos="7328"/>
+        <w:tab w:val="left" w:pos="8244"/>
+        <w:tab w:val="left" w:pos="9160"/>
+        <w:tab w:val="left" w:pos="10076"/>
+        <w:tab w:val="left" w:pos="10992"/>
+        <w:tab w:val="left" w:pos="11908"/>
+        <w:tab w:val="left" w:pos="12824"/>
+        <w:tab w:val="left" w:pos="13740"/>
+        <w:tab w:val="left" w:pos="14656"/>
+      </w:tabs>
+      <w:spacing w:after="0" w:line="240" w:lineRule="auto"/>
+    </w:pPr>
+    <w:rPr>
+      <w:rFonts w:ascii="Courier New" w:eastAsia="Times New Roman" w:hAnsi="Courier New" w:cs="Courier New"/>
+      <w:sz w:val="20"/>
+      <w:szCs w:val="20"/>
+      <w:lang w:val="ru-BY" w:eastAsia="ru-BY"/>
+    </w:rPr>
+  </w:style>
+  <w:style w:type="character" w:customStyle="1" w:styleId="HTML0">
+    <w:name w:val="Стандартный HTML Знак"/>
+    <w:basedOn w:val="a0"/>
+    <w:link w:val="HTML"/>
+    <w:uiPriority w:val="99"/>
+    <w:rsid w:val="00DA0FE4"/>
+    <w:rPr>
+      <w:rFonts w:ascii="Courier New" w:eastAsia="Times New Roman" w:hAnsi="Courier New" w:cs="Courier New"/>
+      <w:sz w:val="20"/>
+      <w:szCs w:val="20"/>
+      <w:lang w:val="ru-BY" w:eastAsia="ru-BY"/>
+    </w:rPr>
   </w:style>
 </w:styles>
 </file>

</xml_diff>

<commit_message>
added an strtching illustration
</commit_message>
<xml_diff>
--- a/lab1 - histograms, profiles, projections/report.docx
+++ b/lab1 - histograms, profiles, projections/report.docx
@@ -315,23 +315,13 @@
         </w:rPr>
         <w:t xml:space="preserve">: </w:t>
       </w:r>
-      <w:proofErr w:type="spellStart"/>
-      <w:r>
-        <w:rPr>
-          <w:rFonts w:cs="Times New Roman"/>
-          <w:szCs w:val="24"/>
-          <w:shd w:val="clear" w:color="auto" w:fill="FFFFFF"/>
-        </w:rPr>
-        <w:t>Шаветов</w:t>
-      </w:r>
-      <w:proofErr w:type="spellEnd"/>
-      <w:r>
-        <w:rPr>
-          <w:rFonts w:cs="Times New Roman"/>
-          <w:szCs w:val="24"/>
-          <w:shd w:val="clear" w:color="auto" w:fill="FFFFFF"/>
-        </w:rPr>
-        <w:t xml:space="preserve"> С. В.,</w:t>
+      <w:r>
+        <w:rPr>
+          <w:rFonts w:cs="Times New Roman"/>
+          <w:szCs w:val="24"/>
+          <w:shd w:val="clear" w:color="auto" w:fill="FFFFFF"/>
+        </w:rPr>
+        <w:t>Шаветов С. В.,</w:t>
       </w:r>
     </w:p>
     <w:p>
@@ -952,7 +942,6 @@
           <w:lang w:val="ru-BY" w:eastAsia="ru-BY"/>
         </w:rPr>
       </w:pPr>
-      <w:proofErr w:type="spellStart"/>
       <w:r>
         <w:rPr>
           <w:rFonts w:ascii="Courier New" w:eastAsia="Times New Roman" w:hAnsi="Courier New" w:cs="Courier New"/>
@@ -961,9 +950,18 @@
           <w:szCs w:val="20"/>
           <w:lang w:val="ru-BY" w:eastAsia="ru-BY"/>
         </w:rPr>
-        <w:t>img</w:t>
-      </w:r>
-      <w:proofErr w:type="spellEnd"/>
+        <w:t>img = cv.imread(PATH_TO_</w:t>
+      </w:r>
+      <w:r>
+        <w:rPr>
+          <w:rFonts w:ascii="Courier New" w:eastAsia="Times New Roman" w:hAnsi="Courier New" w:cs="Courier New"/>
+          <w:color w:val="333333"/>
+          <w:sz w:val="20"/>
+          <w:szCs w:val="20"/>
+          <w:lang w:val="en-US" w:eastAsia="ru-BY"/>
+        </w:rPr>
+        <w:t>PH</w:t>
+      </w:r>
       <w:r>
         <w:rPr>
           <w:rFonts w:ascii="Courier New" w:eastAsia="Times New Roman" w:hAnsi="Courier New" w:cs="Courier New"/>
@@ -972,73 +970,7 @@
           <w:szCs w:val="20"/>
           <w:lang w:val="ru-BY" w:eastAsia="ru-BY"/>
         </w:rPr>
-        <w:t xml:space="preserve"> = </w:t>
-      </w:r>
-      <w:proofErr w:type="spellStart"/>
-      <w:proofErr w:type="gramStart"/>
-      <w:r>
-        <w:rPr>
-          <w:rFonts w:ascii="Courier New" w:eastAsia="Times New Roman" w:hAnsi="Courier New" w:cs="Courier New"/>
-          <w:color w:val="333333"/>
-          <w:sz w:val="20"/>
-          <w:szCs w:val="20"/>
-          <w:lang w:val="ru-BY" w:eastAsia="ru-BY"/>
-        </w:rPr>
-        <w:t>cv.imread</w:t>
-      </w:r>
-      <w:proofErr w:type="spellEnd"/>
-      <w:proofErr w:type="gramEnd"/>
-      <w:r>
-        <w:rPr>
-          <w:rFonts w:ascii="Courier New" w:eastAsia="Times New Roman" w:hAnsi="Courier New" w:cs="Courier New"/>
-          <w:color w:val="333333"/>
-          <w:sz w:val="20"/>
-          <w:szCs w:val="20"/>
-          <w:lang w:val="ru-BY" w:eastAsia="ru-BY"/>
-        </w:rPr>
-        <w:t>(PATH_TO_</w:t>
-      </w:r>
-      <w:r>
-        <w:rPr>
-          <w:rFonts w:ascii="Courier New" w:eastAsia="Times New Roman" w:hAnsi="Courier New" w:cs="Courier New"/>
-          <w:color w:val="333333"/>
-          <w:sz w:val="20"/>
-          <w:szCs w:val="20"/>
-          <w:lang w:val="en-US" w:eastAsia="ru-BY"/>
-        </w:rPr>
-        <w:t>PH</w:t>
-      </w:r>
-      <w:r>
-        <w:rPr>
-          <w:rFonts w:ascii="Courier New" w:eastAsia="Times New Roman" w:hAnsi="Courier New" w:cs="Courier New"/>
-          <w:color w:val="333333"/>
-          <w:sz w:val="20"/>
-          <w:szCs w:val="20"/>
-          <w:lang w:val="ru-BY" w:eastAsia="ru-BY"/>
-        </w:rPr>
-        <w:t xml:space="preserve">OTO, </w:t>
-      </w:r>
-      <w:proofErr w:type="spellStart"/>
-      <w:r>
-        <w:rPr>
-          <w:rFonts w:ascii="Courier New" w:eastAsia="Times New Roman" w:hAnsi="Courier New" w:cs="Courier New"/>
-          <w:color w:val="333333"/>
-          <w:sz w:val="20"/>
-          <w:szCs w:val="20"/>
-          <w:lang w:val="ru-BY" w:eastAsia="ru-BY"/>
-        </w:rPr>
-        <w:t>cv.IMREAD_GRAYSCALE</w:t>
-      </w:r>
-      <w:proofErr w:type="spellEnd"/>
-      <w:r>
-        <w:rPr>
-          <w:rFonts w:ascii="Courier New" w:eastAsia="Times New Roman" w:hAnsi="Courier New" w:cs="Courier New"/>
-          <w:color w:val="333333"/>
-          <w:sz w:val="20"/>
-          <w:szCs w:val="20"/>
-          <w:lang w:val="ru-BY" w:eastAsia="ru-BY"/>
-        </w:rPr>
-        <w:t>)</w:t>
+        <w:t>OTO, cv.IMREAD_GRAYSCALE)</w:t>
       </w:r>
     </w:p>
     <w:p>
@@ -1070,7 +1002,6 @@
           <w:lang w:val="ru-BY" w:eastAsia="ru-BY"/>
         </w:rPr>
       </w:pPr>
-      <w:proofErr w:type="spellStart"/>
       <w:r>
         <w:rPr>
           <w:rFonts w:ascii="Courier New" w:eastAsia="Times New Roman" w:hAnsi="Courier New" w:cs="Courier New"/>
@@ -1079,64 +1010,7 @@
           <w:szCs w:val="20"/>
           <w:lang w:val="ru-BY" w:eastAsia="ru-BY"/>
         </w:rPr>
-        <w:t>hist</w:t>
-      </w:r>
-      <w:proofErr w:type="spellEnd"/>
-      <w:r>
-        <w:rPr>
-          <w:rFonts w:ascii="Courier New" w:eastAsia="Times New Roman" w:hAnsi="Courier New" w:cs="Courier New"/>
-          <w:color w:val="333333"/>
-          <w:sz w:val="20"/>
-          <w:szCs w:val="20"/>
-          <w:lang w:val="ru-BY" w:eastAsia="ru-BY"/>
-        </w:rPr>
-        <w:t xml:space="preserve"> = </w:t>
-      </w:r>
-      <w:proofErr w:type="spellStart"/>
-      <w:proofErr w:type="gramStart"/>
-      <w:r>
-        <w:rPr>
-          <w:rFonts w:ascii="Courier New" w:eastAsia="Times New Roman" w:hAnsi="Courier New" w:cs="Courier New"/>
-          <w:color w:val="333333"/>
-          <w:sz w:val="20"/>
-          <w:szCs w:val="20"/>
-          <w:lang w:val="ru-BY" w:eastAsia="ru-BY"/>
-        </w:rPr>
-        <w:t>cv.calcHist</w:t>
-      </w:r>
-      <w:proofErr w:type="spellEnd"/>
-      <w:proofErr w:type="gramEnd"/>
-      <w:r>
-        <w:rPr>
-          <w:rFonts w:ascii="Courier New" w:eastAsia="Times New Roman" w:hAnsi="Courier New" w:cs="Courier New"/>
-          <w:color w:val="333333"/>
-          <w:sz w:val="20"/>
-          <w:szCs w:val="20"/>
-          <w:lang w:val="ru-BY" w:eastAsia="ru-BY"/>
-        </w:rPr>
-        <w:t>([</w:t>
-      </w:r>
-      <w:proofErr w:type="spellStart"/>
-      <w:r>
-        <w:rPr>
-          <w:rFonts w:ascii="Courier New" w:eastAsia="Times New Roman" w:hAnsi="Courier New" w:cs="Courier New"/>
-          <w:color w:val="333333"/>
-          <w:sz w:val="20"/>
-          <w:szCs w:val="20"/>
-          <w:lang w:val="ru-BY" w:eastAsia="ru-BY"/>
-        </w:rPr>
-        <w:t>image</w:t>
-      </w:r>
-      <w:proofErr w:type="spellEnd"/>
-      <w:r>
-        <w:rPr>
-          <w:rFonts w:ascii="Courier New" w:eastAsia="Times New Roman" w:hAnsi="Courier New" w:cs="Courier New"/>
-          <w:color w:val="333333"/>
-          <w:sz w:val="20"/>
-          <w:szCs w:val="20"/>
-          <w:lang w:val="ru-BY" w:eastAsia="ru-BY"/>
-        </w:rPr>
-        <w:t>], [</w:t>
+        <w:t>hist = cv.calcHist([image], [</w:t>
       </w:r>
       <w:r>
         <w:rPr>
@@ -1160,7 +1034,6 @@
         </w:rPr>
         <w:t xml:space="preserve">], </w:t>
       </w:r>
-      <w:proofErr w:type="spellStart"/>
       <w:r>
         <w:rPr>
           <w:rFonts w:ascii="Courier New" w:eastAsia="Times New Roman" w:hAnsi="Courier New" w:cs="Courier New"/>
@@ -1171,7 +1044,6 @@
         </w:rPr>
         <w:t>None</w:t>
       </w:r>
-      <w:proofErr w:type="spellEnd"/>
       <w:r>
         <w:rPr>
           <w:rFonts w:ascii="Courier New" w:eastAsia="Times New Roman" w:hAnsi="Courier New" w:cs="Courier New"/>
@@ -1308,35 +1180,11 @@
           <w:color w:val="333333"/>
         </w:rPr>
       </w:pPr>
-      <w:proofErr w:type="spellStart"/>
-      <w:r>
-        <w:rPr>
-          <w:color w:val="333333"/>
-        </w:rPr>
-        <w:t>fig</w:t>
-      </w:r>
-      <w:proofErr w:type="spellEnd"/>
-      <w:r>
-        <w:rPr>
-          <w:color w:val="333333"/>
-        </w:rPr>
-        <w:t xml:space="preserve">, (h, i) = </w:t>
-      </w:r>
-      <w:proofErr w:type="spellStart"/>
-      <w:proofErr w:type="gramStart"/>
-      <w:r>
-        <w:rPr>
-          <w:color w:val="333333"/>
-        </w:rPr>
-        <w:t>plt.subplots</w:t>
-      </w:r>
-      <w:proofErr w:type="spellEnd"/>
-      <w:proofErr w:type="gramEnd"/>
-      <w:r>
-        <w:rPr>
-          <w:color w:val="333333"/>
-        </w:rPr>
-        <w:t>(</w:t>
+      <w:r>
+        <w:rPr>
+          <w:color w:val="333333"/>
+        </w:rPr>
+        <w:t>fig, (h, i) = plt.subplots(</w:t>
       </w:r>
       <w:r>
         <w:rPr>
@@ -1364,21 +1212,7 @@
         <w:rPr>
           <w:color w:val="333333"/>
         </w:rPr>
-        <w:t xml:space="preserve">, </w:t>
-      </w:r>
-      <w:proofErr w:type="spellStart"/>
-      <w:r>
-        <w:rPr>
-          <w:color w:val="333333"/>
-        </w:rPr>
-        <w:t>figsize</w:t>
-      </w:r>
-      <w:proofErr w:type="spellEnd"/>
-      <w:r>
-        <w:rPr>
-          <w:color w:val="333333"/>
-        </w:rPr>
-        <w:t>=(</w:t>
+        <w:t>, figsize=(</w:t>
       </w:r>
       <w:r>
         <w:rPr>
@@ -1417,42 +1251,18 @@
           <w:color w:val="333333"/>
         </w:rPr>
       </w:pPr>
-      <w:proofErr w:type="spellStart"/>
-      <w:r>
-        <w:rPr>
-          <w:color w:val="333333"/>
-        </w:rPr>
-        <w:t>h.set_title</w:t>
-      </w:r>
-      <w:proofErr w:type="spellEnd"/>
-      <w:r>
-        <w:rPr>
-          <w:color w:val="333333"/>
-        </w:rPr>
-        <w:t>(</w:t>
+      <w:r>
+        <w:rPr>
+          <w:color w:val="333333"/>
+        </w:rPr>
+        <w:t>h.set_title(</w:t>
       </w:r>
       <w:r>
         <w:rPr>
           <w:color w:val="333333"/>
           <w:shd w:val="clear" w:color="auto" w:fill="FFF0F0"/>
         </w:rPr>
-        <w:t>'</w:t>
-      </w:r>
-      <w:proofErr w:type="spellStart"/>
-      <w:r>
-        <w:rPr>
-          <w:color w:val="333333"/>
-          <w:shd w:val="clear" w:color="auto" w:fill="FFF0F0"/>
-        </w:rPr>
-        <w:t>Histogram</w:t>
-      </w:r>
-      <w:proofErr w:type="spellEnd"/>
-      <w:r>
-        <w:rPr>
-          <w:color w:val="333333"/>
-          <w:shd w:val="clear" w:color="auto" w:fill="FFF0F0"/>
-        </w:rPr>
-        <w:t>'</w:t>
+        <w:t>'Histogram'</w:t>
       </w:r>
       <w:r>
         <w:rPr>
@@ -1469,33 +1279,11 @@
           <w:color w:val="333333"/>
         </w:rPr>
       </w:pPr>
-      <w:proofErr w:type="spellStart"/>
-      <w:r>
-        <w:rPr>
-          <w:color w:val="333333"/>
-        </w:rPr>
-        <w:t>h.set_</w:t>
-      </w:r>
-      <w:proofErr w:type="gramStart"/>
-      <w:r>
-        <w:rPr>
-          <w:color w:val="333333"/>
-        </w:rPr>
-        <w:t>xlim</w:t>
-      </w:r>
-      <w:proofErr w:type="spellEnd"/>
-      <w:r>
-        <w:rPr>
-          <w:color w:val="333333"/>
-        </w:rPr>
-        <w:t>(</w:t>
-      </w:r>
-      <w:proofErr w:type="gramEnd"/>
-      <w:r>
-        <w:rPr>
-          <w:color w:val="333333"/>
-        </w:rPr>
-        <w:t>[</w:t>
+      <w:r>
+        <w:rPr>
+          <w:color w:val="333333"/>
+        </w:rPr>
+        <w:t>h.set_xlim([</w:t>
       </w:r>
       <w:r>
         <w:rPr>
@@ -1534,33 +1322,11 @@
           <w:color w:val="333333"/>
         </w:rPr>
       </w:pPr>
-      <w:proofErr w:type="spellStart"/>
-      <w:r>
-        <w:rPr>
-          <w:color w:val="333333"/>
-        </w:rPr>
-        <w:t>h.set_</w:t>
-      </w:r>
-      <w:proofErr w:type="gramStart"/>
-      <w:r>
-        <w:rPr>
-          <w:color w:val="333333"/>
-        </w:rPr>
-        <w:t>ylim</w:t>
-      </w:r>
-      <w:proofErr w:type="spellEnd"/>
-      <w:r>
-        <w:rPr>
-          <w:color w:val="333333"/>
-        </w:rPr>
-        <w:t>(</w:t>
-      </w:r>
-      <w:proofErr w:type="gramEnd"/>
-      <w:r>
-        <w:rPr>
-          <w:color w:val="333333"/>
-        </w:rPr>
-        <w:t>[</w:t>
+      <w:r>
+        <w:rPr>
+          <w:color w:val="333333"/>
+        </w:rPr>
+        <w:t>h.set_ylim([</w:t>
       </w:r>
       <w:r>
         <w:rPr>
@@ -1576,47 +1342,17 @@
         </w:rPr>
         <w:t xml:space="preserve">, </w:t>
       </w:r>
-      <w:proofErr w:type="spellStart"/>
       <w:r>
         <w:rPr>
           <w:color w:val="007020"/>
         </w:rPr>
         <w:t>int</w:t>
       </w:r>
-      <w:proofErr w:type="spellEnd"/>
-      <w:r>
-        <w:rPr>
-          <w:color w:val="333333"/>
-        </w:rPr>
-        <w:t>(</w:t>
-      </w:r>
-      <w:proofErr w:type="spellStart"/>
-      <w:r>
-        <w:rPr>
-          <w:color w:val="333333"/>
-        </w:rPr>
-        <w:t>np.max</w:t>
-      </w:r>
-      <w:proofErr w:type="spellEnd"/>
-      <w:r>
-        <w:rPr>
-          <w:color w:val="333333"/>
-        </w:rPr>
-        <w:t>(</w:t>
-      </w:r>
-      <w:proofErr w:type="spellStart"/>
-      <w:r>
-        <w:rPr>
-          <w:color w:val="333333"/>
-        </w:rPr>
-        <w:t>hist</w:t>
-      </w:r>
-      <w:proofErr w:type="spellEnd"/>
-      <w:r>
-        <w:rPr>
-          <w:color w:val="333333"/>
-        </w:rPr>
-        <w:t>))])</w:t>
+      <w:r>
+        <w:rPr>
+          <w:color w:val="333333"/>
+        </w:rPr>
+        <w:t>(np.max(hist))])</w:t>
       </w:r>
     </w:p>
     <w:p>
@@ -1627,50 +1363,30 @@
           <w:color w:val="333333"/>
         </w:rPr>
       </w:pPr>
-      <w:proofErr w:type="spellStart"/>
-      <w:proofErr w:type="gramStart"/>
-      <w:r>
-        <w:rPr>
-          <w:color w:val="333333"/>
-        </w:rPr>
-        <w:t>h.fill</w:t>
-      </w:r>
-      <w:proofErr w:type="gramEnd"/>
-      <w:r>
-        <w:rPr>
-          <w:color w:val="333333"/>
-        </w:rPr>
-        <w:t>_between</w:t>
-      </w:r>
-      <w:proofErr w:type="spellEnd"/>
+      <w:r>
+        <w:rPr>
+          <w:color w:val="333333"/>
+        </w:rPr>
+        <w:t>h.fill_between(</w:t>
+      </w:r>
+      <w:r>
+        <w:rPr>
+          <w:color w:val="007020"/>
+        </w:rPr>
+        <w:t>list</w:t>
+      </w:r>
       <w:r>
         <w:rPr>
           <w:color w:val="333333"/>
         </w:rPr>
         <w:t>(</w:t>
       </w:r>
-      <w:proofErr w:type="spellStart"/>
       <w:r>
         <w:rPr>
           <w:color w:val="007020"/>
         </w:rPr>
-        <w:t>list</w:t>
-      </w:r>
-      <w:proofErr w:type="spellEnd"/>
-      <w:r>
-        <w:rPr>
-          <w:color w:val="333333"/>
-        </w:rPr>
-        <w:t>(</w:t>
-      </w:r>
-      <w:proofErr w:type="spellStart"/>
-      <w:r>
-        <w:rPr>
-          <w:color w:val="007020"/>
-        </w:rPr>
         <w:t>range</w:t>
       </w:r>
-      <w:proofErr w:type="spellEnd"/>
       <w:r>
         <w:rPr>
           <w:color w:val="333333"/>
@@ -1705,61 +1421,41 @@
         </w:rPr>
         <w:t xml:space="preserve">, </w:t>
       </w:r>
-      <w:proofErr w:type="spellStart"/>
       <w:r>
         <w:rPr>
           <w:color w:val="007020"/>
         </w:rPr>
         <w:t>list</w:t>
       </w:r>
-      <w:proofErr w:type="spellEnd"/>
       <w:r>
         <w:rPr>
           <w:color w:val="333333"/>
         </w:rPr>
         <w:t>(</w:t>
       </w:r>
-      <w:proofErr w:type="spellStart"/>
       <w:r>
         <w:rPr>
           <w:color w:val="007020"/>
         </w:rPr>
         <w:t>map</w:t>
       </w:r>
-      <w:proofErr w:type="spellEnd"/>
       <w:r>
         <w:rPr>
           <w:color w:val="333333"/>
         </w:rPr>
         <w:t>(</w:t>
       </w:r>
-      <w:proofErr w:type="spellStart"/>
       <w:r>
         <w:rPr>
           <w:color w:val="007020"/>
         </w:rPr>
         <w:t>int</w:t>
       </w:r>
-      <w:proofErr w:type="spellEnd"/>
-      <w:r>
-        <w:rPr>
-          <w:color w:val="333333"/>
-        </w:rPr>
-        <w:t xml:space="preserve">, </w:t>
-      </w:r>
-      <w:proofErr w:type="spellStart"/>
-      <w:r>
-        <w:rPr>
-          <w:color w:val="333333"/>
-        </w:rPr>
-        <w:t>hist</w:t>
-      </w:r>
-      <w:proofErr w:type="spellEnd"/>
-      <w:r>
-        <w:rPr>
-          <w:color w:val="333333"/>
-        </w:rPr>
-        <w:t>)))</w:t>
+      <w:r>
+        <w:rPr>
+          <w:color w:val="333333"/>
+        </w:rPr>
+        <w:t>, hist)))</w:t>
       </w:r>
     </w:p>
     <w:p>
@@ -1770,19 +1466,11 @@
           <w:color w:val="333333"/>
         </w:rPr>
       </w:pPr>
-      <w:proofErr w:type="spellStart"/>
-      <w:r>
-        <w:rPr>
-          <w:color w:val="333333"/>
-        </w:rPr>
-        <w:t>i.set_title</w:t>
-      </w:r>
-      <w:proofErr w:type="spellEnd"/>
-      <w:r>
-        <w:rPr>
-          <w:color w:val="333333"/>
-        </w:rPr>
-        <w:t>(</w:t>
+      <w:r>
+        <w:rPr>
+          <w:color w:val="333333"/>
+        </w:rPr>
+        <w:t>i.set_title(</w:t>
       </w:r>
       <w:r>
         <w:rPr>
@@ -1806,98 +1494,24 @@
           <w:color w:val="333333"/>
         </w:rPr>
       </w:pPr>
-      <w:proofErr w:type="spellStart"/>
-      <w:r>
-        <w:rPr>
-          <w:color w:val="333333"/>
-        </w:rPr>
-        <w:t>i.</w:t>
-      </w:r>
-      <w:proofErr w:type="gramStart"/>
-      <w:r>
-        <w:rPr>
-          <w:color w:val="333333"/>
-        </w:rPr>
-        <w:t>imshow</w:t>
-      </w:r>
-      <w:proofErr w:type="spellEnd"/>
-      <w:r>
-        <w:rPr>
-          <w:color w:val="333333"/>
-        </w:rPr>
-        <w:t>(</w:t>
-      </w:r>
-      <w:proofErr w:type="spellStart"/>
-      <w:proofErr w:type="gramEnd"/>
-      <w:r>
-        <w:rPr>
-          <w:color w:val="333333"/>
-        </w:rPr>
-        <w:t>img</w:t>
-      </w:r>
-      <w:proofErr w:type="spellEnd"/>
-      <w:r>
-        <w:rPr>
-          <w:color w:val="333333"/>
-        </w:rPr>
-        <w:t xml:space="preserve">, </w:t>
-      </w:r>
-      <w:proofErr w:type="spellStart"/>
-      <w:r>
-        <w:rPr>
-          <w:color w:val="333333"/>
-        </w:rPr>
-        <w:t>cmap</w:t>
-      </w:r>
-      <w:proofErr w:type="spellEnd"/>
-      <w:r>
-        <w:rPr>
-          <w:color w:val="333333"/>
-        </w:rPr>
-        <w:t>=</w:t>
+      <w:r>
+        <w:rPr>
+          <w:color w:val="333333"/>
+        </w:rPr>
+        <w:t>i.imshow(img, cmap=</w:t>
       </w:r>
       <w:r>
         <w:rPr>
           <w:color w:val="333333"/>
           <w:shd w:val="clear" w:color="auto" w:fill="FFF0F0"/>
         </w:rPr>
-        <w:t>'</w:t>
-      </w:r>
-      <w:proofErr w:type="spellStart"/>
-      <w:r>
-        <w:rPr>
-          <w:color w:val="333333"/>
-          <w:shd w:val="clear" w:color="auto" w:fill="FFF0F0"/>
-        </w:rPr>
-        <w:t>gray</w:t>
-      </w:r>
-      <w:proofErr w:type="spellEnd"/>
-      <w:r>
-        <w:rPr>
-          <w:color w:val="333333"/>
-          <w:shd w:val="clear" w:color="auto" w:fill="FFF0F0"/>
-        </w:rPr>
-        <w:t>'</w:t>
-      </w:r>
-      <w:r>
-        <w:rPr>
-          <w:color w:val="333333"/>
-        </w:rPr>
-        <w:t xml:space="preserve">, </w:t>
-      </w:r>
-      <w:proofErr w:type="spellStart"/>
-      <w:r>
-        <w:rPr>
-          <w:color w:val="333333"/>
-        </w:rPr>
-        <w:t>vmin</w:t>
-      </w:r>
-      <w:proofErr w:type="spellEnd"/>
-      <w:r>
-        <w:rPr>
-          <w:color w:val="333333"/>
-        </w:rPr>
-        <w:t>=</w:t>
+        <w:t>'gray'</w:t>
+      </w:r>
+      <w:r>
+        <w:rPr>
+          <w:color w:val="333333"/>
+        </w:rPr>
+        <w:t>, vmin=</w:t>
       </w:r>
       <w:r>
         <w:rPr>
@@ -1911,21 +1525,7 @@
         <w:rPr>
           <w:color w:val="333333"/>
         </w:rPr>
-        <w:t xml:space="preserve">, </w:t>
-      </w:r>
-      <w:proofErr w:type="spellStart"/>
-      <w:r>
-        <w:rPr>
-          <w:color w:val="333333"/>
-        </w:rPr>
-        <w:t>vmax</w:t>
-      </w:r>
-      <w:proofErr w:type="spellEnd"/>
-      <w:r>
-        <w:rPr>
-          <w:color w:val="333333"/>
-        </w:rPr>
-        <w:t>=</w:t>
+        <w:t>, vmax=</w:t>
       </w:r>
       <w:r>
         <w:rPr>
@@ -1939,44 +1539,14 @@
         <w:rPr>
           <w:color w:val="333333"/>
         </w:rPr>
-        <w:t xml:space="preserve">, </w:t>
-      </w:r>
-      <w:proofErr w:type="spellStart"/>
-      <w:r>
-        <w:rPr>
-          <w:color w:val="333333"/>
-        </w:rPr>
-        <w:t>aspect</w:t>
-      </w:r>
-      <w:proofErr w:type="spellEnd"/>
-      <w:r>
-        <w:rPr>
-          <w:color w:val="333333"/>
-        </w:rPr>
-        <w:t>=</w:t>
+        <w:t>, aspect=</w:t>
       </w:r>
       <w:r>
         <w:rPr>
           <w:color w:val="333333"/>
           <w:shd w:val="clear" w:color="auto" w:fill="FFF0F0"/>
         </w:rPr>
-        <w:t>'</w:t>
-      </w:r>
-      <w:proofErr w:type="spellStart"/>
-      <w:r>
-        <w:rPr>
-          <w:color w:val="333333"/>
-          <w:shd w:val="clear" w:color="auto" w:fill="FFF0F0"/>
-        </w:rPr>
-        <w:t>auto</w:t>
-      </w:r>
-      <w:proofErr w:type="spellEnd"/>
-      <w:r>
-        <w:rPr>
-          <w:color w:val="333333"/>
-          <w:shd w:val="clear" w:color="auto" w:fill="FFF0F0"/>
-        </w:rPr>
-        <w:t>'</w:t>
+        <w:t>'auto'</w:t>
       </w:r>
       <w:r>
         <w:rPr>
@@ -1993,42 +1563,18 @@
           <w:color w:val="333333"/>
         </w:rPr>
       </w:pPr>
-      <w:proofErr w:type="spellStart"/>
-      <w:r>
-        <w:rPr>
-          <w:color w:val="333333"/>
-        </w:rPr>
-        <w:t>i.axis</w:t>
-      </w:r>
-      <w:proofErr w:type="spellEnd"/>
-      <w:r>
-        <w:rPr>
-          <w:color w:val="333333"/>
-        </w:rPr>
-        <w:t>(</w:t>
+      <w:r>
+        <w:rPr>
+          <w:color w:val="333333"/>
+        </w:rPr>
+        <w:t>i.axis(</w:t>
       </w:r>
       <w:r>
         <w:rPr>
           <w:color w:val="333333"/>
           <w:shd w:val="clear" w:color="auto" w:fill="FFF0F0"/>
         </w:rPr>
-        <w:t>'</w:t>
-      </w:r>
-      <w:proofErr w:type="spellStart"/>
-      <w:r>
-        <w:rPr>
-          <w:color w:val="333333"/>
-          <w:shd w:val="clear" w:color="auto" w:fill="FFF0F0"/>
-        </w:rPr>
-        <w:t>off</w:t>
-      </w:r>
-      <w:proofErr w:type="spellEnd"/>
-      <w:r>
-        <w:rPr>
-          <w:color w:val="333333"/>
-          <w:shd w:val="clear" w:color="auto" w:fill="FFF0F0"/>
-        </w:rPr>
-        <w:t>'</w:t>
+        <w:t>'off'</w:t>
       </w:r>
       <w:r>
         <w:rPr>
@@ -2045,21 +1591,11 @@
           <w:color w:val="333333"/>
         </w:rPr>
       </w:pPr>
-      <w:proofErr w:type="spellStart"/>
-      <w:proofErr w:type="gramStart"/>
-      <w:r>
-        <w:rPr>
-          <w:color w:val="333333"/>
-        </w:rPr>
-        <w:t>plt.show</w:t>
-      </w:r>
-      <w:proofErr w:type="spellEnd"/>
-      <w:proofErr w:type="gramEnd"/>
-      <w:r>
-        <w:rPr>
-          <w:color w:val="333333"/>
-        </w:rPr>
-        <w:t>()</w:t>
+      <w:r>
+        <w:rPr>
+          <w:color w:val="333333"/>
+        </w:rPr>
+        <w:t>plt.show()</w:t>
       </w:r>
     </w:p>
     <w:p>
@@ -2372,7 +1908,6 @@
           <w:color w:val="333333"/>
         </w:rPr>
       </w:pPr>
-      <w:proofErr w:type="spellStart"/>
       <w:r>
         <w:rPr>
           <w:b/>
@@ -2381,66 +1916,25 @@
         </w:rPr>
         <w:t>def</w:t>
       </w:r>
-      <w:proofErr w:type="spellEnd"/>
       <w:r>
         <w:rPr>
           <w:color w:val="333333"/>
         </w:rPr>
         <w:t xml:space="preserve"> </w:t>
       </w:r>
-      <w:proofErr w:type="spellStart"/>
       <w:r>
         <w:rPr>
           <w:b/>
           <w:bCs/>
           <w:color w:val="0066BB"/>
         </w:rPr>
-        <w:t>linear_</w:t>
-      </w:r>
-      <w:proofErr w:type="gramStart"/>
-      <w:r>
-        <w:rPr>
-          <w:b/>
-          <w:bCs/>
-          <w:color w:val="0066BB"/>
-        </w:rPr>
-        <w:t>transform</w:t>
-      </w:r>
-      <w:proofErr w:type="spellEnd"/>
-      <w:r>
-        <w:rPr>
-          <w:color w:val="333333"/>
-        </w:rPr>
-        <w:t>(</w:t>
-      </w:r>
-      <w:proofErr w:type="spellStart"/>
-      <w:proofErr w:type="gramEnd"/>
-      <w:r>
-        <w:rPr>
-          <w:color w:val="333333"/>
-        </w:rPr>
-        <w:t>img</w:t>
-      </w:r>
-      <w:proofErr w:type="spellEnd"/>
-      <w:r>
-        <w:rPr>
-          <w:color w:val="333333"/>
-        </w:rPr>
-        <w:t xml:space="preserve">, </w:t>
-      </w:r>
-      <w:proofErr w:type="spellStart"/>
-      <w:r>
-        <w:rPr>
-          <w:color w:val="333333"/>
-        </w:rPr>
-        <w:t>shift</w:t>
-      </w:r>
-      <w:proofErr w:type="spellEnd"/>
-      <w:r>
-        <w:rPr>
-          <w:color w:val="333333"/>
-        </w:rPr>
-        <w:t>=</w:t>
+        <w:t>linear_transform</w:t>
+      </w:r>
+      <w:r>
+        <w:rPr>
+          <w:color w:val="333333"/>
+        </w:rPr>
+        <w:t>(img, shift=</w:t>
       </w:r>
       <w:r>
         <w:rPr>
@@ -2471,7 +1965,6 @@
         </w:rPr>
         <w:t xml:space="preserve">    </w:t>
       </w:r>
-      <w:proofErr w:type="spellStart"/>
       <w:r>
         <w:rPr>
           <w:b/>
@@ -2480,35 +1973,12 @@
         </w:rPr>
         <w:t>return</w:t>
       </w:r>
-      <w:proofErr w:type="spellEnd"/>
-      <w:r>
-        <w:rPr>
-          <w:color w:val="333333"/>
-        </w:rPr>
-        <w:t xml:space="preserve"> </w:t>
-      </w:r>
-      <w:proofErr w:type="spellStart"/>
-      <w:r>
-        <w:rPr>
-          <w:color w:val="333333"/>
-        </w:rPr>
-        <w:t>img</w:t>
-      </w:r>
-      <w:proofErr w:type="spellEnd"/>
-      <w:r>
-        <w:rPr>
-          <w:color w:val="333333"/>
-        </w:rPr>
-        <w:t xml:space="preserve"> + </w:t>
-      </w:r>
-      <w:proofErr w:type="spellStart"/>
-      <w:r>
-        <w:rPr>
-          <w:color w:val="333333"/>
-        </w:rPr>
-        <w:t>shift</w:t>
-      </w:r>
-      <w:proofErr w:type="spellEnd"/>
+      <w:r>
+        <w:rPr>
+          <w:color w:val="333333"/>
+        </w:rPr>
+        <w:t xml:space="preserve"> img + shift</w:t>
+      </w:r>
     </w:p>
     <w:p>
       <w:pPr>
@@ -2547,12 +2017,25 @@
         <w:ind w:left="360"/>
         <w:rPr>
           <w:rFonts w:eastAsia="SFRM1000" w:cs="Times New Roman"/>
-          <w:b/>
-          <w:bCs/>
-          <w:szCs w:val="24"/>
-          <w:lang w:val="en-US"/>
-        </w:rPr>
-      </w:pPr>
+          <w:szCs w:val="24"/>
+        </w:rPr>
+      </w:pPr>
+      <w:r>
+        <w:rPr>
+          <w:rFonts w:eastAsia="SFRM1000" w:cs="Times New Roman"/>
+          <w:szCs w:val="24"/>
+        </w:rPr>
+        <w:t xml:space="preserve">Применим растяжение динамического диапазона с параметром </w:t>
+      </w:r>
+      <m:oMath>
+        <m:r>
+          <w:rPr>
+            <w:rFonts w:ascii="Cambria Math" w:eastAsia="SFRM1000" w:hAnsi="Cambria Math" w:cs="Times New Roman"/>
+            <w:szCs w:val="24"/>
+          </w:rPr>
+          <m:t>α=60</m:t>
+        </m:r>
+      </m:oMath>
     </w:p>
     <w:p/>
     <w:p/>

</xml_diff>

<commit_message>
add plot with cumulative histogram in hitorgrams_transformer.py
</commit_message>
<xml_diff>
--- a/lab1 - histograms, profiles, projections/report.docx
+++ b/lab1 - histograms, profiles, projections/report.docx
@@ -315,13 +315,23 @@
         </w:rPr>
         <w:t xml:space="preserve">: </w:t>
       </w:r>
+      <w:proofErr w:type="spellStart"/>
       <w:r>
         <w:rPr>
           <w:rFonts w:cs="Times New Roman"/>
           <w:szCs w:val="24"/>
           <w:shd w:val="clear" w:color="auto" w:fill="FFFFFF"/>
         </w:rPr>
-        <w:t>Шаветов С. В.,</w:t>
+        <w:t>Шаветов</w:t>
+      </w:r>
+      <w:proofErr w:type="spellEnd"/>
+      <w:r>
+        <w:rPr>
+          <w:rFonts w:cs="Times New Roman"/>
+          <w:szCs w:val="24"/>
+          <w:shd w:val="clear" w:color="auto" w:fill="FFFFFF"/>
+        </w:rPr>
+        <w:t xml:space="preserve"> С. В.,</w:t>
       </w:r>
     </w:p>
     <w:p>
@@ -437,12 +447,21 @@
           <w:szCs w:val="24"/>
           <w:shd w:val="clear" w:color="auto" w:fill="FFFFFF"/>
         </w:rPr>
-        <w:t>Санкт – Петербург, 2022</w:t>
+        <w:t>Санкт-Петербург</w:t>
+      </w:r>
+      <w:r>
+        <w:rPr>
+          <w:rFonts w:cs="Times New Roman"/>
+          <w:szCs w:val="24"/>
+          <w:shd w:val="clear" w:color="auto" w:fill="FFFFFF"/>
+        </w:rPr>
+        <w:t>, 2022</w:t>
       </w:r>
     </w:p>
     <w:p>
       <w:pPr>
         <w:spacing w:after="0" w:line="360" w:lineRule="auto"/>
+        <w:ind w:left="284" w:hanging="284"/>
         <w:jc w:val="both"/>
         <w:rPr>
           <w:rFonts w:cs="Times New Roman"/>
@@ -463,61 +482,24 @@
       </w:r>
     </w:p>
     <w:p>
-      <w:pPr>
-        <w:autoSpaceDE w:val="0"/>
-        <w:autoSpaceDN w:val="0"/>
-        <w:adjustRightInd w:val="0"/>
-        <w:spacing w:after="0" w:line="360" w:lineRule="auto"/>
-        <w:ind w:firstLine="709"/>
-        <w:jc w:val="both"/>
-        <w:rPr>
-          <w:rFonts w:eastAsia="SFRM1000" w:cs="Times New Roman"/>
-          <w:szCs w:val="24"/>
-        </w:rPr>
-      </w:pPr>
-      <w:r>
-        <w:rPr>
-          <w:rFonts w:eastAsia="SFRM1000" w:cs="Times New Roman"/>
-          <w:szCs w:val="24"/>
-        </w:rPr>
+      <w:r>
         <w:t>Освоение</w:t>
       </w:r>
       <w:r>
-        <w:rPr>
-          <w:rFonts w:eastAsia="SFRM1000" w:cs="Times New Roman"/>
-          <w:szCs w:val="24"/>
-        </w:rPr>
         <w:t xml:space="preserve"> </w:t>
       </w:r>
       <w:r>
-        <w:rPr>
-          <w:rFonts w:eastAsia="SFRM1000" w:cs="Times New Roman"/>
-          <w:szCs w:val="24"/>
-        </w:rPr>
         <w:t>основных яркостных и геометрических характеристик</w:t>
       </w:r>
       <w:r>
-        <w:rPr>
-          <w:rFonts w:eastAsia="SFRM1000" w:cs="Times New Roman"/>
-          <w:szCs w:val="24"/>
-        </w:rPr>
         <w:t xml:space="preserve"> </w:t>
       </w:r>
       <w:r>
-        <w:rPr>
-          <w:rFonts w:eastAsia="SFRM1000" w:cs="Times New Roman"/>
-          <w:szCs w:val="24"/>
-        </w:rPr>
         <w:t>изображений и их использование для анализа изображений.</w:t>
       </w:r>
     </w:p>
     <w:p>
       <w:pPr>
-        <w:autoSpaceDE w:val="0"/>
-        <w:autoSpaceDN w:val="0"/>
-        <w:adjustRightInd w:val="0"/>
-        <w:spacing w:after="0" w:line="360" w:lineRule="auto"/>
-        <w:jc w:val="both"/>
         <w:rPr>
           <w:rFonts w:cs="Times New Roman"/>
           <w:b/>
@@ -537,11 +519,6 @@
     </w:p>
     <w:p>
       <w:pPr>
-        <w:autoSpaceDE w:val="0"/>
-        <w:autoSpaceDN w:val="0"/>
-        <w:adjustRightInd w:val="0"/>
-        <w:spacing w:after="0" w:line="360" w:lineRule="auto"/>
-        <w:jc w:val="both"/>
         <w:rPr>
           <w:rFonts w:cs="Times New Roman"/>
           <w:b/>
@@ -570,7 +547,7 @@
         <w:autoSpaceDN w:val="0"/>
         <w:adjustRightInd w:val="0"/>
         <w:spacing w:after="0" w:line="360" w:lineRule="auto"/>
-        <w:ind w:left="714" w:hanging="357"/>
+        <w:ind w:left="426" w:hanging="426"/>
         <w:jc w:val="both"/>
         <w:rPr>
           <w:rFonts w:eastAsia="SFRM1000" w:cs="Times New Roman"/>
@@ -600,6 +577,7 @@
         <w:autoSpaceDN w:val="0"/>
         <w:adjustRightInd w:val="0"/>
         <w:spacing w:after="0" w:line="360" w:lineRule="auto"/>
+        <w:ind w:left="426" w:hanging="425"/>
         <w:jc w:val="both"/>
         <w:rPr>
           <w:rFonts w:eastAsia="SFRM1000" w:cs="Times New Roman"/>
@@ -942,6 +920,7 @@
           <w:lang w:val="ru-BY" w:eastAsia="ru-BY"/>
         </w:rPr>
       </w:pPr>
+      <w:proofErr w:type="spellStart"/>
       <w:r>
         <w:rPr>
           <w:rFonts w:ascii="Courier New" w:eastAsia="Times New Roman" w:hAnsi="Courier New" w:cs="Courier New"/>
@@ -950,7 +929,42 @@
           <w:szCs w:val="20"/>
           <w:lang w:val="ru-BY" w:eastAsia="ru-BY"/>
         </w:rPr>
-        <w:t>img = cv.imread(PATH_TO_</w:t>
+        <w:t>img</w:t>
+      </w:r>
+      <w:proofErr w:type="spellEnd"/>
+      <w:r>
+        <w:rPr>
+          <w:rFonts w:ascii="Courier New" w:eastAsia="Times New Roman" w:hAnsi="Courier New" w:cs="Courier New"/>
+          <w:color w:val="333333"/>
+          <w:sz w:val="20"/>
+          <w:szCs w:val="20"/>
+          <w:lang w:val="ru-BY" w:eastAsia="ru-BY"/>
+        </w:rPr>
+        <w:t xml:space="preserve"> = </w:t>
+      </w:r>
+      <w:proofErr w:type="spellStart"/>
+      <w:proofErr w:type="gramStart"/>
+      <w:r>
+        <w:rPr>
+          <w:rFonts w:ascii="Courier New" w:eastAsia="Times New Roman" w:hAnsi="Courier New" w:cs="Courier New"/>
+          <w:color w:val="333333"/>
+          <w:sz w:val="20"/>
+          <w:szCs w:val="20"/>
+          <w:lang w:val="ru-BY" w:eastAsia="ru-BY"/>
+        </w:rPr>
+        <w:t>cv.imread</w:t>
+      </w:r>
+      <w:proofErr w:type="spellEnd"/>
+      <w:proofErr w:type="gramEnd"/>
+      <w:r>
+        <w:rPr>
+          <w:rFonts w:ascii="Courier New" w:eastAsia="Times New Roman" w:hAnsi="Courier New" w:cs="Courier New"/>
+          <w:color w:val="333333"/>
+          <w:sz w:val="20"/>
+          <w:szCs w:val="20"/>
+          <w:lang w:val="ru-BY" w:eastAsia="ru-BY"/>
+        </w:rPr>
+        <w:t>(PATH_TO_</w:t>
       </w:r>
       <w:r>
         <w:rPr>
@@ -970,7 +984,29 @@
           <w:szCs w:val="20"/>
           <w:lang w:val="ru-BY" w:eastAsia="ru-BY"/>
         </w:rPr>
-        <w:t>OTO, cv.IMREAD_GRAYSCALE)</w:t>
+        <w:t xml:space="preserve">OTO, </w:t>
+      </w:r>
+      <w:proofErr w:type="spellStart"/>
+      <w:r>
+        <w:rPr>
+          <w:rFonts w:ascii="Courier New" w:eastAsia="Times New Roman" w:hAnsi="Courier New" w:cs="Courier New"/>
+          <w:color w:val="333333"/>
+          <w:sz w:val="20"/>
+          <w:szCs w:val="20"/>
+          <w:lang w:val="ru-BY" w:eastAsia="ru-BY"/>
+        </w:rPr>
+        <w:t>cv.IMREAD_GRAYSCALE</w:t>
+      </w:r>
+      <w:proofErr w:type="spellEnd"/>
+      <w:r>
+        <w:rPr>
+          <w:rFonts w:ascii="Courier New" w:eastAsia="Times New Roman" w:hAnsi="Courier New" w:cs="Courier New"/>
+          <w:color w:val="333333"/>
+          <w:sz w:val="20"/>
+          <w:szCs w:val="20"/>
+          <w:lang w:val="ru-BY" w:eastAsia="ru-BY"/>
+        </w:rPr>
+        <w:t>)</w:t>
       </w:r>
     </w:p>
     <w:p>
@@ -1002,6 +1038,7 @@
           <w:lang w:val="ru-BY" w:eastAsia="ru-BY"/>
         </w:rPr>
       </w:pPr>
+      <w:proofErr w:type="spellStart"/>
       <w:r>
         <w:rPr>
           <w:rFonts w:ascii="Courier New" w:eastAsia="Times New Roman" w:hAnsi="Courier New" w:cs="Courier New"/>
@@ -1010,7 +1047,64 @@
           <w:szCs w:val="20"/>
           <w:lang w:val="ru-BY" w:eastAsia="ru-BY"/>
         </w:rPr>
-        <w:t>hist = cv.calcHist([image], [</w:t>
+        <w:t>hist</w:t>
+      </w:r>
+      <w:proofErr w:type="spellEnd"/>
+      <w:r>
+        <w:rPr>
+          <w:rFonts w:ascii="Courier New" w:eastAsia="Times New Roman" w:hAnsi="Courier New" w:cs="Courier New"/>
+          <w:color w:val="333333"/>
+          <w:sz w:val="20"/>
+          <w:szCs w:val="20"/>
+          <w:lang w:val="ru-BY" w:eastAsia="ru-BY"/>
+        </w:rPr>
+        <w:t xml:space="preserve"> = </w:t>
+      </w:r>
+      <w:proofErr w:type="spellStart"/>
+      <w:proofErr w:type="gramStart"/>
+      <w:r>
+        <w:rPr>
+          <w:rFonts w:ascii="Courier New" w:eastAsia="Times New Roman" w:hAnsi="Courier New" w:cs="Courier New"/>
+          <w:color w:val="333333"/>
+          <w:sz w:val="20"/>
+          <w:szCs w:val="20"/>
+          <w:lang w:val="ru-BY" w:eastAsia="ru-BY"/>
+        </w:rPr>
+        <w:t>cv.calcHist</w:t>
+      </w:r>
+      <w:proofErr w:type="spellEnd"/>
+      <w:proofErr w:type="gramEnd"/>
+      <w:r>
+        <w:rPr>
+          <w:rFonts w:ascii="Courier New" w:eastAsia="Times New Roman" w:hAnsi="Courier New" w:cs="Courier New"/>
+          <w:color w:val="333333"/>
+          <w:sz w:val="20"/>
+          <w:szCs w:val="20"/>
+          <w:lang w:val="ru-BY" w:eastAsia="ru-BY"/>
+        </w:rPr>
+        <w:t>([</w:t>
+      </w:r>
+      <w:proofErr w:type="spellStart"/>
+      <w:r>
+        <w:rPr>
+          <w:rFonts w:ascii="Courier New" w:eastAsia="Times New Roman" w:hAnsi="Courier New" w:cs="Courier New"/>
+          <w:color w:val="333333"/>
+          <w:sz w:val="20"/>
+          <w:szCs w:val="20"/>
+          <w:lang w:val="ru-BY" w:eastAsia="ru-BY"/>
+        </w:rPr>
+        <w:t>image</w:t>
+      </w:r>
+      <w:proofErr w:type="spellEnd"/>
+      <w:r>
+        <w:rPr>
+          <w:rFonts w:ascii="Courier New" w:eastAsia="Times New Roman" w:hAnsi="Courier New" w:cs="Courier New"/>
+          <w:color w:val="333333"/>
+          <w:sz w:val="20"/>
+          <w:szCs w:val="20"/>
+          <w:lang w:val="ru-BY" w:eastAsia="ru-BY"/>
+        </w:rPr>
+        <w:t>], [</w:t>
       </w:r>
       <w:r>
         <w:rPr>
@@ -1034,6 +1128,7 @@
         </w:rPr>
         <w:t xml:space="preserve">], </w:t>
       </w:r>
+      <w:proofErr w:type="spellStart"/>
       <w:r>
         <w:rPr>
           <w:rFonts w:ascii="Courier New" w:eastAsia="Times New Roman" w:hAnsi="Courier New" w:cs="Courier New"/>
@@ -1044,6 +1139,7 @@
         </w:rPr>
         <w:t>None</w:t>
       </w:r>
+      <w:proofErr w:type="spellEnd"/>
       <w:r>
         <w:rPr>
           <w:rFonts w:ascii="Courier New" w:eastAsia="Times New Roman" w:hAnsi="Courier New" w:cs="Courier New"/>
@@ -1180,11 +1276,35 @@
           <w:color w:val="333333"/>
         </w:rPr>
       </w:pPr>
-      <w:r>
-        <w:rPr>
-          <w:color w:val="333333"/>
-        </w:rPr>
-        <w:t>fig, (h, i) = plt.subplots(</w:t>
+      <w:proofErr w:type="spellStart"/>
+      <w:r>
+        <w:rPr>
+          <w:color w:val="333333"/>
+        </w:rPr>
+        <w:t>fig</w:t>
+      </w:r>
+      <w:proofErr w:type="spellEnd"/>
+      <w:r>
+        <w:rPr>
+          <w:color w:val="333333"/>
+        </w:rPr>
+        <w:t xml:space="preserve">, (h, i) = </w:t>
+      </w:r>
+      <w:proofErr w:type="spellStart"/>
+      <w:proofErr w:type="gramStart"/>
+      <w:r>
+        <w:rPr>
+          <w:color w:val="333333"/>
+        </w:rPr>
+        <w:t>plt.subplots</w:t>
+      </w:r>
+      <w:proofErr w:type="spellEnd"/>
+      <w:proofErr w:type="gramEnd"/>
+      <w:r>
+        <w:rPr>
+          <w:color w:val="333333"/>
+        </w:rPr>
+        <w:t>(</w:t>
       </w:r>
       <w:r>
         <w:rPr>
@@ -1212,7 +1332,21 @@
         <w:rPr>
           <w:color w:val="333333"/>
         </w:rPr>
-        <w:t>, figsize=(</w:t>
+        <w:t xml:space="preserve">, </w:t>
+      </w:r>
+      <w:proofErr w:type="spellStart"/>
+      <w:r>
+        <w:rPr>
+          <w:color w:val="333333"/>
+        </w:rPr>
+        <w:t>figsize</w:t>
+      </w:r>
+      <w:proofErr w:type="spellEnd"/>
+      <w:r>
+        <w:rPr>
+          <w:color w:val="333333"/>
+        </w:rPr>
+        <w:t>=(</w:t>
       </w:r>
       <w:r>
         <w:rPr>
@@ -1251,18 +1385,42 @@
           <w:color w:val="333333"/>
         </w:rPr>
       </w:pPr>
-      <w:r>
-        <w:rPr>
-          <w:color w:val="333333"/>
-        </w:rPr>
-        <w:t>h.set_title(</w:t>
+      <w:proofErr w:type="spellStart"/>
+      <w:r>
+        <w:rPr>
+          <w:color w:val="333333"/>
+        </w:rPr>
+        <w:t>h.set_title</w:t>
+      </w:r>
+      <w:proofErr w:type="spellEnd"/>
+      <w:r>
+        <w:rPr>
+          <w:color w:val="333333"/>
+        </w:rPr>
+        <w:t>(</w:t>
       </w:r>
       <w:r>
         <w:rPr>
           <w:color w:val="333333"/>
           <w:shd w:val="clear" w:color="auto" w:fill="FFF0F0"/>
         </w:rPr>
-        <w:t>'Histogram'</w:t>
+        <w:t>'</w:t>
+      </w:r>
+      <w:proofErr w:type="spellStart"/>
+      <w:r>
+        <w:rPr>
+          <w:color w:val="333333"/>
+          <w:shd w:val="clear" w:color="auto" w:fill="FFF0F0"/>
+        </w:rPr>
+        <w:t>Histogram</w:t>
+      </w:r>
+      <w:proofErr w:type="spellEnd"/>
+      <w:r>
+        <w:rPr>
+          <w:color w:val="333333"/>
+          <w:shd w:val="clear" w:color="auto" w:fill="FFF0F0"/>
+        </w:rPr>
+        <w:t>'</w:t>
       </w:r>
       <w:r>
         <w:rPr>
@@ -1279,11 +1437,33 @@
           <w:color w:val="333333"/>
         </w:rPr>
       </w:pPr>
-      <w:r>
-        <w:rPr>
-          <w:color w:val="333333"/>
-        </w:rPr>
-        <w:t>h.set_xlim([</w:t>
+      <w:proofErr w:type="spellStart"/>
+      <w:r>
+        <w:rPr>
+          <w:color w:val="333333"/>
+        </w:rPr>
+        <w:t>h.set_</w:t>
+      </w:r>
+      <w:proofErr w:type="gramStart"/>
+      <w:r>
+        <w:rPr>
+          <w:color w:val="333333"/>
+        </w:rPr>
+        <w:t>xlim</w:t>
+      </w:r>
+      <w:proofErr w:type="spellEnd"/>
+      <w:r>
+        <w:rPr>
+          <w:color w:val="333333"/>
+        </w:rPr>
+        <w:t>(</w:t>
+      </w:r>
+      <w:proofErr w:type="gramEnd"/>
+      <w:r>
+        <w:rPr>
+          <w:color w:val="333333"/>
+        </w:rPr>
+        <w:t>[</w:t>
       </w:r>
       <w:r>
         <w:rPr>
@@ -1322,11 +1502,33 @@
           <w:color w:val="333333"/>
         </w:rPr>
       </w:pPr>
-      <w:r>
-        <w:rPr>
-          <w:color w:val="333333"/>
-        </w:rPr>
-        <w:t>h.set_ylim([</w:t>
+      <w:proofErr w:type="spellStart"/>
+      <w:r>
+        <w:rPr>
+          <w:color w:val="333333"/>
+        </w:rPr>
+        <w:t>h.set_</w:t>
+      </w:r>
+      <w:proofErr w:type="gramStart"/>
+      <w:r>
+        <w:rPr>
+          <w:color w:val="333333"/>
+        </w:rPr>
+        <w:t>ylim</w:t>
+      </w:r>
+      <w:proofErr w:type="spellEnd"/>
+      <w:r>
+        <w:rPr>
+          <w:color w:val="333333"/>
+        </w:rPr>
+        <w:t>(</w:t>
+      </w:r>
+      <w:proofErr w:type="gramEnd"/>
+      <w:r>
+        <w:rPr>
+          <w:color w:val="333333"/>
+        </w:rPr>
+        <w:t>[</w:t>
       </w:r>
       <w:r>
         <w:rPr>
@@ -1342,17 +1544,47 @@
         </w:rPr>
         <w:t xml:space="preserve">, </w:t>
       </w:r>
+      <w:proofErr w:type="spellStart"/>
       <w:r>
         <w:rPr>
           <w:color w:val="007020"/>
         </w:rPr>
         <w:t>int</w:t>
       </w:r>
-      <w:r>
-        <w:rPr>
-          <w:color w:val="333333"/>
-        </w:rPr>
-        <w:t>(np.max(hist))])</w:t>
+      <w:proofErr w:type="spellEnd"/>
+      <w:r>
+        <w:rPr>
+          <w:color w:val="333333"/>
+        </w:rPr>
+        <w:t>(</w:t>
+      </w:r>
+      <w:proofErr w:type="spellStart"/>
+      <w:r>
+        <w:rPr>
+          <w:color w:val="333333"/>
+        </w:rPr>
+        <w:t>np.max</w:t>
+      </w:r>
+      <w:proofErr w:type="spellEnd"/>
+      <w:r>
+        <w:rPr>
+          <w:color w:val="333333"/>
+        </w:rPr>
+        <w:t>(</w:t>
+      </w:r>
+      <w:proofErr w:type="spellStart"/>
+      <w:r>
+        <w:rPr>
+          <w:color w:val="333333"/>
+        </w:rPr>
+        <w:t>hist</w:t>
+      </w:r>
+      <w:proofErr w:type="spellEnd"/>
+      <w:r>
+        <w:rPr>
+          <w:color w:val="333333"/>
+        </w:rPr>
+        <w:t>))])</w:t>
       </w:r>
     </w:p>
     <w:p>
@@ -1363,30 +1595,50 @@
           <w:color w:val="333333"/>
         </w:rPr>
       </w:pPr>
-      <w:r>
-        <w:rPr>
-          <w:color w:val="333333"/>
-        </w:rPr>
-        <w:t>h.fill_between(</w:t>
-      </w:r>
+      <w:proofErr w:type="spellStart"/>
+      <w:proofErr w:type="gramStart"/>
+      <w:r>
+        <w:rPr>
+          <w:color w:val="333333"/>
+        </w:rPr>
+        <w:t>h.fill</w:t>
+      </w:r>
+      <w:proofErr w:type="gramEnd"/>
+      <w:r>
+        <w:rPr>
+          <w:color w:val="333333"/>
+        </w:rPr>
+        <w:t>_between</w:t>
+      </w:r>
+      <w:proofErr w:type="spellEnd"/>
+      <w:r>
+        <w:rPr>
+          <w:color w:val="333333"/>
+        </w:rPr>
+        <w:t>(</w:t>
+      </w:r>
+      <w:proofErr w:type="spellStart"/>
       <w:r>
         <w:rPr>
           <w:color w:val="007020"/>
         </w:rPr>
         <w:t>list</w:t>
       </w:r>
+      <w:proofErr w:type="spellEnd"/>
       <w:r>
         <w:rPr>
           <w:color w:val="333333"/>
         </w:rPr>
         <w:t>(</w:t>
       </w:r>
+      <w:proofErr w:type="spellStart"/>
       <w:r>
         <w:rPr>
           <w:color w:val="007020"/>
         </w:rPr>
         <w:t>range</w:t>
       </w:r>
+      <w:proofErr w:type="spellEnd"/>
       <w:r>
         <w:rPr>
           <w:color w:val="333333"/>
@@ -1421,41 +1673,61 @@
         </w:rPr>
         <w:t xml:space="preserve">, </w:t>
       </w:r>
+      <w:proofErr w:type="spellStart"/>
       <w:r>
         <w:rPr>
           <w:color w:val="007020"/>
         </w:rPr>
         <w:t>list</w:t>
       </w:r>
+      <w:proofErr w:type="spellEnd"/>
       <w:r>
         <w:rPr>
           <w:color w:val="333333"/>
         </w:rPr>
         <w:t>(</w:t>
       </w:r>
+      <w:proofErr w:type="spellStart"/>
       <w:r>
         <w:rPr>
           <w:color w:val="007020"/>
         </w:rPr>
         <w:t>map</w:t>
       </w:r>
+      <w:proofErr w:type="spellEnd"/>
       <w:r>
         <w:rPr>
           <w:color w:val="333333"/>
         </w:rPr>
         <w:t>(</w:t>
       </w:r>
+      <w:proofErr w:type="spellStart"/>
       <w:r>
         <w:rPr>
           <w:color w:val="007020"/>
         </w:rPr>
         <w:t>int</w:t>
       </w:r>
-      <w:r>
-        <w:rPr>
-          <w:color w:val="333333"/>
-        </w:rPr>
-        <w:t>, hist)))</w:t>
+      <w:proofErr w:type="spellEnd"/>
+      <w:r>
+        <w:rPr>
+          <w:color w:val="333333"/>
+        </w:rPr>
+        <w:t xml:space="preserve">, </w:t>
+      </w:r>
+      <w:proofErr w:type="spellStart"/>
+      <w:r>
+        <w:rPr>
+          <w:color w:val="333333"/>
+        </w:rPr>
+        <w:t>hist</w:t>
+      </w:r>
+      <w:proofErr w:type="spellEnd"/>
+      <w:r>
+        <w:rPr>
+          <w:color w:val="333333"/>
+        </w:rPr>
+        <w:t>)))</w:t>
       </w:r>
     </w:p>
     <w:p>
@@ -1466,11 +1738,19 @@
           <w:color w:val="333333"/>
         </w:rPr>
       </w:pPr>
-      <w:r>
-        <w:rPr>
-          <w:color w:val="333333"/>
-        </w:rPr>
-        <w:t>i.set_title(</w:t>
+      <w:proofErr w:type="spellStart"/>
+      <w:r>
+        <w:rPr>
+          <w:color w:val="333333"/>
+        </w:rPr>
+        <w:t>i.set_title</w:t>
+      </w:r>
+      <w:proofErr w:type="spellEnd"/>
+      <w:r>
+        <w:rPr>
+          <w:color w:val="333333"/>
+        </w:rPr>
+        <w:t>(</w:t>
       </w:r>
       <w:r>
         <w:rPr>
@@ -1494,24 +1774,98 @@
           <w:color w:val="333333"/>
         </w:rPr>
       </w:pPr>
-      <w:r>
-        <w:rPr>
-          <w:color w:val="333333"/>
-        </w:rPr>
-        <w:t>i.imshow(img, cmap=</w:t>
+      <w:proofErr w:type="spellStart"/>
+      <w:r>
+        <w:rPr>
+          <w:color w:val="333333"/>
+        </w:rPr>
+        <w:t>i.</w:t>
+      </w:r>
+      <w:proofErr w:type="gramStart"/>
+      <w:r>
+        <w:rPr>
+          <w:color w:val="333333"/>
+        </w:rPr>
+        <w:t>imshow</w:t>
+      </w:r>
+      <w:proofErr w:type="spellEnd"/>
+      <w:r>
+        <w:rPr>
+          <w:color w:val="333333"/>
+        </w:rPr>
+        <w:t>(</w:t>
+      </w:r>
+      <w:proofErr w:type="spellStart"/>
+      <w:proofErr w:type="gramEnd"/>
+      <w:r>
+        <w:rPr>
+          <w:color w:val="333333"/>
+        </w:rPr>
+        <w:t>img</w:t>
+      </w:r>
+      <w:proofErr w:type="spellEnd"/>
+      <w:r>
+        <w:rPr>
+          <w:color w:val="333333"/>
+        </w:rPr>
+        <w:t xml:space="preserve">, </w:t>
+      </w:r>
+      <w:proofErr w:type="spellStart"/>
+      <w:r>
+        <w:rPr>
+          <w:color w:val="333333"/>
+        </w:rPr>
+        <w:t>cmap</w:t>
+      </w:r>
+      <w:proofErr w:type="spellEnd"/>
+      <w:r>
+        <w:rPr>
+          <w:color w:val="333333"/>
+        </w:rPr>
+        <w:t>=</w:t>
       </w:r>
       <w:r>
         <w:rPr>
           <w:color w:val="333333"/>
           <w:shd w:val="clear" w:color="auto" w:fill="FFF0F0"/>
         </w:rPr>
-        <w:t>'gray'</w:t>
-      </w:r>
-      <w:r>
-        <w:rPr>
-          <w:color w:val="333333"/>
-        </w:rPr>
-        <w:t>, vmin=</w:t>
+        <w:t>'</w:t>
+      </w:r>
+      <w:proofErr w:type="spellStart"/>
+      <w:r>
+        <w:rPr>
+          <w:color w:val="333333"/>
+          <w:shd w:val="clear" w:color="auto" w:fill="FFF0F0"/>
+        </w:rPr>
+        <w:t>gray</w:t>
+      </w:r>
+      <w:proofErr w:type="spellEnd"/>
+      <w:r>
+        <w:rPr>
+          <w:color w:val="333333"/>
+          <w:shd w:val="clear" w:color="auto" w:fill="FFF0F0"/>
+        </w:rPr>
+        <w:t>'</w:t>
+      </w:r>
+      <w:r>
+        <w:rPr>
+          <w:color w:val="333333"/>
+        </w:rPr>
+        <w:t xml:space="preserve">, </w:t>
+      </w:r>
+      <w:proofErr w:type="spellStart"/>
+      <w:r>
+        <w:rPr>
+          <w:color w:val="333333"/>
+        </w:rPr>
+        <w:t>vmin</w:t>
+      </w:r>
+      <w:proofErr w:type="spellEnd"/>
+      <w:r>
+        <w:rPr>
+          <w:color w:val="333333"/>
+        </w:rPr>
+        <w:t>=</w:t>
       </w:r>
       <w:r>
         <w:rPr>
@@ -1525,7 +1879,21 @@
         <w:rPr>
           <w:color w:val="333333"/>
         </w:rPr>
-        <w:t>, vmax=</w:t>
+        <w:t xml:space="preserve">, </w:t>
+      </w:r>
+      <w:proofErr w:type="spellStart"/>
+      <w:r>
+        <w:rPr>
+          <w:color w:val="333333"/>
+        </w:rPr>
+        <w:t>vmax</w:t>
+      </w:r>
+      <w:proofErr w:type="spellEnd"/>
+      <w:r>
+        <w:rPr>
+          <w:color w:val="333333"/>
+        </w:rPr>
+        <w:t>=</w:t>
       </w:r>
       <w:r>
         <w:rPr>
@@ -1539,14 +1907,44 @@
         <w:rPr>
           <w:color w:val="333333"/>
         </w:rPr>
-        <w:t>, aspect=</w:t>
+        <w:t xml:space="preserve">, </w:t>
+      </w:r>
+      <w:proofErr w:type="spellStart"/>
+      <w:r>
+        <w:rPr>
+          <w:color w:val="333333"/>
+        </w:rPr>
+        <w:t>aspect</w:t>
+      </w:r>
+      <w:proofErr w:type="spellEnd"/>
+      <w:r>
+        <w:rPr>
+          <w:color w:val="333333"/>
+        </w:rPr>
+        <w:t>=</w:t>
       </w:r>
       <w:r>
         <w:rPr>
           <w:color w:val="333333"/>
           <w:shd w:val="clear" w:color="auto" w:fill="FFF0F0"/>
         </w:rPr>
-        <w:t>'auto'</w:t>
+        <w:t>'</w:t>
+      </w:r>
+      <w:proofErr w:type="spellStart"/>
+      <w:r>
+        <w:rPr>
+          <w:color w:val="333333"/>
+          <w:shd w:val="clear" w:color="auto" w:fill="FFF0F0"/>
+        </w:rPr>
+        <w:t>auto</w:t>
+      </w:r>
+      <w:proofErr w:type="spellEnd"/>
+      <w:r>
+        <w:rPr>
+          <w:color w:val="333333"/>
+          <w:shd w:val="clear" w:color="auto" w:fill="FFF0F0"/>
+        </w:rPr>
+        <w:t>'</w:t>
       </w:r>
       <w:r>
         <w:rPr>
@@ -1563,18 +1961,42 @@
           <w:color w:val="333333"/>
         </w:rPr>
       </w:pPr>
-      <w:r>
-        <w:rPr>
-          <w:color w:val="333333"/>
-        </w:rPr>
-        <w:t>i.axis(</w:t>
+      <w:proofErr w:type="spellStart"/>
+      <w:r>
+        <w:rPr>
+          <w:color w:val="333333"/>
+        </w:rPr>
+        <w:t>i.axis</w:t>
+      </w:r>
+      <w:proofErr w:type="spellEnd"/>
+      <w:r>
+        <w:rPr>
+          <w:color w:val="333333"/>
+        </w:rPr>
+        <w:t>(</w:t>
       </w:r>
       <w:r>
         <w:rPr>
           <w:color w:val="333333"/>
           <w:shd w:val="clear" w:color="auto" w:fill="FFF0F0"/>
         </w:rPr>
-        <w:t>'off'</w:t>
+        <w:t>'</w:t>
+      </w:r>
+      <w:proofErr w:type="spellStart"/>
+      <w:r>
+        <w:rPr>
+          <w:color w:val="333333"/>
+          <w:shd w:val="clear" w:color="auto" w:fill="FFF0F0"/>
+        </w:rPr>
+        <w:t>off</w:t>
+      </w:r>
+      <w:proofErr w:type="spellEnd"/>
+      <w:r>
+        <w:rPr>
+          <w:color w:val="333333"/>
+          <w:shd w:val="clear" w:color="auto" w:fill="FFF0F0"/>
+        </w:rPr>
+        <w:t>'</w:t>
       </w:r>
       <w:r>
         <w:rPr>
@@ -1586,16 +2008,26 @@
     <w:p>
       <w:pPr>
         <w:pStyle w:val="HTML"/>
-        <w:spacing w:line="360" w:lineRule="auto"/>
-        <w:rPr>
-          <w:color w:val="333333"/>
-        </w:rPr>
-      </w:pPr>
-      <w:r>
-        <w:rPr>
-          <w:color w:val="333333"/>
-        </w:rPr>
-        <w:t>plt.show()</w:t>
+        <w:spacing w:after="200" w:line="244" w:lineRule="atLeast"/>
+        <w:rPr>
+          <w:color w:val="333333"/>
+        </w:rPr>
+      </w:pPr>
+      <w:proofErr w:type="spellStart"/>
+      <w:proofErr w:type="gramStart"/>
+      <w:r>
+        <w:rPr>
+          <w:color w:val="333333"/>
+        </w:rPr>
+        <w:t>plt.show</w:t>
+      </w:r>
+      <w:proofErr w:type="spellEnd"/>
+      <w:proofErr w:type="gramEnd"/>
+      <w:r>
+        <w:rPr>
+          <w:color w:val="333333"/>
+        </w:rPr>
+        <w:t>()</w:t>
       </w:r>
     </w:p>
     <w:p>
@@ -1609,7 +2041,7 @@
         <w:autoSpaceDN w:val="0"/>
         <w:adjustRightInd w:val="0"/>
         <w:spacing w:after="0" w:line="360" w:lineRule="auto"/>
-        <w:ind w:left="714" w:hanging="357"/>
+        <w:ind w:left="426" w:hanging="425"/>
         <w:rPr>
           <w:rFonts w:eastAsia="SFRM1000" w:cs="Times New Roman"/>
           <w:b/>
@@ -1628,9 +2060,6 @@
       </w:r>
     </w:p>
     <w:p>
-      <w:pPr>
-        <w:ind w:firstLine="357"/>
-      </w:pPr>
       <w:r>
         <w:t>Увеличим каждое значение интенсивности на 60, чтобы изображение стало более светлым.</w:t>
       </w:r>
@@ -1757,7 +2186,7 @@
       <w:r>
         <w:lastRenderedPageBreak/>
         <w:drawing>
-          <wp:inline distT="0" distB="0" distL="0" distR="0" wp14:anchorId="6114E39F" wp14:editId="796D4411">
+          <wp:inline distT="0" distB="0" distL="0" distR="0" wp14:anchorId="6114E39F" wp14:editId="47864738">
             <wp:extent cx="4762500" cy="3810000"/>
             <wp:effectExtent l="0" t="0" r="0" b="0"/>
             <wp:docPr id="2" name="Рисунок 2"/>
@@ -1861,6 +2290,9 @@
       </w:r>
     </w:p>
     <w:p>
+      <w:pPr>
+        <w:spacing w:after="0" w:line="360" w:lineRule="auto"/>
+      </w:pPr>
       <w:r>
         <w:t>Как и ожидалось изображение стало более светлым, но при этом не осталось очень темных тонов.</w:t>
       </w:r>
@@ -1908,6 +2340,7 @@
           <w:color w:val="333333"/>
         </w:rPr>
       </w:pPr>
+      <w:proofErr w:type="spellStart"/>
       <w:r>
         <w:rPr>
           <w:b/>
@@ -1916,25 +2349,66 @@
         </w:rPr>
         <w:t>def</w:t>
       </w:r>
+      <w:proofErr w:type="spellEnd"/>
       <w:r>
         <w:rPr>
           <w:color w:val="333333"/>
         </w:rPr>
         <w:t xml:space="preserve"> </w:t>
       </w:r>
+      <w:proofErr w:type="spellStart"/>
       <w:r>
         <w:rPr>
           <w:b/>
           <w:bCs/>
           <w:color w:val="0066BB"/>
         </w:rPr>
-        <w:t>linear_transform</w:t>
-      </w:r>
-      <w:r>
-        <w:rPr>
-          <w:color w:val="333333"/>
-        </w:rPr>
-        <w:t>(img, shift=</w:t>
+        <w:t>linear_</w:t>
+      </w:r>
+      <w:proofErr w:type="gramStart"/>
+      <w:r>
+        <w:rPr>
+          <w:b/>
+          <w:bCs/>
+          <w:color w:val="0066BB"/>
+        </w:rPr>
+        <w:t>transform</w:t>
+      </w:r>
+      <w:proofErr w:type="spellEnd"/>
+      <w:r>
+        <w:rPr>
+          <w:color w:val="333333"/>
+        </w:rPr>
+        <w:t>(</w:t>
+      </w:r>
+      <w:proofErr w:type="spellStart"/>
+      <w:proofErr w:type="gramEnd"/>
+      <w:r>
+        <w:rPr>
+          <w:color w:val="333333"/>
+        </w:rPr>
+        <w:t>img</w:t>
+      </w:r>
+      <w:proofErr w:type="spellEnd"/>
+      <w:r>
+        <w:rPr>
+          <w:color w:val="333333"/>
+        </w:rPr>
+        <w:t xml:space="preserve">, </w:t>
+      </w:r>
+      <w:proofErr w:type="spellStart"/>
+      <w:r>
+        <w:rPr>
+          <w:color w:val="333333"/>
+        </w:rPr>
+        <w:t>shift</w:t>
+      </w:r>
+      <w:proofErr w:type="spellEnd"/>
+      <w:r>
+        <w:rPr>
+          <w:color w:val="333333"/>
+        </w:rPr>
+        <w:t>=</w:t>
       </w:r>
       <w:r>
         <w:rPr>
@@ -1954,7 +2428,7 @@
     <w:p>
       <w:pPr>
         <w:pStyle w:val="HTML"/>
-        <w:spacing w:line="360" w:lineRule="auto"/>
+        <w:spacing w:after="200" w:line="244" w:lineRule="atLeast"/>
         <w:rPr>
           <w:color w:val="333333"/>
         </w:rPr>
@@ -1965,6 +2439,7 @@
         </w:rPr>
         <w:t xml:space="preserve">    </w:t>
       </w:r>
+      <w:proofErr w:type="spellStart"/>
       <w:r>
         <w:rPr>
           <w:b/>
@@ -1973,12 +2448,35 @@
         </w:rPr>
         <w:t>return</w:t>
       </w:r>
-      <w:r>
-        <w:rPr>
-          <w:color w:val="333333"/>
-        </w:rPr>
-        <w:t xml:space="preserve"> img + shift</w:t>
-      </w:r>
+      <w:proofErr w:type="spellEnd"/>
+      <w:r>
+        <w:rPr>
+          <w:color w:val="333333"/>
+        </w:rPr>
+        <w:t xml:space="preserve"> </w:t>
+      </w:r>
+      <w:proofErr w:type="spellStart"/>
+      <w:r>
+        <w:rPr>
+          <w:color w:val="333333"/>
+        </w:rPr>
+        <w:t>img</w:t>
+      </w:r>
+      <w:proofErr w:type="spellEnd"/>
+      <w:r>
+        <w:rPr>
+          <w:color w:val="333333"/>
+        </w:rPr>
+        <w:t xml:space="preserve"> + </w:t>
+      </w:r>
+      <w:proofErr w:type="spellStart"/>
+      <w:r>
+        <w:rPr>
+          <w:color w:val="333333"/>
+        </w:rPr>
+        <w:t>shift</w:t>
+      </w:r>
+      <w:proofErr w:type="spellEnd"/>
     </w:p>
     <w:p>
       <w:pPr>
@@ -1991,19 +2489,16 @@
         <w:autoSpaceDN w:val="0"/>
         <w:adjustRightInd w:val="0"/>
         <w:spacing w:after="0" w:line="360" w:lineRule="auto"/>
-        <w:rPr>
-          <w:rFonts w:eastAsia="SFRM1000" w:cs="Times New Roman"/>
+        <w:ind w:left="426" w:hanging="426"/>
+        <w:rPr>
           <w:b/>
           <w:bCs/>
-          <w:szCs w:val="24"/>
-        </w:rPr>
-      </w:pPr>
-      <w:r>
-        <w:rPr>
-          <w:rFonts w:eastAsia="SFRM1000" w:cs="Times New Roman"/>
+        </w:rPr>
+      </w:pPr>
+      <w:r>
+        <w:rPr>
           <w:b/>
           <w:bCs/>
-          <w:szCs w:val="24"/>
         </w:rPr>
         <w:t>Растяжение динамического диапазона.</w:t>
       </w:r>
@@ -2014,7 +2509,7 @@
         <w:autoSpaceDN w:val="0"/>
         <w:adjustRightInd w:val="0"/>
         <w:spacing w:after="0" w:line="360" w:lineRule="auto"/>
-        <w:ind w:left="360"/>
+        <w:jc w:val="both"/>
         <w:rPr>
           <w:rFonts w:eastAsia="SFRM1000" w:cs="Times New Roman"/>
           <w:szCs w:val="24"/>
@@ -2026,6 +2521,13 @@
           <w:szCs w:val="24"/>
         </w:rPr>
         <w:t xml:space="preserve">Применим растяжение динамического диапазона с параметром </w:t>
+      </w:r>
+      <w:r>
+        <w:rPr>
+          <w:rFonts w:eastAsia="SFRM1000" w:cs="Times New Roman"/>
+          <w:szCs w:val="24"/>
+        </w:rPr>
+        <w:t xml:space="preserve">с различными </w:t>
       </w:r>
       <m:oMath>
         <m:r>
@@ -2033,56 +2535,1119 @@
             <w:rFonts w:ascii="Cambria Math" w:eastAsia="SFRM1000" w:hAnsi="Cambria Math" w:cs="Times New Roman"/>
             <w:szCs w:val="24"/>
           </w:rPr>
-          <m:t>α=60</m:t>
+          <m:t>α</m:t>
         </m:r>
       </m:oMath>
-    </w:p>
-    <w:p/>
-    <w:p/>
-    <w:p>
-      <w:pPr>
-        <w:tabs>
-          <w:tab w:val="left" w:pos="916"/>
-          <w:tab w:val="left" w:pos="1832"/>
-          <w:tab w:val="left" w:pos="2748"/>
-          <w:tab w:val="left" w:pos="3664"/>
-          <w:tab w:val="left" w:pos="4580"/>
-          <w:tab w:val="left" w:pos="5496"/>
-          <w:tab w:val="left" w:pos="6412"/>
-          <w:tab w:val="left" w:pos="7328"/>
-          <w:tab w:val="left" w:pos="8244"/>
-          <w:tab w:val="left" w:pos="9160"/>
-          <w:tab w:val="left" w:pos="10076"/>
-          <w:tab w:val="left" w:pos="10992"/>
-          <w:tab w:val="left" w:pos="11908"/>
-          <w:tab w:val="left" w:pos="12824"/>
-          <w:tab w:val="left" w:pos="13740"/>
-          <w:tab w:val="left" w:pos="14656"/>
-        </w:tabs>
-        <w:spacing w:after="0" w:line="244" w:lineRule="atLeast"/>
-        <w:rPr>
-          <w:rFonts w:ascii="Courier New" w:eastAsia="Times New Roman" w:hAnsi="Courier New" w:cs="Courier New"/>
-          <w:color w:val="333333"/>
-          <w:sz w:val="20"/>
-          <w:szCs w:val="20"/>
-          <w:lang w:val="ru-BY" w:eastAsia="ru-BY"/>
-        </w:rPr>
-      </w:pPr>
-    </w:p>
-    <w:p>
-      <w:pPr>
+      <w:r>
+        <w:rPr>
+          <w:rFonts w:eastAsia="SFRM1000" w:cs="Times New Roman"/>
+          <w:szCs w:val="24"/>
+        </w:rPr>
+        <w:t>.</w:t>
+      </w:r>
+    </w:p>
+    <w:p>
+      <w:pPr>
+        <w:autoSpaceDE w:val="0"/>
+        <w:autoSpaceDN w:val="0"/>
+        <w:adjustRightInd w:val="0"/>
+        <w:spacing w:after="0" w:line="360" w:lineRule="auto"/>
+        <w:jc w:val="both"/>
+        <w:rPr>
+          <w:rFonts w:eastAsia="SFRM1000" w:cs="Times New Roman"/>
+          <w:i/>
+          <w:szCs w:val="24"/>
+        </w:rPr>
+      </w:pPr>
+      <m:oMathPara>
+        <m:oMath>
+          <m:sSub>
+            <m:sSubPr>
+              <m:ctrlPr>
+                <w:rPr>
+                  <w:rFonts w:ascii="Cambria Math" w:eastAsia="SFRM1000" w:hAnsi="Cambria Math" w:cs="Times New Roman"/>
+                  <w:i/>
+                  <w:szCs w:val="24"/>
+                </w:rPr>
+              </m:ctrlPr>
+            </m:sSubPr>
+            <m:e>
+              <m:r>
+                <w:rPr>
+                  <w:rFonts w:ascii="Cambria Math" w:eastAsia="SFRM1000" w:hAnsi="Cambria Math" w:cs="Times New Roman"/>
+                  <w:szCs w:val="24"/>
+                  <w:lang w:val="en-US"/>
+                </w:rPr>
+                <m:t>I</m:t>
+              </m:r>
+            </m:e>
+            <m:sub>
+              <m:r>
+                <w:rPr>
+                  <w:rFonts w:ascii="Cambria Math" w:eastAsia="SFRM1000" w:hAnsi="Cambria Math" w:cs="Times New Roman"/>
+                  <w:szCs w:val="24"/>
+                </w:rPr>
+                <m:t>new</m:t>
+              </m:r>
+            </m:sub>
+          </m:sSub>
+          <m:r>
+            <w:rPr>
+              <w:rFonts w:ascii="Cambria Math" w:eastAsia="SFRM1000" w:hAnsi="Cambria Math" w:cs="Times New Roman"/>
+              <w:szCs w:val="24"/>
+            </w:rPr>
+            <m:t>=</m:t>
+          </m:r>
+          <m:sSup>
+            <m:sSupPr>
+              <m:ctrlPr>
+                <w:rPr>
+                  <w:rFonts w:ascii="Cambria Math" w:eastAsia="SFRM1000" w:hAnsi="Cambria Math" w:cs="Times New Roman"/>
+                  <w:i/>
+                  <w:szCs w:val="24"/>
+                </w:rPr>
+              </m:ctrlPr>
+            </m:sSupPr>
+            <m:e>
+              <m:d>
+                <m:dPr>
+                  <m:ctrlPr>
+                    <w:rPr>
+                      <w:rFonts w:ascii="Cambria Math" w:eastAsia="SFRM1000" w:hAnsi="Cambria Math" w:cs="Times New Roman"/>
+                      <w:i/>
+                      <w:szCs w:val="24"/>
+                    </w:rPr>
+                  </m:ctrlPr>
+                </m:dPr>
+                <m:e>
+                  <m:f>
+                    <m:fPr>
+                      <m:ctrlPr>
+                        <w:rPr>
+                          <w:rFonts w:ascii="Cambria Math" w:eastAsia="SFRM1000" w:hAnsi="Cambria Math" w:cs="Times New Roman"/>
+                          <w:i/>
+                          <w:szCs w:val="24"/>
+                        </w:rPr>
+                      </m:ctrlPr>
+                    </m:fPr>
+                    <m:num>
+                      <m:r>
+                        <w:rPr>
+                          <w:rFonts w:ascii="Cambria Math" w:eastAsia="SFRM1000" w:hAnsi="Cambria Math" w:cs="Times New Roman"/>
+                          <w:szCs w:val="24"/>
+                        </w:rPr>
+                        <m:t xml:space="preserve">I- </m:t>
+                      </m:r>
+                      <m:sSub>
+                        <m:sSubPr>
+                          <m:ctrlPr>
+                            <w:rPr>
+                              <w:rFonts w:ascii="Cambria Math" w:eastAsia="SFRM1000" w:hAnsi="Cambria Math" w:cs="Times New Roman"/>
+                              <w:i/>
+                              <w:szCs w:val="24"/>
+                            </w:rPr>
+                          </m:ctrlPr>
+                        </m:sSubPr>
+                        <m:e>
+                          <m:r>
+                            <w:rPr>
+                              <w:rFonts w:ascii="Cambria Math" w:eastAsia="SFRM1000" w:hAnsi="Cambria Math" w:cs="Times New Roman"/>
+                              <w:szCs w:val="24"/>
+                            </w:rPr>
+                            <m:t>I</m:t>
+                          </m:r>
+                        </m:e>
+                        <m:sub>
+                          <m:r>
+                            <w:rPr>
+                              <w:rFonts w:ascii="Cambria Math" w:eastAsia="SFRM1000" w:hAnsi="Cambria Math" w:cs="Times New Roman"/>
+                              <w:szCs w:val="24"/>
+                            </w:rPr>
+                            <m:t>min</m:t>
+                          </m:r>
+                        </m:sub>
+                      </m:sSub>
+                    </m:num>
+                    <m:den>
+                      <m:sSub>
+                        <m:sSubPr>
+                          <m:ctrlPr>
+                            <w:rPr>
+                              <w:rFonts w:ascii="Cambria Math" w:eastAsia="SFRM1000" w:hAnsi="Cambria Math" w:cs="Times New Roman"/>
+                              <w:i/>
+                              <w:szCs w:val="24"/>
+                            </w:rPr>
+                          </m:ctrlPr>
+                        </m:sSubPr>
+                        <m:e>
+                          <m:r>
+                            <w:rPr>
+                              <w:rFonts w:ascii="Cambria Math" w:eastAsia="SFRM1000" w:hAnsi="Cambria Math" w:cs="Times New Roman"/>
+                              <w:szCs w:val="24"/>
+                            </w:rPr>
+                            <m:t>I</m:t>
+                          </m:r>
+                        </m:e>
+                        <m:sub>
+                          <m:r>
+                            <w:rPr>
+                              <w:rFonts w:ascii="Cambria Math" w:eastAsia="SFRM1000" w:hAnsi="Cambria Math" w:cs="Times New Roman"/>
+                              <w:szCs w:val="24"/>
+                            </w:rPr>
+                            <m:t>max</m:t>
+                          </m:r>
+                        </m:sub>
+                      </m:sSub>
+                      <m:r>
+                        <w:rPr>
+                          <w:rFonts w:ascii="Cambria Math" w:eastAsia="SFRM1000" w:hAnsi="Cambria Math" w:cs="Times New Roman"/>
+                          <w:szCs w:val="24"/>
+                        </w:rPr>
+                        <m:t>-</m:t>
+                      </m:r>
+                      <m:sSub>
+                        <m:sSubPr>
+                          <m:ctrlPr>
+                            <w:rPr>
+                              <w:rFonts w:ascii="Cambria Math" w:eastAsia="SFRM1000" w:hAnsi="Cambria Math" w:cs="Times New Roman"/>
+                              <w:i/>
+                              <w:szCs w:val="24"/>
+                            </w:rPr>
+                          </m:ctrlPr>
+                        </m:sSubPr>
+                        <m:e>
+                          <m:r>
+                            <w:rPr>
+                              <w:rFonts w:ascii="Cambria Math" w:eastAsia="SFRM1000" w:hAnsi="Cambria Math" w:cs="Times New Roman"/>
+                              <w:szCs w:val="24"/>
+                            </w:rPr>
+                            <m:t>I</m:t>
+                          </m:r>
+                        </m:e>
+                        <m:sub>
+                          <m:r>
+                            <w:rPr>
+                              <w:rFonts w:ascii="Cambria Math" w:eastAsia="SFRM1000" w:hAnsi="Cambria Math" w:cs="Times New Roman"/>
+                              <w:szCs w:val="24"/>
+                            </w:rPr>
+                            <m:t>min</m:t>
+                          </m:r>
+                        </m:sub>
+                      </m:sSub>
+                    </m:den>
+                  </m:f>
+                </m:e>
+              </m:d>
+            </m:e>
+            <m:sup>
+              <m:r>
+                <w:rPr>
+                  <w:rFonts w:ascii="Cambria Math" w:eastAsia="SFRM1000" w:hAnsi="Cambria Math" w:cs="Times New Roman"/>
+                  <w:szCs w:val="24"/>
+                </w:rPr>
+                <m:t>α</m:t>
+              </m:r>
+            </m:sup>
+          </m:sSup>
+        </m:oMath>
+      </m:oMathPara>
+    </w:p>
+    <w:p>
+      <w:pPr>
+        <w:keepNext/>
+        <w:autoSpaceDE w:val="0"/>
+        <w:autoSpaceDN w:val="0"/>
+        <w:adjustRightInd w:val="0"/>
+        <w:spacing w:after="0" w:line="360" w:lineRule="auto"/>
+        <w:jc w:val="center"/>
+      </w:pPr>
+      <w:r>
+        <w:rPr>
+          <w:rFonts w:eastAsia="SFRM1000" w:cs="Times New Roman"/>
+          <w:i/>
+          <w:szCs w:val="24"/>
+        </w:rPr>
+        <w:lastRenderedPageBreak/>
+        <w:drawing>
+          <wp:inline distT="0" distB="0" distL="0" distR="0" wp14:anchorId="3173370F" wp14:editId="2C1402FB">
+            <wp:extent cx="4762500" cy="3810000"/>
+            <wp:effectExtent l="0" t="0" r="0" b="0"/>
+            <wp:docPr id="5" name="Рисунок 5"/>
+            <wp:cNvGraphicFramePr>
+              <a:graphicFrameLocks xmlns:a="http://schemas.openxmlformats.org/drawingml/2006/main" noChangeAspect="1"/>
+            </wp:cNvGraphicFramePr>
+            <a:graphic xmlns:a="http://schemas.openxmlformats.org/drawingml/2006/main">
+              <a:graphicData uri="http://schemas.openxmlformats.org/drawingml/2006/picture">
+                <pic:pic xmlns:pic="http://schemas.openxmlformats.org/drawingml/2006/picture">
+                  <pic:nvPicPr>
+                    <pic:cNvPr id="1" name=""/>
+                    <pic:cNvPicPr/>
+                  </pic:nvPicPr>
+                  <pic:blipFill>
+                    <a:blip r:embed="rId10"/>
+                    <a:stretch>
+                      <a:fillRect/>
+                    </a:stretch>
+                  </pic:blipFill>
+                  <pic:spPr>
+                    <a:xfrm>
+                      <a:off x="0" y="0"/>
+                      <a:ext cx="4762500" cy="3810000"/>
+                    </a:xfrm>
+                    <a:prstGeom prst="rect">
+                      <a:avLst/>
+                    </a:prstGeom>
+                  </pic:spPr>
+                </pic:pic>
+              </a:graphicData>
+            </a:graphic>
+          </wp:inline>
+        </w:drawing>
+      </w:r>
+    </w:p>
+    <w:p>
+      <w:pPr>
+        <w:pStyle w:val="a8"/>
+        <w:jc w:val="center"/>
+        <w:rPr>
+          <w:rFonts w:cs="Times New Roman"/>
+          <w:sz w:val="24"/>
+          <w:szCs w:val="24"/>
+        </w:rPr>
+      </w:pPr>
+      <w:r>
+        <w:rPr>
+          <w:rFonts w:cs="Times New Roman"/>
+          <w:sz w:val="24"/>
+          <w:szCs w:val="24"/>
+        </w:rPr>
+        <w:t xml:space="preserve">Рисунок </w:t>
+      </w:r>
+      <w:r>
+        <w:rPr>
+          <w:rFonts w:cs="Times New Roman"/>
+          <w:sz w:val="24"/>
+          <w:szCs w:val="24"/>
+        </w:rPr>
+        <w:fldChar w:fldCharType="begin"/>
+      </w:r>
+      <w:r>
+        <w:rPr>
+          <w:rFonts w:cs="Times New Roman"/>
+          <w:sz w:val="24"/>
+          <w:szCs w:val="24"/>
+        </w:rPr>
+        <w:instrText xml:space="preserve"> SEQ Рисунок \* ARABIC </w:instrText>
+      </w:r>
+      <w:r>
+        <w:rPr>
+          <w:rFonts w:cs="Times New Roman"/>
+          <w:sz w:val="24"/>
+          <w:szCs w:val="24"/>
+        </w:rPr>
+        <w:fldChar w:fldCharType="separate"/>
+      </w:r>
+      <w:r>
+        <w:rPr>
+          <w:rFonts w:cs="Times New Roman"/>
+          <w:noProof/>
+          <w:sz w:val="24"/>
+          <w:szCs w:val="24"/>
+        </w:rPr>
+        <w:t>3</w:t>
+      </w:r>
+      <w:r>
+        <w:rPr>
+          <w:rFonts w:cs="Times New Roman"/>
+          <w:sz w:val="24"/>
+          <w:szCs w:val="24"/>
+        </w:rPr>
+        <w:fldChar w:fldCharType="end"/>
+      </w:r>
+      <w:r>
+        <w:rPr>
+          <w:rFonts w:cs="Times New Roman"/>
+          <w:sz w:val="24"/>
+          <w:szCs w:val="24"/>
+        </w:rPr>
+        <w:t xml:space="preserve"> Влияние динамического растяжение с </w:t>
+      </w:r>
+      <m:oMath>
+        <m:r>
+          <w:rPr>
+            <w:rFonts w:ascii="Cambria Math" w:eastAsia="SFRM1000" w:hAnsi="Cambria Math" w:cs="Times New Roman"/>
+            <w:sz w:val="24"/>
+            <w:szCs w:val="24"/>
+          </w:rPr>
+          <m:t>α</m:t>
+        </m:r>
+      </m:oMath>
+      <w:r>
+        <w:rPr>
+          <w:rFonts w:cs="Times New Roman"/>
+          <w:sz w:val="24"/>
+          <w:szCs w:val="24"/>
+        </w:rPr>
+        <w:t xml:space="preserve"> =0.6</w:t>
+      </w:r>
+    </w:p>
+    <w:p>
+      <w:pPr>
+        <w:keepNext/>
+        <w:autoSpaceDE w:val="0"/>
+        <w:autoSpaceDN w:val="0"/>
+        <w:adjustRightInd w:val="0"/>
+        <w:spacing w:after="0" w:line="360" w:lineRule="auto"/>
+        <w:jc w:val="center"/>
+      </w:pPr>
+      <w:r>
+        <w:rPr>
+          <w:rFonts w:eastAsia="SFRM1000" w:cs="Times New Roman"/>
+          <w:i/>
+          <w:szCs w:val="24"/>
+        </w:rPr>
+        <w:drawing>
+          <wp:inline distT="0" distB="0" distL="0" distR="0" wp14:anchorId="60E5466E" wp14:editId="56CBC3B9">
+            <wp:extent cx="4762500" cy="3810000"/>
+            <wp:effectExtent l="0" t="0" r="0" b="0"/>
+            <wp:docPr id="6" name="Рисунок 6"/>
+            <wp:cNvGraphicFramePr>
+              <a:graphicFrameLocks xmlns:a="http://schemas.openxmlformats.org/drawingml/2006/main" noChangeAspect="1"/>
+            </wp:cNvGraphicFramePr>
+            <a:graphic xmlns:a="http://schemas.openxmlformats.org/drawingml/2006/main">
+              <a:graphicData uri="http://schemas.openxmlformats.org/drawingml/2006/picture">
+                <pic:pic xmlns:pic="http://schemas.openxmlformats.org/drawingml/2006/picture">
+                  <pic:nvPicPr>
+                    <pic:cNvPr id="1" name=""/>
+                    <pic:cNvPicPr/>
+                  </pic:nvPicPr>
+                  <pic:blipFill>
+                    <a:blip r:embed="rId11"/>
+                    <a:stretch>
+                      <a:fillRect/>
+                    </a:stretch>
+                  </pic:blipFill>
+                  <pic:spPr>
+                    <a:xfrm>
+                      <a:off x="0" y="0"/>
+                      <a:ext cx="4762500" cy="3810000"/>
+                    </a:xfrm>
+                    <a:prstGeom prst="rect">
+                      <a:avLst/>
+                    </a:prstGeom>
+                  </pic:spPr>
+                </pic:pic>
+              </a:graphicData>
+            </a:graphic>
+          </wp:inline>
+        </w:drawing>
+      </w:r>
+    </w:p>
+    <w:p>
+      <w:pPr>
+        <w:pStyle w:val="a8"/>
+        <w:jc w:val="center"/>
+        <w:rPr>
+          <w:rFonts w:cs="Times New Roman"/>
+          <w:sz w:val="24"/>
+          <w:szCs w:val="24"/>
+        </w:rPr>
+      </w:pPr>
+      <w:r>
+        <w:rPr>
+          <w:rFonts w:cs="Times New Roman"/>
+          <w:sz w:val="24"/>
+          <w:szCs w:val="24"/>
+        </w:rPr>
+        <w:t xml:space="preserve">Рисунок </w:t>
+      </w:r>
+      <w:r>
+        <w:rPr>
+          <w:rFonts w:cs="Times New Roman"/>
+          <w:sz w:val="24"/>
+          <w:szCs w:val="24"/>
+        </w:rPr>
+        <w:fldChar w:fldCharType="begin"/>
+      </w:r>
+      <w:r>
+        <w:rPr>
+          <w:rFonts w:cs="Times New Roman"/>
+          <w:sz w:val="24"/>
+          <w:szCs w:val="24"/>
+        </w:rPr>
+        <w:instrText xml:space="preserve"> SEQ Рисунок \* ARABIC </w:instrText>
+      </w:r>
+      <w:r>
+        <w:rPr>
+          <w:rFonts w:cs="Times New Roman"/>
+          <w:sz w:val="24"/>
+          <w:szCs w:val="24"/>
+        </w:rPr>
+        <w:fldChar w:fldCharType="separate"/>
+      </w:r>
+      <w:r>
+        <w:rPr>
+          <w:rFonts w:cs="Times New Roman"/>
+          <w:noProof/>
+          <w:sz w:val="24"/>
+          <w:szCs w:val="24"/>
+        </w:rPr>
+        <w:t>4</w:t>
+      </w:r>
+      <w:r>
+        <w:rPr>
+          <w:rFonts w:cs="Times New Roman"/>
+          <w:sz w:val="24"/>
+          <w:szCs w:val="24"/>
+        </w:rPr>
+        <w:fldChar w:fldCharType="end"/>
+      </w:r>
+      <w:r>
+        <w:rPr>
+          <w:rFonts w:cs="Times New Roman"/>
+          <w:sz w:val="24"/>
+          <w:szCs w:val="24"/>
+        </w:rPr>
+        <w:t xml:space="preserve"> Влияние динамического растяжение с </w:t>
+      </w:r>
+      <m:oMath>
+        <m:r>
+          <w:rPr>
+            <w:rFonts w:ascii="Cambria Math" w:eastAsia="SFRM1000" w:hAnsi="Cambria Math" w:cs="Times New Roman"/>
+            <w:sz w:val="24"/>
+            <w:szCs w:val="24"/>
+          </w:rPr>
+          <m:t>α</m:t>
+        </m:r>
+      </m:oMath>
+      <w:r>
+        <w:rPr>
+          <w:rFonts w:cs="Times New Roman"/>
+          <w:sz w:val="24"/>
+          <w:szCs w:val="24"/>
+        </w:rPr>
+        <w:t xml:space="preserve"> =1</w:t>
+      </w:r>
+    </w:p>
+    <w:p>
+      <w:pPr>
+        <w:keepNext/>
+        <w:jc w:val="center"/>
+      </w:pPr>
+      <w:r>
+        <w:rPr>
+          <w:lang w:val="en-US"/>
+        </w:rPr>
+        <w:lastRenderedPageBreak/>
+        <w:drawing>
+          <wp:inline distT="0" distB="0" distL="0" distR="0" wp14:anchorId="291540E8" wp14:editId="2F67C8C4">
+            <wp:extent cx="4762500" cy="3810000"/>
+            <wp:effectExtent l="0" t="0" r="0" b="0"/>
+            <wp:docPr id="7" name="Рисунок 7"/>
+            <wp:cNvGraphicFramePr>
+              <a:graphicFrameLocks xmlns:a="http://schemas.openxmlformats.org/drawingml/2006/main" noChangeAspect="1"/>
+            </wp:cNvGraphicFramePr>
+            <a:graphic xmlns:a="http://schemas.openxmlformats.org/drawingml/2006/main">
+              <a:graphicData uri="http://schemas.openxmlformats.org/drawingml/2006/picture">
+                <pic:pic xmlns:pic="http://schemas.openxmlformats.org/drawingml/2006/picture">
+                  <pic:nvPicPr>
+                    <pic:cNvPr id="1" name=""/>
+                    <pic:cNvPicPr/>
+                  </pic:nvPicPr>
+                  <pic:blipFill>
+                    <a:blip r:embed="rId12"/>
+                    <a:stretch>
+                      <a:fillRect/>
+                    </a:stretch>
+                  </pic:blipFill>
+                  <pic:spPr>
+                    <a:xfrm>
+                      <a:off x="0" y="0"/>
+                      <a:ext cx="4762500" cy="3810000"/>
+                    </a:xfrm>
+                    <a:prstGeom prst="rect">
+                      <a:avLst/>
+                    </a:prstGeom>
+                  </pic:spPr>
+                </pic:pic>
+              </a:graphicData>
+            </a:graphic>
+          </wp:inline>
+        </w:drawing>
+      </w:r>
+    </w:p>
+    <w:p>
+      <w:pPr>
+        <w:pStyle w:val="a8"/>
+        <w:jc w:val="center"/>
+        <w:rPr>
+          <w:rFonts w:cs="Times New Roman"/>
+          <w:sz w:val="24"/>
+          <w:szCs w:val="24"/>
+        </w:rPr>
+      </w:pPr>
+      <w:r>
+        <w:rPr>
+          <w:rFonts w:cs="Times New Roman"/>
+          <w:sz w:val="24"/>
+          <w:szCs w:val="24"/>
+        </w:rPr>
+        <w:t xml:space="preserve">Рисунок </w:t>
+      </w:r>
+      <w:r>
+        <w:rPr>
+          <w:rFonts w:cs="Times New Roman"/>
+          <w:sz w:val="24"/>
+          <w:szCs w:val="24"/>
+        </w:rPr>
+        <w:fldChar w:fldCharType="begin"/>
+      </w:r>
+      <w:r>
+        <w:rPr>
+          <w:rFonts w:cs="Times New Roman"/>
+          <w:sz w:val="24"/>
+          <w:szCs w:val="24"/>
+        </w:rPr>
+        <w:instrText xml:space="preserve"> SEQ Рисунок \* ARABIC </w:instrText>
+      </w:r>
+      <w:r>
+        <w:rPr>
+          <w:rFonts w:cs="Times New Roman"/>
+          <w:sz w:val="24"/>
+          <w:szCs w:val="24"/>
+        </w:rPr>
+        <w:fldChar w:fldCharType="separate"/>
+      </w:r>
+      <w:r>
+        <w:rPr>
+          <w:rFonts w:cs="Times New Roman"/>
+          <w:noProof/>
+          <w:sz w:val="24"/>
+          <w:szCs w:val="24"/>
+        </w:rPr>
+        <w:t>5</w:t>
+      </w:r>
+      <w:r>
+        <w:rPr>
+          <w:rFonts w:cs="Times New Roman"/>
+          <w:sz w:val="24"/>
+          <w:szCs w:val="24"/>
+        </w:rPr>
+        <w:fldChar w:fldCharType="end"/>
+      </w:r>
+      <w:r>
+        <w:rPr>
+          <w:rFonts w:cs="Times New Roman"/>
+          <w:sz w:val="24"/>
+          <w:szCs w:val="24"/>
+        </w:rPr>
+        <w:t xml:space="preserve"> Влияние динамического растяжение с </w:t>
+      </w:r>
+      <m:oMath>
+        <m:r>
+          <w:rPr>
+            <w:rFonts w:ascii="Cambria Math" w:eastAsia="SFRM1000" w:hAnsi="Cambria Math" w:cs="Times New Roman"/>
+            <w:sz w:val="24"/>
+            <w:szCs w:val="24"/>
+          </w:rPr>
+          <m:t>α</m:t>
+        </m:r>
+      </m:oMath>
+      <w:r>
+        <w:rPr>
+          <w:rFonts w:cs="Times New Roman"/>
+          <w:sz w:val="24"/>
+          <w:szCs w:val="24"/>
+        </w:rPr>
+        <w:t xml:space="preserve"> =1</w:t>
+      </w:r>
+      <w:r>
+        <w:rPr>
+          <w:rFonts w:cs="Times New Roman"/>
+          <w:sz w:val="24"/>
+          <w:szCs w:val="24"/>
+        </w:rPr>
+        <w:t>.9</w:t>
+      </w:r>
+    </w:p>
+    <w:p>
+      <w:pPr>
+        <w:spacing w:after="0" w:line="360" w:lineRule="auto"/>
+        <w:rPr>
+          <w:rFonts w:eastAsiaTheme="minorEastAsia" w:cs="Times New Roman"/>
+          <w:szCs w:val="24"/>
+        </w:rPr>
+      </w:pPr>
+      <w:r>
+        <w:rPr>
+          <w:rFonts w:cs="Times New Roman"/>
+        </w:rPr>
+        <w:t xml:space="preserve">Можно заметить, что при увеличении </w:t>
+      </w:r>
+      <m:oMath>
+        <m:r>
+          <w:rPr>
+            <w:rFonts w:ascii="Cambria Math" w:eastAsia="SFRM1000" w:hAnsi="Cambria Math" w:cs="Times New Roman"/>
+            <w:szCs w:val="24"/>
+          </w:rPr>
+          <m:t>α</m:t>
+        </m:r>
+      </m:oMath>
+      <w:r>
+        <w:rPr>
+          <w:rFonts w:eastAsiaTheme="minorEastAsia" w:cs="Times New Roman"/>
+          <w:szCs w:val="24"/>
+        </w:rPr>
+        <w:t xml:space="preserve"> картинка становится темнее, так как значения интенсивностей становятся меньше.</w:t>
+      </w:r>
+      <w:r>
+        <w:rPr>
+          <w:rFonts w:eastAsiaTheme="minorEastAsia" w:cs="Times New Roman"/>
+          <w:szCs w:val="24"/>
+        </w:rPr>
+        <w:t xml:space="preserve"> При этом изображения становятся контрастнее.</w:t>
+      </w:r>
+    </w:p>
+    <w:p>
+      <w:pPr>
+        <w:pStyle w:val="a8"/>
+        <w:spacing w:after="0"/>
+        <w:rPr>
+          <w:rFonts w:cs="Times New Roman"/>
+          <w:sz w:val="24"/>
+          <w:szCs w:val="24"/>
+        </w:rPr>
+      </w:pPr>
+      <w:r>
+        <w:rPr>
+          <w:rFonts w:cs="Times New Roman"/>
+          <w:sz w:val="24"/>
+          <w:szCs w:val="24"/>
+        </w:rPr>
+        <w:t>Листинг</w:t>
+      </w:r>
+      <w:r>
+        <w:rPr>
+          <w:rFonts w:cs="Times New Roman"/>
+          <w:sz w:val="24"/>
+          <w:szCs w:val="24"/>
+          <w:lang w:val="en-US"/>
+        </w:rPr>
+        <w:t xml:space="preserve"> </w:t>
+      </w:r>
+      <w:r>
+        <w:rPr>
+          <w:rFonts w:cs="Times New Roman"/>
+          <w:sz w:val="24"/>
+          <w:szCs w:val="24"/>
+          <w:lang w:val="en-US"/>
+        </w:rPr>
+        <w:t xml:space="preserve">2 </w:t>
+      </w:r>
+      <w:r>
+        <w:rPr>
+          <w:rFonts w:cs="Times New Roman"/>
+          <w:sz w:val="24"/>
+          <w:szCs w:val="24"/>
+        </w:rPr>
+        <w:t>Функция динамического растяжения</w:t>
+      </w:r>
+    </w:p>
+    <w:p>
+      <w:pPr>
+        <w:pStyle w:val="HTML"/>
+        <w:spacing w:line="244" w:lineRule="atLeast"/>
+        <w:rPr>
+          <w:color w:val="333333"/>
+        </w:rPr>
+      </w:pPr>
+      <w:proofErr w:type="spellStart"/>
+      <w:r>
         <w:rPr>
           <w:b/>
           <w:bCs/>
-          <w:lang w:val="ru-BY"/>
-        </w:rPr>
-      </w:pPr>
-    </w:p>
-    <w:p/>
-    <w:p/>
-    <w:p/>
+          <w:color w:val="008800"/>
+        </w:rPr>
+        <w:t>def</w:t>
+      </w:r>
+      <w:proofErr w:type="spellEnd"/>
+      <w:r>
+        <w:rPr>
+          <w:color w:val="333333"/>
+        </w:rPr>
+        <w:t xml:space="preserve"> </w:t>
+      </w:r>
+      <w:proofErr w:type="spellStart"/>
+      <w:proofErr w:type="gramStart"/>
+      <w:r>
+        <w:rPr>
+          <w:b/>
+          <w:bCs/>
+          <w:color w:val="0066BB"/>
+        </w:rPr>
+        <w:t>stretching</w:t>
+      </w:r>
+      <w:proofErr w:type="spellEnd"/>
+      <w:r>
+        <w:rPr>
+          <w:color w:val="333333"/>
+        </w:rPr>
+        <w:t>(</w:t>
+      </w:r>
+      <w:proofErr w:type="spellStart"/>
+      <w:proofErr w:type="gramEnd"/>
+      <w:r>
+        <w:rPr>
+          <w:color w:val="333333"/>
+        </w:rPr>
+        <w:t>img</w:t>
+      </w:r>
+      <w:proofErr w:type="spellEnd"/>
+      <w:r>
+        <w:rPr>
+          <w:color w:val="333333"/>
+        </w:rPr>
+        <w:t xml:space="preserve">: </w:t>
+      </w:r>
+      <w:proofErr w:type="spellStart"/>
+      <w:r>
+        <w:rPr>
+          <w:color w:val="333333"/>
+        </w:rPr>
+        <w:t>ndarray</w:t>
+      </w:r>
+      <w:proofErr w:type="spellEnd"/>
+      <w:r>
+        <w:rPr>
+          <w:color w:val="333333"/>
+        </w:rPr>
+        <w:t xml:space="preserve">, a: </w:t>
+      </w:r>
+      <w:proofErr w:type="spellStart"/>
+      <w:r>
+        <w:rPr>
+          <w:color w:val="007020"/>
+        </w:rPr>
+        <w:t>float</w:t>
+      </w:r>
+      <w:proofErr w:type="spellEnd"/>
+      <w:r>
+        <w:rPr>
+          <w:color w:val="333333"/>
+        </w:rPr>
+        <w:t xml:space="preserve"> = </w:t>
+      </w:r>
+      <w:r>
+        <w:rPr>
+          <w:b/>
+          <w:bCs/>
+          <w:color w:val="0000DD"/>
+        </w:rPr>
+        <w:t>1</w:t>
+      </w:r>
+      <w:r>
+        <w:rPr>
+          <w:color w:val="333333"/>
+        </w:rPr>
+        <w:t xml:space="preserve">) -&gt; </w:t>
+      </w:r>
+      <w:proofErr w:type="spellStart"/>
+      <w:r>
+        <w:rPr>
+          <w:color w:val="333333"/>
+        </w:rPr>
+        <w:t>ndarray</w:t>
+      </w:r>
+      <w:proofErr w:type="spellEnd"/>
+      <w:r>
+        <w:rPr>
+          <w:color w:val="333333"/>
+        </w:rPr>
+        <w:t>:</w:t>
+      </w:r>
+    </w:p>
+    <w:p>
+      <w:pPr>
+        <w:pStyle w:val="HTML"/>
+        <w:spacing w:line="244" w:lineRule="atLeast"/>
+        <w:rPr>
+          <w:color w:val="333333"/>
+        </w:rPr>
+      </w:pPr>
+      <w:r>
+        <w:rPr>
+          <w:color w:val="333333"/>
+        </w:rPr>
+        <w:t xml:space="preserve">    </w:t>
+      </w:r>
+      <w:proofErr w:type="spellStart"/>
+      <w:r>
+        <w:rPr>
+          <w:color w:val="333333"/>
+        </w:rPr>
+        <w:t>i_max</w:t>
+      </w:r>
+      <w:proofErr w:type="spellEnd"/>
+      <w:r>
+        <w:rPr>
+          <w:color w:val="333333"/>
+        </w:rPr>
+        <w:t xml:space="preserve"> = </w:t>
+      </w:r>
+      <w:proofErr w:type="spellStart"/>
+      <w:r>
+        <w:rPr>
+          <w:color w:val="333333"/>
+        </w:rPr>
+        <w:t>np.max</w:t>
+      </w:r>
+      <w:proofErr w:type="spellEnd"/>
+      <w:r>
+        <w:rPr>
+          <w:color w:val="333333"/>
+        </w:rPr>
+        <w:t>(</w:t>
+      </w:r>
+      <w:proofErr w:type="spellStart"/>
+      <w:r>
+        <w:rPr>
+          <w:color w:val="333333"/>
+        </w:rPr>
+        <w:t>img</w:t>
+      </w:r>
+      <w:proofErr w:type="spellEnd"/>
+      <w:r>
+        <w:rPr>
+          <w:color w:val="333333"/>
+        </w:rPr>
+        <w:t>)</w:t>
+      </w:r>
+    </w:p>
+    <w:p>
+      <w:pPr>
+        <w:pStyle w:val="HTML"/>
+        <w:spacing w:line="244" w:lineRule="atLeast"/>
+        <w:rPr>
+          <w:color w:val="333333"/>
+        </w:rPr>
+      </w:pPr>
+      <w:r>
+        <w:rPr>
+          <w:color w:val="333333"/>
+        </w:rPr>
+        <w:t xml:space="preserve">    </w:t>
+      </w:r>
+      <w:proofErr w:type="spellStart"/>
+      <w:r>
+        <w:rPr>
+          <w:color w:val="333333"/>
+        </w:rPr>
+        <w:t>i_min</w:t>
+      </w:r>
+      <w:proofErr w:type="spellEnd"/>
+      <w:r>
+        <w:rPr>
+          <w:color w:val="333333"/>
+        </w:rPr>
+        <w:t xml:space="preserve"> = </w:t>
+      </w:r>
+      <w:proofErr w:type="spellStart"/>
+      <w:r>
+        <w:rPr>
+          <w:color w:val="333333"/>
+        </w:rPr>
+        <w:t>np.min</w:t>
+      </w:r>
+      <w:proofErr w:type="spellEnd"/>
+      <w:r>
+        <w:rPr>
+          <w:color w:val="333333"/>
+        </w:rPr>
+        <w:t>(</w:t>
+      </w:r>
+      <w:proofErr w:type="spellStart"/>
+      <w:r>
+        <w:rPr>
+          <w:color w:val="333333"/>
+        </w:rPr>
+        <w:t>img</w:t>
+      </w:r>
+      <w:proofErr w:type="spellEnd"/>
+      <w:r>
+        <w:rPr>
+          <w:color w:val="333333"/>
+        </w:rPr>
+        <w:t>)</w:t>
+      </w:r>
+    </w:p>
+    <w:p>
+      <w:pPr>
+        <w:pStyle w:val="HTML"/>
+        <w:spacing w:after="200" w:line="244" w:lineRule="atLeast"/>
+        <w:rPr>
+          <w:color w:val="333333"/>
+        </w:rPr>
+      </w:pPr>
+      <w:r>
+        <w:rPr>
+          <w:color w:val="333333"/>
+        </w:rPr>
+        <w:t xml:space="preserve">    </w:t>
+      </w:r>
+      <w:proofErr w:type="spellStart"/>
+      <w:r>
+        <w:rPr>
+          <w:b/>
+          <w:bCs/>
+          <w:color w:val="008800"/>
+        </w:rPr>
+        <w:t>return</w:t>
+      </w:r>
+      <w:proofErr w:type="spellEnd"/>
+      <w:r>
+        <w:rPr>
+          <w:color w:val="333333"/>
+        </w:rPr>
+        <w:t xml:space="preserve"> (</w:t>
+      </w:r>
+      <w:r>
+        <w:rPr>
+          <w:b/>
+          <w:bCs/>
+          <w:color w:val="0000DD"/>
+        </w:rPr>
+        <w:t>255</w:t>
+      </w:r>
+      <w:r>
+        <w:rPr>
+          <w:color w:val="333333"/>
+        </w:rPr>
+        <w:t>*(</w:t>
+      </w:r>
+      <w:proofErr w:type="spellStart"/>
+      <w:proofErr w:type="gramStart"/>
+      <w:r>
+        <w:rPr>
+          <w:color w:val="333333"/>
+        </w:rPr>
+        <w:t>np.power</w:t>
+      </w:r>
+      <w:proofErr w:type="spellEnd"/>
+      <w:proofErr w:type="gramEnd"/>
+      <w:r>
+        <w:rPr>
+          <w:color w:val="333333"/>
+        </w:rPr>
+        <w:t>((</w:t>
+      </w:r>
+      <w:proofErr w:type="spellStart"/>
+      <w:r>
+        <w:rPr>
+          <w:color w:val="333333"/>
+        </w:rPr>
+        <w:t>img</w:t>
+      </w:r>
+      <w:proofErr w:type="spellEnd"/>
+      <w:r>
+        <w:rPr>
+          <w:color w:val="333333"/>
+        </w:rPr>
+        <w:t xml:space="preserve"> - </w:t>
+      </w:r>
+      <w:proofErr w:type="spellStart"/>
+      <w:r>
+        <w:rPr>
+          <w:color w:val="333333"/>
+        </w:rPr>
+        <w:t>i_min</w:t>
+      </w:r>
+      <w:proofErr w:type="spellEnd"/>
+      <w:r>
+        <w:rPr>
+          <w:color w:val="333333"/>
+        </w:rPr>
+        <w:t>)/(</w:t>
+      </w:r>
+      <w:proofErr w:type="spellStart"/>
+      <w:r>
+        <w:rPr>
+          <w:color w:val="333333"/>
+        </w:rPr>
+        <w:t>i_max</w:t>
+      </w:r>
+      <w:proofErr w:type="spellEnd"/>
+      <w:r>
+        <w:rPr>
+          <w:color w:val="333333"/>
+        </w:rPr>
+        <w:t xml:space="preserve"> - </w:t>
+      </w:r>
+      <w:proofErr w:type="spellStart"/>
+      <w:r>
+        <w:rPr>
+          <w:color w:val="333333"/>
+        </w:rPr>
+        <w:t>i_min</w:t>
+      </w:r>
+      <w:proofErr w:type="spellEnd"/>
+      <w:r>
+        <w:rPr>
+          <w:color w:val="333333"/>
+        </w:rPr>
+        <w:t>), a))).</w:t>
+      </w:r>
+      <w:proofErr w:type="spellStart"/>
+      <w:r>
+        <w:rPr>
+          <w:color w:val="333333"/>
+        </w:rPr>
+        <w:t>astype</w:t>
+      </w:r>
+      <w:proofErr w:type="spellEnd"/>
+      <w:r>
+        <w:rPr>
+          <w:color w:val="333333"/>
+        </w:rPr>
+        <w:t>(np.uint8)</w:t>
+      </w:r>
+    </w:p>
+    <w:p>
+      <w:pPr>
+        <w:pStyle w:val="a7"/>
+        <w:numPr>
+          <w:ilvl w:val="1"/>
+          <w:numId w:val="1"/>
+        </w:numPr>
+        <w:autoSpaceDE w:val="0"/>
+        <w:autoSpaceDN w:val="0"/>
+        <w:adjustRightInd w:val="0"/>
+        <w:spacing w:after="0" w:line="360" w:lineRule="auto"/>
+        <w:ind w:left="426" w:hanging="426"/>
+        <w:rPr>
+          <w:lang w:val="en-US"/>
+        </w:rPr>
+      </w:pPr>
+      <w:r>
+        <w:rPr>
+          <w:b/>
+          <w:bCs/>
+        </w:rPr>
+        <w:t>Равномерное преобразование</w:t>
+      </w:r>
+    </w:p>
+    <w:p>
+      <w:pPr>
+        <w:autoSpaceDE w:val="0"/>
+        <w:autoSpaceDN w:val="0"/>
+        <w:adjustRightInd w:val="0"/>
+        <w:spacing w:after="0" w:line="360" w:lineRule="auto"/>
+        <w:rPr>
+          <w:lang w:val="en-US"/>
+        </w:rPr>
+      </w:pPr>
+    </w:p>
     <w:sectPr>
-      <w:footerReference w:type="default" r:id="rId10"/>
+      <w:footerReference w:type="default" r:id="rId13"/>
       <w:pgSz w:w="11906" w:h="16838"/>
       <w:pgMar w:top="1134" w:right="851" w:bottom="1134" w:left="1701" w:header="709" w:footer="709" w:gutter="0"/>
       <w:cols w:space="708"/>
@@ -3156,7 +4721,6 @@
   <w:style w:type="character" w:default="1" w:styleId="a0">
     <w:name w:val="Default Paragraph Font"/>
     <w:uiPriority w:val="1"/>
-    <w:semiHidden/>
     <w:unhideWhenUsed/>
   </w:style>
   <w:style w:type="table" w:default="1" w:styleId="a1">

</xml_diff>

<commit_message>
added result of uniform tranformation
</commit_message>
<xml_diff>
--- a/lab1 - histograms, profiles, projections/report.docx
+++ b/lab1 - histograms, profiles, projections/report.docx
@@ -515,6 +515,34 @@
           <w:szCs w:val="24"/>
         </w:rPr>
         <w:t>Теоретическое обоснование применимых методов</w:t>
+      </w:r>
+    </w:p>
+    <w:p>
+      <w:pPr>
+        <w:rPr>
+          <w:rFonts w:cs="Times New Roman"/>
+          <w:b/>
+          <w:bCs/>
+          <w:szCs w:val="24"/>
+        </w:rPr>
+      </w:pPr>
+      <w:r>
+        <w:rPr>
+          <w:rFonts w:cs="Times New Roman"/>
+          <w:b/>
+          <w:bCs/>
+          <w:szCs w:val="24"/>
+        </w:rPr>
+        <w:t xml:space="preserve">? </w:t>
+      </w:r>
+      <w:r>
+        <w:rPr>
+          <w:rFonts w:cs="Times New Roman"/>
+          <w:b/>
+          <w:bCs/>
+          <w:szCs w:val="24"/>
+        </w:rPr>
+        <w:t>объяснить почему равномерное преобразование выдает линейную кумулятивную гистограмму.</w:t>
       </w:r>
     </w:p>
     <w:p>
@@ -2134,14 +2162,7 @@
               <w:rFonts w:ascii="Cambria Math" w:eastAsia="SFRM1000" w:hAnsi="Cambria Math" w:cs="Times New Roman"/>
               <w:szCs w:val="24"/>
             </w:rPr>
-            <m:t xml:space="preserve">= </m:t>
-          </m:r>
-          <m:r>
-            <w:rPr>
-              <w:rFonts w:ascii="Cambria Math" w:eastAsia="SFRM1000" w:hAnsi="Cambria Math" w:cs="Times New Roman"/>
-              <w:szCs w:val="24"/>
-            </w:rPr>
-            <m:t>I</m:t>
+            <m:t>= I</m:t>
           </m:r>
           <m:d>
             <m:dPr>
@@ -2184,6 +2205,9 @@
         <w:jc w:val="center"/>
       </w:pPr>
       <w:r>
+        <w:rPr>
+          <w:noProof/>
+        </w:rPr>
         <w:lastRenderedPageBreak/>
         <w:drawing>
           <wp:inline distT="0" distB="0" distL="0" distR="0" wp14:anchorId="6114E39F" wp14:editId="47864738">
@@ -2321,7 +2345,24 @@
           <w:sz w:val="24"/>
           <w:szCs w:val="24"/>
         </w:rPr>
-        <w:t xml:space="preserve"> 1 </w:t>
+        <w:t xml:space="preserve"> </w:t>
+      </w:r>
+      <w:r>
+        <w:rPr>
+          <w:rFonts w:cs="Times New Roman"/>
+          <w:sz w:val="24"/>
+          <w:szCs w:val="24"/>
+          <w:lang w:val="en-US"/>
+        </w:rPr>
+        <w:t>3</w:t>
+      </w:r>
+      <w:r>
+        <w:rPr>
+          <w:rFonts w:cs="Times New Roman"/>
+          <w:sz w:val="24"/>
+          <w:szCs w:val="24"/>
+        </w:rPr>
+        <w:t xml:space="preserve"> </w:t>
       </w:r>
       <w:r>
         <w:rPr>
@@ -2765,6 +2806,7 @@
         <w:rPr>
           <w:rFonts w:eastAsia="SFRM1000" w:cs="Times New Roman"/>
           <w:i/>
+          <w:noProof/>
           <w:szCs w:val="24"/>
         </w:rPr>
         <w:lastRenderedPageBreak/>
@@ -2904,6 +2946,7 @@
         <w:rPr>
           <w:rFonts w:eastAsia="SFRM1000" w:cs="Times New Roman"/>
           <w:i/>
+          <w:noProof/>
           <w:szCs w:val="24"/>
         </w:rPr>
         <w:drawing>
@@ -3036,6 +3079,7 @@
       </w:pPr>
       <w:r>
         <w:rPr>
+          <w:noProof/>
           <w:lang w:val="en-US"/>
         </w:rPr>
         <w:lastRenderedPageBreak/>
@@ -3242,7 +3286,16 @@
           <w:szCs w:val="24"/>
           <w:lang w:val="en-US"/>
         </w:rPr>
-        <w:t xml:space="preserve">2 </w:t>
+        <w:t>4</w:t>
+      </w:r>
+      <w:r>
+        <w:rPr>
+          <w:rFonts w:cs="Times New Roman"/>
+          <w:sz w:val="24"/>
+          <w:szCs w:val="24"/>
+          <w:lang w:val="en-US"/>
+        </w:rPr>
+        <w:t xml:space="preserve"> </w:t>
       </w:r>
       <w:r>
         <w:rPr>
@@ -3641,13 +3694,1419 @@
         <w:autoSpaceDN w:val="0"/>
         <w:adjustRightInd w:val="0"/>
         <w:spacing w:after="0" w:line="360" w:lineRule="auto"/>
+      </w:pPr>
+      <w:r>
+        <w:t>Применим равномерное преобразование для исходного изображения</w:t>
+      </w:r>
+      <w:r>
+        <w:t>:</w:t>
+      </w:r>
+    </w:p>
+    <w:p>
+      <w:pPr>
+        <w:autoSpaceDE w:val="0"/>
+        <w:autoSpaceDN w:val="0"/>
+        <w:adjustRightInd w:val="0"/>
+        <w:spacing w:after="0" w:line="360" w:lineRule="auto"/>
+        <w:rPr>
+          <w:rFonts w:eastAsiaTheme="minorEastAsia"/>
+        </w:rPr>
+      </w:pPr>
+      <m:oMathPara>
+        <m:oMath>
+          <m:sSub>
+            <m:sSubPr>
+              <m:ctrlPr>
+                <w:rPr>
+                  <w:rFonts w:ascii="Cambria Math" w:hAnsi="Cambria Math"/>
+                  <w:i/>
+                </w:rPr>
+              </m:ctrlPr>
+            </m:sSubPr>
+            <m:e>
+              <m:r>
+                <w:rPr>
+                  <w:rFonts w:ascii="Cambria Math" w:hAnsi="Cambria Math"/>
+                </w:rPr>
+                <m:t>I</m:t>
+              </m:r>
+            </m:e>
+            <m:sub>
+              <m:r>
+                <w:rPr>
+                  <w:rFonts w:ascii="Cambria Math" w:hAnsi="Cambria Math"/>
+                </w:rPr>
+                <m:t>new</m:t>
+              </m:r>
+            </m:sub>
+          </m:sSub>
+          <m:r>
+            <w:rPr>
+              <w:rFonts w:ascii="Cambria Math" w:hAnsi="Cambria Math"/>
+            </w:rPr>
+            <m:t>=</m:t>
+          </m:r>
+          <m:d>
+            <m:dPr>
+              <m:ctrlPr>
+                <w:rPr>
+                  <w:rFonts w:ascii="Cambria Math" w:hAnsi="Cambria Math"/>
+                  <w:i/>
+                </w:rPr>
+              </m:ctrlPr>
+            </m:dPr>
+            <m:e>
+              <m:sSub>
+                <m:sSubPr>
+                  <m:ctrlPr>
+                    <w:rPr>
+                      <w:rFonts w:ascii="Cambria Math" w:hAnsi="Cambria Math"/>
+                      <w:i/>
+                    </w:rPr>
+                  </m:ctrlPr>
+                </m:sSubPr>
+                <m:e>
+                  <m:r>
+                    <w:rPr>
+                      <w:rFonts w:ascii="Cambria Math" w:hAnsi="Cambria Math"/>
+                    </w:rPr>
+                    <m:t>I</m:t>
+                  </m:r>
+                </m:e>
+                <m:sub>
+                  <m:r>
+                    <w:rPr>
+                      <w:rFonts w:ascii="Cambria Math" w:hAnsi="Cambria Math"/>
+                    </w:rPr>
+                    <m:t>max</m:t>
+                  </m:r>
+                </m:sub>
+              </m:sSub>
+              <m:r>
+                <w:rPr>
+                  <w:rFonts w:ascii="Cambria Math" w:hAnsi="Cambria Math"/>
+                </w:rPr>
+                <m:t>-</m:t>
+              </m:r>
+              <m:sSub>
+                <m:sSubPr>
+                  <m:ctrlPr>
+                    <w:rPr>
+                      <w:rFonts w:ascii="Cambria Math" w:hAnsi="Cambria Math"/>
+                      <w:i/>
+                    </w:rPr>
+                  </m:ctrlPr>
+                </m:sSubPr>
+                <m:e>
+                  <m:r>
+                    <w:rPr>
+                      <w:rFonts w:ascii="Cambria Math" w:hAnsi="Cambria Math"/>
+                    </w:rPr>
+                    <m:t>I</m:t>
+                  </m:r>
+                </m:e>
+                <m:sub>
+                  <m:r>
+                    <w:rPr>
+                      <w:rFonts w:ascii="Cambria Math" w:hAnsi="Cambria Math"/>
+                    </w:rPr>
+                    <m:t>min</m:t>
+                  </m:r>
+                </m:sub>
+              </m:sSub>
+            </m:e>
+          </m:d>
+          <m:r>
+            <w:rPr>
+              <w:rFonts w:ascii="Cambria Math" w:hAnsi="Cambria Math"/>
+            </w:rPr>
+            <m:t>*P</m:t>
+          </m:r>
+          <m:d>
+            <m:dPr>
+              <m:ctrlPr>
+                <w:rPr>
+                  <w:rFonts w:ascii="Cambria Math" w:hAnsi="Cambria Math"/>
+                  <w:i/>
+                </w:rPr>
+              </m:ctrlPr>
+            </m:dPr>
+            <m:e>
+              <m:r>
+                <w:rPr>
+                  <w:rFonts w:ascii="Cambria Math" w:hAnsi="Cambria Math"/>
+                </w:rPr>
+                <m:t>I</m:t>
+              </m:r>
+            </m:e>
+          </m:d>
+          <m:r>
+            <w:rPr>
+              <w:rFonts w:ascii="Cambria Math" w:hAnsi="Cambria Math"/>
+            </w:rPr>
+            <m:t>+</m:t>
+          </m:r>
+          <m:sSub>
+            <m:sSubPr>
+              <m:ctrlPr>
+                <w:rPr>
+                  <w:rFonts w:ascii="Cambria Math" w:hAnsi="Cambria Math"/>
+                  <w:i/>
+                </w:rPr>
+              </m:ctrlPr>
+            </m:sSubPr>
+            <m:e>
+              <m:r>
+                <w:rPr>
+                  <w:rFonts w:ascii="Cambria Math" w:hAnsi="Cambria Math"/>
+                </w:rPr>
+                <m:t>I</m:t>
+              </m:r>
+            </m:e>
+            <m:sub>
+              <m:r>
+                <w:rPr>
+                  <w:rFonts w:ascii="Cambria Math" w:hAnsi="Cambria Math"/>
+                </w:rPr>
+                <m:t>min</m:t>
+              </m:r>
+            </m:sub>
+          </m:sSub>
+        </m:oMath>
+      </m:oMathPara>
+    </w:p>
+    <w:p>
+      <w:pPr>
+        <w:autoSpaceDE w:val="0"/>
+        <w:autoSpaceDN w:val="0"/>
+        <w:adjustRightInd w:val="0"/>
+        <w:spacing w:after="0" w:line="360" w:lineRule="auto"/>
+        <w:rPr>
+          <w:rFonts w:eastAsiaTheme="minorEastAsia"/>
+        </w:rPr>
+      </w:pPr>
+      <w:r>
+        <w:rPr>
+          <w:rFonts w:eastAsiaTheme="minorEastAsia"/>
+        </w:rPr>
+        <w:tab/>
+      </w:r>
+      <w:r>
+        <w:rPr>
+          <w:rFonts w:eastAsiaTheme="minorEastAsia"/>
+        </w:rPr>
+        <w:tab/>
+      </w:r>
+      <w:r>
+        <w:rPr>
+          <w:rFonts w:eastAsiaTheme="minorEastAsia"/>
+        </w:rPr>
+        <w:tab/>
+      </w:r>
+      <w:r>
+        <w:rPr>
+          <w:rFonts w:eastAsiaTheme="minorEastAsia"/>
+        </w:rPr>
+        <w:tab/>
+      </w:r>
+      <w:r>
+        <w:rPr>
+          <w:rFonts w:eastAsiaTheme="minorEastAsia"/>
+        </w:rPr>
+        <w:t xml:space="preserve"> </w:t>
+      </w:r>
+      <m:oMath>
+        <m:r>
+          <w:rPr>
+            <w:rFonts w:ascii="Cambria Math" w:eastAsiaTheme="minorEastAsia" w:hAnsi="Cambria Math"/>
+          </w:rPr>
+          <m:t>P</m:t>
+        </m:r>
+        <m:d>
+          <m:dPr>
+            <m:ctrlPr>
+              <w:rPr>
+                <w:rFonts w:ascii="Cambria Math" w:eastAsiaTheme="minorEastAsia" w:hAnsi="Cambria Math"/>
+                <w:i/>
+              </w:rPr>
+            </m:ctrlPr>
+          </m:dPr>
+          <m:e>
+            <m:r>
+              <w:rPr>
+                <w:rFonts w:ascii="Cambria Math" w:eastAsiaTheme="minorEastAsia" w:hAnsi="Cambria Math"/>
+              </w:rPr>
+              <m:t>I</m:t>
+            </m:r>
+          </m:e>
+        </m:d>
+        <m:r>
+          <w:rPr>
+            <w:rFonts w:ascii="Cambria Math" w:eastAsiaTheme="minorEastAsia" w:hAnsi="Cambria Math"/>
+          </w:rPr>
+          <m:t xml:space="preserve">= </m:t>
+        </m:r>
+        <m:nary>
+          <m:naryPr>
+            <m:chr m:val="∑"/>
+            <m:limLoc m:val="undOvr"/>
+            <m:ctrlPr>
+              <w:rPr>
+                <w:rFonts w:ascii="Cambria Math" w:eastAsiaTheme="minorEastAsia" w:hAnsi="Cambria Math"/>
+                <w:i/>
+              </w:rPr>
+            </m:ctrlPr>
+          </m:naryPr>
+          <m:sub>
+            <m:r>
+              <w:rPr>
+                <w:rFonts w:ascii="Cambria Math" w:eastAsiaTheme="minorEastAsia" w:hAnsi="Cambria Math"/>
+              </w:rPr>
+              <m:t>m=0</m:t>
+            </m:r>
+          </m:sub>
+          <m:sup>
+            <m:r>
+              <w:rPr>
+                <w:rFonts w:ascii="Cambria Math" w:eastAsiaTheme="minorEastAsia" w:hAnsi="Cambria Math"/>
+              </w:rPr>
+              <m:t>I</m:t>
+            </m:r>
+          </m:sup>
+          <m:e>
+            <m:r>
+              <w:rPr>
+                <w:rFonts w:ascii="Cambria Math" w:eastAsiaTheme="minorEastAsia" w:hAnsi="Cambria Math"/>
+              </w:rPr>
+              <m:t>Hist(I)</m:t>
+            </m:r>
+          </m:e>
+        </m:nary>
+      </m:oMath>
+    </w:p>
+    <w:p>
+      <w:pPr>
+        <w:keepNext/>
+        <w:autoSpaceDE w:val="0"/>
+        <w:autoSpaceDN w:val="0"/>
+        <w:adjustRightInd w:val="0"/>
+        <w:spacing w:after="0" w:line="360" w:lineRule="auto"/>
+      </w:pPr>
+      <w:r>
+        <w:rPr>
+          <w:rFonts w:eastAsiaTheme="minorEastAsia"/>
+        </w:rPr>
+        <w:lastRenderedPageBreak/>
+        <w:drawing>
+          <wp:inline distT="0" distB="0" distL="0" distR="0" wp14:anchorId="08ABE544" wp14:editId="423C4477">
+            <wp:extent cx="5939790" cy="3895090"/>
+            <wp:effectExtent l="0" t="0" r="3810" b="0"/>
+            <wp:docPr id="8" name="Рисунок 8"/>
+            <wp:cNvGraphicFramePr>
+              <a:graphicFrameLocks xmlns:a="http://schemas.openxmlformats.org/drawingml/2006/main" noChangeAspect="1"/>
+            </wp:cNvGraphicFramePr>
+            <a:graphic xmlns:a="http://schemas.openxmlformats.org/drawingml/2006/main">
+              <a:graphicData uri="http://schemas.openxmlformats.org/drawingml/2006/picture">
+                <pic:pic xmlns:pic="http://schemas.openxmlformats.org/drawingml/2006/picture">
+                  <pic:nvPicPr>
+                    <pic:cNvPr id="1" name=""/>
+                    <pic:cNvPicPr/>
+                  </pic:nvPicPr>
+                  <pic:blipFill>
+                    <a:blip r:embed="rId13"/>
+                    <a:stretch>
+                      <a:fillRect/>
+                    </a:stretch>
+                  </pic:blipFill>
+                  <pic:spPr>
+                    <a:xfrm>
+                      <a:off x="0" y="0"/>
+                      <a:ext cx="5939790" cy="3895090"/>
+                    </a:xfrm>
+                    <a:prstGeom prst="rect">
+                      <a:avLst/>
+                    </a:prstGeom>
+                  </pic:spPr>
+                </pic:pic>
+              </a:graphicData>
+            </a:graphic>
+          </wp:inline>
+        </w:drawing>
+      </w:r>
+    </w:p>
+    <w:p>
+      <w:pPr>
+        <w:pStyle w:val="a8"/>
+        <w:rPr>
+          <w:sz w:val="24"/>
+          <w:szCs w:val="24"/>
+        </w:rPr>
+      </w:pPr>
+      <w:r>
+        <w:rPr>
+          <w:sz w:val="24"/>
+          <w:szCs w:val="24"/>
+        </w:rPr>
+        <w:t xml:space="preserve">Рисунок </w:t>
+      </w:r>
+      <w:r>
+        <w:rPr>
+          <w:sz w:val="24"/>
+          <w:szCs w:val="24"/>
+        </w:rPr>
+        <w:fldChar w:fldCharType="begin"/>
+      </w:r>
+      <w:r>
+        <w:rPr>
+          <w:sz w:val="24"/>
+          <w:szCs w:val="24"/>
+        </w:rPr>
+        <w:instrText xml:space="preserve"> SEQ Рисунок \* ARABIC </w:instrText>
+      </w:r>
+      <w:r>
+        <w:rPr>
+          <w:sz w:val="24"/>
+          <w:szCs w:val="24"/>
+        </w:rPr>
+        <w:fldChar w:fldCharType="separate"/>
+      </w:r>
+      <w:r>
+        <w:rPr>
+          <w:noProof/>
+          <w:sz w:val="24"/>
+          <w:szCs w:val="24"/>
+        </w:rPr>
+        <w:t>6</w:t>
+      </w:r>
+      <w:r>
+        <w:rPr>
+          <w:sz w:val="24"/>
+          <w:szCs w:val="24"/>
+        </w:rPr>
+        <w:fldChar w:fldCharType="end"/>
+      </w:r>
+      <w:r>
+        <w:rPr>
+          <w:sz w:val="24"/>
+          <w:szCs w:val="24"/>
+        </w:rPr>
+        <w:t xml:space="preserve"> Влияние равномерного преобразования</w:t>
+      </w:r>
+    </w:p>
+    <w:p>
+      <w:r>
+        <w:t>Можно заметить, что кумулятивная гистограмма стала линейно расти, а количество различных значений интенсивностей стало менее разбросанным. Контраст изображения не поменялся.</w:t>
+      </w:r>
+    </w:p>
+    <w:p>
+      <w:pPr>
+        <w:pStyle w:val="a8"/>
+        <w:spacing w:after="0"/>
+        <w:rPr>
+          <w:rFonts w:cs="Times New Roman"/>
+          <w:sz w:val="24"/>
+          <w:szCs w:val="24"/>
+        </w:rPr>
+      </w:pPr>
+      <w:r>
+        <w:rPr>
+          <w:rFonts w:cs="Times New Roman"/>
+          <w:sz w:val="24"/>
+          <w:szCs w:val="24"/>
+        </w:rPr>
+        <w:t>Листинг</w:t>
+      </w:r>
+      <w:r>
+        <w:rPr>
+          <w:rFonts w:cs="Times New Roman"/>
+          <w:sz w:val="24"/>
+          <w:szCs w:val="24"/>
+        </w:rPr>
+        <w:t xml:space="preserve"> </w:t>
+      </w:r>
+      <w:r>
+        <w:rPr>
+          <w:rFonts w:cs="Times New Roman"/>
+          <w:sz w:val="24"/>
+          <w:szCs w:val="24"/>
+        </w:rPr>
+        <w:t>5</w:t>
+      </w:r>
+      <w:r>
+        <w:rPr>
+          <w:rFonts w:cs="Times New Roman"/>
+          <w:sz w:val="24"/>
+          <w:szCs w:val="24"/>
+        </w:rPr>
+        <w:t xml:space="preserve"> </w:t>
+      </w:r>
+      <w:r>
+        <w:rPr>
+          <w:rFonts w:cs="Times New Roman"/>
+          <w:sz w:val="24"/>
+          <w:szCs w:val="24"/>
+        </w:rPr>
+        <w:t>Функция</w:t>
+      </w:r>
+      <w:r>
+        <w:rPr>
+          <w:rFonts w:cs="Times New Roman"/>
+          <w:sz w:val="24"/>
+          <w:szCs w:val="24"/>
+        </w:rPr>
+        <w:t xml:space="preserve"> </w:t>
+      </w:r>
+      <w:r>
+        <w:rPr>
+          <w:rFonts w:cs="Times New Roman"/>
+          <w:sz w:val="24"/>
+          <w:szCs w:val="24"/>
+        </w:rPr>
+        <w:t>расчета нормированной кумулятивной гистограммы</w:t>
+      </w:r>
+    </w:p>
+    <w:p>
+      <w:pPr>
+        <w:pStyle w:val="HTML"/>
+        <w:spacing w:line="244" w:lineRule="atLeast"/>
+        <w:rPr>
+          <w:color w:val="333333"/>
+        </w:rPr>
+      </w:pPr>
+      <w:proofErr w:type="spellStart"/>
+      <w:r>
+        <w:rPr>
+          <w:b/>
+          <w:bCs/>
+          <w:color w:val="008800"/>
+        </w:rPr>
+        <w:t>def</w:t>
+      </w:r>
+      <w:proofErr w:type="spellEnd"/>
+      <w:r>
+        <w:rPr>
+          <w:color w:val="333333"/>
+        </w:rPr>
+        <w:t xml:space="preserve"> </w:t>
+      </w:r>
+      <w:proofErr w:type="spellStart"/>
+      <w:r>
+        <w:rPr>
+          <w:b/>
+          <w:bCs/>
+          <w:color w:val="0066BB"/>
+        </w:rPr>
+        <w:t>cum_</w:t>
+      </w:r>
+      <w:proofErr w:type="gramStart"/>
+      <w:r>
+        <w:rPr>
+          <w:b/>
+          <w:bCs/>
+          <w:color w:val="0066BB"/>
+        </w:rPr>
+        <w:t>histogram</w:t>
+      </w:r>
+      <w:proofErr w:type="spellEnd"/>
+      <w:r>
+        <w:rPr>
+          <w:color w:val="333333"/>
+        </w:rPr>
+        <w:t>(</w:t>
+      </w:r>
+      <w:proofErr w:type="spellStart"/>
+      <w:proofErr w:type="gramEnd"/>
+      <w:r>
+        <w:rPr>
+          <w:color w:val="333333"/>
+        </w:rPr>
+        <w:t>hist</w:t>
+      </w:r>
+      <w:proofErr w:type="spellEnd"/>
+      <w:r>
+        <w:rPr>
+          <w:color w:val="333333"/>
+        </w:rPr>
+        <w:t xml:space="preserve">, </w:t>
+      </w:r>
+      <w:proofErr w:type="spellStart"/>
+      <w:r>
+        <w:rPr>
+          <w:color w:val="333333"/>
+        </w:rPr>
+        <w:t>num_rows</w:t>
+      </w:r>
+      <w:proofErr w:type="spellEnd"/>
+      <w:r>
+        <w:rPr>
+          <w:color w:val="333333"/>
+        </w:rPr>
+        <w:t xml:space="preserve">, </w:t>
+      </w:r>
+      <w:proofErr w:type="spellStart"/>
+      <w:r>
+        <w:rPr>
+          <w:color w:val="333333"/>
+        </w:rPr>
+        <w:t>num_column</w:t>
+      </w:r>
+      <w:proofErr w:type="spellEnd"/>
+      <w:r>
+        <w:rPr>
+          <w:color w:val="333333"/>
+        </w:rPr>
+        <w:t>):</w:t>
+      </w:r>
+    </w:p>
+    <w:p>
+      <w:pPr>
+        <w:pStyle w:val="HTML"/>
+        <w:spacing w:after="200" w:line="244" w:lineRule="atLeast"/>
+        <w:rPr>
+          <w:color w:val="333333"/>
+        </w:rPr>
+      </w:pPr>
+      <w:r>
+        <w:rPr>
+          <w:color w:val="333333"/>
+        </w:rPr>
+        <w:t xml:space="preserve">    </w:t>
+      </w:r>
+      <w:proofErr w:type="spellStart"/>
+      <w:r>
+        <w:rPr>
+          <w:b/>
+          <w:bCs/>
+          <w:color w:val="008800"/>
+        </w:rPr>
+        <w:t>return</w:t>
+      </w:r>
+      <w:proofErr w:type="spellEnd"/>
+      <w:r>
+        <w:rPr>
+          <w:color w:val="333333"/>
+        </w:rPr>
+        <w:t xml:space="preserve"> </w:t>
+      </w:r>
+      <w:proofErr w:type="spellStart"/>
+      <w:proofErr w:type="gramStart"/>
+      <w:r>
+        <w:rPr>
+          <w:color w:val="333333"/>
+        </w:rPr>
+        <w:t>np.cumsum</w:t>
+      </w:r>
+      <w:proofErr w:type="spellEnd"/>
+      <w:proofErr w:type="gramEnd"/>
+      <w:r>
+        <w:rPr>
+          <w:color w:val="333333"/>
+        </w:rPr>
+        <w:t>(</w:t>
+      </w:r>
+      <w:proofErr w:type="spellStart"/>
+      <w:r>
+        <w:rPr>
+          <w:color w:val="333333"/>
+        </w:rPr>
+        <w:t>hist</w:t>
+      </w:r>
+      <w:proofErr w:type="spellEnd"/>
+      <w:r>
+        <w:rPr>
+          <w:color w:val="333333"/>
+        </w:rPr>
+        <w:t>) / (</w:t>
+      </w:r>
+      <w:proofErr w:type="spellStart"/>
+      <w:r>
+        <w:rPr>
+          <w:color w:val="333333"/>
+        </w:rPr>
+        <w:t>num_rows</w:t>
+      </w:r>
+      <w:proofErr w:type="spellEnd"/>
+      <w:r>
+        <w:rPr>
+          <w:color w:val="333333"/>
+        </w:rPr>
+        <w:t xml:space="preserve"> * </w:t>
+      </w:r>
+      <w:proofErr w:type="spellStart"/>
+      <w:r>
+        <w:rPr>
+          <w:color w:val="333333"/>
+        </w:rPr>
+        <w:t>num_column</w:t>
+      </w:r>
+      <w:proofErr w:type="spellEnd"/>
+      <w:r>
+        <w:rPr>
+          <w:color w:val="333333"/>
+        </w:rPr>
+        <w:t>)</w:t>
+      </w:r>
+    </w:p>
+    <w:p>
+      <w:pPr>
+        <w:pStyle w:val="a8"/>
+        <w:spacing w:after="0"/>
+        <w:rPr>
+          <w:rFonts w:cs="Times New Roman"/>
+          <w:sz w:val="24"/>
+          <w:szCs w:val="24"/>
+        </w:rPr>
+      </w:pPr>
+      <w:r>
+        <w:rPr>
+          <w:rFonts w:cs="Times New Roman"/>
+          <w:sz w:val="24"/>
+          <w:szCs w:val="24"/>
+        </w:rPr>
+        <w:t>Листинг</w:t>
+      </w:r>
+      <w:r>
+        <w:rPr>
+          <w:rFonts w:cs="Times New Roman"/>
+          <w:sz w:val="24"/>
+          <w:szCs w:val="24"/>
+        </w:rPr>
+        <w:t xml:space="preserve"> </w:t>
+      </w:r>
+      <w:r>
+        <w:rPr>
+          <w:rFonts w:cs="Times New Roman"/>
+          <w:sz w:val="24"/>
+          <w:szCs w:val="24"/>
+        </w:rPr>
+        <w:t>6</w:t>
+      </w:r>
+      <w:r>
+        <w:rPr>
+          <w:rFonts w:cs="Times New Roman"/>
+          <w:sz w:val="24"/>
+          <w:szCs w:val="24"/>
+        </w:rPr>
+        <w:t xml:space="preserve"> </w:t>
+      </w:r>
+      <w:r>
+        <w:rPr>
+          <w:rFonts w:cs="Times New Roman"/>
+          <w:sz w:val="24"/>
+          <w:szCs w:val="24"/>
+        </w:rPr>
+        <w:t>Функция</w:t>
+      </w:r>
+      <w:r>
+        <w:rPr>
+          <w:rFonts w:cs="Times New Roman"/>
+          <w:sz w:val="24"/>
+          <w:szCs w:val="24"/>
+        </w:rPr>
+        <w:t xml:space="preserve"> </w:t>
+      </w:r>
+      <w:r>
+        <w:rPr>
+          <w:rFonts w:cs="Times New Roman"/>
+          <w:sz w:val="24"/>
+          <w:szCs w:val="24"/>
+        </w:rPr>
+        <w:t xml:space="preserve">расчета </w:t>
+      </w:r>
+      <w:r>
+        <w:rPr>
+          <w:rFonts w:cs="Times New Roman"/>
+          <w:sz w:val="24"/>
+          <w:szCs w:val="24"/>
+        </w:rPr>
+        <w:t xml:space="preserve">равномерного </w:t>
+      </w:r>
+      <w:proofErr w:type="spellStart"/>
+      <w:r>
+        <w:rPr>
+          <w:rFonts w:cs="Times New Roman"/>
+          <w:sz w:val="24"/>
+          <w:szCs w:val="24"/>
+        </w:rPr>
+        <w:t>проебразования</w:t>
+      </w:r>
+      <w:proofErr w:type="spellEnd"/>
+      <w:r>
+        <w:rPr>
+          <w:rFonts w:cs="Times New Roman"/>
+          <w:sz w:val="24"/>
+          <w:szCs w:val="24"/>
+        </w:rPr>
+        <w:t>.</w:t>
+      </w:r>
+    </w:p>
+    <w:p>
+      <w:pPr>
+        <w:pStyle w:val="HTML"/>
+        <w:spacing w:line="244" w:lineRule="atLeast"/>
+        <w:rPr>
+          <w:color w:val="333333"/>
+        </w:rPr>
+      </w:pPr>
+      <w:proofErr w:type="spellStart"/>
+      <w:r>
+        <w:rPr>
+          <w:b/>
+          <w:bCs/>
+          <w:color w:val="008800"/>
+        </w:rPr>
+        <w:t>def</w:t>
+      </w:r>
+      <w:proofErr w:type="spellEnd"/>
+      <w:r>
+        <w:rPr>
+          <w:color w:val="333333"/>
+        </w:rPr>
+        <w:t xml:space="preserve"> </w:t>
+      </w:r>
+      <w:proofErr w:type="spellStart"/>
+      <w:r>
+        <w:rPr>
+          <w:b/>
+          <w:bCs/>
+          <w:color w:val="0066BB"/>
+        </w:rPr>
+        <w:t>even_</w:t>
+      </w:r>
+      <w:proofErr w:type="gramStart"/>
+      <w:r>
+        <w:rPr>
+          <w:b/>
+          <w:bCs/>
+          <w:color w:val="0066BB"/>
+        </w:rPr>
+        <w:t>transformation</w:t>
+      </w:r>
+      <w:proofErr w:type="spellEnd"/>
+      <w:r>
+        <w:rPr>
+          <w:color w:val="333333"/>
+        </w:rPr>
+        <w:t>(</w:t>
+      </w:r>
+      <w:proofErr w:type="spellStart"/>
+      <w:proofErr w:type="gramEnd"/>
+      <w:r>
+        <w:rPr>
+          <w:color w:val="333333"/>
+        </w:rPr>
+        <w:t>img</w:t>
+      </w:r>
+      <w:proofErr w:type="spellEnd"/>
+      <w:r>
+        <w:rPr>
+          <w:color w:val="333333"/>
+        </w:rPr>
+        <w:t xml:space="preserve">: </w:t>
+      </w:r>
+      <w:proofErr w:type="spellStart"/>
+      <w:r>
+        <w:rPr>
+          <w:color w:val="333333"/>
+        </w:rPr>
+        <w:t>ndarray</w:t>
+      </w:r>
+      <w:proofErr w:type="spellEnd"/>
+      <w:r>
+        <w:rPr>
+          <w:color w:val="333333"/>
+        </w:rPr>
+        <w:t xml:space="preserve">, </w:t>
+      </w:r>
+      <w:proofErr w:type="spellStart"/>
+      <w:r>
+        <w:rPr>
+          <w:color w:val="333333"/>
+        </w:rPr>
+        <w:t>cum_hist</w:t>
+      </w:r>
+      <w:proofErr w:type="spellEnd"/>
+      <w:r>
+        <w:rPr>
+          <w:color w:val="333333"/>
+        </w:rPr>
+        <w:t xml:space="preserve">: </w:t>
+      </w:r>
+      <w:proofErr w:type="spellStart"/>
+      <w:r>
+        <w:rPr>
+          <w:color w:val="333333"/>
+        </w:rPr>
+        <w:t>ndarray</w:t>
+      </w:r>
+      <w:proofErr w:type="spellEnd"/>
+      <w:r>
+        <w:rPr>
+          <w:color w:val="333333"/>
+        </w:rPr>
+        <w:t xml:space="preserve">) -&gt; </w:t>
+      </w:r>
+      <w:proofErr w:type="spellStart"/>
+      <w:r>
+        <w:rPr>
+          <w:color w:val="333333"/>
+        </w:rPr>
+        <w:t>ndarray</w:t>
+      </w:r>
+      <w:proofErr w:type="spellEnd"/>
+      <w:r>
+        <w:rPr>
+          <w:color w:val="333333"/>
+        </w:rPr>
+        <w:t>:</w:t>
+      </w:r>
+    </w:p>
+    <w:p>
+      <w:pPr>
+        <w:pStyle w:val="HTML"/>
+        <w:spacing w:line="244" w:lineRule="atLeast"/>
+        <w:rPr>
+          <w:color w:val="333333"/>
+        </w:rPr>
+      </w:pPr>
+      <w:r>
+        <w:rPr>
+          <w:color w:val="333333"/>
+        </w:rPr>
+        <w:t xml:space="preserve">    </w:t>
+      </w:r>
+      <w:proofErr w:type="spellStart"/>
+      <w:r>
+        <w:rPr>
+          <w:color w:val="333333"/>
+        </w:rPr>
+        <w:t>i_max</w:t>
+      </w:r>
+      <w:proofErr w:type="spellEnd"/>
+      <w:r>
+        <w:rPr>
+          <w:color w:val="333333"/>
+        </w:rPr>
+        <w:t xml:space="preserve">, </w:t>
+      </w:r>
+      <w:proofErr w:type="spellStart"/>
+      <w:r>
+        <w:rPr>
+          <w:color w:val="333333"/>
+        </w:rPr>
+        <w:t>i_min</w:t>
+      </w:r>
+      <w:proofErr w:type="spellEnd"/>
+      <w:r>
+        <w:rPr>
+          <w:color w:val="333333"/>
+        </w:rPr>
+        <w:t xml:space="preserve"> = </w:t>
+      </w:r>
+      <w:proofErr w:type="spellStart"/>
+      <w:r>
+        <w:rPr>
+          <w:color w:val="333333"/>
+        </w:rPr>
+        <w:t>np.max</w:t>
+      </w:r>
+      <w:proofErr w:type="spellEnd"/>
+      <w:r>
+        <w:rPr>
+          <w:color w:val="333333"/>
+        </w:rPr>
+        <w:t>(</w:t>
+      </w:r>
+      <w:proofErr w:type="spellStart"/>
+      <w:r>
+        <w:rPr>
+          <w:color w:val="333333"/>
+        </w:rPr>
+        <w:t>img</w:t>
+      </w:r>
+      <w:proofErr w:type="spellEnd"/>
+      <w:r>
+        <w:rPr>
+          <w:color w:val="333333"/>
+        </w:rPr>
+        <w:t xml:space="preserve">), </w:t>
+      </w:r>
+      <w:proofErr w:type="spellStart"/>
+      <w:r>
+        <w:rPr>
+          <w:color w:val="333333"/>
+        </w:rPr>
+        <w:t>np.min</w:t>
+      </w:r>
+      <w:proofErr w:type="spellEnd"/>
+      <w:r>
+        <w:rPr>
+          <w:color w:val="333333"/>
+        </w:rPr>
+        <w:t>(</w:t>
+      </w:r>
+      <w:proofErr w:type="spellStart"/>
+      <w:r>
+        <w:rPr>
+          <w:color w:val="333333"/>
+        </w:rPr>
+        <w:t>img</w:t>
+      </w:r>
+      <w:proofErr w:type="spellEnd"/>
+      <w:r>
+        <w:rPr>
+          <w:color w:val="333333"/>
+        </w:rPr>
+        <w:t>)</w:t>
+      </w:r>
+    </w:p>
+    <w:p>
+      <w:pPr>
+        <w:pStyle w:val="HTML"/>
+        <w:spacing w:line="244" w:lineRule="atLeast"/>
+        <w:rPr>
+          <w:color w:val="333333"/>
+        </w:rPr>
+      </w:pPr>
+      <w:r>
+        <w:rPr>
+          <w:color w:val="333333"/>
+        </w:rPr>
+        <w:t xml:space="preserve">    </w:t>
+      </w:r>
+      <w:proofErr w:type="spellStart"/>
+      <w:r>
+        <w:rPr>
+          <w:color w:val="333333"/>
+        </w:rPr>
+        <w:t>new_img</w:t>
+      </w:r>
+      <w:proofErr w:type="spellEnd"/>
+      <w:r>
+        <w:rPr>
+          <w:color w:val="333333"/>
+        </w:rPr>
+        <w:t xml:space="preserve"> = </w:t>
+      </w:r>
+      <w:proofErr w:type="spellStart"/>
+      <w:r>
+        <w:rPr>
+          <w:color w:val="333333"/>
+        </w:rPr>
+        <w:t>ndarray</w:t>
+      </w:r>
+      <w:proofErr w:type="spellEnd"/>
+      <w:r>
+        <w:rPr>
+          <w:color w:val="333333"/>
+        </w:rPr>
+        <w:t>(</w:t>
+      </w:r>
+      <w:proofErr w:type="spellStart"/>
+      <w:proofErr w:type="gramStart"/>
+      <w:r>
+        <w:rPr>
+          <w:color w:val="333333"/>
+        </w:rPr>
+        <w:t>img.shape</w:t>
+      </w:r>
+      <w:proofErr w:type="spellEnd"/>
+      <w:proofErr w:type="gramEnd"/>
+      <w:r>
+        <w:rPr>
+          <w:color w:val="333333"/>
+        </w:rPr>
+        <w:t>)</w:t>
+      </w:r>
+    </w:p>
+    <w:p>
+      <w:pPr>
+        <w:pStyle w:val="HTML"/>
+        <w:spacing w:line="244" w:lineRule="atLeast"/>
+        <w:rPr>
+          <w:color w:val="333333"/>
+        </w:rPr>
+      </w:pPr>
+      <w:r>
+        <w:rPr>
+          <w:color w:val="333333"/>
+        </w:rPr>
+        <w:t xml:space="preserve">    </w:t>
+      </w:r>
+      <w:proofErr w:type="spellStart"/>
+      <w:r>
+        <w:rPr>
+          <w:b/>
+          <w:bCs/>
+          <w:color w:val="008800"/>
+        </w:rPr>
+        <w:t>for</w:t>
+      </w:r>
+      <w:proofErr w:type="spellEnd"/>
+      <w:r>
+        <w:rPr>
+          <w:color w:val="333333"/>
+        </w:rPr>
+        <w:t xml:space="preserve"> x </w:t>
+      </w:r>
+      <w:proofErr w:type="spellStart"/>
+      <w:r>
+        <w:rPr>
+          <w:b/>
+          <w:bCs/>
+          <w:color w:val="000000"/>
+        </w:rPr>
+        <w:t>in</w:t>
+      </w:r>
+      <w:proofErr w:type="spellEnd"/>
+      <w:r>
+        <w:rPr>
+          <w:color w:val="333333"/>
+        </w:rPr>
+        <w:t xml:space="preserve"> </w:t>
+      </w:r>
+      <w:proofErr w:type="spellStart"/>
+      <w:r>
+        <w:rPr>
+          <w:color w:val="007020"/>
+        </w:rPr>
+        <w:t>range</w:t>
+      </w:r>
+      <w:proofErr w:type="spellEnd"/>
+      <w:r>
+        <w:rPr>
+          <w:color w:val="333333"/>
+        </w:rPr>
+        <w:t>(</w:t>
+      </w:r>
+      <w:proofErr w:type="spellStart"/>
+      <w:proofErr w:type="gramStart"/>
+      <w:r>
+        <w:rPr>
+          <w:color w:val="333333"/>
+        </w:rPr>
+        <w:t>img.shape</w:t>
+      </w:r>
+      <w:proofErr w:type="spellEnd"/>
+      <w:proofErr w:type="gramEnd"/>
+      <w:r>
+        <w:rPr>
+          <w:color w:val="333333"/>
+        </w:rPr>
+        <w:t>[</w:t>
+      </w:r>
+      <w:r>
+        <w:rPr>
+          <w:b/>
+          <w:bCs/>
+          <w:color w:val="0000DD"/>
+        </w:rPr>
+        <w:t>0</w:t>
+      </w:r>
+      <w:r>
+        <w:rPr>
+          <w:color w:val="333333"/>
+        </w:rPr>
+        <w:t>]):</w:t>
+      </w:r>
+    </w:p>
+    <w:p>
+      <w:pPr>
+        <w:pStyle w:val="HTML"/>
+        <w:spacing w:line="244" w:lineRule="atLeast"/>
+        <w:rPr>
+          <w:color w:val="333333"/>
+        </w:rPr>
+      </w:pPr>
+      <w:r>
+        <w:rPr>
+          <w:color w:val="333333"/>
+        </w:rPr>
+        <w:t xml:space="preserve">        </w:t>
+      </w:r>
+      <w:proofErr w:type="spellStart"/>
+      <w:r>
+        <w:rPr>
+          <w:b/>
+          <w:bCs/>
+          <w:color w:val="008800"/>
+        </w:rPr>
+        <w:t>for</w:t>
+      </w:r>
+      <w:proofErr w:type="spellEnd"/>
+      <w:r>
+        <w:rPr>
+          <w:color w:val="333333"/>
+        </w:rPr>
+        <w:t xml:space="preserve"> y </w:t>
+      </w:r>
+      <w:proofErr w:type="spellStart"/>
+      <w:r>
+        <w:rPr>
+          <w:b/>
+          <w:bCs/>
+          <w:color w:val="000000"/>
+        </w:rPr>
+        <w:t>in</w:t>
+      </w:r>
+      <w:proofErr w:type="spellEnd"/>
+      <w:r>
+        <w:rPr>
+          <w:color w:val="333333"/>
+        </w:rPr>
+        <w:t xml:space="preserve"> </w:t>
+      </w:r>
+      <w:proofErr w:type="spellStart"/>
+      <w:r>
+        <w:rPr>
+          <w:color w:val="007020"/>
+        </w:rPr>
+        <w:t>range</w:t>
+      </w:r>
+      <w:proofErr w:type="spellEnd"/>
+      <w:r>
+        <w:rPr>
+          <w:color w:val="333333"/>
+        </w:rPr>
+        <w:t>(</w:t>
+      </w:r>
+      <w:proofErr w:type="spellStart"/>
+      <w:proofErr w:type="gramStart"/>
+      <w:r>
+        <w:rPr>
+          <w:color w:val="333333"/>
+        </w:rPr>
+        <w:t>img.shape</w:t>
+      </w:r>
+      <w:proofErr w:type="spellEnd"/>
+      <w:proofErr w:type="gramEnd"/>
+      <w:r>
+        <w:rPr>
+          <w:color w:val="333333"/>
+        </w:rPr>
+        <w:t>[</w:t>
+      </w:r>
+      <w:r>
+        <w:rPr>
+          <w:b/>
+          <w:bCs/>
+          <w:color w:val="0000DD"/>
+        </w:rPr>
+        <w:t>1</w:t>
+      </w:r>
+      <w:r>
+        <w:rPr>
+          <w:color w:val="333333"/>
+        </w:rPr>
+        <w:t>]):</w:t>
+      </w:r>
+    </w:p>
+    <w:p>
+      <w:pPr>
+        <w:pStyle w:val="HTML"/>
+        <w:spacing w:line="244" w:lineRule="atLeast"/>
+        <w:rPr>
+          <w:color w:val="333333"/>
+        </w:rPr>
+      </w:pPr>
+      <w:r>
+        <w:rPr>
+          <w:color w:val="333333"/>
+        </w:rPr>
+        <w:t xml:space="preserve">            </w:t>
+      </w:r>
+      <w:proofErr w:type="spellStart"/>
+      <w:r>
+        <w:rPr>
+          <w:color w:val="333333"/>
+        </w:rPr>
+        <w:t>new_img</w:t>
+      </w:r>
+      <w:proofErr w:type="spellEnd"/>
+      <w:r>
+        <w:rPr>
+          <w:color w:val="333333"/>
+        </w:rPr>
+        <w:t>[x][y] = (</w:t>
+      </w:r>
+      <w:proofErr w:type="spellStart"/>
+      <w:r>
+        <w:rPr>
+          <w:color w:val="333333"/>
+        </w:rPr>
+        <w:t>i_max</w:t>
+      </w:r>
+      <w:proofErr w:type="spellEnd"/>
+      <w:r>
+        <w:rPr>
+          <w:color w:val="333333"/>
+        </w:rPr>
+        <w:t xml:space="preserve"> - </w:t>
+      </w:r>
+      <w:proofErr w:type="spellStart"/>
+      <w:r>
+        <w:rPr>
+          <w:color w:val="333333"/>
+        </w:rPr>
+        <w:t>i_min</w:t>
+      </w:r>
+      <w:proofErr w:type="spellEnd"/>
+      <w:r>
+        <w:rPr>
+          <w:color w:val="333333"/>
+        </w:rPr>
+        <w:t xml:space="preserve">) * </w:t>
+      </w:r>
+      <w:proofErr w:type="spellStart"/>
+      <w:r>
+        <w:rPr>
+          <w:color w:val="333333"/>
+        </w:rPr>
+        <w:t>cum_hist</w:t>
+      </w:r>
+      <w:proofErr w:type="spellEnd"/>
+      <w:r>
+        <w:rPr>
+          <w:color w:val="333333"/>
+        </w:rPr>
+        <w:t>[</w:t>
+      </w:r>
+      <w:proofErr w:type="spellStart"/>
+      <w:r>
+        <w:rPr>
+          <w:color w:val="333333"/>
+        </w:rPr>
+        <w:t>img</w:t>
+      </w:r>
+      <w:proofErr w:type="spellEnd"/>
+      <w:r>
+        <w:rPr>
+          <w:color w:val="333333"/>
+        </w:rPr>
+        <w:t xml:space="preserve">[x][y]] + </w:t>
+      </w:r>
+      <w:proofErr w:type="spellStart"/>
+      <w:r>
+        <w:rPr>
+          <w:color w:val="333333"/>
+        </w:rPr>
+        <w:t>i_min</w:t>
+      </w:r>
+      <w:proofErr w:type="spellEnd"/>
+    </w:p>
+    <w:p>
+      <w:pPr>
+        <w:pStyle w:val="HTML"/>
+        <w:spacing w:after="200" w:line="244" w:lineRule="atLeast"/>
+        <w:rPr>
+          <w:color w:val="333333"/>
+        </w:rPr>
+      </w:pPr>
+      <w:r>
+        <w:rPr>
+          <w:color w:val="333333"/>
+        </w:rPr>
+        <w:t xml:space="preserve">    </w:t>
+      </w:r>
+      <w:proofErr w:type="spellStart"/>
+      <w:r>
+        <w:rPr>
+          <w:b/>
+          <w:bCs/>
+          <w:color w:val="008800"/>
+        </w:rPr>
+        <w:t>return</w:t>
+      </w:r>
+      <w:proofErr w:type="spellEnd"/>
+      <w:r>
+        <w:rPr>
+          <w:color w:val="333333"/>
+        </w:rPr>
+        <w:t xml:space="preserve"> </w:t>
+      </w:r>
+      <w:proofErr w:type="spellStart"/>
+      <w:r>
+        <w:rPr>
+          <w:color w:val="333333"/>
+        </w:rPr>
+        <w:t>new_</w:t>
+      </w:r>
+      <w:proofErr w:type="gramStart"/>
+      <w:r>
+        <w:rPr>
+          <w:color w:val="333333"/>
+        </w:rPr>
+        <w:t>img.astype</w:t>
+      </w:r>
+      <w:proofErr w:type="spellEnd"/>
+      <w:proofErr w:type="gramEnd"/>
+      <w:r>
+        <w:rPr>
+          <w:color w:val="333333"/>
+        </w:rPr>
+        <w:t>(np.uint8)</w:t>
+      </w:r>
+    </w:p>
+    <w:p>
+      <w:pPr>
+        <w:pStyle w:val="a7"/>
+        <w:numPr>
+          <w:ilvl w:val="1"/>
+          <w:numId w:val="1"/>
+        </w:numPr>
+        <w:autoSpaceDE w:val="0"/>
+        <w:autoSpaceDN w:val="0"/>
+        <w:adjustRightInd w:val="0"/>
+        <w:spacing w:after="0" w:line="360" w:lineRule="auto"/>
+        <w:ind w:left="426" w:hanging="426"/>
         <w:rPr>
           <w:lang w:val="en-US"/>
         </w:rPr>
       </w:pPr>
+      <w:r>
+        <w:rPr>
+          <w:b/>
+          <w:bCs/>
+        </w:rPr>
+        <w:t>Экспоненциальное</w:t>
+      </w:r>
+      <w:r>
+        <w:rPr>
+          <w:b/>
+          <w:bCs/>
+        </w:rPr>
+        <w:t xml:space="preserve"> преобразование</w:t>
+      </w:r>
+      <w:r>
+        <w:rPr>
+          <w:b/>
+          <w:bCs/>
+        </w:rPr>
+        <w:t>.</w:t>
+      </w:r>
+    </w:p>
+    <w:p>
+      <w:pPr>
+        <w:autoSpaceDE w:val="0"/>
+        <w:autoSpaceDN w:val="0"/>
+        <w:adjustRightInd w:val="0"/>
+        <w:spacing w:after="0" w:line="360" w:lineRule="auto"/>
+        <w:rPr>
+          <w:lang w:val="en-US"/>
+        </w:rPr>
+      </w:pPr>
+    </w:p>
+    <w:p>
+      <w:pPr>
+        <w:pStyle w:val="HTML"/>
+        <w:spacing w:after="200" w:line="244" w:lineRule="atLeast"/>
+        <w:rPr>
+          <w:color w:val="333333"/>
+        </w:rPr>
+      </w:pPr>
     </w:p>
     <w:sectPr>
-      <w:footerReference w:type="default" r:id="rId13"/>
+      <w:footerReference w:type="default" r:id="rId14"/>
       <w:pgSz w:w="11906" w:h="16838"/>
       <w:pgMar w:top="1134" w:right="851" w:bottom="1134" w:left="1701" w:header="709" w:footer="709" w:gutter="0"/>
       <w:cols w:space="708"/>
@@ -3880,7 +5339,7 @@
   <w:abstractNum w:abstractNumId="1" w15:restartNumberingAfterBreak="0">
     <w:nsid w:val="372133AD"/>
     <w:multiLevelType w:val="multilevel"/>
-    <w:tmpl w:val="766CA63A"/>
+    <w:tmpl w:val="A6849818"/>
     <w:lvl w:ilvl="0">
       <w:start w:val="1"/>
       <w:numFmt w:val="decimal"/>
@@ -3901,10 +5360,12 @@
       <w:lvlText w:val="%1.%2"/>
       <w:lvlJc w:val="left"/>
       <w:pPr>
-        <w:ind w:left="720" w:hanging="360"/>
+        <w:ind w:left="502" w:hanging="360"/>
       </w:pPr>
       <w:rPr>
         <w:rFonts w:hint="default"/>
+        <w:b/>
+        <w:bCs/>
       </w:rPr>
     </w:lvl>
     <w:lvl w:ilvl="2">
@@ -4721,6 +6182,7 @@
   <w:style w:type="character" w:default="1" w:styleId="a0">
     <w:name w:val="Default Paragraph Font"/>
     <w:uiPriority w:val="1"/>
+    <w:semiHidden/>
     <w:unhideWhenUsed/>
   </w:style>
   <w:style w:type="table" w:default="1" w:styleId="a1">

</xml_diff>

<commit_message>
added result of exponential transformation
</commit_message>
<xml_diff>
--- a/lab1 - histograms, profiles, projections/report.docx
+++ b/lab1 - histograms, profiles, projections/report.docx
@@ -3275,7 +3275,6 @@
           <w:rFonts w:cs="Times New Roman"/>
           <w:sz w:val="24"/>
           <w:szCs w:val="24"/>
-          <w:lang w:val="en-US"/>
         </w:rPr>
         <w:t xml:space="preserve"> </w:t>
       </w:r>
@@ -3284,7 +3283,6 @@
           <w:rFonts w:cs="Times New Roman"/>
           <w:sz w:val="24"/>
           <w:szCs w:val="24"/>
-          <w:lang w:val="en-US"/>
         </w:rPr>
         <w:t>4</w:t>
       </w:r>
@@ -3293,7 +3291,6 @@
           <w:rFonts w:cs="Times New Roman"/>
           <w:sz w:val="24"/>
           <w:szCs w:val="24"/>
-          <w:lang w:val="en-US"/>
         </w:rPr>
         <w:t xml:space="preserve"> </w:t>
       </w:r>
@@ -3331,7 +3328,6 @@
         <w:t xml:space="preserve"> </w:t>
       </w:r>
       <w:proofErr w:type="spellStart"/>
-      <w:proofErr w:type="gramStart"/>
       <w:r>
         <w:rPr>
           <w:b/>
@@ -3339,6 +3335,27 @@
           <w:color w:val="0066BB"/>
         </w:rPr>
         <w:t>stretching</w:t>
+      </w:r>
+      <w:proofErr w:type="spellEnd"/>
+      <w:r>
+        <w:rPr>
+          <w:b/>
+          <w:bCs/>
+          <w:color w:val="0066BB"/>
+          <w:lang w:val="ru-RU"/>
+        </w:rPr>
+        <w:t>_</w:t>
+      </w:r>
+      <w:proofErr w:type="spellStart"/>
+      <w:proofErr w:type="gramStart"/>
+      <w:r>
+        <w:rPr>
+          <w:b/>
+          <w:bCs/>
+          <w:color w:val="0066BB"/>
+          <w:lang w:val="en-US"/>
+        </w:rPr>
+        <w:t>tranform</w:t>
       </w:r>
       <w:proofErr w:type="spellEnd"/>
       <w:r>
@@ -3986,6 +4003,17 @@
     </w:p>
     <w:p>
       <w:pPr>
+        <w:autoSpaceDE w:val="0"/>
+        <w:autoSpaceDN w:val="0"/>
+        <w:adjustRightInd w:val="0"/>
+        <w:spacing w:after="0" w:line="360" w:lineRule="auto"/>
+        <w:rPr>
+          <w:rFonts w:eastAsiaTheme="minorEastAsia"/>
+        </w:rPr>
+      </w:pPr>
+    </w:p>
+    <w:p>
+      <w:pPr>
         <w:keepNext/>
         <w:autoSpaceDE w:val="0"/>
         <w:autoSpaceDN w:val="0"/>
@@ -4464,23 +4492,32 @@
         </w:rPr>
         <w:t xml:space="preserve"> </w:t>
       </w:r>
-      <w:proofErr w:type="spellStart"/>
       <w:r>
         <w:rPr>
           <w:b/>
           <w:bCs/>
           <w:color w:val="0066BB"/>
-        </w:rPr>
-        <w:t>even_</w:t>
-      </w:r>
-      <w:proofErr w:type="gramStart"/>
+          <w:lang w:val="en-US"/>
+        </w:rPr>
+        <w:t>uniform</w:t>
+      </w:r>
       <w:r>
         <w:rPr>
           <w:b/>
           <w:bCs/>
           <w:color w:val="0066BB"/>
         </w:rPr>
-        <w:t>transformation</w:t>
+        <w:t>_</w:t>
+      </w:r>
+      <w:proofErr w:type="spellStart"/>
+      <w:proofErr w:type="gramStart"/>
+      <w:r>
+        <w:rPr>
+          <w:b/>
+          <w:bCs/>
+          <w:color w:val="0066BB"/>
+        </w:rPr>
+        <w:t>transform</w:t>
       </w:r>
       <w:proofErr w:type="spellEnd"/>
       <w:r>
@@ -5077,13 +5114,6 @@
         </w:rPr>
         <w:t xml:space="preserve"> преобразование</w:t>
       </w:r>
-      <w:r>
-        <w:rPr>
-          <w:b/>
-          <w:bCs/>
-        </w:rPr>
-        <w:t>.</w:t>
-      </w:r>
     </w:p>
     <w:p>
       <w:pPr>
@@ -5091,10 +5121,1068 @@
         <w:autoSpaceDN w:val="0"/>
         <w:adjustRightInd w:val="0"/>
         <w:spacing w:after="0" w:line="360" w:lineRule="auto"/>
+      </w:pPr>
+      <w:r>
+        <w:t>Вычислим новое значение интенсивностей по формуле</w:t>
+      </w:r>
+      <w:r>
+        <w:t>:</w:t>
+      </w:r>
+    </w:p>
+    <w:p>
+      <w:pPr>
+        <w:autoSpaceDE w:val="0"/>
+        <w:autoSpaceDN w:val="0"/>
+        <w:adjustRightInd w:val="0"/>
+        <w:spacing w:after="0" w:line="360" w:lineRule="auto"/>
         <w:rPr>
           <w:lang w:val="en-US"/>
         </w:rPr>
       </w:pPr>
+      <m:oMathPara>
+        <m:oMath>
+          <m:sSub>
+            <m:sSubPr>
+              <m:ctrlPr>
+                <w:rPr>
+                  <w:rFonts w:ascii="Cambria Math" w:hAnsi="Cambria Math"/>
+                  <w:i/>
+                  <w:lang w:val="en-US"/>
+                </w:rPr>
+              </m:ctrlPr>
+            </m:sSubPr>
+            <m:e>
+              <m:r>
+                <w:rPr>
+                  <w:rFonts w:ascii="Cambria Math" w:hAnsi="Cambria Math"/>
+                  <w:lang w:val="en-US"/>
+                </w:rPr>
+                <m:t>I</m:t>
+              </m:r>
+            </m:e>
+            <m:sub>
+              <m:r>
+                <w:rPr>
+                  <w:rFonts w:ascii="Cambria Math" w:hAnsi="Cambria Math"/>
+                  <w:lang w:val="en-US"/>
+                </w:rPr>
+                <m:t>new</m:t>
+              </m:r>
+            </m:sub>
+          </m:sSub>
+          <m:r>
+            <w:rPr>
+              <w:rFonts w:ascii="Cambria Math" w:eastAsiaTheme="minorEastAsia" w:hAnsi="Cambria Math"/>
+              <w:lang w:val="en-US"/>
+            </w:rPr>
+            <m:t>=</m:t>
+          </m:r>
+          <m:sSub>
+            <m:sSubPr>
+              <m:ctrlPr>
+                <w:rPr>
+                  <w:rFonts w:ascii="Cambria Math" w:eastAsiaTheme="minorEastAsia" w:hAnsi="Cambria Math"/>
+                  <w:i/>
+                  <w:lang w:val="en-US"/>
+                </w:rPr>
+              </m:ctrlPr>
+            </m:sSubPr>
+            <m:e>
+              <m:r>
+                <w:rPr>
+                  <w:rFonts w:ascii="Cambria Math" w:eastAsiaTheme="minorEastAsia" w:hAnsi="Cambria Math"/>
+                  <w:lang w:val="en-US"/>
+                </w:rPr>
+                <m:t>I</m:t>
+              </m:r>
+            </m:e>
+            <m:sub>
+              <m:r>
+                <w:rPr>
+                  <w:rFonts w:ascii="Cambria Math" w:eastAsiaTheme="minorEastAsia" w:hAnsi="Cambria Math"/>
+                  <w:lang w:val="en-US"/>
+                </w:rPr>
+                <m:t>min</m:t>
+              </m:r>
+            </m:sub>
+          </m:sSub>
+          <m:r>
+            <w:rPr>
+              <w:rFonts w:ascii="Cambria Math" w:eastAsiaTheme="minorEastAsia" w:hAnsi="Cambria Math"/>
+              <w:lang w:val="en-US"/>
+            </w:rPr>
+            <m:t>-</m:t>
+          </m:r>
+          <m:f>
+            <m:fPr>
+              <m:ctrlPr>
+                <w:rPr>
+                  <w:rFonts w:ascii="Cambria Math" w:eastAsiaTheme="minorEastAsia" w:hAnsi="Cambria Math"/>
+                  <w:i/>
+                  <w:lang w:val="en-US"/>
+                </w:rPr>
+              </m:ctrlPr>
+            </m:fPr>
+            <m:num>
+              <m:r>
+                <w:rPr>
+                  <w:rFonts w:ascii="Cambria Math" w:eastAsiaTheme="minorEastAsia" w:hAnsi="Cambria Math"/>
+                  <w:lang w:val="en-US"/>
+                </w:rPr>
+                <m:t>1</m:t>
+              </m:r>
+            </m:num>
+            <m:den>
+              <m:r>
+                <w:rPr>
+                  <w:rFonts w:ascii="Cambria Math" w:eastAsiaTheme="minorEastAsia" w:hAnsi="Cambria Math"/>
+                  <w:lang w:val="en-US"/>
+                </w:rPr>
+                <m:t>α</m:t>
+              </m:r>
+            </m:den>
+          </m:f>
+          <m:func>
+            <m:funcPr>
+              <m:ctrlPr>
+                <w:rPr>
+                  <w:rFonts w:ascii="Cambria Math" w:eastAsiaTheme="minorEastAsia" w:hAnsi="Cambria Math"/>
+                  <w:i/>
+                  <w:lang w:val="en-US"/>
+                </w:rPr>
+              </m:ctrlPr>
+            </m:funcPr>
+            <m:fName>
+              <m:r>
+                <m:rPr>
+                  <m:sty m:val="p"/>
+                </m:rPr>
+                <w:rPr>
+                  <w:rFonts w:ascii="Cambria Math" w:hAnsi="Cambria Math"/>
+                  <w:lang w:val="en-US"/>
+                </w:rPr>
+                <m:t>ln</m:t>
+              </m:r>
+            </m:fName>
+            <m:e>
+              <m:r>
+                <w:rPr>
+                  <w:rFonts w:ascii="Cambria Math" w:eastAsiaTheme="minorEastAsia" w:hAnsi="Cambria Math"/>
+                  <w:lang w:val="en-US"/>
+                </w:rPr>
+                <m:t>(1-P(I))</m:t>
+              </m:r>
+            </m:e>
+          </m:func>
+        </m:oMath>
+      </m:oMathPara>
+    </w:p>
+    <w:p>
+      <w:pPr>
+        <w:keepNext/>
+        <w:autoSpaceDE w:val="0"/>
+        <w:autoSpaceDN w:val="0"/>
+        <w:adjustRightInd w:val="0"/>
+        <w:spacing w:after="0" w:line="360" w:lineRule="auto"/>
+      </w:pPr>
+      <w:r>
+        <w:rPr>
+          <w:lang w:val="en-US"/>
+        </w:rPr>
+        <w:lastRenderedPageBreak/>
+        <w:drawing>
+          <wp:inline distT="0" distB="0" distL="0" distR="0" wp14:anchorId="1C53AFE8" wp14:editId="6E007072">
+            <wp:extent cx="5939790" cy="3895090"/>
+            <wp:effectExtent l="0" t="0" r="3810" b="0"/>
+            <wp:docPr id="9" name="Рисунок 9"/>
+            <wp:cNvGraphicFramePr>
+              <a:graphicFrameLocks xmlns:a="http://schemas.openxmlformats.org/drawingml/2006/main" noChangeAspect="1"/>
+            </wp:cNvGraphicFramePr>
+            <a:graphic xmlns:a="http://schemas.openxmlformats.org/drawingml/2006/main">
+              <a:graphicData uri="http://schemas.openxmlformats.org/drawingml/2006/picture">
+                <pic:pic xmlns:pic="http://schemas.openxmlformats.org/drawingml/2006/picture">
+                  <pic:nvPicPr>
+                    <pic:cNvPr id="1" name=""/>
+                    <pic:cNvPicPr/>
+                  </pic:nvPicPr>
+                  <pic:blipFill>
+                    <a:blip r:embed="rId14"/>
+                    <a:stretch>
+                      <a:fillRect/>
+                    </a:stretch>
+                  </pic:blipFill>
+                  <pic:spPr>
+                    <a:xfrm>
+                      <a:off x="0" y="0"/>
+                      <a:ext cx="5939790" cy="3895090"/>
+                    </a:xfrm>
+                    <a:prstGeom prst="rect">
+                      <a:avLst/>
+                    </a:prstGeom>
+                  </pic:spPr>
+                </pic:pic>
+              </a:graphicData>
+            </a:graphic>
+          </wp:inline>
+        </w:drawing>
+      </w:r>
+    </w:p>
+    <w:p>
+      <w:pPr>
+        <w:pStyle w:val="a8"/>
+        <w:rPr>
+          <w:rFonts w:eastAsiaTheme="minorEastAsia"/>
+          <w:sz w:val="24"/>
+          <w:szCs w:val="24"/>
+        </w:rPr>
+      </w:pPr>
+      <w:r>
+        <w:rPr>
+          <w:sz w:val="24"/>
+          <w:szCs w:val="24"/>
+        </w:rPr>
+        <w:t xml:space="preserve">Рисунок </w:t>
+      </w:r>
+      <w:r>
+        <w:rPr>
+          <w:sz w:val="24"/>
+          <w:szCs w:val="24"/>
+        </w:rPr>
+        <w:fldChar w:fldCharType="begin"/>
+      </w:r>
+      <w:r>
+        <w:rPr>
+          <w:sz w:val="24"/>
+          <w:szCs w:val="24"/>
+        </w:rPr>
+        <w:instrText xml:space="preserve"> SEQ Рисунок \* ARABIC </w:instrText>
+      </w:r>
+      <w:r>
+        <w:rPr>
+          <w:sz w:val="24"/>
+          <w:szCs w:val="24"/>
+        </w:rPr>
+        <w:fldChar w:fldCharType="separate"/>
+      </w:r>
+      <w:r>
+        <w:rPr>
+          <w:noProof/>
+          <w:sz w:val="24"/>
+          <w:szCs w:val="24"/>
+        </w:rPr>
+        <w:t>7</w:t>
+      </w:r>
+      <w:r>
+        <w:rPr>
+          <w:sz w:val="24"/>
+          <w:szCs w:val="24"/>
+        </w:rPr>
+        <w:fldChar w:fldCharType="end"/>
+      </w:r>
+      <w:r>
+        <w:rPr>
+          <w:sz w:val="24"/>
+          <w:szCs w:val="24"/>
+        </w:rPr>
+        <w:t xml:space="preserve"> Влияние экспоненциального преобразования </w:t>
+      </w:r>
+      <w:r>
+        <w:rPr>
+          <w:sz w:val="24"/>
+          <w:szCs w:val="24"/>
+        </w:rPr>
+        <w:t>при</w:t>
+      </w:r>
+      <w:r>
+        <w:rPr>
+          <w:sz w:val="24"/>
+          <w:szCs w:val="24"/>
+        </w:rPr>
+        <w:t xml:space="preserve"> </w:t>
+      </w:r>
+      <m:oMath>
+        <m:r>
+          <m:rPr>
+            <m:sty m:val="p"/>
+          </m:rPr>
+          <w:rPr>
+            <w:rFonts w:ascii="Cambria Math" w:eastAsiaTheme="minorEastAsia" w:hAnsi="Cambria Math"/>
+            <w:sz w:val="24"/>
+            <w:szCs w:val="24"/>
+            <w:lang w:val="en-US"/>
+          </w:rPr>
+          <m:t>α</m:t>
+        </m:r>
+        <m:r>
+          <w:rPr>
+            <w:rFonts w:ascii="Cambria Math" w:eastAsiaTheme="minorEastAsia" w:hAnsi="Cambria Math"/>
+            <w:sz w:val="24"/>
+            <w:szCs w:val="24"/>
+          </w:rPr>
+          <m:t>=0.025</m:t>
+        </m:r>
+      </m:oMath>
+    </w:p>
+    <w:p>
+      <w:pPr>
+        <w:keepNext/>
+      </w:pPr>
+      <w:r>
+        <w:drawing>
+          <wp:inline distT="0" distB="0" distL="0" distR="0" wp14:anchorId="3D43DE64" wp14:editId="5A30628B">
+            <wp:extent cx="5939790" cy="3895090"/>
+            <wp:effectExtent l="0" t="0" r="3810" b="0"/>
+            <wp:docPr id="11" name="Рисунок 11"/>
+            <wp:cNvGraphicFramePr>
+              <a:graphicFrameLocks xmlns:a="http://schemas.openxmlformats.org/drawingml/2006/main" noChangeAspect="1"/>
+            </wp:cNvGraphicFramePr>
+            <a:graphic xmlns:a="http://schemas.openxmlformats.org/drawingml/2006/main">
+              <a:graphicData uri="http://schemas.openxmlformats.org/drawingml/2006/picture">
+                <pic:pic xmlns:pic="http://schemas.openxmlformats.org/drawingml/2006/picture">
+                  <pic:nvPicPr>
+                    <pic:cNvPr id="1" name=""/>
+                    <pic:cNvPicPr/>
+                  </pic:nvPicPr>
+                  <pic:blipFill>
+                    <a:blip r:embed="rId15"/>
+                    <a:stretch>
+                      <a:fillRect/>
+                    </a:stretch>
+                  </pic:blipFill>
+                  <pic:spPr>
+                    <a:xfrm>
+                      <a:off x="0" y="0"/>
+                      <a:ext cx="5939790" cy="3895090"/>
+                    </a:xfrm>
+                    <a:prstGeom prst="rect">
+                      <a:avLst/>
+                    </a:prstGeom>
+                  </pic:spPr>
+                </pic:pic>
+              </a:graphicData>
+            </a:graphic>
+          </wp:inline>
+        </w:drawing>
+      </w:r>
+    </w:p>
+    <w:p>
+      <w:pPr>
+        <w:pStyle w:val="a8"/>
+        <w:rPr>
+          <w:sz w:val="24"/>
+          <w:szCs w:val="24"/>
+        </w:rPr>
+      </w:pPr>
+      <w:r>
+        <w:rPr>
+          <w:sz w:val="24"/>
+          <w:szCs w:val="24"/>
+        </w:rPr>
+        <w:t xml:space="preserve">Рисунок </w:t>
+      </w:r>
+      <w:r>
+        <w:rPr>
+          <w:sz w:val="24"/>
+          <w:szCs w:val="24"/>
+        </w:rPr>
+        <w:fldChar w:fldCharType="begin"/>
+      </w:r>
+      <w:r>
+        <w:rPr>
+          <w:sz w:val="24"/>
+          <w:szCs w:val="24"/>
+        </w:rPr>
+        <w:instrText xml:space="preserve"> SEQ Рисунок \* ARABIC </w:instrText>
+      </w:r>
+      <w:r>
+        <w:rPr>
+          <w:sz w:val="24"/>
+          <w:szCs w:val="24"/>
+        </w:rPr>
+        <w:fldChar w:fldCharType="separate"/>
+      </w:r>
+      <w:r>
+        <w:rPr>
+          <w:noProof/>
+          <w:sz w:val="24"/>
+          <w:szCs w:val="24"/>
+        </w:rPr>
+        <w:t>8</w:t>
+      </w:r>
+      <w:r>
+        <w:rPr>
+          <w:sz w:val="24"/>
+          <w:szCs w:val="24"/>
+        </w:rPr>
+        <w:fldChar w:fldCharType="end"/>
+      </w:r>
+      <w:r>
+        <w:rPr>
+          <w:sz w:val="24"/>
+          <w:szCs w:val="24"/>
+        </w:rPr>
+        <w:t xml:space="preserve"> Влияние экспоненциального преобразования при α=0.07</w:t>
+      </w:r>
+    </w:p>
+    <w:p>
+      <w:pPr>
+        <w:rPr>
+          <w:szCs w:val="24"/>
+        </w:rPr>
+      </w:pPr>
+      <w:r>
+        <w:t xml:space="preserve">Можно заметить, что, чем меньше </w:t>
+      </w:r>
+      <w:r>
+        <w:rPr>
+          <w:szCs w:val="24"/>
+        </w:rPr>
+        <w:t>α</w:t>
+      </w:r>
+      <w:r>
+        <w:rPr>
+          <w:szCs w:val="24"/>
+        </w:rPr>
+        <w:t xml:space="preserve">, тем с более меньшей скоростью растет кумулятивная гистограмма. Кумулятивная гистограмма растет по экспоненте. Значения на обычной </w:t>
+      </w:r>
+      <w:r>
+        <w:rPr>
+          <w:szCs w:val="24"/>
+        </w:rPr>
+        <w:lastRenderedPageBreak/>
+        <w:t xml:space="preserve">гистограмме сосредоточены близко к нулю, </w:t>
+      </w:r>
+      <w:r>
+        <w:rPr>
+          <w:szCs w:val="24"/>
+        </w:rPr>
+        <w:t>поэтому фотографии получаются в темных тонах.</w:t>
+      </w:r>
+    </w:p>
+    <w:p>
+      <w:pPr>
+        <w:pStyle w:val="a8"/>
+        <w:spacing w:after="0"/>
+        <w:rPr>
+          <w:rFonts w:cs="Times New Roman"/>
+          <w:sz w:val="24"/>
+          <w:szCs w:val="24"/>
+        </w:rPr>
+      </w:pPr>
+      <w:r>
+        <w:rPr>
+          <w:rFonts w:cs="Times New Roman"/>
+          <w:sz w:val="24"/>
+          <w:szCs w:val="24"/>
+        </w:rPr>
+        <w:t>Листинг</w:t>
+      </w:r>
+      <w:r>
+        <w:rPr>
+          <w:rFonts w:cs="Times New Roman"/>
+          <w:sz w:val="24"/>
+          <w:szCs w:val="24"/>
+        </w:rPr>
+        <w:t xml:space="preserve"> </w:t>
+      </w:r>
+      <w:r>
+        <w:rPr>
+          <w:rFonts w:cs="Times New Roman"/>
+          <w:sz w:val="24"/>
+          <w:szCs w:val="24"/>
+        </w:rPr>
+        <w:t>7</w:t>
+      </w:r>
+      <w:r>
+        <w:rPr>
+          <w:rFonts w:cs="Times New Roman"/>
+          <w:sz w:val="24"/>
+          <w:szCs w:val="24"/>
+        </w:rPr>
+        <w:t xml:space="preserve"> </w:t>
+      </w:r>
+      <w:r>
+        <w:rPr>
+          <w:rFonts w:cs="Times New Roman"/>
+          <w:sz w:val="24"/>
+          <w:szCs w:val="24"/>
+        </w:rPr>
+        <w:t>Функция</w:t>
+      </w:r>
+      <w:r>
+        <w:rPr>
+          <w:rFonts w:cs="Times New Roman"/>
+          <w:sz w:val="24"/>
+          <w:szCs w:val="24"/>
+        </w:rPr>
+        <w:t xml:space="preserve"> </w:t>
+      </w:r>
+      <w:r>
+        <w:rPr>
+          <w:rFonts w:cs="Times New Roman"/>
+          <w:sz w:val="24"/>
+          <w:szCs w:val="24"/>
+        </w:rPr>
+        <w:t xml:space="preserve">расчета </w:t>
+      </w:r>
+      <w:r>
+        <w:rPr>
+          <w:rFonts w:cs="Times New Roman"/>
+          <w:sz w:val="24"/>
+          <w:szCs w:val="24"/>
+        </w:rPr>
+        <w:t>экспоненциального</w:t>
+      </w:r>
+      <w:r>
+        <w:rPr>
+          <w:rFonts w:cs="Times New Roman"/>
+          <w:sz w:val="24"/>
+          <w:szCs w:val="24"/>
+        </w:rPr>
+        <w:t xml:space="preserve"> </w:t>
+      </w:r>
+      <w:r>
+        <w:rPr>
+          <w:rFonts w:cs="Times New Roman"/>
+          <w:sz w:val="24"/>
+          <w:szCs w:val="24"/>
+        </w:rPr>
+        <w:t>преобразования</w:t>
+      </w:r>
+      <w:r>
+        <w:rPr>
+          <w:rFonts w:cs="Times New Roman"/>
+          <w:sz w:val="24"/>
+          <w:szCs w:val="24"/>
+        </w:rPr>
+        <w:t>.</w:t>
+      </w:r>
+    </w:p>
+    <w:p>
+      <w:pPr>
+        <w:pStyle w:val="HTML"/>
+        <w:spacing w:line="244" w:lineRule="atLeast"/>
+        <w:rPr>
+          <w:color w:val="333333"/>
+        </w:rPr>
+      </w:pPr>
+      <w:proofErr w:type="spellStart"/>
+      <w:r>
+        <w:rPr>
+          <w:b/>
+          <w:bCs/>
+          <w:color w:val="008800"/>
+        </w:rPr>
+        <w:t>def</w:t>
+      </w:r>
+      <w:proofErr w:type="spellEnd"/>
+      <w:r>
+        <w:rPr>
+          <w:color w:val="333333"/>
+        </w:rPr>
+        <w:t xml:space="preserve"> </w:t>
+      </w:r>
+      <w:proofErr w:type="spellStart"/>
+      <w:r>
+        <w:rPr>
+          <w:b/>
+          <w:bCs/>
+          <w:color w:val="0066BB"/>
+        </w:rPr>
+        <w:t>exponential_</w:t>
+      </w:r>
+      <w:proofErr w:type="gramStart"/>
+      <w:r>
+        <w:rPr>
+          <w:b/>
+          <w:bCs/>
+          <w:color w:val="0066BB"/>
+        </w:rPr>
+        <w:t>transform</w:t>
+      </w:r>
+      <w:proofErr w:type="spellEnd"/>
+      <w:r>
+        <w:rPr>
+          <w:color w:val="333333"/>
+        </w:rPr>
+        <w:t>(</w:t>
+      </w:r>
+      <w:proofErr w:type="spellStart"/>
+      <w:proofErr w:type="gramEnd"/>
+      <w:r>
+        <w:rPr>
+          <w:color w:val="333333"/>
+        </w:rPr>
+        <w:t>img</w:t>
+      </w:r>
+      <w:proofErr w:type="spellEnd"/>
+      <w:r>
+        <w:rPr>
+          <w:color w:val="333333"/>
+        </w:rPr>
+        <w:t xml:space="preserve">: </w:t>
+      </w:r>
+      <w:proofErr w:type="spellStart"/>
+      <w:r>
+        <w:rPr>
+          <w:color w:val="333333"/>
+        </w:rPr>
+        <w:t>ndarray</w:t>
+      </w:r>
+      <w:proofErr w:type="spellEnd"/>
+      <w:r>
+        <w:rPr>
+          <w:color w:val="333333"/>
+        </w:rPr>
+        <w:t xml:space="preserve">, </w:t>
+      </w:r>
+      <w:proofErr w:type="spellStart"/>
+      <w:r>
+        <w:rPr>
+          <w:color w:val="333333"/>
+        </w:rPr>
+        <w:t>cum_hist</w:t>
+      </w:r>
+      <w:proofErr w:type="spellEnd"/>
+      <w:r>
+        <w:rPr>
+          <w:color w:val="333333"/>
+        </w:rPr>
+        <w:t xml:space="preserve">: </w:t>
+      </w:r>
+      <w:proofErr w:type="spellStart"/>
+      <w:r>
+        <w:rPr>
+          <w:color w:val="333333"/>
+        </w:rPr>
+        <w:t>ndarray</w:t>
+      </w:r>
+      <w:proofErr w:type="spellEnd"/>
+      <w:r>
+        <w:rPr>
+          <w:color w:val="333333"/>
+        </w:rPr>
+        <w:t xml:space="preserve">, a) -&gt; </w:t>
+      </w:r>
+      <w:proofErr w:type="spellStart"/>
+      <w:r>
+        <w:rPr>
+          <w:color w:val="333333"/>
+        </w:rPr>
+        <w:t>ndarray</w:t>
+      </w:r>
+      <w:proofErr w:type="spellEnd"/>
+      <w:r>
+        <w:rPr>
+          <w:color w:val="333333"/>
+        </w:rPr>
+        <w:t>:</w:t>
+      </w:r>
+    </w:p>
+    <w:p>
+      <w:pPr>
+        <w:pStyle w:val="HTML"/>
+        <w:spacing w:line="244" w:lineRule="atLeast"/>
+        <w:rPr>
+          <w:color w:val="333333"/>
+        </w:rPr>
+      </w:pPr>
+      <w:r>
+        <w:rPr>
+          <w:color w:val="333333"/>
+        </w:rPr>
+        <w:t xml:space="preserve">    </w:t>
+      </w:r>
+      <w:proofErr w:type="spellStart"/>
+      <w:r>
+        <w:rPr>
+          <w:color w:val="333333"/>
+        </w:rPr>
+        <w:t>i_min</w:t>
+      </w:r>
+      <w:proofErr w:type="spellEnd"/>
+      <w:r>
+        <w:rPr>
+          <w:color w:val="333333"/>
+        </w:rPr>
+        <w:t xml:space="preserve"> = </w:t>
+      </w:r>
+      <w:proofErr w:type="spellStart"/>
+      <w:r>
+        <w:rPr>
+          <w:color w:val="333333"/>
+        </w:rPr>
+        <w:t>np.min</w:t>
+      </w:r>
+      <w:proofErr w:type="spellEnd"/>
+      <w:r>
+        <w:rPr>
+          <w:color w:val="333333"/>
+        </w:rPr>
+        <w:t>(</w:t>
+      </w:r>
+      <w:proofErr w:type="spellStart"/>
+      <w:r>
+        <w:rPr>
+          <w:color w:val="333333"/>
+        </w:rPr>
+        <w:t>img</w:t>
+      </w:r>
+      <w:proofErr w:type="spellEnd"/>
+      <w:r>
+        <w:rPr>
+          <w:color w:val="333333"/>
+        </w:rPr>
+        <w:t>)</w:t>
+      </w:r>
+    </w:p>
+    <w:p>
+      <w:pPr>
+        <w:pStyle w:val="HTML"/>
+        <w:spacing w:line="244" w:lineRule="atLeast"/>
+        <w:rPr>
+          <w:color w:val="333333"/>
+        </w:rPr>
+      </w:pPr>
+      <w:r>
+        <w:rPr>
+          <w:color w:val="333333"/>
+        </w:rPr>
+        <w:t xml:space="preserve">    </w:t>
+      </w:r>
+      <w:proofErr w:type="spellStart"/>
+      <w:r>
+        <w:rPr>
+          <w:color w:val="333333"/>
+        </w:rPr>
+        <w:t>new_img</w:t>
+      </w:r>
+      <w:proofErr w:type="spellEnd"/>
+      <w:r>
+        <w:rPr>
+          <w:color w:val="333333"/>
+        </w:rPr>
+        <w:t xml:space="preserve"> = </w:t>
+      </w:r>
+      <w:proofErr w:type="spellStart"/>
+      <w:r>
+        <w:rPr>
+          <w:color w:val="333333"/>
+        </w:rPr>
+        <w:t>ndarray</w:t>
+      </w:r>
+      <w:proofErr w:type="spellEnd"/>
+      <w:r>
+        <w:rPr>
+          <w:color w:val="333333"/>
+        </w:rPr>
+        <w:t>(</w:t>
+      </w:r>
+      <w:proofErr w:type="spellStart"/>
+      <w:proofErr w:type="gramStart"/>
+      <w:r>
+        <w:rPr>
+          <w:color w:val="333333"/>
+        </w:rPr>
+        <w:t>img.shape</w:t>
+      </w:r>
+      <w:proofErr w:type="spellEnd"/>
+      <w:proofErr w:type="gramEnd"/>
+      <w:r>
+        <w:rPr>
+          <w:color w:val="333333"/>
+        </w:rPr>
+        <w:t>)</w:t>
+      </w:r>
+    </w:p>
+    <w:p>
+      <w:pPr>
+        <w:pStyle w:val="HTML"/>
+        <w:spacing w:line="244" w:lineRule="atLeast"/>
+        <w:rPr>
+          <w:color w:val="333333"/>
+        </w:rPr>
+      </w:pPr>
+      <w:r>
+        <w:rPr>
+          <w:color w:val="333333"/>
+        </w:rPr>
+        <w:t xml:space="preserve">    </w:t>
+      </w:r>
+      <w:proofErr w:type="spellStart"/>
+      <w:r>
+        <w:rPr>
+          <w:b/>
+          <w:bCs/>
+          <w:color w:val="008800"/>
+        </w:rPr>
+        <w:t>for</w:t>
+      </w:r>
+      <w:proofErr w:type="spellEnd"/>
+      <w:r>
+        <w:rPr>
+          <w:color w:val="333333"/>
+        </w:rPr>
+        <w:t xml:space="preserve"> x </w:t>
+      </w:r>
+      <w:proofErr w:type="spellStart"/>
+      <w:r>
+        <w:rPr>
+          <w:b/>
+          <w:bCs/>
+          <w:color w:val="000000"/>
+        </w:rPr>
+        <w:t>in</w:t>
+      </w:r>
+      <w:proofErr w:type="spellEnd"/>
+      <w:r>
+        <w:rPr>
+          <w:color w:val="333333"/>
+        </w:rPr>
+        <w:t xml:space="preserve"> </w:t>
+      </w:r>
+      <w:proofErr w:type="spellStart"/>
+      <w:r>
+        <w:rPr>
+          <w:color w:val="007020"/>
+        </w:rPr>
+        <w:t>range</w:t>
+      </w:r>
+      <w:proofErr w:type="spellEnd"/>
+      <w:r>
+        <w:rPr>
+          <w:color w:val="333333"/>
+        </w:rPr>
+        <w:t>(</w:t>
+      </w:r>
+      <w:proofErr w:type="spellStart"/>
+      <w:proofErr w:type="gramStart"/>
+      <w:r>
+        <w:rPr>
+          <w:color w:val="333333"/>
+        </w:rPr>
+        <w:t>img.shape</w:t>
+      </w:r>
+      <w:proofErr w:type="spellEnd"/>
+      <w:proofErr w:type="gramEnd"/>
+      <w:r>
+        <w:rPr>
+          <w:color w:val="333333"/>
+        </w:rPr>
+        <w:t>[</w:t>
+      </w:r>
+      <w:r>
+        <w:rPr>
+          <w:b/>
+          <w:bCs/>
+          <w:color w:val="0000DD"/>
+        </w:rPr>
+        <w:t>0</w:t>
+      </w:r>
+      <w:r>
+        <w:rPr>
+          <w:color w:val="333333"/>
+        </w:rPr>
+        <w:t>]):</w:t>
+      </w:r>
+    </w:p>
+    <w:p>
+      <w:pPr>
+        <w:pStyle w:val="HTML"/>
+        <w:spacing w:line="244" w:lineRule="atLeast"/>
+        <w:rPr>
+          <w:color w:val="333333"/>
+        </w:rPr>
+      </w:pPr>
+      <w:r>
+        <w:rPr>
+          <w:color w:val="333333"/>
+        </w:rPr>
+        <w:t xml:space="preserve">        </w:t>
+      </w:r>
+      <w:proofErr w:type="spellStart"/>
+      <w:r>
+        <w:rPr>
+          <w:b/>
+          <w:bCs/>
+          <w:color w:val="008800"/>
+        </w:rPr>
+        <w:t>for</w:t>
+      </w:r>
+      <w:proofErr w:type="spellEnd"/>
+      <w:r>
+        <w:rPr>
+          <w:color w:val="333333"/>
+        </w:rPr>
+        <w:t xml:space="preserve"> y </w:t>
+      </w:r>
+      <w:proofErr w:type="spellStart"/>
+      <w:r>
+        <w:rPr>
+          <w:b/>
+          <w:bCs/>
+          <w:color w:val="000000"/>
+        </w:rPr>
+        <w:t>in</w:t>
+      </w:r>
+      <w:proofErr w:type="spellEnd"/>
+      <w:r>
+        <w:rPr>
+          <w:color w:val="333333"/>
+        </w:rPr>
+        <w:t xml:space="preserve"> </w:t>
+      </w:r>
+      <w:proofErr w:type="spellStart"/>
+      <w:r>
+        <w:rPr>
+          <w:color w:val="007020"/>
+        </w:rPr>
+        <w:t>range</w:t>
+      </w:r>
+      <w:proofErr w:type="spellEnd"/>
+      <w:r>
+        <w:rPr>
+          <w:color w:val="333333"/>
+        </w:rPr>
+        <w:t>(</w:t>
+      </w:r>
+      <w:proofErr w:type="spellStart"/>
+      <w:proofErr w:type="gramStart"/>
+      <w:r>
+        <w:rPr>
+          <w:color w:val="333333"/>
+        </w:rPr>
+        <w:t>img.shape</w:t>
+      </w:r>
+      <w:proofErr w:type="spellEnd"/>
+      <w:proofErr w:type="gramEnd"/>
+      <w:r>
+        <w:rPr>
+          <w:color w:val="333333"/>
+        </w:rPr>
+        <w:t>[</w:t>
+      </w:r>
+      <w:r>
+        <w:rPr>
+          <w:b/>
+          <w:bCs/>
+          <w:color w:val="0000DD"/>
+        </w:rPr>
+        <w:t>1</w:t>
+      </w:r>
+      <w:r>
+        <w:rPr>
+          <w:color w:val="333333"/>
+        </w:rPr>
+        <w:t>]):</w:t>
+      </w:r>
+    </w:p>
+    <w:p>
+      <w:pPr>
+        <w:pStyle w:val="HTML"/>
+        <w:spacing w:line="244" w:lineRule="atLeast"/>
+        <w:rPr>
+          <w:color w:val="333333"/>
+        </w:rPr>
+      </w:pPr>
+      <w:r>
+        <w:rPr>
+          <w:color w:val="333333"/>
+        </w:rPr>
+        <w:t xml:space="preserve">            </w:t>
+      </w:r>
+      <w:proofErr w:type="spellStart"/>
+      <w:r>
+        <w:rPr>
+          <w:color w:val="333333"/>
+        </w:rPr>
+        <w:t>new_img</w:t>
+      </w:r>
+      <w:proofErr w:type="spellEnd"/>
+      <w:r>
+        <w:rPr>
+          <w:color w:val="333333"/>
+        </w:rPr>
+        <w:t xml:space="preserve">[x][y] = </w:t>
+      </w:r>
+      <w:proofErr w:type="spellStart"/>
+      <w:r>
+        <w:rPr>
+          <w:color w:val="333333"/>
+        </w:rPr>
+        <w:t>i_min</w:t>
+      </w:r>
+      <w:proofErr w:type="spellEnd"/>
+      <w:r>
+        <w:rPr>
+          <w:color w:val="333333"/>
+        </w:rPr>
+        <w:t xml:space="preserve"> - </w:t>
+      </w:r>
+      <w:r>
+        <w:rPr>
+          <w:b/>
+          <w:bCs/>
+          <w:color w:val="0000DD"/>
+        </w:rPr>
+        <w:t>1</w:t>
+      </w:r>
+      <w:r>
+        <w:rPr>
+          <w:color w:val="333333"/>
+        </w:rPr>
+        <w:t xml:space="preserve">/a * </w:t>
+      </w:r>
+      <w:proofErr w:type="gramStart"/>
+      <w:r>
+        <w:rPr>
+          <w:color w:val="333333"/>
+        </w:rPr>
+        <w:t>np.log(</w:t>
+      </w:r>
+      <w:proofErr w:type="gramEnd"/>
+      <w:r>
+        <w:rPr>
+          <w:b/>
+          <w:bCs/>
+          <w:color w:val="0000DD"/>
+        </w:rPr>
+        <w:t>1</w:t>
+      </w:r>
+      <w:r>
+        <w:rPr>
+          <w:color w:val="333333"/>
+        </w:rPr>
+        <w:t xml:space="preserve"> - </w:t>
+      </w:r>
+      <w:proofErr w:type="spellStart"/>
+      <w:r>
+        <w:rPr>
+          <w:color w:val="333333"/>
+        </w:rPr>
+        <w:t>cum_hist</w:t>
+      </w:r>
+      <w:proofErr w:type="spellEnd"/>
+      <w:r>
+        <w:rPr>
+          <w:color w:val="333333"/>
+        </w:rPr>
+        <w:t>[</w:t>
+      </w:r>
+      <w:proofErr w:type="spellStart"/>
+      <w:r>
+        <w:rPr>
+          <w:color w:val="333333"/>
+        </w:rPr>
+        <w:t>img</w:t>
+      </w:r>
+      <w:proofErr w:type="spellEnd"/>
+      <w:r>
+        <w:rPr>
+          <w:color w:val="333333"/>
+        </w:rPr>
+        <w:t>[x][y]])</w:t>
+      </w:r>
     </w:p>
     <w:p>
       <w:pPr>
@@ -5104,9 +6192,86 @@
           <w:color w:val="333333"/>
         </w:rPr>
       </w:pPr>
+      <w:r>
+        <w:rPr>
+          <w:color w:val="333333"/>
+        </w:rPr>
+        <w:t xml:space="preserve">    </w:t>
+      </w:r>
+      <w:proofErr w:type="spellStart"/>
+      <w:r>
+        <w:rPr>
+          <w:b/>
+          <w:bCs/>
+          <w:color w:val="008800"/>
+        </w:rPr>
+        <w:t>return</w:t>
+      </w:r>
+      <w:proofErr w:type="spellEnd"/>
+      <w:r>
+        <w:rPr>
+          <w:color w:val="333333"/>
+        </w:rPr>
+        <w:t xml:space="preserve"> </w:t>
+      </w:r>
+      <w:proofErr w:type="spellStart"/>
+      <w:r>
+        <w:rPr>
+          <w:color w:val="333333"/>
+        </w:rPr>
+        <w:t>new_</w:t>
+      </w:r>
+      <w:proofErr w:type="gramStart"/>
+      <w:r>
+        <w:rPr>
+          <w:color w:val="333333"/>
+        </w:rPr>
+        <w:t>img.astype</w:t>
+      </w:r>
+      <w:proofErr w:type="spellEnd"/>
+      <w:proofErr w:type="gramEnd"/>
+      <w:r>
+        <w:rPr>
+          <w:color w:val="333333"/>
+        </w:rPr>
+        <w:t>(np.uint8)</w:t>
+      </w:r>
+    </w:p>
+    <w:p>
+      <w:pPr>
+        <w:pStyle w:val="HTML"/>
+        <w:spacing w:after="200" w:line="244" w:lineRule="atLeast"/>
+        <w:rPr>
+          <w:color w:val="333333"/>
+          <w:lang w:val="en-US"/>
+        </w:rPr>
+      </w:pPr>
+    </w:p>
+    <w:p>
+      <w:pPr>
+        <w:rPr>
+          <w:lang w:val="ru-BY"/>
+        </w:rPr>
+      </w:pPr>
+    </w:p>
+    <w:p>
+      <w:pPr>
+        <w:rPr>
+          <w:lang w:val="en-US"/>
+        </w:rPr>
+      </w:pPr>
+    </w:p>
+    <w:p>
+      <w:pPr>
+        <w:pStyle w:val="HTML"/>
+        <w:spacing w:after="200" w:line="244" w:lineRule="atLeast"/>
+        <w:rPr>
+          <w:color w:val="333333"/>
+        </w:rPr>
+      </w:pPr>
     </w:p>
     <w:sectPr>
-      <w:footerReference w:type="default" r:id="rId14"/>
+      <w:footerReference w:type="default" r:id="rId16"/>
       <w:pgSz w:w="11906" w:h="16838"/>
       <w:pgMar w:top="1134" w:right="851" w:bottom="1134" w:left="1701" w:header="709" w:footer="709" w:gutter="0"/>
       <w:cols w:space="708"/>

</xml_diff>

<commit_message>
added result of rayleigh low transform
</commit_message>
<xml_diff>
--- a/lab1 - histograms, profiles, projections/report.docx
+++ b/lab1 - histograms, profiles, projections/report.docx
@@ -5521,8 +5521,38 @@
           <w:sz w:val="24"/>
           <w:szCs w:val="24"/>
         </w:rPr>
-        <w:t xml:space="preserve"> Влияние экспоненциального преобразования при α=0.07</w:t>
-      </w:r>
+        <w:t xml:space="preserve"> Влияние экспоненциального преобразования при </w:t>
+      </w:r>
+      <m:oMath>
+        <m:r>
+          <m:rPr>
+            <m:sty m:val="p"/>
+          </m:rPr>
+          <w:rPr>
+            <w:rFonts w:ascii="Cambria Math" w:eastAsiaTheme="minorEastAsia" w:hAnsi="Cambria Math"/>
+            <w:sz w:val="24"/>
+            <w:szCs w:val="24"/>
+            <w:lang w:val="en-US"/>
+          </w:rPr>
+          <m:t>α</m:t>
+        </m:r>
+        <m:r>
+          <w:rPr>
+            <w:rFonts w:ascii="Cambria Math" w:eastAsiaTheme="minorEastAsia" w:hAnsi="Cambria Math"/>
+            <w:sz w:val="24"/>
+            <w:szCs w:val="24"/>
+          </w:rPr>
+          <m:t>=0.</m:t>
+        </m:r>
+        <m:r>
+          <w:rPr>
+            <w:rFonts w:ascii="Cambria Math" w:eastAsiaTheme="minorEastAsia" w:hAnsi="Cambria Math"/>
+            <w:sz w:val="24"/>
+            <w:szCs w:val="24"/>
+          </w:rPr>
+          <m:t>07</m:t>
+        </m:r>
+      </m:oMath>
     </w:p>
     <w:p>
       <w:pPr>
@@ -6239,27 +6269,1342 @@
     </w:p>
     <w:p>
       <w:pPr>
+        <w:pStyle w:val="a7"/>
+        <w:numPr>
+          <w:ilvl w:val="1"/>
+          <w:numId w:val="1"/>
+        </w:numPr>
+        <w:autoSpaceDE w:val="0"/>
+        <w:autoSpaceDN w:val="0"/>
+        <w:adjustRightInd w:val="0"/>
+        <w:spacing w:after="0" w:line="360" w:lineRule="auto"/>
+        <w:ind w:left="426" w:hanging="426"/>
+        <w:rPr>
+          <w:lang w:val="en-US"/>
+        </w:rPr>
+      </w:pPr>
+      <w:r>
+        <w:rPr>
+          <w:b/>
+          <w:bCs/>
+        </w:rPr>
+        <w:t>П</w:t>
+      </w:r>
+      <w:r>
+        <w:rPr>
+          <w:b/>
+          <w:bCs/>
+        </w:rPr>
+        <w:t>реобразование</w:t>
+      </w:r>
+      <w:r>
+        <w:rPr>
+          <w:b/>
+          <w:bCs/>
+        </w:rPr>
+        <w:t xml:space="preserve"> по закону Рэлея</w:t>
+      </w:r>
+    </w:p>
+    <w:p>
+      <w:pPr>
+        <w:autoSpaceDE w:val="0"/>
+        <w:autoSpaceDN w:val="0"/>
+        <w:adjustRightInd w:val="0"/>
+        <w:spacing w:after="0" w:line="360" w:lineRule="auto"/>
+      </w:pPr>
+      <w:r>
+        <w:t>Вычислим новое значение интенсивностей по формуле</w:t>
+      </w:r>
+      <w:r>
+        <w:t>:</w:t>
+      </w:r>
+    </w:p>
+    <w:p>
+      <w:pPr>
+        <w:autoSpaceDE w:val="0"/>
+        <w:autoSpaceDN w:val="0"/>
+        <w:adjustRightInd w:val="0"/>
+        <w:spacing w:after="0" w:line="360" w:lineRule="auto"/>
+        <w:rPr>
+          <w:rFonts w:eastAsiaTheme="minorEastAsia"/>
+        </w:rPr>
+      </w:pPr>
+      <m:oMathPara>
+        <m:oMath>
+          <m:sSub>
+            <m:sSubPr>
+              <m:ctrlPr>
+                <w:rPr>
+                  <w:rFonts w:ascii="Cambria Math" w:hAnsi="Cambria Math"/>
+                  <w:i/>
+                </w:rPr>
+              </m:ctrlPr>
+            </m:sSubPr>
+            <m:e>
+              <m:r>
+                <w:rPr>
+                  <w:rFonts w:ascii="Cambria Math" w:hAnsi="Cambria Math"/>
+                </w:rPr>
+                <m:t>I</m:t>
+              </m:r>
+            </m:e>
+            <m:sub>
+              <m:r>
+                <w:rPr>
+                  <w:rFonts w:ascii="Cambria Math" w:hAnsi="Cambria Math"/>
+                </w:rPr>
+                <m:t>new</m:t>
+              </m:r>
+            </m:sub>
+          </m:sSub>
+          <m:r>
+            <w:rPr>
+              <w:rFonts w:ascii="Cambria Math" w:eastAsiaTheme="minorEastAsia" w:hAnsi="Cambria Math"/>
+            </w:rPr>
+            <m:t>=</m:t>
+          </m:r>
+          <m:sSub>
+            <m:sSubPr>
+              <m:ctrlPr>
+                <w:rPr>
+                  <w:rFonts w:ascii="Cambria Math" w:eastAsiaTheme="minorEastAsia" w:hAnsi="Cambria Math"/>
+                  <w:i/>
+                </w:rPr>
+              </m:ctrlPr>
+            </m:sSubPr>
+            <m:e>
+              <m:r>
+                <w:rPr>
+                  <w:rFonts w:ascii="Cambria Math" w:eastAsiaTheme="minorEastAsia" w:hAnsi="Cambria Math"/>
+                </w:rPr>
+                <m:t>I</m:t>
+              </m:r>
+            </m:e>
+            <m:sub>
+              <m:r>
+                <w:rPr>
+                  <w:rFonts w:ascii="Cambria Math" w:eastAsiaTheme="minorEastAsia" w:hAnsi="Cambria Math"/>
+                </w:rPr>
+                <m:t>min</m:t>
+              </m:r>
+            </m:sub>
+          </m:sSub>
+          <m:r>
+            <w:rPr>
+              <w:rFonts w:ascii="Cambria Math" w:eastAsiaTheme="minorEastAsia" w:hAnsi="Cambria Math"/>
+            </w:rPr>
+            <m:t>+</m:t>
+          </m:r>
+          <m:sSup>
+            <m:sSupPr>
+              <m:ctrlPr>
+                <w:rPr>
+                  <w:rFonts w:ascii="Cambria Math" w:eastAsiaTheme="minorEastAsia" w:hAnsi="Cambria Math"/>
+                  <w:i/>
+                </w:rPr>
+              </m:ctrlPr>
+            </m:sSupPr>
+            <m:e>
+              <m:d>
+                <m:dPr>
+                  <m:ctrlPr>
+                    <w:rPr>
+                      <w:rFonts w:ascii="Cambria Math" w:eastAsiaTheme="minorEastAsia" w:hAnsi="Cambria Math"/>
+                      <w:i/>
+                    </w:rPr>
+                  </m:ctrlPr>
+                </m:dPr>
+                <m:e>
+                  <m:r>
+                    <w:rPr>
+                      <w:rFonts w:ascii="Cambria Math" w:eastAsiaTheme="minorEastAsia" w:hAnsi="Cambria Math"/>
+                    </w:rPr>
+                    <m:t>2</m:t>
+                  </m:r>
+                  <m:sSup>
+                    <m:sSupPr>
+                      <m:ctrlPr>
+                        <w:rPr>
+                          <w:rFonts w:ascii="Cambria Math" w:eastAsiaTheme="minorEastAsia" w:hAnsi="Cambria Math"/>
+                          <w:i/>
+                        </w:rPr>
+                      </m:ctrlPr>
+                    </m:sSupPr>
+                    <m:e>
+                      <m:r>
+                        <w:rPr>
+                          <w:rFonts w:ascii="Cambria Math" w:eastAsiaTheme="minorEastAsia" w:hAnsi="Cambria Math"/>
+                        </w:rPr>
+                        <m:t>α</m:t>
+                      </m:r>
+                    </m:e>
+                    <m:sup>
+                      <m:r>
+                        <w:rPr>
+                          <w:rFonts w:ascii="Cambria Math" w:eastAsiaTheme="minorEastAsia" w:hAnsi="Cambria Math"/>
+                        </w:rPr>
+                        <m:t>2</m:t>
+                      </m:r>
+                    </m:sup>
+                  </m:sSup>
+                  <m:func>
+                    <m:funcPr>
+                      <m:ctrlPr>
+                        <w:rPr>
+                          <w:rFonts w:ascii="Cambria Math" w:eastAsiaTheme="minorEastAsia" w:hAnsi="Cambria Math"/>
+                          <w:i/>
+                        </w:rPr>
+                      </m:ctrlPr>
+                    </m:funcPr>
+                    <m:fName>
+                      <m:r>
+                        <m:rPr>
+                          <m:sty m:val="p"/>
+                        </m:rPr>
+                        <w:rPr>
+                          <w:rFonts w:ascii="Cambria Math" w:hAnsi="Cambria Math"/>
+                        </w:rPr>
+                        <m:t>ln</m:t>
+                      </m:r>
+                    </m:fName>
+                    <m:e>
+                      <m:f>
+                        <m:fPr>
+                          <m:ctrlPr>
+                            <w:rPr>
+                              <w:rFonts w:ascii="Cambria Math" w:eastAsiaTheme="minorEastAsia" w:hAnsi="Cambria Math"/>
+                              <w:i/>
+                            </w:rPr>
+                          </m:ctrlPr>
+                        </m:fPr>
+                        <m:num>
+                          <m:r>
+                            <w:rPr>
+                              <w:rFonts w:ascii="Cambria Math" w:eastAsiaTheme="minorEastAsia" w:hAnsi="Cambria Math"/>
+                            </w:rPr>
+                            <m:t>1</m:t>
+                          </m:r>
+                        </m:num>
+                        <m:den>
+                          <m:r>
+                            <w:rPr>
+                              <w:rFonts w:ascii="Cambria Math" w:eastAsiaTheme="minorEastAsia" w:hAnsi="Cambria Math"/>
+                            </w:rPr>
+                            <m:t>1-P(I)</m:t>
+                          </m:r>
+                        </m:den>
+                      </m:f>
+                    </m:e>
+                  </m:func>
+                </m:e>
+              </m:d>
+              <m:ctrlPr>
+                <w:rPr>
+                  <w:rFonts w:ascii="Cambria Math" w:hAnsi="Cambria Math"/>
+                  <w:i/>
+                </w:rPr>
+              </m:ctrlPr>
+            </m:e>
+            <m:sup>
+              <m:f>
+                <m:fPr>
+                  <m:ctrlPr>
+                    <w:rPr>
+                      <w:rFonts w:ascii="Cambria Math" w:hAnsi="Cambria Math"/>
+                      <w:i/>
+                    </w:rPr>
+                  </m:ctrlPr>
+                </m:fPr>
+                <m:num>
+                  <m:r>
+                    <w:rPr>
+                      <w:rFonts w:ascii="Cambria Math" w:hAnsi="Cambria Math"/>
+                    </w:rPr>
+                    <m:t>1</m:t>
+                  </m:r>
+                </m:num>
+                <m:den>
+                  <m:r>
+                    <w:rPr>
+                      <w:rFonts w:ascii="Cambria Math" w:hAnsi="Cambria Math"/>
+                    </w:rPr>
+                    <m:t>2</m:t>
+                  </m:r>
+                </m:den>
+              </m:f>
+            </m:sup>
+          </m:sSup>
+        </m:oMath>
+      </m:oMathPara>
+    </w:p>
+    <w:p>
+      <w:pPr>
+        <w:keepNext/>
+        <w:autoSpaceDE w:val="0"/>
+        <w:autoSpaceDN w:val="0"/>
+        <w:adjustRightInd w:val="0"/>
+        <w:spacing w:after="0" w:line="360" w:lineRule="auto"/>
+      </w:pPr>
+      <w:r>
+        <w:drawing>
+          <wp:inline distT="0" distB="0" distL="0" distR="0" wp14:anchorId="28D0D2B6" wp14:editId="268A170B">
+            <wp:extent cx="5939790" cy="3895090"/>
+            <wp:effectExtent l="0" t="0" r="3810" b="0"/>
+            <wp:docPr id="12" name="Рисунок 12"/>
+            <wp:cNvGraphicFramePr>
+              <a:graphicFrameLocks xmlns:a="http://schemas.openxmlformats.org/drawingml/2006/main" noChangeAspect="1"/>
+            </wp:cNvGraphicFramePr>
+            <a:graphic xmlns:a="http://schemas.openxmlformats.org/drawingml/2006/main">
+              <a:graphicData uri="http://schemas.openxmlformats.org/drawingml/2006/picture">
+                <pic:pic xmlns:pic="http://schemas.openxmlformats.org/drawingml/2006/picture">
+                  <pic:nvPicPr>
+                    <pic:cNvPr id="1" name=""/>
+                    <pic:cNvPicPr/>
+                  </pic:nvPicPr>
+                  <pic:blipFill>
+                    <a:blip r:embed="rId16"/>
+                    <a:stretch>
+                      <a:fillRect/>
+                    </a:stretch>
+                  </pic:blipFill>
+                  <pic:spPr>
+                    <a:xfrm>
+                      <a:off x="0" y="0"/>
+                      <a:ext cx="5939790" cy="3895090"/>
+                    </a:xfrm>
+                    <a:prstGeom prst="rect">
+                      <a:avLst/>
+                    </a:prstGeom>
+                  </pic:spPr>
+                </pic:pic>
+              </a:graphicData>
+            </a:graphic>
+          </wp:inline>
+        </w:drawing>
+      </w:r>
+    </w:p>
+    <w:p>
+      <w:pPr>
+        <w:pStyle w:val="a8"/>
+        <w:rPr>
+          <w:sz w:val="24"/>
+          <w:szCs w:val="24"/>
+        </w:rPr>
+      </w:pPr>
+      <w:r>
+        <w:rPr>
+          <w:sz w:val="24"/>
+          <w:szCs w:val="24"/>
+        </w:rPr>
+        <w:t xml:space="preserve">Рисунок </w:t>
+      </w:r>
+      <w:r>
+        <w:rPr>
+          <w:sz w:val="24"/>
+          <w:szCs w:val="24"/>
+        </w:rPr>
+        <w:fldChar w:fldCharType="begin"/>
+      </w:r>
+      <w:r>
+        <w:rPr>
+          <w:sz w:val="24"/>
+          <w:szCs w:val="24"/>
+        </w:rPr>
+        <w:instrText xml:space="preserve"> SEQ Рисунок \* ARABIC </w:instrText>
+      </w:r>
+      <w:r>
+        <w:rPr>
+          <w:sz w:val="24"/>
+          <w:szCs w:val="24"/>
+        </w:rPr>
+        <w:fldChar w:fldCharType="separate"/>
+      </w:r>
+      <w:r>
+        <w:rPr>
+          <w:noProof/>
+          <w:sz w:val="24"/>
+          <w:szCs w:val="24"/>
+        </w:rPr>
+        <w:t>9</w:t>
+      </w:r>
+      <w:r>
+        <w:rPr>
+          <w:sz w:val="24"/>
+          <w:szCs w:val="24"/>
+        </w:rPr>
+        <w:fldChar w:fldCharType="end"/>
+      </w:r>
+      <w:r>
+        <w:rPr>
+          <w:sz w:val="24"/>
+          <w:szCs w:val="24"/>
+        </w:rPr>
+        <w:t xml:space="preserve"> Влияние преобразования по закону Рэлея при </w:t>
+      </w:r>
+      <m:oMath>
+        <m:r>
+          <m:rPr>
+            <m:sty m:val="p"/>
+          </m:rPr>
+          <w:rPr>
+            <w:rFonts w:ascii="Cambria Math" w:eastAsiaTheme="minorEastAsia" w:hAnsi="Cambria Math"/>
+            <w:sz w:val="24"/>
+            <w:szCs w:val="24"/>
+            <w:lang w:val="en-US"/>
+          </w:rPr>
+          <m:t>α</m:t>
+        </m:r>
+        <m:r>
+          <w:rPr>
+            <w:rFonts w:ascii="Cambria Math" w:eastAsiaTheme="minorEastAsia" w:hAnsi="Cambria Math"/>
+            <w:sz w:val="24"/>
+            <w:szCs w:val="24"/>
+          </w:rPr>
+          <m:t>=</m:t>
+        </m:r>
+        <m:r>
+          <w:rPr>
+            <w:rFonts w:ascii="Cambria Math" w:eastAsiaTheme="minorEastAsia" w:hAnsi="Cambria Math"/>
+            <w:sz w:val="24"/>
+            <w:szCs w:val="24"/>
+          </w:rPr>
+          <m:t>20</m:t>
+        </m:r>
+      </m:oMath>
+    </w:p>
+    <w:p>
+      <w:pPr>
+        <w:keepNext/>
+        <w:autoSpaceDE w:val="0"/>
+        <w:autoSpaceDN w:val="0"/>
+        <w:adjustRightInd w:val="0"/>
+        <w:spacing w:after="0" w:line="360" w:lineRule="auto"/>
+      </w:pPr>
+      <w:r>
+        <w:lastRenderedPageBreak/>
+        <w:drawing>
+          <wp:inline distT="0" distB="0" distL="0" distR="0" wp14:anchorId="73F223DA" wp14:editId="6F3A71FF">
+            <wp:extent cx="5939790" cy="3895090"/>
+            <wp:effectExtent l="0" t="0" r="3810" b="0"/>
+            <wp:docPr id="13" name="Рисунок 13"/>
+            <wp:cNvGraphicFramePr>
+              <a:graphicFrameLocks xmlns:a="http://schemas.openxmlformats.org/drawingml/2006/main" noChangeAspect="1"/>
+            </wp:cNvGraphicFramePr>
+            <a:graphic xmlns:a="http://schemas.openxmlformats.org/drawingml/2006/main">
+              <a:graphicData uri="http://schemas.openxmlformats.org/drawingml/2006/picture">
+                <pic:pic xmlns:pic="http://schemas.openxmlformats.org/drawingml/2006/picture">
+                  <pic:nvPicPr>
+                    <pic:cNvPr id="1" name=""/>
+                    <pic:cNvPicPr/>
+                  </pic:nvPicPr>
+                  <pic:blipFill>
+                    <a:blip r:embed="rId17"/>
+                    <a:stretch>
+                      <a:fillRect/>
+                    </a:stretch>
+                  </pic:blipFill>
+                  <pic:spPr>
+                    <a:xfrm>
+                      <a:off x="0" y="0"/>
+                      <a:ext cx="5939790" cy="3895090"/>
+                    </a:xfrm>
+                    <a:prstGeom prst="rect">
+                      <a:avLst/>
+                    </a:prstGeom>
+                  </pic:spPr>
+                </pic:pic>
+              </a:graphicData>
+            </a:graphic>
+          </wp:inline>
+        </w:drawing>
+      </w:r>
+    </w:p>
+    <w:p>
+      <w:pPr>
+        <w:pStyle w:val="a8"/>
+        <w:rPr>
+          <w:rFonts w:eastAsiaTheme="minorEastAsia"/>
+          <w:sz w:val="24"/>
+          <w:szCs w:val="24"/>
+        </w:rPr>
+      </w:pPr>
+      <w:r>
+        <w:rPr>
+          <w:sz w:val="24"/>
+          <w:szCs w:val="24"/>
+        </w:rPr>
+        <w:t xml:space="preserve">Рисунок </w:t>
+      </w:r>
+      <w:r>
+        <w:rPr>
+          <w:sz w:val="24"/>
+          <w:szCs w:val="24"/>
+        </w:rPr>
+        <w:fldChar w:fldCharType="begin"/>
+      </w:r>
+      <w:r>
+        <w:rPr>
+          <w:sz w:val="24"/>
+          <w:szCs w:val="24"/>
+        </w:rPr>
+        <w:instrText xml:space="preserve"> SEQ Рисунок \* ARABIC </w:instrText>
+      </w:r>
+      <w:r>
+        <w:rPr>
+          <w:sz w:val="24"/>
+          <w:szCs w:val="24"/>
+        </w:rPr>
+        <w:fldChar w:fldCharType="separate"/>
+      </w:r>
+      <w:r>
+        <w:rPr>
+          <w:noProof/>
+          <w:sz w:val="24"/>
+          <w:szCs w:val="24"/>
+        </w:rPr>
+        <w:t>10</w:t>
+      </w:r>
+      <w:r>
+        <w:rPr>
+          <w:sz w:val="24"/>
+          <w:szCs w:val="24"/>
+        </w:rPr>
+        <w:fldChar w:fldCharType="end"/>
+      </w:r>
+      <w:r>
+        <w:rPr>
+          <w:sz w:val="24"/>
+          <w:szCs w:val="24"/>
+        </w:rPr>
+        <w:t xml:space="preserve"> Влияние преобразования по закону Рэлея при </w:t>
+      </w:r>
+      <m:oMath>
+        <m:r>
+          <m:rPr>
+            <m:sty m:val="p"/>
+          </m:rPr>
+          <w:rPr>
+            <w:rFonts w:ascii="Cambria Math" w:eastAsiaTheme="minorEastAsia" w:hAnsi="Cambria Math"/>
+            <w:sz w:val="24"/>
+            <w:szCs w:val="24"/>
+            <w:lang w:val="en-US"/>
+          </w:rPr>
+          <m:t>α</m:t>
+        </m:r>
+        <m:r>
+          <w:rPr>
+            <w:rFonts w:ascii="Cambria Math" w:eastAsiaTheme="minorEastAsia" w:hAnsi="Cambria Math"/>
+            <w:sz w:val="24"/>
+            <w:szCs w:val="24"/>
+          </w:rPr>
+          <m:t>=</m:t>
+        </m:r>
+        <m:r>
+          <w:rPr>
+            <w:rFonts w:ascii="Cambria Math" w:eastAsiaTheme="minorEastAsia" w:hAnsi="Cambria Math"/>
+            <w:sz w:val="24"/>
+            <w:szCs w:val="24"/>
+          </w:rPr>
+          <m:t>70</m:t>
+        </m:r>
+      </m:oMath>
+    </w:p>
+    <w:p>
+      <w:pPr>
+        <w:rPr>
+          <w:rFonts w:eastAsiaTheme="minorEastAsia"/>
+          <w:szCs w:val="24"/>
+        </w:rPr>
+      </w:pPr>
+      <w:r>
+        <w:t xml:space="preserve">Можно заметить, что при увеличении </w:t>
+      </w:r>
+      <m:oMath>
+        <m:r>
+          <w:rPr>
+            <w:rFonts w:ascii="Cambria Math" w:eastAsiaTheme="minorEastAsia" w:hAnsi="Cambria Math"/>
+            <w:color w:val="000000" w:themeColor="text1"/>
+            <w:szCs w:val="24"/>
+            <w:lang w:val="en-US"/>
+          </w:rPr>
+          <m:t>α</m:t>
+        </m:r>
+      </m:oMath>
+      <w:r>
+        <w:rPr>
+          <w:rFonts w:eastAsiaTheme="minorEastAsia"/>
+          <w:color w:val="000000" w:themeColor="text1"/>
+          <w:szCs w:val="24"/>
+        </w:rPr>
+        <w:t xml:space="preserve"> </w:t>
+      </w:r>
+      <w:r>
+        <w:rPr>
+          <w:rFonts w:eastAsiaTheme="minorEastAsia"/>
+          <w:color w:val="000000" w:themeColor="text1"/>
+          <w:szCs w:val="24"/>
+        </w:rPr>
+        <w:t xml:space="preserve">увеличивается контраст изображения, но только до определенного значения </w:t>
+      </w:r>
+      <m:oMath>
+        <m:r>
+          <w:rPr>
+            <w:rFonts w:ascii="Cambria Math" w:eastAsiaTheme="minorEastAsia" w:hAnsi="Cambria Math"/>
+            <w:szCs w:val="24"/>
+            <w:lang w:val="en-US"/>
+          </w:rPr>
+          <m:t>α</m:t>
+        </m:r>
+      </m:oMath>
+      <w:r>
+        <w:rPr>
+          <w:rFonts w:eastAsiaTheme="minorEastAsia"/>
+          <w:szCs w:val="24"/>
+        </w:rPr>
+        <w:t>, после которого, начинает теряться информация об изображении.</w:t>
+      </w:r>
+    </w:p>
+    <w:p>
+      <w:pPr>
+        <w:pStyle w:val="a8"/>
+        <w:spacing w:after="0"/>
+        <w:rPr>
+          <w:rFonts w:cs="Times New Roman"/>
+          <w:sz w:val="24"/>
+          <w:szCs w:val="24"/>
+        </w:rPr>
+      </w:pPr>
+      <w:r>
+        <w:rPr>
+          <w:rFonts w:cs="Times New Roman"/>
+          <w:sz w:val="24"/>
+          <w:szCs w:val="24"/>
+        </w:rPr>
+        <w:t>Листинг</w:t>
+      </w:r>
+      <w:r>
+        <w:rPr>
+          <w:rFonts w:cs="Times New Roman"/>
+          <w:sz w:val="24"/>
+          <w:szCs w:val="24"/>
+        </w:rPr>
+        <w:t xml:space="preserve"> </w:t>
+      </w:r>
+      <w:r>
+        <w:rPr>
+          <w:rFonts w:cs="Times New Roman"/>
+          <w:sz w:val="24"/>
+          <w:szCs w:val="24"/>
+        </w:rPr>
+        <w:t>8</w:t>
+      </w:r>
+      <w:r>
+        <w:rPr>
+          <w:rFonts w:cs="Times New Roman"/>
+          <w:sz w:val="24"/>
+          <w:szCs w:val="24"/>
+        </w:rPr>
+        <w:t xml:space="preserve"> </w:t>
+      </w:r>
+      <w:r>
+        <w:rPr>
+          <w:rFonts w:cs="Times New Roman"/>
+          <w:sz w:val="24"/>
+          <w:szCs w:val="24"/>
+        </w:rPr>
+        <w:t>Функция</w:t>
+      </w:r>
+      <w:r>
+        <w:rPr>
+          <w:rFonts w:cs="Times New Roman"/>
+          <w:sz w:val="24"/>
+          <w:szCs w:val="24"/>
+        </w:rPr>
+        <w:t xml:space="preserve"> </w:t>
+      </w:r>
+      <w:r>
+        <w:rPr>
+          <w:rFonts w:cs="Times New Roman"/>
+          <w:sz w:val="24"/>
+          <w:szCs w:val="24"/>
+        </w:rPr>
+        <w:t>расче</w:t>
+      </w:r>
+      <w:r>
+        <w:rPr>
+          <w:rFonts w:cs="Times New Roman"/>
+          <w:sz w:val="24"/>
+          <w:szCs w:val="24"/>
+        </w:rPr>
+        <w:t xml:space="preserve">та </w:t>
+      </w:r>
+      <w:r>
+        <w:rPr>
+          <w:rFonts w:cs="Times New Roman"/>
+          <w:sz w:val="24"/>
+          <w:szCs w:val="24"/>
+        </w:rPr>
+        <w:t>преобразования</w:t>
+      </w:r>
+      <w:r>
+        <w:rPr>
+          <w:rFonts w:cs="Times New Roman"/>
+          <w:sz w:val="24"/>
+          <w:szCs w:val="24"/>
+        </w:rPr>
+        <w:t xml:space="preserve"> по закону Рэлея</w:t>
+      </w:r>
+      <w:r>
+        <w:rPr>
+          <w:rFonts w:cs="Times New Roman"/>
+          <w:sz w:val="24"/>
+          <w:szCs w:val="24"/>
+        </w:rPr>
+        <w:t>.</w:t>
+      </w:r>
+    </w:p>
+    <w:p>
+      <w:pPr>
+        <w:pStyle w:val="HTML"/>
+        <w:spacing w:line="244" w:lineRule="atLeast"/>
+        <w:rPr>
+          <w:color w:val="333333"/>
+        </w:rPr>
+      </w:pPr>
+      <w:proofErr w:type="spellStart"/>
+      <w:r>
+        <w:rPr>
+          <w:b/>
+          <w:bCs/>
+          <w:color w:val="008800"/>
+        </w:rPr>
+        <w:t>def</w:t>
+      </w:r>
+      <w:proofErr w:type="spellEnd"/>
+      <w:r>
+        <w:rPr>
+          <w:color w:val="333333"/>
+        </w:rPr>
+        <w:t xml:space="preserve"> </w:t>
+      </w:r>
+      <w:proofErr w:type="spellStart"/>
+      <w:r>
+        <w:rPr>
+          <w:b/>
+          <w:bCs/>
+          <w:color w:val="0066BB"/>
+        </w:rPr>
+        <w:t>rayleigh_low_</w:t>
+      </w:r>
+      <w:proofErr w:type="gramStart"/>
+      <w:r>
+        <w:rPr>
+          <w:b/>
+          <w:bCs/>
+          <w:color w:val="0066BB"/>
+        </w:rPr>
+        <w:t>transform</w:t>
+      </w:r>
+      <w:proofErr w:type="spellEnd"/>
+      <w:r>
+        <w:rPr>
+          <w:color w:val="333333"/>
+        </w:rPr>
+        <w:t>(</w:t>
+      </w:r>
+      <w:proofErr w:type="spellStart"/>
+      <w:proofErr w:type="gramEnd"/>
+      <w:r>
+        <w:rPr>
+          <w:color w:val="333333"/>
+        </w:rPr>
+        <w:t>img</w:t>
+      </w:r>
+      <w:proofErr w:type="spellEnd"/>
+      <w:r>
+        <w:rPr>
+          <w:color w:val="333333"/>
+        </w:rPr>
+        <w:t xml:space="preserve">: </w:t>
+      </w:r>
+      <w:proofErr w:type="spellStart"/>
+      <w:r>
+        <w:rPr>
+          <w:color w:val="333333"/>
+        </w:rPr>
+        <w:t>ndarray</w:t>
+      </w:r>
+      <w:proofErr w:type="spellEnd"/>
+      <w:r>
+        <w:rPr>
+          <w:color w:val="333333"/>
+        </w:rPr>
+        <w:t xml:space="preserve">, </w:t>
+      </w:r>
+      <w:proofErr w:type="spellStart"/>
+      <w:r>
+        <w:rPr>
+          <w:color w:val="333333"/>
+        </w:rPr>
+        <w:t>cum_hist</w:t>
+      </w:r>
+      <w:proofErr w:type="spellEnd"/>
+      <w:r>
+        <w:rPr>
+          <w:color w:val="333333"/>
+        </w:rPr>
+        <w:t xml:space="preserve">, a: </w:t>
+      </w:r>
+      <w:proofErr w:type="spellStart"/>
+      <w:r>
+        <w:rPr>
+          <w:color w:val="007020"/>
+        </w:rPr>
+        <w:t>float</w:t>
+      </w:r>
+      <w:proofErr w:type="spellEnd"/>
+      <w:r>
+        <w:rPr>
+          <w:color w:val="333333"/>
+        </w:rPr>
+        <w:t xml:space="preserve"> = </w:t>
+      </w:r>
+      <w:r>
+        <w:rPr>
+          <w:b/>
+          <w:bCs/>
+          <w:color w:val="0000DD"/>
+        </w:rPr>
+        <w:t>100</w:t>
+      </w:r>
+      <w:r>
+        <w:rPr>
+          <w:color w:val="333333"/>
+        </w:rPr>
+        <w:t>):</w:t>
+      </w:r>
+    </w:p>
+    <w:p>
+      <w:pPr>
+        <w:pStyle w:val="HTML"/>
+        <w:spacing w:line="244" w:lineRule="atLeast"/>
+        <w:rPr>
+          <w:color w:val="333333"/>
+        </w:rPr>
+      </w:pPr>
+      <w:r>
+        <w:rPr>
+          <w:color w:val="333333"/>
+        </w:rPr>
+        <w:t xml:space="preserve">    </w:t>
+      </w:r>
+      <w:proofErr w:type="spellStart"/>
+      <w:r>
+        <w:rPr>
+          <w:color w:val="333333"/>
+        </w:rPr>
+        <w:t>i_min</w:t>
+      </w:r>
+      <w:proofErr w:type="spellEnd"/>
+      <w:r>
+        <w:rPr>
+          <w:color w:val="333333"/>
+        </w:rPr>
+        <w:t xml:space="preserve"> = </w:t>
+      </w:r>
+      <w:proofErr w:type="spellStart"/>
+      <w:r>
+        <w:rPr>
+          <w:color w:val="333333"/>
+        </w:rPr>
+        <w:t>np.min</w:t>
+      </w:r>
+      <w:proofErr w:type="spellEnd"/>
+      <w:r>
+        <w:rPr>
+          <w:color w:val="333333"/>
+        </w:rPr>
+        <w:t>(</w:t>
+      </w:r>
+      <w:proofErr w:type="spellStart"/>
+      <w:r>
+        <w:rPr>
+          <w:color w:val="333333"/>
+        </w:rPr>
+        <w:t>img</w:t>
+      </w:r>
+      <w:proofErr w:type="spellEnd"/>
+      <w:r>
+        <w:rPr>
+          <w:color w:val="333333"/>
+        </w:rPr>
+        <w:t>)</w:t>
+      </w:r>
+    </w:p>
+    <w:p>
+      <w:pPr>
+        <w:pStyle w:val="HTML"/>
+        <w:spacing w:line="244" w:lineRule="atLeast"/>
+        <w:rPr>
+          <w:color w:val="333333"/>
+        </w:rPr>
+      </w:pPr>
+      <w:r>
+        <w:rPr>
+          <w:color w:val="333333"/>
+        </w:rPr>
+        <w:t xml:space="preserve">    </w:t>
+      </w:r>
+      <w:proofErr w:type="spellStart"/>
+      <w:r>
+        <w:rPr>
+          <w:color w:val="333333"/>
+        </w:rPr>
+        <w:t>new_img</w:t>
+      </w:r>
+      <w:proofErr w:type="spellEnd"/>
+      <w:r>
+        <w:rPr>
+          <w:color w:val="333333"/>
+        </w:rPr>
+        <w:t xml:space="preserve"> = </w:t>
+      </w:r>
+      <w:proofErr w:type="spellStart"/>
+      <w:r>
+        <w:rPr>
+          <w:color w:val="333333"/>
+        </w:rPr>
+        <w:t>ndarray</w:t>
+      </w:r>
+      <w:proofErr w:type="spellEnd"/>
+      <w:r>
+        <w:rPr>
+          <w:color w:val="333333"/>
+        </w:rPr>
+        <w:t>(</w:t>
+      </w:r>
+      <w:proofErr w:type="spellStart"/>
+      <w:proofErr w:type="gramStart"/>
+      <w:r>
+        <w:rPr>
+          <w:color w:val="333333"/>
+        </w:rPr>
+        <w:t>img.shape</w:t>
+      </w:r>
+      <w:proofErr w:type="spellEnd"/>
+      <w:proofErr w:type="gramEnd"/>
+      <w:r>
+        <w:rPr>
+          <w:color w:val="333333"/>
+        </w:rPr>
+        <w:t>)</w:t>
+      </w:r>
+    </w:p>
+    <w:p>
+      <w:pPr>
+        <w:pStyle w:val="HTML"/>
+        <w:spacing w:line="244" w:lineRule="atLeast"/>
+        <w:rPr>
+          <w:color w:val="333333"/>
+        </w:rPr>
+      </w:pPr>
+      <w:r>
+        <w:rPr>
+          <w:color w:val="333333"/>
+        </w:rPr>
+        <w:t xml:space="preserve">    </w:t>
+      </w:r>
+      <w:proofErr w:type="spellStart"/>
+      <w:r>
+        <w:rPr>
+          <w:b/>
+          <w:bCs/>
+          <w:color w:val="008800"/>
+        </w:rPr>
+        <w:t>for</w:t>
+      </w:r>
+      <w:proofErr w:type="spellEnd"/>
+      <w:r>
+        <w:rPr>
+          <w:color w:val="333333"/>
+        </w:rPr>
+        <w:t xml:space="preserve"> x </w:t>
+      </w:r>
+      <w:proofErr w:type="spellStart"/>
+      <w:r>
+        <w:rPr>
+          <w:b/>
+          <w:bCs/>
+          <w:color w:val="000000"/>
+        </w:rPr>
+        <w:t>in</w:t>
+      </w:r>
+      <w:proofErr w:type="spellEnd"/>
+      <w:r>
+        <w:rPr>
+          <w:color w:val="333333"/>
+        </w:rPr>
+        <w:t xml:space="preserve"> </w:t>
+      </w:r>
+      <w:proofErr w:type="spellStart"/>
+      <w:r>
+        <w:rPr>
+          <w:color w:val="007020"/>
+        </w:rPr>
+        <w:t>range</w:t>
+      </w:r>
+      <w:proofErr w:type="spellEnd"/>
+      <w:r>
+        <w:rPr>
+          <w:color w:val="333333"/>
+        </w:rPr>
+        <w:t>(</w:t>
+      </w:r>
+      <w:proofErr w:type="spellStart"/>
+      <w:proofErr w:type="gramStart"/>
+      <w:r>
+        <w:rPr>
+          <w:color w:val="333333"/>
+        </w:rPr>
+        <w:t>img.shape</w:t>
+      </w:r>
+      <w:proofErr w:type="spellEnd"/>
+      <w:proofErr w:type="gramEnd"/>
+      <w:r>
+        <w:rPr>
+          <w:color w:val="333333"/>
+        </w:rPr>
+        <w:t>[</w:t>
+      </w:r>
+      <w:r>
+        <w:rPr>
+          <w:b/>
+          <w:bCs/>
+          <w:color w:val="0000DD"/>
+        </w:rPr>
+        <w:t>0</w:t>
+      </w:r>
+      <w:r>
+        <w:rPr>
+          <w:color w:val="333333"/>
+        </w:rPr>
+        <w:t>]):</w:t>
+      </w:r>
+    </w:p>
+    <w:p>
+      <w:pPr>
+        <w:pStyle w:val="HTML"/>
+        <w:spacing w:line="244" w:lineRule="atLeast"/>
+        <w:rPr>
+          <w:color w:val="333333"/>
+        </w:rPr>
+      </w:pPr>
+      <w:r>
+        <w:rPr>
+          <w:color w:val="333333"/>
+        </w:rPr>
+        <w:t xml:space="preserve">        </w:t>
+      </w:r>
+      <w:proofErr w:type="spellStart"/>
+      <w:r>
+        <w:rPr>
+          <w:b/>
+          <w:bCs/>
+          <w:color w:val="008800"/>
+        </w:rPr>
+        <w:t>for</w:t>
+      </w:r>
+      <w:proofErr w:type="spellEnd"/>
+      <w:r>
+        <w:rPr>
+          <w:color w:val="333333"/>
+        </w:rPr>
+        <w:t xml:space="preserve"> y </w:t>
+      </w:r>
+      <w:proofErr w:type="spellStart"/>
+      <w:r>
+        <w:rPr>
+          <w:b/>
+          <w:bCs/>
+          <w:color w:val="000000"/>
+        </w:rPr>
+        <w:t>in</w:t>
+      </w:r>
+      <w:proofErr w:type="spellEnd"/>
+      <w:r>
+        <w:rPr>
+          <w:color w:val="333333"/>
+        </w:rPr>
+        <w:t xml:space="preserve"> </w:t>
+      </w:r>
+      <w:proofErr w:type="spellStart"/>
+      <w:r>
+        <w:rPr>
+          <w:color w:val="007020"/>
+        </w:rPr>
+        <w:t>range</w:t>
+      </w:r>
+      <w:proofErr w:type="spellEnd"/>
+      <w:r>
+        <w:rPr>
+          <w:color w:val="333333"/>
+        </w:rPr>
+        <w:t>(</w:t>
+      </w:r>
+      <w:proofErr w:type="spellStart"/>
+      <w:proofErr w:type="gramStart"/>
+      <w:r>
+        <w:rPr>
+          <w:color w:val="333333"/>
+        </w:rPr>
+        <w:t>img.shape</w:t>
+      </w:r>
+      <w:proofErr w:type="spellEnd"/>
+      <w:proofErr w:type="gramEnd"/>
+      <w:r>
+        <w:rPr>
+          <w:color w:val="333333"/>
+        </w:rPr>
+        <w:t>[</w:t>
+      </w:r>
+      <w:r>
+        <w:rPr>
+          <w:b/>
+          <w:bCs/>
+          <w:color w:val="0000DD"/>
+        </w:rPr>
+        <w:t>1</w:t>
+      </w:r>
+      <w:r>
+        <w:rPr>
+          <w:color w:val="333333"/>
+        </w:rPr>
+        <w:t>]):</w:t>
+      </w:r>
+    </w:p>
+    <w:p>
+      <w:pPr>
+        <w:pStyle w:val="HTML"/>
+        <w:spacing w:line="244" w:lineRule="atLeast"/>
+        <w:rPr>
+          <w:color w:val="333333"/>
+        </w:rPr>
+      </w:pPr>
+      <w:r>
+        <w:rPr>
+          <w:color w:val="333333"/>
+        </w:rPr>
+        <w:t xml:space="preserve">            </w:t>
+      </w:r>
+      <w:proofErr w:type="spellStart"/>
+      <w:r>
+        <w:rPr>
+          <w:color w:val="333333"/>
+        </w:rPr>
+        <w:t>new_img</w:t>
+      </w:r>
+      <w:proofErr w:type="spellEnd"/>
+      <w:r>
+        <w:rPr>
+          <w:color w:val="333333"/>
+        </w:rPr>
+        <w:t xml:space="preserve">[x][y] = </w:t>
+      </w:r>
+      <w:proofErr w:type="spellStart"/>
+      <w:r>
+        <w:rPr>
+          <w:color w:val="333333"/>
+        </w:rPr>
+        <w:t>i_min</w:t>
+      </w:r>
+      <w:proofErr w:type="spellEnd"/>
+      <w:r>
+        <w:rPr>
+          <w:color w:val="333333"/>
+        </w:rPr>
+        <w:t xml:space="preserve"> + </w:t>
+      </w:r>
+      <w:proofErr w:type="spellStart"/>
+      <w:proofErr w:type="gramStart"/>
+      <w:r>
+        <w:rPr>
+          <w:color w:val="333333"/>
+        </w:rPr>
+        <w:t>np.power</w:t>
+      </w:r>
+      <w:proofErr w:type="spellEnd"/>
+      <w:proofErr w:type="gramEnd"/>
+      <w:r>
+        <w:rPr>
+          <w:color w:val="333333"/>
+        </w:rPr>
+        <w:t>(</w:t>
+      </w:r>
+      <w:r>
+        <w:rPr>
+          <w:b/>
+          <w:bCs/>
+          <w:color w:val="0000DD"/>
+        </w:rPr>
+        <w:t>2</w:t>
+      </w:r>
+      <w:r>
+        <w:rPr>
+          <w:color w:val="333333"/>
+        </w:rPr>
+        <w:t>*</w:t>
+      </w:r>
+      <w:proofErr w:type="spellStart"/>
+      <w:r>
+        <w:rPr>
+          <w:color w:val="333333"/>
+        </w:rPr>
+        <w:t>np.power</w:t>
+      </w:r>
+      <w:proofErr w:type="spellEnd"/>
+      <w:r>
+        <w:rPr>
+          <w:color w:val="333333"/>
+        </w:rPr>
+        <w:t xml:space="preserve">(a, </w:t>
+      </w:r>
+      <w:r>
+        <w:rPr>
+          <w:b/>
+          <w:bCs/>
+          <w:color w:val="0000DD"/>
+        </w:rPr>
+        <w:t>2</w:t>
+      </w:r>
+      <w:r>
+        <w:rPr>
+          <w:color w:val="333333"/>
+        </w:rPr>
+        <w:t>) * np.log(</w:t>
+      </w:r>
+      <w:r>
+        <w:rPr>
+          <w:b/>
+          <w:bCs/>
+          <w:color w:val="0000DD"/>
+        </w:rPr>
+        <w:t>1</w:t>
+      </w:r>
+      <w:r>
+        <w:rPr>
+          <w:color w:val="333333"/>
+        </w:rPr>
+        <w:t xml:space="preserve"> / (</w:t>
+      </w:r>
+      <w:r>
+        <w:rPr>
+          <w:b/>
+          <w:bCs/>
+          <w:color w:val="0000DD"/>
+        </w:rPr>
+        <w:t>1</w:t>
+      </w:r>
+      <w:r>
+        <w:rPr>
+          <w:color w:val="333333"/>
+        </w:rPr>
+        <w:t xml:space="preserve"> - </w:t>
+      </w:r>
+      <w:proofErr w:type="spellStart"/>
+      <w:r>
+        <w:rPr>
+          <w:color w:val="333333"/>
+        </w:rPr>
+        <w:t>cum_hist</w:t>
+      </w:r>
+      <w:proofErr w:type="spellEnd"/>
+      <w:r>
+        <w:rPr>
+          <w:color w:val="333333"/>
+        </w:rPr>
+        <w:t>[</w:t>
+      </w:r>
+      <w:proofErr w:type="spellStart"/>
+      <w:r>
+        <w:rPr>
+          <w:color w:val="333333"/>
+        </w:rPr>
+        <w:t>img</w:t>
+      </w:r>
+      <w:proofErr w:type="spellEnd"/>
+      <w:r>
+        <w:rPr>
+          <w:color w:val="333333"/>
+        </w:rPr>
+        <w:t xml:space="preserve">[x][y]])), </w:t>
+      </w:r>
+      <w:r>
+        <w:rPr>
+          <w:b/>
+          <w:bCs/>
+          <w:color w:val="6600EE"/>
+        </w:rPr>
+        <w:t>0.5</w:t>
+      </w:r>
+      <w:r>
+        <w:rPr>
+          <w:color w:val="333333"/>
+        </w:rPr>
+        <w:t>)</w:t>
+      </w:r>
+    </w:p>
+    <w:p>
+      <w:pPr>
         <w:pStyle w:val="HTML"/>
         <w:spacing w:after="200" w:line="244" w:lineRule="atLeast"/>
         <w:rPr>
           <w:color w:val="333333"/>
-          <w:lang w:val="en-US"/>
-        </w:rPr>
-      </w:pPr>
-    </w:p>
-    <w:p>
-      <w:pPr>
-        <w:rPr>
-          <w:lang w:val="ru-BY"/>
-        </w:rPr>
-      </w:pPr>
-    </w:p>
-    <w:p>
-      <w:pPr>
-        <w:rPr>
-          <w:lang w:val="en-US"/>
-        </w:rPr>
-      </w:pPr>
+        </w:rPr>
+      </w:pPr>
+      <w:r>
+        <w:rPr>
+          <w:color w:val="333333"/>
+        </w:rPr>
+        <w:t xml:space="preserve">    </w:t>
+      </w:r>
+      <w:proofErr w:type="spellStart"/>
+      <w:r>
+        <w:rPr>
+          <w:b/>
+          <w:bCs/>
+          <w:color w:val="008800"/>
+        </w:rPr>
+        <w:t>return</w:t>
+      </w:r>
+      <w:proofErr w:type="spellEnd"/>
+      <w:r>
+        <w:rPr>
+          <w:color w:val="333333"/>
+        </w:rPr>
+        <w:t xml:space="preserve"> </w:t>
+      </w:r>
+      <w:proofErr w:type="spellStart"/>
+      <w:r>
+        <w:rPr>
+          <w:color w:val="333333"/>
+        </w:rPr>
+        <w:t>new_</w:t>
+      </w:r>
+      <w:proofErr w:type="gramStart"/>
+      <w:r>
+        <w:rPr>
+          <w:color w:val="333333"/>
+        </w:rPr>
+        <w:t>img.astype</w:t>
+      </w:r>
+      <w:proofErr w:type="spellEnd"/>
+      <w:proofErr w:type="gramEnd"/>
+      <w:r>
+        <w:rPr>
+          <w:color w:val="333333"/>
+        </w:rPr>
+        <w:t>(np.uint8)</w:t>
+      </w:r>
     </w:p>
     <w:p>
       <w:pPr>
@@ -6270,8 +7615,55 @@
         </w:rPr>
       </w:pPr>
     </w:p>
+    <w:p>
+      <w:pPr>
+        <w:rPr>
+          <w:lang w:val="ru-BY"/>
+        </w:rPr>
+      </w:pPr>
+    </w:p>
+    <w:p>
+      <w:pPr>
+        <w:rPr>
+          <w:lang w:val="en-US"/>
+        </w:rPr>
+      </w:pPr>
+    </w:p>
+    <w:p>
+      <w:pPr>
+        <w:pStyle w:val="HTML"/>
+        <w:spacing w:after="200" w:line="244" w:lineRule="atLeast"/>
+        <w:rPr>
+          <w:color w:val="333333"/>
+          <w:lang w:val="en-US"/>
+        </w:rPr>
+      </w:pPr>
+    </w:p>
+    <w:p>
+      <w:pPr>
+        <w:rPr>
+          <w:lang w:val="ru-BY"/>
+        </w:rPr>
+      </w:pPr>
+    </w:p>
+    <w:p>
+      <w:pPr>
+        <w:rPr>
+          <w:lang w:val="en-US"/>
+        </w:rPr>
+      </w:pPr>
+    </w:p>
+    <w:p>
+      <w:pPr>
+        <w:pStyle w:val="HTML"/>
+        <w:spacing w:after="200" w:line="244" w:lineRule="atLeast"/>
+        <w:rPr>
+          <w:color w:val="333333"/>
+        </w:rPr>
+      </w:pPr>
+    </w:p>
     <w:sectPr>
-      <w:footerReference w:type="default" r:id="rId16"/>
+      <w:footerReference w:type="default" r:id="rId18"/>
       <w:pgSz w:w="11906" w:h="16838"/>
       <w:pgMar w:top="1134" w:right="851" w:bottom="1134" w:left="1701" w:header="709" w:footer="709" w:gutter="0"/>
       <w:cols w:space="708"/>

</xml_diff>

<commit_message>
added result of two-thirds tranformation
</commit_message>
<xml_diff>
--- a/lab1 - histograms, profiles, projections/report.docx
+++ b/lab1 - histograms, profiles, projections/report.docx
@@ -7608,62 +7608,1052 @@
     </w:p>
     <w:p>
       <w:pPr>
+        <w:pStyle w:val="a7"/>
+        <w:numPr>
+          <w:ilvl w:val="1"/>
+          <w:numId w:val="1"/>
+        </w:numPr>
+        <w:autoSpaceDE w:val="0"/>
+        <w:autoSpaceDN w:val="0"/>
+        <w:adjustRightInd w:val="0"/>
+        <w:spacing w:after="0" w:line="360" w:lineRule="auto"/>
+        <w:ind w:left="426" w:hanging="426"/>
+        <w:rPr>
+          <w:lang w:val="en-US"/>
+        </w:rPr>
+      </w:pPr>
+      <w:r>
+        <w:rPr>
+          <w:b/>
+          <w:bCs/>
+        </w:rPr>
+        <w:t xml:space="preserve">Преобразование по закону </w:t>
+      </w:r>
+      <m:oMath>
+        <m:f>
+          <m:fPr>
+            <m:type m:val="skw"/>
+            <m:ctrlPr>
+              <w:rPr>
+                <w:rFonts w:ascii="Cambria Math" w:hAnsi="Cambria Math"/>
+                <w:b/>
+                <w:bCs/>
+                <w:i/>
+              </w:rPr>
+            </m:ctrlPr>
+          </m:fPr>
+          <m:num>
+            <m:r>
+              <m:rPr>
+                <m:sty m:val="bi"/>
+              </m:rPr>
+              <w:rPr>
+                <w:rFonts w:ascii="Cambria Math" w:hAnsi="Cambria Math"/>
+              </w:rPr>
+              <m:t>2</m:t>
+            </m:r>
+          </m:num>
+          <m:den>
+            <m:r>
+              <m:rPr>
+                <m:sty m:val="bi"/>
+              </m:rPr>
+              <w:rPr>
+                <w:rFonts w:ascii="Cambria Math" w:hAnsi="Cambria Math"/>
+              </w:rPr>
+              <m:t>3</m:t>
+            </m:r>
+          </m:den>
+        </m:f>
+      </m:oMath>
+    </w:p>
+    <w:p>
+      <w:pPr>
+        <w:autoSpaceDE w:val="0"/>
+        <w:autoSpaceDN w:val="0"/>
+        <w:adjustRightInd w:val="0"/>
+        <w:spacing w:after="0" w:line="360" w:lineRule="auto"/>
+      </w:pPr>
+      <w:r>
+        <w:t>Вычислим новое значение интенсивностей по формуле</w:t>
+      </w:r>
+      <w:r>
+        <w:t>:</w:t>
+      </w:r>
+    </w:p>
+    <w:p>
+      <w:pPr>
+        <w:autoSpaceDE w:val="0"/>
+        <w:autoSpaceDN w:val="0"/>
+        <w:adjustRightInd w:val="0"/>
+        <w:spacing w:after="0" w:line="360" w:lineRule="auto"/>
+        <w:rPr>
+          <w:rFonts w:eastAsiaTheme="minorEastAsia"/>
+        </w:rPr>
+      </w:pPr>
+      <m:oMathPara>
+        <m:oMath>
+          <m:sSub>
+            <m:sSubPr>
+              <m:ctrlPr>
+                <w:rPr>
+                  <w:rFonts w:ascii="Cambria Math" w:hAnsi="Cambria Math"/>
+                  <w:i/>
+                </w:rPr>
+              </m:ctrlPr>
+            </m:sSubPr>
+            <m:e>
+              <m:r>
+                <w:rPr>
+                  <w:rFonts w:ascii="Cambria Math" w:hAnsi="Cambria Math"/>
+                </w:rPr>
+                <m:t>I</m:t>
+              </m:r>
+            </m:e>
+            <m:sub>
+              <m:r>
+                <w:rPr>
+                  <w:rFonts w:ascii="Cambria Math" w:hAnsi="Cambria Math"/>
+                </w:rPr>
+                <m:t>new</m:t>
+              </m:r>
+            </m:sub>
+          </m:sSub>
+          <m:r>
+            <w:rPr>
+              <w:rFonts w:ascii="Cambria Math" w:hAnsi="Cambria Math"/>
+            </w:rPr>
+            <m:t xml:space="preserve">= </m:t>
+          </m:r>
+          <m:sSup>
+            <m:sSupPr>
+              <m:ctrlPr>
+                <w:rPr>
+                  <w:rFonts w:ascii="Cambria Math" w:hAnsi="Cambria Math"/>
+                  <w:i/>
+                </w:rPr>
+              </m:ctrlPr>
+            </m:sSupPr>
+            <m:e>
+              <m:d>
+                <m:dPr>
+                  <m:ctrlPr>
+                    <w:rPr>
+                      <w:rFonts w:ascii="Cambria Math" w:hAnsi="Cambria Math"/>
+                      <w:i/>
+                    </w:rPr>
+                  </m:ctrlPr>
+                </m:dPr>
+                <m:e>
+                  <m:r>
+                    <w:rPr>
+                      <w:rFonts w:ascii="Cambria Math" w:hAnsi="Cambria Math"/>
+                    </w:rPr>
+                    <m:t>P(I)</m:t>
+                  </m:r>
+                </m:e>
+              </m:d>
+            </m:e>
+            <m:sup>
+              <m:f>
+                <m:fPr>
+                  <m:type m:val="skw"/>
+                  <m:ctrlPr>
+                    <w:rPr>
+                      <w:rFonts w:ascii="Cambria Math" w:hAnsi="Cambria Math"/>
+                      <w:i/>
+                    </w:rPr>
+                  </m:ctrlPr>
+                </m:fPr>
+                <m:num>
+                  <m:r>
+                    <w:rPr>
+                      <w:rFonts w:ascii="Cambria Math" w:hAnsi="Cambria Math"/>
+                    </w:rPr>
+                    <m:t>2</m:t>
+                  </m:r>
+                </m:num>
+                <m:den>
+                  <m:r>
+                    <w:rPr>
+                      <w:rFonts w:ascii="Cambria Math" w:hAnsi="Cambria Math"/>
+                    </w:rPr>
+                    <m:t>3</m:t>
+                  </m:r>
+                </m:den>
+              </m:f>
+            </m:sup>
+          </m:sSup>
+        </m:oMath>
+      </m:oMathPara>
+    </w:p>
+    <w:p>
+      <w:pPr>
+        <w:keepNext/>
+        <w:autoSpaceDE w:val="0"/>
+        <w:autoSpaceDN w:val="0"/>
+        <w:adjustRightInd w:val="0"/>
+        <w:spacing w:after="0" w:line="360" w:lineRule="auto"/>
+      </w:pPr>
+      <w:r>
+        <w:lastRenderedPageBreak/>
+        <w:drawing>
+          <wp:inline distT="0" distB="0" distL="0" distR="0" wp14:anchorId="032E5C88" wp14:editId="1B6D0D33">
+            <wp:extent cx="5939790" cy="3895090"/>
+            <wp:effectExtent l="0" t="0" r="3810" b="0"/>
+            <wp:docPr id="14" name="Рисунок 14"/>
+            <wp:cNvGraphicFramePr>
+              <a:graphicFrameLocks xmlns:a="http://schemas.openxmlformats.org/drawingml/2006/main" noChangeAspect="1"/>
+            </wp:cNvGraphicFramePr>
+            <a:graphic xmlns:a="http://schemas.openxmlformats.org/drawingml/2006/main">
+              <a:graphicData uri="http://schemas.openxmlformats.org/drawingml/2006/picture">
+                <pic:pic xmlns:pic="http://schemas.openxmlformats.org/drawingml/2006/picture">
+                  <pic:nvPicPr>
+                    <pic:cNvPr id="1" name=""/>
+                    <pic:cNvPicPr/>
+                  </pic:nvPicPr>
+                  <pic:blipFill>
+                    <a:blip r:embed="rId18"/>
+                    <a:stretch>
+                      <a:fillRect/>
+                    </a:stretch>
+                  </pic:blipFill>
+                  <pic:spPr>
+                    <a:xfrm>
+                      <a:off x="0" y="0"/>
+                      <a:ext cx="5939790" cy="3895090"/>
+                    </a:xfrm>
+                    <a:prstGeom prst="rect">
+                      <a:avLst/>
+                    </a:prstGeom>
+                  </pic:spPr>
+                </pic:pic>
+              </a:graphicData>
+            </a:graphic>
+          </wp:inline>
+        </w:drawing>
+      </w:r>
+    </w:p>
+    <w:p>
+      <w:pPr>
+        <w:pStyle w:val="a8"/>
+        <w:rPr>
+          <w:rFonts w:eastAsiaTheme="minorEastAsia"/>
+          <w:iCs w:val="0"/>
+          <w:color w:val="auto"/>
+          <w:sz w:val="24"/>
+          <w:szCs w:val="24"/>
+        </w:rPr>
+      </w:pPr>
+      <w:r>
+        <w:rPr>
+          <w:sz w:val="24"/>
+          <w:szCs w:val="24"/>
+        </w:rPr>
+        <w:t xml:space="preserve">Рисунок </w:t>
+      </w:r>
+      <w:r>
+        <w:rPr>
+          <w:sz w:val="24"/>
+          <w:szCs w:val="24"/>
+        </w:rPr>
+        <w:fldChar w:fldCharType="begin"/>
+      </w:r>
+      <w:r>
+        <w:rPr>
+          <w:sz w:val="24"/>
+          <w:szCs w:val="24"/>
+        </w:rPr>
+        <w:instrText xml:space="preserve"> SEQ Рисунок \* ARABIC </w:instrText>
+      </w:r>
+      <w:r>
+        <w:rPr>
+          <w:sz w:val="24"/>
+          <w:szCs w:val="24"/>
+        </w:rPr>
+        <w:fldChar w:fldCharType="separate"/>
+      </w:r>
+      <w:r>
+        <w:rPr>
+          <w:noProof/>
+          <w:sz w:val="24"/>
+          <w:szCs w:val="24"/>
+        </w:rPr>
+        <w:t>11</w:t>
+      </w:r>
+      <w:r>
+        <w:rPr>
+          <w:sz w:val="24"/>
+          <w:szCs w:val="24"/>
+        </w:rPr>
+        <w:fldChar w:fldCharType="end"/>
+      </w:r>
+      <w:r>
+        <w:rPr>
+          <w:sz w:val="24"/>
+          <w:szCs w:val="24"/>
+        </w:rPr>
+        <w:t xml:space="preserve"> Влияние преобразования по закону </w:t>
+      </w:r>
+      <m:oMath>
+        <m:f>
+          <m:fPr>
+            <m:type m:val="skw"/>
+            <m:ctrlPr>
+              <w:rPr>
+                <w:rFonts w:ascii="Cambria Math" w:hAnsi="Cambria Math"/>
+                <w:iCs w:val="0"/>
+                <w:color w:val="auto"/>
+                <w:sz w:val="24"/>
+                <w:szCs w:val="24"/>
+              </w:rPr>
+            </m:ctrlPr>
+          </m:fPr>
+          <m:num>
+            <m:r>
+              <m:rPr>
+                <m:sty m:val="p"/>
+              </m:rPr>
+              <w:rPr>
+                <w:rFonts w:ascii="Cambria Math" w:hAnsi="Cambria Math"/>
+                <w:sz w:val="24"/>
+                <w:szCs w:val="24"/>
+              </w:rPr>
+              <m:t>2</m:t>
+            </m:r>
+          </m:num>
+          <m:den>
+            <m:r>
+              <m:rPr>
+                <m:sty m:val="p"/>
+              </m:rPr>
+              <w:rPr>
+                <w:rFonts w:ascii="Cambria Math" w:hAnsi="Cambria Math"/>
+                <w:sz w:val="24"/>
+                <w:szCs w:val="24"/>
+              </w:rPr>
+              <m:t>3</m:t>
+            </m:r>
+          </m:den>
+        </m:f>
+      </m:oMath>
+    </w:p>
+    <w:p>
+      <w:r>
+        <w:t>Можно заметить, что после преобразования изображение стало сильно контрастным с преобладанием светлых тонов.</w:t>
+      </w:r>
+    </w:p>
+    <w:p>
+      <w:pPr>
+        <w:pStyle w:val="a8"/>
+        <w:spacing w:after="0"/>
+        <w:rPr>
+          <w:rFonts w:cs="Times New Roman"/>
+          <w:sz w:val="24"/>
+          <w:szCs w:val="24"/>
+        </w:rPr>
+      </w:pPr>
+      <w:r>
+        <w:rPr>
+          <w:rFonts w:cs="Times New Roman"/>
+          <w:sz w:val="24"/>
+          <w:szCs w:val="24"/>
+        </w:rPr>
+        <w:t>Листинг</w:t>
+      </w:r>
+      <w:r>
+        <w:rPr>
+          <w:rFonts w:cs="Times New Roman"/>
+          <w:sz w:val="24"/>
+          <w:szCs w:val="24"/>
+        </w:rPr>
+        <w:t xml:space="preserve"> </w:t>
+      </w:r>
+      <w:r>
+        <w:rPr>
+          <w:rFonts w:cs="Times New Roman"/>
+          <w:sz w:val="24"/>
+          <w:szCs w:val="24"/>
+        </w:rPr>
+        <w:t>7</w:t>
+      </w:r>
+      <w:r>
+        <w:rPr>
+          <w:rFonts w:cs="Times New Roman"/>
+          <w:sz w:val="24"/>
+          <w:szCs w:val="24"/>
+        </w:rPr>
+        <w:t xml:space="preserve"> </w:t>
+      </w:r>
+      <w:r>
+        <w:rPr>
+          <w:rFonts w:cs="Times New Roman"/>
+          <w:sz w:val="24"/>
+          <w:szCs w:val="24"/>
+        </w:rPr>
+        <w:t>Функция</w:t>
+      </w:r>
+      <w:r>
+        <w:rPr>
+          <w:rFonts w:cs="Times New Roman"/>
+          <w:sz w:val="24"/>
+          <w:szCs w:val="24"/>
+        </w:rPr>
+        <w:t xml:space="preserve"> </w:t>
+      </w:r>
+      <w:r>
+        <w:rPr>
+          <w:rFonts w:cs="Times New Roman"/>
+          <w:sz w:val="24"/>
+          <w:szCs w:val="24"/>
+        </w:rPr>
+        <w:t>преобразования</w:t>
+      </w:r>
+      <w:r>
+        <w:rPr>
+          <w:rFonts w:cs="Times New Roman"/>
+          <w:sz w:val="24"/>
+          <w:szCs w:val="24"/>
+        </w:rPr>
+        <w:t xml:space="preserve"> по закону </w:t>
+      </w:r>
+      <m:oMath>
+        <m:f>
+          <m:fPr>
+            <m:type m:val="skw"/>
+            <m:ctrlPr>
+              <w:rPr>
+                <w:rFonts w:ascii="Cambria Math" w:hAnsi="Cambria Math"/>
+                <w:iCs w:val="0"/>
+                <w:color w:val="auto"/>
+                <w:sz w:val="24"/>
+                <w:szCs w:val="24"/>
+              </w:rPr>
+            </m:ctrlPr>
+          </m:fPr>
+          <m:num>
+            <m:r>
+              <m:rPr>
+                <m:sty m:val="p"/>
+              </m:rPr>
+              <w:rPr>
+                <w:rFonts w:ascii="Cambria Math" w:hAnsi="Cambria Math"/>
+                <w:sz w:val="24"/>
+                <w:szCs w:val="24"/>
+              </w:rPr>
+              <m:t>2</m:t>
+            </m:r>
+          </m:num>
+          <m:den>
+            <m:r>
+              <m:rPr>
+                <m:sty m:val="p"/>
+              </m:rPr>
+              <w:rPr>
+                <w:rFonts w:ascii="Cambria Math" w:hAnsi="Cambria Math"/>
+                <w:sz w:val="24"/>
+                <w:szCs w:val="24"/>
+              </w:rPr>
+              <m:t>3</m:t>
+            </m:r>
+          </m:den>
+        </m:f>
+      </m:oMath>
+      <w:r>
+        <w:rPr>
+          <w:rFonts w:cs="Times New Roman"/>
+          <w:sz w:val="24"/>
+          <w:szCs w:val="24"/>
+        </w:rPr>
+        <w:t>.</w:t>
+      </w:r>
+    </w:p>
+    <w:p>
+      <w:pPr>
         <w:pStyle w:val="HTML"/>
-        <w:spacing w:after="200" w:line="244" w:lineRule="atLeast"/>
-        <w:rPr>
-          <w:color w:val="333333"/>
-        </w:rPr>
-      </w:pPr>
-    </w:p>
-    <w:p>
-      <w:pPr>
-        <w:rPr>
-          <w:lang w:val="ru-BY"/>
-        </w:rPr>
-      </w:pPr>
-    </w:p>
-    <w:p>
-      <w:pPr>
-        <w:rPr>
-          <w:lang w:val="en-US"/>
-        </w:rPr>
-      </w:pPr>
+        <w:spacing w:line="244" w:lineRule="atLeast"/>
+        <w:rPr>
+          <w:color w:val="333333"/>
+        </w:rPr>
+      </w:pPr>
+      <w:proofErr w:type="spellStart"/>
+      <w:r>
+        <w:rPr>
+          <w:b/>
+          <w:bCs/>
+          <w:color w:val="008800"/>
+        </w:rPr>
+        <w:t>def</w:t>
+      </w:r>
+      <w:proofErr w:type="spellEnd"/>
+      <w:r>
+        <w:rPr>
+          <w:color w:val="333333"/>
+        </w:rPr>
+        <w:t xml:space="preserve"> </w:t>
+      </w:r>
+      <w:proofErr w:type="spellStart"/>
+      <w:r>
+        <w:rPr>
+          <w:b/>
+          <w:bCs/>
+          <w:color w:val="0066BB"/>
+        </w:rPr>
+        <w:t>two_thirds_low_</w:t>
+      </w:r>
+      <w:proofErr w:type="gramStart"/>
+      <w:r>
+        <w:rPr>
+          <w:b/>
+          <w:bCs/>
+          <w:color w:val="0066BB"/>
+        </w:rPr>
+        <w:t>transform</w:t>
+      </w:r>
+      <w:proofErr w:type="spellEnd"/>
+      <w:r>
+        <w:rPr>
+          <w:color w:val="333333"/>
+        </w:rPr>
+        <w:t>(</w:t>
+      </w:r>
+      <w:proofErr w:type="spellStart"/>
+      <w:proofErr w:type="gramEnd"/>
+      <w:r>
+        <w:rPr>
+          <w:color w:val="333333"/>
+        </w:rPr>
+        <w:t>img</w:t>
+      </w:r>
+      <w:proofErr w:type="spellEnd"/>
+      <w:r>
+        <w:rPr>
+          <w:color w:val="333333"/>
+        </w:rPr>
+        <w:t xml:space="preserve">: </w:t>
+      </w:r>
+      <w:proofErr w:type="spellStart"/>
+      <w:r>
+        <w:rPr>
+          <w:color w:val="333333"/>
+        </w:rPr>
+        <w:t>ndarray</w:t>
+      </w:r>
+      <w:proofErr w:type="spellEnd"/>
+      <w:r>
+        <w:rPr>
+          <w:color w:val="333333"/>
+        </w:rPr>
+        <w:t xml:space="preserve">, </w:t>
+      </w:r>
+      <w:proofErr w:type="spellStart"/>
+      <w:r>
+        <w:rPr>
+          <w:color w:val="333333"/>
+        </w:rPr>
+        <w:t>cum_hist</w:t>
+      </w:r>
+      <w:proofErr w:type="spellEnd"/>
+      <w:r>
+        <w:rPr>
+          <w:color w:val="333333"/>
+        </w:rPr>
+        <w:t xml:space="preserve">: </w:t>
+      </w:r>
+      <w:proofErr w:type="spellStart"/>
+      <w:r>
+        <w:rPr>
+          <w:color w:val="333333"/>
+        </w:rPr>
+        <w:t>ndarray</w:t>
+      </w:r>
+      <w:proofErr w:type="spellEnd"/>
+      <w:r>
+        <w:rPr>
+          <w:color w:val="333333"/>
+        </w:rPr>
+        <w:t>):</w:t>
+      </w:r>
     </w:p>
     <w:p>
       <w:pPr>
         <w:pStyle w:val="HTML"/>
-        <w:spacing w:after="200" w:line="244" w:lineRule="atLeast"/>
-        <w:rPr>
-          <w:color w:val="333333"/>
-          <w:lang w:val="en-US"/>
-        </w:rPr>
-      </w:pPr>
-    </w:p>
-    <w:p>
-      <w:pPr>
-        <w:rPr>
-          <w:lang w:val="ru-BY"/>
-        </w:rPr>
-      </w:pPr>
-    </w:p>
-    <w:p>
-      <w:pPr>
-        <w:rPr>
-          <w:lang w:val="en-US"/>
-        </w:rPr>
-      </w:pPr>
+        <w:spacing w:line="244" w:lineRule="atLeast"/>
+        <w:rPr>
+          <w:color w:val="333333"/>
+        </w:rPr>
+      </w:pPr>
+      <w:r>
+        <w:rPr>
+          <w:color w:val="333333"/>
+        </w:rPr>
+        <w:t xml:space="preserve">    </w:t>
+      </w:r>
+      <w:proofErr w:type="spellStart"/>
+      <w:r>
+        <w:rPr>
+          <w:color w:val="333333"/>
+        </w:rPr>
+        <w:t>new_img</w:t>
+      </w:r>
+      <w:proofErr w:type="spellEnd"/>
+      <w:r>
+        <w:rPr>
+          <w:color w:val="333333"/>
+        </w:rPr>
+        <w:t xml:space="preserve"> = </w:t>
+      </w:r>
+      <w:proofErr w:type="spellStart"/>
+      <w:r>
+        <w:rPr>
+          <w:color w:val="333333"/>
+        </w:rPr>
+        <w:t>ndarray</w:t>
+      </w:r>
+      <w:proofErr w:type="spellEnd"/>
+      <w:r>
+        <w:rPr>
+          <w:color w:val="333333"/>
+        </w:rPr>
+        <w:t>(</w:t>
+      </w:r>
+      <w:proofErr w:type="spellStart"/>
+      <w:proofErr w:type="gramStart"/>
+      <w:r>
+        <w:rPr>
+          <w:color w:val="333333"/>
+        </w:rPr>
+        <w:t>img.shape</w:t>
+      </w:r>
+      <w:proofErr w:type="spellEnd"/>
+      <w:proofErr w:type="gramEnd"/>
+      <w:r>
+        <w:rPr>
+          <w:color w:val="333333"/>
+        </w:rPr>
+        <w:t>)</w:t>
+      </w:r>
     </w:p>
     <w:p>
       <w:pPr>
         <w:pStyle w:val="HTML"/>
-        <w:spacing w:after="200" w:line="244" w:lineRule="atLeast"/>
+        <w:spacing w:line="244" w:lineRule="atLeast"/>
+        <w:rPr>
+          <w:color w:val="333333"/>
+        </w:rPr>
+      </w:pPr>
+      <w:r>
+        <w:rPr>
+          <w:color w:val="333333"/>
+        </w:rPr>
+        <w:t xml:space="preserve">    </w:t>
+      </w:r>
+      <w:proofErr w:type="spellStart"/>
+      <w:r>
+        <w:rPr>
+          <w:b/>
+          <w:bCs/>
+          <w:color w:val="008800"/>
+        </w:rPr>
+        <w:t>for</w:t>
+      </w:r>
+      <w:proofErr w:type="spellEnd"/>
+      <w:r>
+        <w:rPr>
+          <w:color w:val="333333"/>
+        </w:rPr>
+        <w:t xml:space="preserve"> x </w:t>
+      </w:r>
+      <w:proofErr w:type="spellStart"/>
+      <w:r>
+        <w:rPr>
+          <w:b/>
+          <w:bCs/>
+          <w:color w:val="000000"/>
+        </w:rPr>
+        <w:t>in</w:t>
+      </w:r>
+      <w:proofErr w:type="spellEnd"/>
+      <w:r>
+        <w:rPr>
+          <w:color w:val="333333"/>
+        </w:rPr>
+        <w:t xml:space="preserve"> </w:t>
+      </w:r>
+      <w:proofErr w:type="spellStart"/>
+      <w:r>
+        <w:rPr>
+          <w:color w:val="007020"/>
+        </w:rPr>
+        <w:t>range</w:t>
+      </w:r>
+      <w:proofErr w:type="spellEnd"/>
+      <w:r>
+        <w:rPr>
+          <w:color w:val="333333"/>
+        </w:rPr>
+        <w:t>(</w:t>
+      </w:r>
+      <w:proofErr w:type="spellStart"/>
+      <w:proofErr w:type="gramStart"/>
+      <w:r>
+        <w:rPr>
+          <w:color w:val="333333"/>
+        </w:rPr>
+        <w:t>img.shape</w:t>
+      </w:r>
+      <w:proofErr w:type="spellEnd"/>
+      <w:proofErr w:type="gramEnd"/>
+      <w:r>
+        <w:rPr>
+          <w:color w:val="333333"/>
+        </w:rPr>
+        <w:t>[</w:t>
+      </w:r>
+      <w:r>
+        <w:rPr>
+          <w:b/>
+          <w:bCs/>
+          <w:color w:val="0000DD"/>
+        </w:rPr>
+        <w:t>0</w:t>
+      </w:r>
+      <w:r>
+        <w:rPr>
+          <w:color w:val="333333"/>
+        </w:rPr>
+        <w:t>]):</w:t>
+      </w:r>
+    </w:p>
+    <w:p>
+      <w:pPr>
+        <w:pStyle w:val="HTML"/>
+        <w:spacing w:line="244" w:lineRule="atLeast"/>
+        <w:rPr>
+          <w:color w:val="333333"/>
+        </w:rPr>
+      </w:pPr>
+      <w:r>
+        <w:rPr>
+          <w:color w:val="333333"/>
+        </w:rPr>
+        <w:t xml:space="preserve">        </w:t>
+      </w:r>
+      <w:proofErr w:type="spellStart"/>
+      <w:r>
+        <w:rPr>
+          <w:b/>
+          <w:bCs/>
+          <w:color w:val="008800"/>
+        </w:rPr>
+        <w:t>for</w:t>
+      </w:r>
+      <w:proofErr w:type="spellEnd"/>
+      <w:r>
+        <w:rPr>
+          <w:color w:val="333333"/>
+        </w:rPr>
+        <w:t xml:space="preserve"> y </w:t>
+      </w:r>
+      <w:proofErr w:type="spellStart"/>
+      <w:r>
+        <w:rPr>
+          <w:b/>
+          <w:bCs/>
+          <w:color w:val="000000"/>
+        </w:rPr>
+        <w:t>in</w:t>
+      </w:r>
+      <w:proofErr w:type="spellEnd"/>
+      <w:r>
+        <w:rPr>
+          <w:color w:val="333333"/>
+        </w:rPr>
+        <w:t xml:space="preserve"> </w:t>
+      </w:r>
+      <w:proofErr w:type="spellStart"/>
+      <w:r>
+        <w:rPr>
+          <w:color w:val="007020"/>
+        </w:rPr>
+        <w:t>range</w:t>
+      </w:r>
+      <w:proofErr w:type="spellEnd"/>
+      <w:r>
+        <w:rPr>
+          <w:color w:val="333333"/>
+        </w:rPr>
+        <w:t>(</w:t>
+      </w:r>
+      <w:proofErr w:type="spellStart"/>
+      <w:proofErr w:type="gramStart"/>
+      <w:r>
+        <w:rPr>
+          <w:color w:val="333333"/>
+        </w:rPr>
+        <w:t>img.shape</w:t>
+      </w:r>
+      <w:proofErr w:type="spellEnd"/>
+      <w:proofErr w:type="gramEnd"/>
+      <w:r>
+        <w:rPr>
+          <w:color w:val="333333"/>
+        </w:rPr>
+        <w:t>[</w:t>
+      </w:r>
+      <w:r>
+        <w:rPr>
+          <w:b/>
+          <w:bCs/>
+          <w:color w:val="0000DD"/>
+        </w:rPr>
+        <w:t>1</w:t>
+      </w:r>
+      <w:r>
+        <w:rPr>
+          <w:color w:val="333333"/>
+        </w:rPr>
+        <w:t>]):</w:t>
+      </w:r>
+    </w:p>
+    <w:p>
+      <w:pPr>
+        <w:pStyle w:val="HTML"/>
+        <w:spacing w:line="244" w:lineRule="atLeast"/>
+        <w:rPr>
+          <w:color w:val="333333"/>
+        </w:rPr>
+      </w:pPr>
+      <w:r>
+        <w:rPr>
+          <w:color w:val="333333"/>
+        </w:rPr>
+        <w:t xml:space="preserve">            </w:t>
+      </w:r>
+      <w:proofErr w:type="spellStart"/>
+      <w:r>
+        <w:rPr>
+          <w:b/>
+          <w:bCs/>
+          <w:color w:val="008800"/>
+        </w:rPr>
+        <w:t>print</w:t>
+      </w:r>
+      <w:proofErr w:type="spellEnd"/>
+      <w:r>
+        <w:rPr>
+          <w:color w:val="333333"/>
+        </w:rPr>
+        <w:t>(</w:t>
+      </w:r>
+      <w:proofErr w:type="spellStart"/>
+      <w:r>
+        <w:rPr>
+          <w:color w:val="333333"/>
+        </w:rPr>
+        <w:t>cum_hist</w:t>
+      </w:r>
+      <w:proofErr w:type="spellEnd"/>
+      <w:r>
+        <w:rPr>
+          <w:color w:val="333333"/>
+        </w:rPr>
+        <w:t>[</w:t>
+      </w:r>
+      <w:proofErr w:type="spellStart"/>
+      <w:r>
+        <w:rPr>
+          <w:color w:val="333333"/>
+        </w:rPr>
+        <w:t>img</w:t>
+      </w:r>
+      <w:proofErr w:type="spellEnd"/>
+      <w:r>
+        <w:rPr>
+          <w:color w:val="333333"/>
+        </w:rPr>
+        <w:t>[x][y]])</w:t>
+      </w:r>
+    </w:p>
+    <w:p>
+      <w:pPr>
+        <w:pStyle w:val="HTML"/>
+        <w:spacing w:line="244" w:lineRule="atLeast"/>
+        <w:rPr>
+          <w:color w:val="333333"/>
+        </w:rPr>
+      </w:pPr>
+      <w:r>
+        <w:rPr>
+          <w:color w:val="333333"/>
+        </w:rPr>
+        <w:t xml:space="preserve">            </w:t>
+      </w:r>
+      <w:proofErr w:type="spellStart"/>
+      <w:r>
+        <w:rPr>
+          <w:color w:val="333333"/>
+        </w:rPr>
+        <w:t>new_img</w:t>
+      </w:r>
+      <w:proofErr w:type="spellEnd"/>
+      <w:r>
+        <w:rPr>
+          <w:color w:val="333333"/>
+        </w:rPr>
+        <w:t xml:space="preserve">[x][y] = </w:t>
+      </w:r>
+      <w:r>
+        <w:rPr>
+          <w:b/>
+          <w:bCs/>
+          <w:color w:val="0000DD"/>
+        </w:rPr>
+        <w:t>255</w:t>
+      </w:r>
+      <w:r>
+        <w:rPr>
+          <w:color w:val="333333"/>
+        </w:rPr>
+        <w:t>*</w:t>
+      </w:r>
+      <w:proofErr w:type="spellStart"/>
+      <w:proofErr w:type="gramStart"/>
+      <w:r>
+        <w:rPr>
+          <w:color w:val="333333"/>
+        </w:rPr>
+        <w:t>np.power</w:t>
+      </w:r>
+      <w:proofErr w:type="spellEnd"/>
+      <w:proofErr w:type="gramEnd"/>
+      <w:r>
+        <w:rPr>
+          <w:color w:val="333333"/>
+        </w:rPr>
+        <w:t>((</w:t>
+      </w:r>
+      <w:proofErr w:type="spellStart"/>
+      <w:r>
+        <w:rPr>
+          <w:color w:val="333333"/>
+        </w:rPr>
+        <w:t>cum_hist</w:t>
+      </w:r>
+      <w:proofErr w:type="spellEnd"/>
+      <w:r>
+        <w:rPr>
+          <w:color w:val="333333"/>
+        </w:rPr>
+        <w:t>[</w:t>
+      </w:r>
+      <w:proofErr w:type="spellStart"/>
+      <w:r>
+        <w:rPr>
+          <w:color w:val="333333"/>
+        </w:rPr>
+        <w:t>img</w:t>
+      </w:r>
+      <w:proofErr w:type="spellEnd"/>
+      <w:r>
+        <w:rPr>
+          <w:color w:val="333333"/>
+        </w:rPr>
+        <w:t xml:space="preserve">[x][y]]), </w:t>
+      </w:r>
+      <w:r>
+        <w:rPr>
+          <w:b/>
+          <w:bCs/>
+          <w:color w:val="0000DD"/>
+        </w:rPr>
+        <w:t>2</w:t>
+      </w:r>
+      <w:r>
+        <w:rPr>
+          <w:color w:val="333333"/>
+        </w:rPr>
+        <w:t>/</w:t>
+      </w:r>
+      <w:r>
+        <w:rPr>
+          <w:b/>
+          <w:bCs/>
+          <w:color w:val="0000DD"/>
+        </w:rPr>
+        <w:t>3</w:t>
+      </w:r>
+      <w:r>
+        <w:rPr>
+          <w:color w:val="333333"/>
+        </w:rPr>
+        <w:t>)</w:t>
+      </w:r>
+    </w:p>
+    <w:p>
+      <w:pPr>
+        <w:pStyle w:val="HTML"/>
+        <w:spacing w:line="244" w:lineRule="atLeast"/>
+        <w:rPr>
+          <w:color w:val="333333"/>
+        </w:rPr>
+      </w:pPr>
+      <w:r>
+        <w:rPr>
+          <w:color w:val="333333"/>
+        </w:rPr>
+        <w:t xml:space="preserve">    </w:t>
+      </w:r>
+      <w:proofErr w:type="spellStart"/>
+      <w:r>
+        <w:rPr>
+          <w:b/>
+          <w:bCs/>
+          <w:color w:val="008800"/>
+        </w:rPr>
+        <w:t>return</w:t>
+      </w:r>
+      <w:proofErr w:type="spellEnd"/>
+      <w:r>
+        <w:rPr>
+          <w:color w:val="333333"/>
+        </w:rPr>
+        <w:t xml:space="preserve"> </w:t>
+      </w:r>
+      <w:proofErr w:type="spellStart"/>
+      <w:r>
+        <w:rPr>
+          <w:color w:val="333333"/>
+        </w:rPr>
+        <w:t>new_</w:t>
+      </w:r>
+      <w:proofErr w:type="gramStart"/>
+      <w:r>
+        <w:rPr>
+          <w:color w:val="333333"/>
+        </w:rPr>
+        <w:t>img.astype</w:t>
+      </w:r>
+      <w:proofErr w:type="spellEnd"/>
+      <w:proofErr w:type="gramEnd"/>
+      <w:r>
+        <w:rPr>
+          <w:color w:val="333333"/>
+        </w:rPr>
+        <w:t>(np.uint8)</w:t>
+      </w:r>
+    </w:p>
+    <w:p>
+      <w:pPr>
+        <w:pStyle w:val="HTML"/>
+        <w:spacing w:line="244" w:lineRule="atLeast"/>
         <w:rPr>
           <w:color w:val="333333"/>
         </w:rPr>
       </w:pPr>
     </w:p>
     <w:sectPr>
-      <w:footerReference w:type="default" r:id="rId18"/>
+      <w:footerReference w:type="default" r:id="rId19"/>
       <w:pgSz w:w="11906" w:h="16838"/>
       <w:pgMar w:top="1134" w:right="851" w:bottom="1134" w:left="1701" w:header="709" w:footer="709" w:gutter="0"/>
       <w:cols w:space="708"/>
@@ -8730,7 +9720,7 @@
   <w:style w:type="paragraph" w:default="1" w:styleId="a">
     <w:name w:val="Normal"/>
     <w:qFormat/>
-    <w:rsid w:val="0047487E"/>
+    <w:rsid w:val="009E197B"/>
     <w:rPr>
       <w:rFonts w:ascii="Times New Roman" w:hAnsi="Times New Roman"/>
       <w:sz w:val="24"/>

</xml_diff>

<commit_message>
added result of equalizeHist
</commit_message>
<xml_diff>
--- a/lab1 - histograms, profiles, projections/report.docx
+++ b/lab1 - histograms, profiles, projections/report.docx
@@ -9832,20 +9832,353 @@
     </w:p>
     <w:p>
       <w:pPr>
-        <w:rPr>
+        <w:pStyle w:val="a7"/>
+        <w:numPr>
+          <w:ilvl w:val="1"/>
+          <w:numId w:val="1"/>
+        </w:numPr>
+        <w:autoSpaceDE w:val="0"/>
+        <w:autoSpaceDN w:val="0"/>
+        <w:adjustRightInd w:val="0"/>
+        <w:spacing w:after="0" w:line="360" w:lineRule="auto"/>
+        <w:ind w:left="426" w:hanging="426"/>
+      </w:pPr>
+      <w:r>
+        <w:rPr>
+          <w:b/>
+          <w:bCs/>
+        </w:rPr>
+        <w:t xml:space="preserve">Преобразование </w:t>
+      </w:r>
+      <w:r>
+        <w:rPr>
+          <w:b/>
+          <w:bCs/>
+        </w:rPr>
+        <w:t xml:space="preserve">с помощью встроенных в </w:t>
+      </w:r>
+      <w:r>
+        <w:rPr>
+          <w:b/>
+          <w:bCs/>
           <w:lang w:val="en-US"/>
         </w:rPr>
-      </w:pPr>
-    </w:p>
-    <w:p>
-      <w:pPr>
-        <w:rPr>
+        <w:t>OpenCV</w:t>
+      </w:r>
+      <w:r>
+        <w:rPr>
+          <w:b/>
+          <w:bCs/>
+        </w:rPr>
+        <w:t xml:space="preserve"> </w:t>
+      </w:r>
+      <w:r>
+        <w:rPr>
+          <w:b/>
+          <w:bCs/>
+        </w:rPr>
+        <w:t>функций</w:t>
+      </w:r>
+    </w:p>
+    <w:p>
+      <w:pPr>
+        <w:autoSpaceDE w:val="0"/>
+        <w:autoSpaceDN w:val="0"/>
+        <w:adjustRightInd w:val="0"/>
+        <w:spacing w:after="0" w:line="360" w:lineRule="auto"/>
+        <w:rPr>
+          <w:rFonts w:cs="Times New Roman"/>
+          <w:color w:val="000000" w:themeColor="text1"/>
+          <w:szCs w:val="24"/>
+          <w:shd w:val="clear" w:color="auto" w:fill="FBFCFD"/>
+        </w:rPr>
+      </w:pPr>
+      <w:r>
+        <w:rPr>
+          <w:rFonts w:cs="Times New Roman"/>
+          <w:color w:val="000000" w:themeColor="text1"/>
+          <w:szCs w:val="24"/>
+        </w:rPr>
+        <w:t xml:space="preserve">Воспользуемся функцией </w:t>
+      </w:r>
+      <w:hyperlink r:id="rId20" w:anchor="ga7e54091f0c937d49bf84152a16f76d6e" w:history="1">
+        <w:proofErr w:type="spellStart"/>
+        <w:r>
+          <w:rPr>
+            <w:rStyle w:val="aa"/>
+            <w:rFonts w:cs="Times New Roman"/>
+            <w:i/>
+            <w:iCs/>
+            <w:color w:val="000000" w:themeColor="text1"/>
+            <w:szCs w:val="24"/>
+            <w:shd w:val="clear" w:color="auto" w:fill="FBFCFD"/>
+          </w:rPr>
+          <w:t>equalizeHist</w:t>
+        </w:r>
+        <w:proofErr w:type="spellEnd"/>
+      </w:hyperlink>
+      <w:r>
+        <w:rPr>
+          <w:rFonts w:cs="Times New Roman"/>
+          <w:i/>
+          <w:iCs/>
+          <w:color w:val="000000" w:themeColor="text1"/>
+          <w:szCs w:val="24"/>
+          <w:shd w:val="clear" w:color="auto" w:fill="FBFCFD"/>
+        </w:rPr>
+        <w:t>()</w:t>
+      </w:r>
+      <w:r>
+        <w:rPr>
+          <w:rFonts w:cs="Times New Roman"/>
+          <w:i/>
+          <w:iCs/>
+          <w:color w:val="000000" w:themeColor="text1"/>
+          <w:szCs w:val="24"/>
+          <w:shd w:val="clear" w:color="auto" w:fill="FBFCFD"/>
+        </w:rPr>
+        <w:t xml:space="preserve"> </w:t>
+      </w:r>
+      <w:r>
+        <w:rPr>
+          <w:rFonts w:cs="Times New Roman"/>
+          <w:color w:val="000000" w:themeColor="text1"/>
+          <w:szCs w:val="24"/>
+          <w:shd w:val="clear" w:color="auto" w:fill="FBFCFD"/>
+        </w:rPr>
+        <w:t xml:space="preserve">из </w:t>
+      </w:r>
+      <w:r>
+        <w:rPr>
+          <w:rFonts w:cs="Times New Roman"/>
+          <w:color w:val="000000" w:themeColor="text1"/>
+          <w:szCs w:val="24"/>
+          <w:shd w:val="clear" w:color="auto" w:fill="FBFCFD"/>
           <w:lang w:val="en-US"/>
         </w:rPr>
-      </w:pPr>
-    </w:p>
+        <w:t>OpenCV</w:t>
+      </w:r>
+    </w:p>
+    <w:p>
+      <w:pPr>
+        <w:keepNext/>
+        <w:autoSpaceDE w:val="0"/>
+        <w:autoSpaceDN w:val="0"/>
+        <w:adjustRightInd w:val="0"/>
+        <w:spacing w:after="0" w:line="360" w:lineRule="auto"/>
+      </w:pPr>
+      <w:r>
+        <w:lastRenderedPageBreak/>
+        <w:drawing>
+          <wp:inline distT="0" distB="0" distL="0" distR="0" wp14:anchorId="01CE8E20" wp14:editId="5024D451">
+            <wp:extent cx="5939790" cy="3895090"/>
+            <wp:effectExtent l="0" t="0" r="3810" b="0"/>
+            <wp:docPr id="16" name="Рисунок 16"/>
+            <wp:cNvGraphicFramePr>
+              <a:graphicFrameLocks xmlns:a="http://schemas.openxmlformats.org/drawingml/2006/main" noChangeAspect="1"/>
+            </wp:cNvGraphicFramePr>
+            <a:graphic xmlns:a="http://schemas.openxmlformats.org/drawingml/2006/main">
+              <a:graphicData uri="http://schemas.openxmlformats.org/drawingml/2006/picture">
+                <pic:pic xmlns:pic="http://schemas.openxmlformats.org/drawingml/2006/picture">
+                  <pic:nvPicPr>
+                    <pic:cNvPr id="1" name=""/>
+                    <pic:cNvPicPr/>
+                  </pic:nvPicPr>
+                  <pic:blipFill>
+                    <a:blip r:embed="rId21"/>
+                    <a:stretch>
+                      <a:fillRect/>
+                    </a:stretch>
+                  </pic:blipFill>
+                  <pic:spPr>
+                    <a:xfrm>
+                      <a:off x="0" y="0"/>
+                      <a:ext cx="5939790" cy="3895090"/>
+                    </a:xfrm>
+                    <a:prstGeom prst="rect">
+                      <a:avLst/>
+                    </a:prstGeom>
+                  </pic:spPr>
+                </pic:pic>
+              </a:graphicData>
+            </a:graphic>
+          </wp:inline>
+        </w:drawing>
+      </w:r>
+    </w:p>
+    <w:p>
+      <w:pPr>
+        <w:pStyle w:val="a8"/>
+        <w:rPr>
+          <w:rFonts w:cs="Times New Roman"/>
+          <w:sz w:val="24"/>
+          <w:szCs w:val="24"/>
+          <w:shd w:val="clear" w:color="auto" w:fill="FBFCFD"/>
+        </w:rPr>
+      </w:pPr>
+      <w:r>
+        <w:t xml:space="preserve">Рисунок </w:t>
+      </w:r>
+      <w:fldSimple w:instr=" SEQ Рисунок \* ARABIC ">
+        <w:r>
+          <w:rPr>
+            <w:noProof/>
+          </w:rPr>
+          <w:t>13</w:t>
+        </w:r>
+      </w:fldSimple>
+      <w:r>
+        <w:t xml:space="preserve"> </w:t>
+      </w:r>
+      <w:r>
+        <w:rPr>
+          <w:sz w:val="24"/>
+          <w:szCs w:val="24"/>
+        </w:rPr>
+        <w:t xml:space="preserve">Влияние преобразования </w:t>
+      </w:r>
+      <w:r>
+        <w:rPr>
+          <w:sz w:val="24"/>
+          <w:szCs w:val="24"/>
+        </w:rPr>
+        <w:t xml:space="preserve">с помощью функции </w:t>
+      </w:r>
+      <w:hyperlink r:id="rId22" w:anchor="ga7e54091f0c937d49bf84152a16f76d6e" w:history="1">
+        <w:proofErr w:type="spellStart"/>
+        <w:r>
+          <w:rPr>
+            <w:rStyle w:val="aa"/>
+            <w:rFonts w:cs="Times New Roman"/>
+            <w:color w:val="44546A" w:themeColor="text2"/>
+            <w:sz w:val="24"/>
+            <w:szCs w:val="24"/>
+            <w:shd w:val="clear" w:color="auto" w:fill="FBFCFD"/>
+          </w:rPr>
+          <w:t>equalizeHist</w:t>
+        </w:r>
+        <w:proofErr w:type="spellEnd"/>
+      </w:hyperlink>
+      <w:r>
+        <w:rPr>
+          <w:rFonts w:cs="Times New Roman"/>
+          <w:sz w:val="24"/>
+          <w:szCs w:val="24"/>
+          <w:shd w:val="clear" w:color="auto" w:fill="FBFCFD"/>
+        </w:rPr>
+        <w:t>()</w:t>
+      </w:r>
+    </w:p>
+    <w:p>
+      <w:r>
+        <w:t xml:space="preserve">Преобразованные изображение контрастное и при этом с </w:t>
+      </w:r>
+      <w:r>
+        <w:t>“</w:t>
+      </w:r>
+      <w:r>
+        <w:t>нормальным</w:t>
+      </w:r>
+      <w:r>
+        <w:t xml:space="preserve">” </w:t>
+      </w:r>
+      <w:r>
+        <w:t>распределением интенсивностей.</w:t>
+      </w:r>
+    </w:p>
+    <w:p>
+      <w:pPr>
+        <w:autoSpaceDE w:val="0"/>
+        <w:autoSpaceDN w:val="0"/>
+        <w:adjustRightInd w:val="0"/>
+        <w:spacing w:after="0" w:line="360" w:lineRule="auto"/>
+        <w:rPr>
+          <w:rFonts w:cs="Times New Roman"/>
+          <w:color w:val="000000" w:themeColor="text1"/>
+          <w:szCs w:val="24"/>
+          <w:shd w:val="clear" w:color="auto" w:fill="FBFCFD"/>
+        </w:rPr>
+      </w:pPr>
+      <w:r>
+        <w:rPr>
+          <w:rFonts w:cs="Times New Roman"/>
+          <w:color w:val="000000" w:themeColor="text1"/>
+          <w:szCs w:val="24"/>
+        </w:rPr>
+        <w:t xml:space="preserve">Воспользуемся функцией </w:t>
+      </w:r>
+      <w:proofErr w:type="spellStart"/>
+      <w:proofErr w:type="gramStart"/>
+      <w:r>
+        <w:rPr>
+          <w:rFonts w:cs="Times New Roman"/>
+          <w:i/>
+          <w:iCs/>
+          <w:color w:val="000000" w:themeColor="text1"/>
+          <w:szCs w:val="24"/>
+          <w:lang w:val="en-US"/>
+        </w:rPr>
+        <w:t>createCLAHE</w:t>
+      </w:r>
+      <w:proofErr w:type="spellEnd"/>
+      <w:r>
+        <w:rPr>
+          <w:rFonts w:cs="Times New Roman"/>
+          <w:i/>
+          <w:iCs/>
+          <w:color w:val="000000" w:themeColor="text1"/>
+          <w:szCs w:val="24"/>
+          <w:shd w:val="clear" w:color="auto" w:fill="FBFCFD"/>
+        </w:rPr>
+        <w:t>(</w:t>
+      </w:r>
+      <w:proofErr w:type="gramEnd"/>
+      <w:r>
+        <w:rPr>
+          <w:rFonts w:cs="Times New Roman"/>
+          <w:i/>
+          <w:iCs/>
+          <w:color w:val="000000" w:themeColor="text1"/>
+          <w:szCs w:val="24"/>
+          <w:shd w:val="clear" w:color="auto" w:fill="FBFCFD"/>
+        </w:rPr>
+        <w:t>)</w:t>
+      </w:r>
+      <w:r>
+        <w:rPr>
+          <w:rFonts w:cs="Times New Roman"/>
+          <w:i/>
+          <w:iCs/>
+          <w:color w:val="000000" w:themeColor="text1"/>
+          <w:szCs w:val="24"/>
+          <w:shd w:val="clear" w:color="auto" w:fill="FBFCFD"/>
+        </w:rPr>
+        <w:t xml:space="preserve"> </w:t>
+      </w:r>
+      <w:r>
+        <w:rPr>
+          <w:rFonts w:cs="Times New Roman"/>
+          <w:color w:val="000000" w:themeColor="text1"/>
+          <w:szCs w:val="24"/>
+          <w:shd w:val="clear" w:color="auto" w:fill="FBFCFD"/>
+        </w:rPr>
+        <w:t xml:space="preserve">из </w:t>
+      </w:r>
+      <w:r>
+        <w:rPr>
+          <w:rFonts w:cs="Times New Roman"/>
+          <w:color w:val="000000" w:themeColor="text1"/>
+          <w:szCs w:val="24"/>
+          <w:shd w:val="clear" w:color="auto" w:fill="FBFCFD"/>
+          <w:lang w:val="en-US"/>
+        </w:rPr>
+        <w:t>OpenCV</w:t>
+      </w:r>
+    </w:p>
+    <w:p/>
+    <w:p/>
     <w:sectPr>
-      <w:footerReference w:type="default" r:id="rId20"/>
+      <w:footerReference w:type="default" r:id="rId23"/>
       <w:pgSz w:w="11906" w:h="16838"/>
       <w:pgMar w:top="1134" w:right="851" w:bottom="1134" w:left="1701" w:header="709" w:footer="709" w:gutter="0"/>
       <w:cols w:space="708"/>
@@ -10912,7 +11245,7 @@
   <w:style w:type="paragraph" w:default="1" w:styleId="a">
     <w:name w:val="Normal"/>
     <w:qFormat/>
-    <w:rsid w:val="007F7DC6"/>
+    <w:rsid w:val="00635CA3"/>
     <w:rPr>
       <w:rFonts w:ascii="Times New Roman" w:hAnsi="Times New Roman"/>
       <w:sz w:val="24"/>
@@ -11075,6 +11408,18 @@
       <w:sz w:val="20"/>
       <w:szCs w:val="20"/>
       <w:lang w:val="ru-BY" w:eastAsia="ru-BY"/>
+    </w:rPr>
+  </w:style>
+  <w:style w:type="character" w:styleId="aa">
+    <w:name w:val="Hyperlink"/>
+    <w:basedOn w:val="a0"/>
+    <w:uiPriority w:val="99"/>
+    <w:semiHidden/>
+    <w:unhideWhenUsed/>
+    <w:rsid w:val="00635CA3"/>
+    <w:rPr>
+      <w:color w:val="0000FF"/>
+      <w:u w:val="single"/>
     </w:rPr>
   </w:style>
 </w:styles>

</xml_diff>

<commit_message>
added result of lut transormation
</commit_message>
<xml_diff>
--- a/lab1 - histograms, profiles, projections/report.docx
+++ b/lab1 - histograms, profiles, projections/report.docx
@@ -505,34 +505,6 @@
           <w:szCs w:val="24"/>
         </w:rPr>
         <w:t>Теоретическое обоснование применимых методов</w:t>
-      </w:r>
-    </w:p>
-    <w:p>
-      <w:pPr>
-        <w:rPr>
-          <w:rFonts w:cs="Times New Roman"/>
-          <w:b/>
-          <w:bCs/>
-          <w:szCs w:val="24"/>
-        </w:rPr>
-      </w:pPr>
-      <w:r>
-        <w:rPr>
-          <w:rFonts w:cs="Times New Roman"/>
-          <w:b/>
-          <w:bCs/>
-          <w:szCs w:val="24"/>
-        </w:rPr>
-        <w:t xml:space="preserve">? </w:t>
-      </w:r>
-      <w:r>
-        <w:rPr>
-          <w:rFonts w:cs="Times New Roman"/>
-          <w:b/>
-          <w:bCs/>
-          <w:szCs w:val="24"/>
-        </w:rPr>
-        <w:t>объяснить почему равномерное преобразование выдает линейную кумулятивную гистограмму.</w:t>
       </w:r>
     </w:p>
     <w:p>
@@ -1888,7 +1860,6 @@
           <w:rFonts w:cs="Times New Roman"/>
           <w:sz w:val="24"/>
           <w:szCs w:val="24"/>
-          <w:lang w:val="en-US"/>
         </w:rPr>
         <w:t>3</w:t>
       </w:r>
@@ -2011,7 +1982,7 @@
           <w:b/>
           <w:bCs/>
         </w:rPr>
-        <w:t>Растяжение динамического диапазона.</w:t>
+        <w:t>Растяжение динамического диапазона</w:t>
       </w:r>
     </w:p>
     <w:p>
@@ -2808,7 +2779,7 @@
           <w:b/>
           <w:bCs/>
           <w:color w:val="0066BB"/>
-          <w:lang w:val="en-US"/>
+          <w:lang w:val="ru-RU"/>
         </w:rPr>
         <w:t>_</w:t>
       </w:r>
@@ -7655,31 +7626,17 @@
           <w:i/>
           <w:iCs/>
         </w:rPr>
-        <w:t>clipLimit = </w:t>
+        <w:t>clipLimit = 6</w:t>
+      </w:r>
+      <w:r>
+        <w:t xml:space="preserve"> и </w:t>
       </w:r>
       <w:r>
         <w:rPr>
           <w:i/>
           <w:iCs/>
         </w:rPr>
-        <w:t>6</w:t>
-      </w:r>
-      <w:r>
-        <w:t xml:space="preserve"> и </w:t>
-      </w:r>
-      <w:r>
-        <w:rPr>
-          <w:i/>
-          <w:iCs/>
-        </w:rPr>
-        <w:t>tileGridSize</w:t>
-      </w:r>
-      <w:r>
-        <w:rPr>
-          <w:i/>
-          <w:iCs/>
-        </w:rPr>
-        <w:t xml:space="preserve"> = (10, 11)</w:t>
+        <w:t>tileGridSize = (10, 11)</w:t>
       </w:r>
       <w:r>
         <w:rPr>
@@ -7702,6 +7659,9 @@
         <w:jc w:val="center"/>
       </w:pPr>
       <w:r>
+        <w:rPr>
+          <w:noProof/>
+        </w:rPr>
         <w:lastRenderedPageBreak/>
         <w:drawing>
           <wp:inline distT="0" distB="0" distL="0" distR="0" wp14:anchorId="374F3E6D" wp14:editId="0F6C8728">
@@ -7844,7 +7804,6 @@
           <w:rFonts w:cs="Times New Roman"/>
           <w:sz w:val="24"/>
           <w:szCs w:val="24"/>
-          <w:lang w:val="en-US"/>
         </w:rPr>
         <w:t>11</w:t>
       </w:r>
@@ -7862,15 +7821,7 @@
           <w:sz w:val="24"/>
           <w:szCs w:val="24"/>
         </w:rPr>
-        <w:t>Использование встроенных функций</w:t>
-      </w:r>
-      <w:r>
-        <w:rPr>
-          <w:rFonts w:cs="Times New Roman"/>
-          <w:sz w:val="24"/>
-          <w:szCs w:val="24"/>
-        </w:rPr>
-        <w:t>.</w:t>
+        <w:t>Использование встроенных функций.</w:t>
       </w:r>
     </w:p>
     <w:p>
@@ -7992,7 +7943,7 @@
       <w:r>
         <w:rPr>
           <w:color w:val="333333"/>
-          <w:lang w:val="ru-RU"/>
+          <w:lang w:val="en-US"/>
         </w:rPr>
         <w:t>3</w:t>
       </w:r>
@@ -8020,6 +7971,7 @@
         <w:rPr>
           <w:b/>
           <w:bCs/>
+          <w:lang w:val="en-US"/>
         </w:rPr>
         <w:t xml:space="preserve"> </w:t>
       </w:r>
@@ -8039,6 +7991,33 @@
         <w:adjustRightInd w:val="0"/>
         <w:spacing w:after="0" w:line="360" w:lineRule="auto"/>
       </w:pPr>
+      <w:r>
+        <w:t xml:space="preserve">Воспользуемся методом соляризации. Рассчитаем </w:t>
+      </w:r>
+      <w:r>
+        <w:rPr>
+          <w:lang w:val="en-US"/>
+        </w:rPr>
+        <w:t>lookup</w:t>
+      </w:r>
+      <w:r>
+        <w:t>-</w:t>
+      </w:r>
+      <w:r>
+        <w:rPr>
+          <w:lang w:val="en-US"/>
+        </w:rPr>
+        <w:t>table</w:t>
+      </w:r>
+      <w:r>
+        <w:t xml:space="preserve"> </w:t>
+      </w:r>
+      <w:r>
+        <w:t>по формуле</w:t>
+      </w:r>
+      <w:r>
+        <w:t>:</w:t>
+      </w:r>
     </w:p>
     <w:p>
       <w:pPr>
@@ -8046,44 +8025,681 @@
         <w:autoSpaceDN w:val="0"/>
         <w:adjustRightInd w:val="0"/>
         <w:spacing w:after="0" w:line="360" w:lineRule="auto"/>
-      </w:pPr>
-    </w:p>
-    <w:p>
-      <w:pPr>
-        <w:pStyle w:val="HTML"/>
-        <w:spacing w:after="200" w:line="244" w:lineRule="atLeast"/>
-        <w:rPr>
-          <w:color w:val="333333"/>
-          <w:lang w:val="ru-RU"/>
-        </w:rPr>
-      </w:pPr>
-    </w:p>
-    <w:p>
-      <w:pPr>
-        <w:rPr>
-          <w:lang w:val="ru-BY"/>
-        </w:rPr>
-      </w:pPr>
-    </w:p>
-    <w:p/>
-    <w:p>
-      <w:pPr>
+        <w:rPr>
+          <w:rFonts w:eastAsiaTheme="minorEastAsia"/>
+        </w:rPr>
+      </w:pPr>
+      <m:oMathPara>
+        <m:oMath>
+          <m:r>
+            <w:rPr>
+              <w:rFonts w:ascii="Cambria Math" w:hAnsi="Cambria Math"/>
+            </w:rPr>
+            <m:t>y= 4x(255-x)</m:t>
+          </m:r>
+        </m:oMath>
+      </m:oMathPara>
+    </w:p>
+    <w:p>
+      <w:pPr>
+        <w:keepNext/>
         <w:autoSpaceDE w:val="0"/>
         <w:autoSpaceDN w:val="0"/>
         <w:adjustRightInd w:val="0"/>
         <w:spacing w:after="0" w:line="360" w:lineRule="auto"/>
+        <w:jc w:val="center"/>
+      </w:pPr>
+      <w:r>
+        <w:lastRenderedPageBreak/>
+        <w:drawing>
+          <wp:inline distT="0" distB="0" distL="0" distR="0" wp14:anchorId="1DE67065" wp14:editId="17DFD7B2">
+            <wp:extent cx="5939790" cy="3895090"/>
+            <wp:effectExtent l="0" t="0" r="3810" b="0"/>
+            <wp:docPr id="3" name="Рисунок 3"/>
+            <wp:cNvGraphicFramePr>
+              <a:graphicFrameLocks xmlns:a="http://schemas.openxmlformats.org/drawingml/2006/main" noChangeAspect="1"/>
+            </wp:cNvGraphicFramePr>
+            <a:graphic xmlns:a="http://schemas.openxmlformats.org/drawingml/2006/main">
+              <a:graphicData uri="http://schemas.openxmlformats.org/drawingml/2006/picture">
+                <pic:pic xmlns:pic="http://schemas.openxmlformats.org/drawingml/2006/picture">
+                  <pic:nvPicPr>
+                    <pic:cNvPr id="1" name=""/>
+                    <pic:cNvPicPr/>
+                  </pic:nvPicPr>
+                  <pic:blipFill>
+                    <a:blip r:embed="rId24"/>
+                    <a:stretch>
+                      <a:fillRect/>
+                    </a:stretch>
+                  </pic:blipFill>
+                  <pic:spPr>
+                    <a:xfrm>
+                      <a:off x="0" y="0"/>
+                      <a:ext cx="5939790" cy="3895090"/>
+                    </a:xfrm>
+                    <a:prstGeom prst="rect">
+                      <a:avLst/>
+                    </a:prstGeom>
+                  </pic:spPr>
+                </pic:pic>
+              </a:graphicData>
+            </a:graphic>
+          </wp:inline>
+        </w:drawing>
+      </w:r>
+    </w:p>
+    <w:p>
+      <w:pPr>
+        <w:pStyle w:val="a8"/>
+        <w:jc w:val="center"/>
+        <w:rPr>
+          <w:sz w:val="24"/>
+          <w:szCs w:val="24"/>
+        </w:rPr>
+      </w:pPr>
+      <w:r>
+        <w:rPr>
+          <w:sz w:val="24"/>
+          <w:szCs w:val="24"/>
+        </w:rPr>
+        <w:t xml:space="preserve">Рисунок </w:t>
+      </w:r>
+      <w:r>
+        <w:rPr>
+          <w:sz w:val="24"/>
+          <w:szCs w:val="24"/>
+        </w:rPr>
+        <w:fldChar w:fldCharType="begin"/>
+      </w:r>
+      <w:r>
+        <w:rPr>
+          <w:sz w:val="24"/>
+          <w:szCs w:val="24"/>
+        </w:rPr>
+        <w:instrText xml:space="preserve"> SEQ Рисунок \* ARABIC </w:instrText>
+      </w:r>
+      <w:r>
+        <w:rPr>
+          <w:sz w:val="24"/>
+          <w:szCs w:val="24"/>
+        </w:rPr>
+        <w:fldChar w:fldCharType="separate"/>
+      </w:r>
+      <w:r>
+        <w:rPr>
+          <w:noProof/>
+          <w:sz w:val="24"/>
+          <w:szCs w:val="24"/>
+        </w:rPr>
+        <w:t>15</w:t>
+      </w:r>
+      <w:r>
+        <w:rPr>
+          <w:sz w:val="24"/>
+          <w:szCs w:val="24"/>
+        </w:rPr>
+        <w:fldChar w:fldCharType="end"/>
+      </w:r>
+      <w:r>
+        <w:rPr>
+          <w:sz w:val="24"/>
+          <w:szCs w:val="24"/>
+          <w:lang w:val="en-US"/>
+        </w:rPr>
+        <w:t xml:space="preserve"> </w:t>
+      </w:r>
+      <w:r>
+        <w:rPr>
+          <w:sz w:val="24"/>
+          <w:szCs w:val="24"/>
+        </w:rPr>
+        <w:t>Влияние соляризации</w:t>
+      </w:r>
+    </w:p>
+    <w:p>
+      <w:r>
+        <w:t xml:space="preserve">С помощью </w:t>
+      </w:r>
+      <w:r>
+        <w:rPr>
+          <w:lang w:val="en-US"/>
+        </w:rPr>
+        <w:t>LUT</w:t>
+      </w:r>
+      <w:r>
+        <w:t xml:space="preserve"> </w:t>
+      </w:r>
+      <w:r>
+        <w:t>можно задавать произвольное преобразование интенсивностей.</w:t>
+      </w:r>
+    </w:p>
+    <w:p>
+      <w:pPr>
+        <w:pStyle w:val="a8"/>
+        <w:spacing w:after="0"/>
+        <w:rPr>
+          <w:rFonts w:cs="Times New Roman"/>
+          <w:sz w:val="24"/>
+          <w:szCs w:val="24"/>
+        </w:rPr>
+      </w:pPr>
+      <w:r>
+        <w:rPr>
+          <w:rFonts w:cs="Times New Roman"/>
+          <w:sz w:val="24"/>
+          <w:szCs w:val="24"/>
+        </w:rPr>
+        <w:t>Листинг</w:t>
+      </w:r>
+      <w:r>
+        <w:rPr>
+          <w:rFonts w:cs="Times New Roman"/>
+          <w:sz w:val="24"/>
+          <w:szCs w:val="24"/>
+        </w:rPr>
+        <w:t xml:space="preserve"> </w:t>
+      </w:r>
+      <w:r>
+        <w:rPr>
+          <w:rFonts w:cs="Times New Roman"/>
+          <w:sz w:val="24"/>
+          <w:szCs w:val="24"/>
+        </w:rPr>
+        <w:t>11</w:t>
+      </w:r>
+      <w:r>
+        <w:rPr>
+          <w:rFonts w:cs="Times New Roman"/>
+          <w:sz w:val="24"/>
+          <w:szCs w:val="24"/>
+        </w:rPr>
+        <w:t xml:space="preserve"> </w:t>
+      </w:r>
+      <w:r>
+        <w:rPr>
+          <w:rFonts w:cs="Times New Roman"/>
+          <w:sz w:val="24"/>
+          <w:szCs w:val="24"/>
+        </w:rPr>
+        <w:t xml:space="preserve">Функция создания </w:t>
+      </w:r>
+      <w:r>
+        <w:rPr>
+          <w:rFonts w:cs="Times New Roman"/>
+          <w:sz w:val="24"/>
+          <w:szCs w:val="24"/>
+          <w:lang w:val="en-US"/>
+        </w:rPr>
+        <w:t>LUT</w:t>
+      </w:r>
+      <w:r>
+        <w:rPr>
+          <w:rFonts w:cs="Times New Roman"/>
+          <w:sz w:val="24"/>
+          <w:szCs w:val="24"/>
+        </w:rPr>
+        <w:t xml:space="preserve"> </w:t>
+      </w:r>
+      <w:r>
+        <w:rPr>
+          <w:rFonts w:cs="Times New Roman"/>
+          <w:sz w:val="24"/>
+          <w:szCs w:val="24"/>
+        </w:rPr>
+        <w:t>для соляризации</w:t>
+      </w:r>
+      <w:r>
+        <w:rPr>
+          <w:rFonts w:cs="Times New Roman"/>
+          <w:sz w:val="24"/>
+          <w:szCs w:val="24"/>
+        </w:rPr>
+        <w:t>.</w:t>
+      </w:r>
+    </w:p>
+    <w:p>
+      <w:pPr>
+        <w:pStyle w:val="HTML"/>
+        <w:spacing w:line="244" w:lineRule="atLeast"/>
+        <w:rPr>
+          <w:color w:val="333333"/>
+        </w:rPr>
+      </w:pPr>
+      <w:r>
+        <w:rPr>
+          <w:b/>
+          <w:bCs/>
+          <w:color w:val="008800"/>
+        </w:rPr>
+        <w:t>def</w:t>
+      </w:r>
+      <w:r>
+        <w:rPr>
+          <w:color w:val="333333"/>
+        </w:rPr>
+        <w:t xml:space="preserve"> </w:t>
+      </w:r>
+      <w:r>
+        <w:rPr>
+          <w:b/>
+          <w:bCs/>
+          <w:color w:val="0066BB"/>
+        </w:rPr>
+        <w:t>create_sabattier_lut</w:t>
+      </w:r>
+      <w:r>
+        <w:rPr>
+          <w:color w:val="333333"/>
+        </w:rPr>
+        <w:t>():</w:t>
+      </w:r>
+    </w:p>
+    <w:p>
+      <w:pPr>
+        <w:pStyle w:val="HTML"/>
+        <w:spacing w:line="244" w:lineRule="atLeast"/>
+        <w:rPr>
+          <w:color w:val="333333"/>
+        </w:rPr>
+      </w:pPr>
+      <w:r>
+        <w:rPr>
+          <w:color w:val="333333"/>
+        </w:rPr>
+        <w:t xml:space="preserve">    lut = np.arange(</w:t>
+      </w:r>
+      <w:r>
+        <w:rPr>
+          <w:b/>
+          <w:bCs/>
+          <w:color w:val="0000DD"/>
+        </w:rPr>
+        <w:t>256</w:t>
+      </w:r>
+      <w:r>
+        <w:rPr>
+          <w:color w:val="333333"/>
+        </w:rPr>
+        <w:t>, dtype=np.uint8)</w:t>
+      </w:r>
+    </w:p>
+    <w:p>
+      <w:pPr>
+        <w:pStyle w:val="HTML"/>
+        <w:spacing w:line="244" w:lineRule="atLeast"/>
+        <w:rPr>
+          <w:color w:val="333333"/>
+        </w:rPr>
+      </w:pPr>
+      <w:r>
+        <w:rPr>
+          <w:color w:val="333333"/>
+        </w:rPr>
+        <w:t xml:space="preserve">    lut = </w:t>
+      </w:r>
+      <w:r>
+        <w:rPr>
+          <w:b/>
+          <w:bCs/>
+          <w:color w:val="0000DD"/>
+        </w:rPr>
+        <w:t>4</w:t>
+      </w:r>
+      <w:r>
+        <w:rPr>
+          <w:color w:val="333333"/>
+        </w:rPr>
+        <w:t>*lut*(</w:t>
+      </w:r>
+      <w:r>
+        <w:rPr>
+          <w:b/>
+          <w:bCs/>
+          <w:color w:val="0000DD"/>
+        </w:rPr>
+        <w:t>255</w:t>
+      </w:r>
+      <w:r>
+        <w:rPr>
+          <w:color w:val="333333"/>
+        </w:rPr>
+        <w:t>-lut)</w:t>
+      </w:r>
+    </w:p>
+    <w:p>
+      <w:pPr>
+        <w:pStyle w:val="HTML"/>
+        <w:spacing w:line="244" w:lineRule="atLeast"/>
+        <w:rPr>
+          <w:color w:val="333333"/>
+        </w:rPr>
+      </w:pPr>
+      <w:r>
+        <w:rPr>
+          <w:color w:val="333333"/>
+        </w:rPr>
+        <w:t xml:space="preserve">    lut = np.where(lut &gt; </w:t>
+      </w:r>
+      <w:r>
+        <w:rPr>
+          <w:b/>
+          <w:bCs/>
+          <w:color w:val="0000DD"/>
+        </w:rPr>
+        <w:t>0</w:t>
+      </w:r>
+      <w:r>
+        <w:rPr>
+          <w:color w:val="333333"/>
+        </w:rPr>
+        <w:t xml:space="preserve">, lut, </w:t>
+      </w:r>
+      <w:r>
+        <w:rPr>
+          <w:b/>
+          <w:bCs/>
+          <w:color w:val="0000DD"/>
+        </w:rPr>
+        <w:t>0</w:t>
+      </w:r>
+      <w:r>
+        <w:rPr>
+          <w:color w:val="333333"/>
+        </w:rPr>
+        <w:t>)</w:t>
+      </w:r>
+    </w:p>
+    <w:p>
+      <w:pPr>
+        <w:pStyle w:val="HTML"/>
+        <w:spacing w:line="244" w:lineRule="atLeast"/>
+        <w:rPr>
+          <w:color w:val="333333"/>
+        </w:rPr>
+      </w:pPr>
+      <w:r>
+        <w:rPr>
+          <w:color w:val="333333"/>
+        </w:rPr>
+        <w:t xml:space="preserve">    lut = np.clip(lut, </w:t>
+      </w:r>
+      <w:r>
+        <w:rPr>
+          <w:b/>
+          <w:bCs/>
+          <w:color w:val="0000DD"/>
+        </w:rPr>
+        <w:t>0</w:t>
+      </w:r>
+      <w:r>
+        <w:rPr>
+          <w:color w:val="333333"/>
+        </w:rPr>
+        <w:t xml:space="preserve">, </w:t>
+      </w:r>
+      <w:r>
+        <w:rPr>
+          <w:b/>
+          <w:bCs/>
+          <w:color w:val="0000DD"/>
+        </w:rPr>
+        <w:t>255</w:t>
+      </w:r>
+      <w:r>
+        <w:rPr>
+          <w:color w:val="333333"/>
+        </w:rPr>
+        <w:t>)</w:t>
+      </w:r>
+    </w:p>
+    <w:p>
+      <w:pPr>
+        <w:pStyle w:val="HTML"/>
+        <w:spacing w:after="200" w:line="244" w:lineRule="atLeast"/>
+        <w:rPr>
+          <w:color w:val="333333"/>
+        </w:rPr>
+      </w:pPr>
+      <w:r>
+        <w:rPr>
+          <w:color w:val="333333"/>
+        </w:rPr>
+        <w:t xml:space="preserve">    </w:t>
+      </w:r>
+      <w:r>
+        <w:rPr>
+          <w:b/>
+          <w:bCs/>
+          <w:color w:val="008800"/>
+        </w:rPr>
+        <w:t>return</w:t>
+      </w:r>
+      <w:r>
+        <w:rPr>
+          <w:color w:val="333333"/>
+        </w:rPr>
+        <w:t xml:space="preserve"> lut</w:t>
+      </w:r>
+    </w:p>
+    <w:p>
+      <w:pPr>
+        <w:pStyle w:val="a8"/>
+        <w:spacing w:after="0"/>
+        <w:rPr>
+          <w:rFonts w:cs="Times New Roman"/>
+          <w:sz w:val="24"/>
+          <w:szCs w:val="24"/>
+        </w:rPr>
+      </w:pPr>
+      <w:r>
+        <w:rPr>
+          <w:rFonts w:cs="Times New Roman"/>
+          <w:sz w:val="24"/>
+          <w:szCs w:val="24"/>
+        </w:rPr>
+        <w:t>Листинг</w:t>
+      </w:r>
+      <w:r>
+        <w:rPr>
+          <w:rFonts w:cs="Times New Roman"/>
+          <w:sz w:val="24"/>
+          <w:szCs w:val="24"/>
+        </w:rPr>
+        <w:t xml:space="preserve"> </w:t>
+      </w:r>
+      <w:r>
+        <w:rPr>
+          <w:rFonts w:cs="Times New Roman"/>
+          <w:sz w:val="24"/>
+          <w:szCs w:val="24"/>
+        </w:rPr>
+        <w:t>11</w:t>
+      </w:r>
+      <w:r>
+        <w:rPr>
+          <w:rFonts w:cs="Times New Roman"/>
+          <w:sz w:val="24"/>
+          <w:szCs w:val="24"/>
+        </w:rPr>
+        <w:t xml:space="preserve"> </w:t>
+      </w:r>
+      <w:r>
+        <w:rPr>
+          <w:rFonts w:cs="Times New Roman"/>
+          <w:sz w:val="24"/>
+          <w:szCs w:val="24"/>
+        </w:rPr>
+        <w:t>Применение соляризации</w:t>
+      </w:r>
+      <w:r>
+        <w:rPr>
+          <w:rFonts w:cs="Times New Roman"/>
+          <w:sz w:val="24"/>
+          <w:szCs w:val="24"/>
+        </w:rPr>
+        <w:t>.</w:t>
+      </w:r>
+    </w:p>
+    <w:p>
+      <w:pPr>
+        <w:pStyle w:val="HTML"/>
+        <w:spacing w:after="200" w:line="244" w:lineRule="atLeast"/>
+        <w:rPr>
+          <w:color w:val="333333"/>
+        </w:rPr>
+      </w:pPr>
+      <w:r>
+        <w:rPr>
+          <w:color w:val="333333"/>
+        </w:rPr>
+        <w:t>image_2 = cv.LUT(image, create_sabattier_lut())</w:t>
+      </w:r>
+    </w:p>
+    <w:p>
+      <w:pPr>
+        <w:pStyle w:val="a7"/>
+        <w:numPr>
+          <w:ilvl w:val="0"/>
+          <w:numId w:val="1"/>
+        </w:numPr>
+        <w:autoSpaceDE w:val="0"/>
+        <w:autoSpaceDN w:val="0"/>
+        <w:adjustRightInd w:val="0"/>
+        <w:spacing w:after="0" w:line="360" w:lineRule="auto"/>
+        <w:ind w:left="426" w:hanging="426"/>
+        <w:jc w:val="both"/>
+        <w:rPr>
+          <w:rFonts w:eastAsia="SFRM1000" w:cs="Times New Roman"/>
+          <w:b/>
+          <w:bCs/>
+          <w:szCs w:val="24"/>
+        </w:rPr>
+      </w:pPr>
+      <w:r>
+        <w:rPr>
+          <w:rFonts w:eastAsia="SFRM1000" w:cs="Times New Roman"/>
+          <w:b/>
+          <w:bCs/>
+          <w:szCs w:val="24"/>
+        </w:rPr>
+        <w:t>Проекции</w:t>
+      </w:r>
+    </w:p>
+    <w:p>
+      <w:pPr>
+        <w:autoSpaceDE w:val="0"/>
+        <w:autoSpaceDN w:val="0"/>
+        <w:adjustRightInd w:val="0"/>
+        <w:spacing w:after="0" w:line="360" w:lineRule="auto"/>
+        <w:jc w:val="both"/>
+        <w:rPr>
+          <w:rFonts w:eastAsia="SFRM1000" w:cs="Times New Roman"/>
+          <w:b/>
+          <w:bCs/>
+          <w:szCs w:val="24"/>
+        </w:rPr>
+      </w:pPr>
+      <w:r>
+        <w:rPr>
+          <w:rFonts w:eastAsia="SFRM1000" w:cs="Times New Roman"/>
+          <w:b/>
+          <w:bCs/>
+          <w:szCs w:val="24"/>
+        </w:rPr>
+        <w:t xml:space="preserve">2.1 </w:t>
+      </w:r>
+    </w:p>
+    <w:p>
+      <w:pPr>
+        <w:pStyle w:val="HTML"/>
+        <w:spacing w:after="200" w:line="244" w:lineRule="atLeast"/>
+        <w:rPr>
+          <w:color w:val="333333"/>
+        </w:rPr>
+      </w:pPr>
+    </w:p>
+    <w:p>
+      <w:pPr>
+        <w:pStyle w:val="HTML"/>
+        <w:spacing w:line="244" w:lineRule="atLeast"/>
+        <w:rPr>
+          <w:color w:val="333333"/>
+        </w:rPr>
+      </w:pPr>
+    </w:p>
+    <w:p>
+      <w:pPr>
+        <w:rPr>
+          <w:lang w:val="ru-BY"/>
+        </w:rPr>
+      </w:pPr>
+    </w:p>
+    <w:p>
+      <w:pPr>
+        <w:autoSpaceDE w:val="0"/>
+        <w:autoSpaceDN w:val="0"/>
+        <w:adjustRightInd w:val="0"/>
+        <w:spacing w:after="0" w:line="360" w:lineRule="auto"/>
+        <w:rPr>
+          <w:lang w:val="en-US"/>
+        </w:rPr>
+      </w:pPr>
+    </w:p>
+    <w:p>
+      <w:pPr>
+        <w:pStyle w:val="HTML"/>
+        <w:spacing w:after="200" w:line="244" w:lineRule="atLeast"/>
+        <w:rPr>
+          <w:color w:val="333333"/>
+          <w:lang w:val="en-US"/>
+        </w:rPr>
+      </w:pPr>
+    </w:p>
+    <w:p>
+      <w:pPr>
+        <w:rPr>
+          <w:lang w:val="ru-BY"/>
+        </w:rPr>
+      </w:pPr>
+    </w:p>
+    <w:p>
+      <w:pPr>
+        <w:rPr>
+          <w:lang w:val="en-US"/>
+        </w:rPr>
+      </w:pPr>
+    </w:p>
+    <w:p>
+      <w:pPr>
+        <w:autoSpaceDE w:val="0"/>
+        <w:autoSpaceDN w:val="0"/>
+        <w:adjustRightInd w:val="0"/>
+        <w:spacing w:after="0" w:line="360" w:lineRule="auto"/>
         <w:rPr>
           <w:rFonts w:cs="Times New Roman"/>
           <w:color w:val="000000" w:themeColor="text1"/>
           <w:szCs w:val="24"/>
           <w:shd w:val="clear" w:color="auto" w:fill="FBFCFD"/>
-        </w:rPr>
-      </w:pPr>
-    </w:p>
-    <w:p/>
-    <w:p/>
+          <w:lang w:val="en-US"/>
+        </w:rPr>
+      </w:pPr>
+    </w:p>
+    <w:p>
+      <w:pPr>
+        <w:rPr>
+          <w:lang w:val="en-US"/>
+        </w:rPr>
+      </w:pPr>
+    </w:p>
+    <w:p>
+      <w:pPr>
+        <w:rPr>
+          <w:lang w:val="en-US"/>
+        </w:rPr>
+      </w:pPr>
+    </w:p>
     <w:sectPr>
-      <w:footerReference w:type="default" r:id="rId24"/>
+      <w:footerReference w:type="default" r:id="rId25"/>
       <w:pgSz w:w="11906" w:h="16838"/>
       <w:pgMar w:top="1134" w:right="851" w:bottom="1134" w:left="1701" w:header="709" w:footer="709" w:gutter="0"/>
       <w:cols w:space="708"/>

</xml_diff>

<commit_message>
changed view of report and added report.pdf
</commit_message>
<xml_diff>
--- a/lab1 - histograms, profiles, projections/report.docx
+++ b/lab1 - histograms, profiles, projections/report.docx
@@ -631,10 +631,7 @@
     </w:p>
     <w:p>
       <w:r>
-        <w:t>Гистограмма — это распределение частоты встречаемости пикселей одинаковой яркости на изображении</w:t>
-      </w:r>
-      <w:r>
-        <w:t>.</w:t>
+        <w:t>Гистограмма — это распределение частоты встречаемости пикселей одинаковой яркости на изображении.</w:t>
       </w:r>
     </w:p>
     <w:p>
@@ -649,44 +646,22 @@
     </w:p>
     <w:p>
       <w:r>
-        <w:t>Проекция на ось — это сумма интенсивностей пикселей изображения</w:t>
-      </w:r>
-      <w:r>
-        <w:t>,</w:t>
-      </w:r>
-      <w:r>
-        <w:t xml:space="preserve"> взятая в направлении перпендикулярном данной оси.</w:t>
-      </w:r>
-    </w:p>
-    <w:p>
-      <w:pPr>
-        <w:rPr>
-          <w:lang w:val="en-US"/>
-        </w:rPr>
-      </w:pPr>
+        <w:t>Проекция на ось — это сумма интенсивностей пикселей изображения, взятая в направлении перпендикулярном данной оси.</w:t>
+      </w:r>
+    </w:p>
+    <w:p>
       <w:r>
         <w:t>Различные способы выравнивания гистограммы</w:t>
       </w:r>
       <w:r>
-        <w:rPr>
-          <w:lang w:val="en-US"/>
-        </w:rPr>
         <w:t>:</w:t>
       </w:r>
     </w:p>
     <w:p>
-      <w:pPr>
-        <w:rPr>
-          <w:lang w:val="en-US"/>
-        </w:rPr>
-      </w:pPr>
       <w:r>
         <w:t>Линейный сдвиг</w:t>
       </w:r>
       <w:r>
-        <w:rPr>
-          <w:lang w:val="en-US"/>
-        </w:rPr>
         <w:t>:</w:t>
       </w:r>
     </w:p>
@@ -1344,7 +1319,6 @@
         <w:spacing w:after="0" w:line="360" w:lineRule="auto"/>
         <w:rPr>
           <w:rFonts w:eastAsiaTheme="minorEastAsia"/>
-          <w:lang w:val="en-US"/>
         </w:rPr>
       </w:pPr>
       <w:r>
@@ -1356,7 +1330,6 @@
       <w:r>
         <w:rPr>
           <w:rFonts w:eastAsiaTheme="minorEastAsia"/>
-          <w:lang w:val="en-US"/>
         </w:rPr>
         <w:t>:</w:t>
       </w:r>
@@ -2172,7 +2145,6 @@
         <w:spacing w:after="0" w:line="360" w:lineRule="auto"/>
         <w:rPr>
           <w:rFonts w:ascii="Cambria Math" w:hAnsi="Cambria Math" w:cs="Cambria Math"/>
-          <w:lang w:val="en-US"/>
         </w:rPr>
       </w:pPr>
       <w:r>
@@ -2184,7 +2156,6 @@
       <w:r>
         <w:rPr>
           <w:rFonts w:ascii="Cambria Math" w:hAnsi="Cambria Math" w:cs="Cambria Math"/>
-          <w:lang w:val="en-US"/>
         </w:rPr>
         <w:t>:</w:t>
       </w:r>
@@ -2570,13 +2541,7 @@
             <w:rPr>
               <w:rFonts w:ascii="Cambria Math" w:eastAsiaTheme="minorEastAsia" w:hAnsi="Cambria Math"/>
             </w:rPr>
-            <m:t xml:space="preserve">Proj </m:t>
-          </m:r>
-          <m:r>
-            <w:rPr>
-              <w:rFonts w:ascii="Cambria Math" w:eastAsiaTheme="minorEastAsia" w:hAnsi="Cambria Math"/>
-            </w:rPr>
-            <m:t>Y</m:t>
+            <m:t>Proj Y</m:t>
           </m:r>
           <m:d>
             <m:dPr>
@@ -2618,13 +2583,7 @@
                 <w:rPr>
                   <w:rFonts w:ascii="Cambria Math" w:eastAsiaTheme="minorEastAsia" w:hAnsi="Cambria Math"/>
                 </w:rPr>
-                <m:t>x</m:t>
-              </m:r>
-              <m:r>
-                <w:rPr>
-                  <w:rFonts w:ascii="Cambria Math" w:eastAsiaTheme="minorEastAsia" w:hAnsi="Cambria Math"/>
-                </w:rPr>
-                <m:t xml:space="preserve"> =  0</m:t>
+                <m:t>x =  0</m:t>
               </m:r>
             </m:sub>
             <m:sup>
@@ -2749,13 +2708,7 @@
           <w:rPr>
             <w:rFonts w:ascii="Cambria Math" w:eastAsiaTheme="minorEastAsia" w:hAnsi="Cambria Math"/>
           </w:rPr>
-          <m:t>,</m:t>
-        </m:r>
-        <m:r>
-          <w:rPr>
-            <w:rFonts w:ascii="Cambria Math" w:eastAsiaTheme="minorEastAsia" w:hAnsi="Cambria Math"/>
-          </w:rPr>
-          <m:t xml:space="preserve">  </m:t>
+          <m:t xml:space="preserve">,  </m:t>
         </m:r>
         <m:sSub>
           <m:sSubPr>
@@ -2837,13 +2790,7 @@
             <w:rPr>
               <w:rFonts w:ascii="Cambria Math" w:eastAsiaTheme="minorEastAsia" w:hAnsi="Cambria Math"/>
             </w:rPr>
-            <m:t xml:space="preserve">Proj </m:t>
-          </m:r>
-          <m:r>
-            <w:rPr>
-              <w:rFonts w:ascii="Cambria Math" w:eastAsiaTheme="minorEastAsia" w:hAnsi="Cambria Math"/>
-            </w:rPr>
-            <m:t>E</m:t>
+            <m:t>Proj E</m:t>
           </m:r>
           <m:d>
             <m:dPr>
@@ -3723,6 +3670,7 @@
           <w:rFonts w:cs="Times New Roman"/>
           <w:sz w:val="24"/>
           <w:szCs w:val="24"/>
+          <w:lang w:val="en-US"/>
         </w:rPr>
       </w:pPr>
     </w:p>
@@ -3759,6 +3707,14 @@
           <w:szCs w:val="24"/>
         </w:rPr>
         <w:t>2</w:t>
+      </w:r>
+      <w:r>
+        <w:rPr>
+          <w:rFonts w:cs="Times New Roman"/>
+          <w:sz w:val="24"/>
+          <w:szCs w:val="24"/>
+        </w:rPr>
+        <w:t>.</w:t>
       </w:r>
       <w:r>
         <w:rPr>
@@ -5537,21 +5493,22 @@
         <w:spacing w:line="244" w:lineRule="atLeast"/>
         <w:rPr>
           <w:color w:val="333333"/>
-        </w:rPr>
-      </w:pPr>
-      <w:proofErr w:type="spellStart"/>
+          <w:lang w:val="en-US"/>
+        </w:rPr>
+      </w:pPr>
       <w:r>
         <w:rPr>
           <w:b/>
           <w:bCs/>
           <w:color w:val="008800"/>
+          <w:lang w:val="en-US"/>
         </w:rPr>
         <w:t>def</w:t>
       </w:r>
-      <w:proofErr w:type="spellEnd"/>
-      <w:r>
-        <w:rPr>
-          <w:color w:val="333333"/>
+      <w:r>
+        <w:rPr>
+          <w:color w:val="333333"/>
+          <w:lang w:val="en-US"/>
         </w:rPr>
         <w:t xml:space="preserve"> </w:t>
       </w:r>
@@ -5561,19 +5518,19 @@
           <w:b/>
           <w:bCs/>
           <w:color w:val="0066BB"/>
+          <w:lang w:val="en-US"/>
         </w:rPr>
         <w:t>stretching</w:t>
       </w:r>
-      <w:proofErr w:type="spellEnd"/>
       <w:r>
         <w:rPr>
           <w:b/>
           <w:bCs/>
           <w:color w:val="0066BB"/>
+          <w:lang w:val="en-US"/>
         </w:rPr>
         <w:t>_</w:t>
       </w:r>
-      <w:proofErr w:type="spellStart"/>
       <w:proofErr w:type="gramStart"/>
       <w:r>
         <w:rPr>
@@ -5588,6 +5545,7 @@
       <w:r>
         <w:rPr>
           <w:color w:val="333333"/>
+          <w:lang w:val="en-US"/>
         </w:rPr>
         <w:t>(</w:t>
       </w:r>
@@ -5596,6 +5554,7 @@
       <w:r>
         <w:rPr>
           <w:color w:val="333333"/>
+          <w:lang w:val="en-US"/>
         </w:rPr>
         <w:t>img</w:t>
       </w:r>
@@ -5603,6 +5562,7 @@
       <w:r>
         <w:rPr>
           <w:color w:val="333333"/>
+          <w:lang w:val="en-US"/>
         </w:rPr>
         <w:t xml:space="preserve">: </w:t>
       </w:r>
@@ -5610,6 +5570,7 @@
       <w:r>
         <w:rPr>
           <w:color w:val="333333"/>
+          <w:lang w:val="en-US"/>
         </w:rPr>
         <w:t>ndarray</w:t>
       </w:r>
@@ -5617,20 +5578,21 @@
       <w:r>
         <w:rPr>
           <w:color w:val="333333"/>
+          <w:lang w:val="en-US"/>
         </w:rPr>
         <w:t xml:space="preserve">, a: </w:t>
       </w:r>
-      <w:proofErr w:type="spellStart"/>
       <w:r>
         <w:rPr>
           <w:color w:val="007020"/>
+          <w:lang w:val="en-US"/>
         </w:rPr>
         <w:t>float</w:t>
       </w:r>
-      <w:proofErr w:type="spellEnd"/>
-      <w:r>
-        <w:rPr>
-          <w:color w:val="333333"/>
+      <w:r>
+        <w:rPr>
+          <w:color w:val="333333"/>
+          <w:lang w:val="en-US"/>
         </w:rPr>
         <w:t xml:space="preserve"> = </w:t>
       </w:r>
@@ -5639,14 +5601,32 @@
           <w:b/>
           <w:bCs/>
           <w:color w:val="0000DD"/>
+          <w:lang w:val="en-US"/>
         </w:rPr>
         <w:t>1</w:t>
       </w:r>
       <w:r>
         <w:rPr>
           <w:color w:val="333333"/>
-        </w:rPr>
-        <w:t>) -&gt; ndarray:</w:t>
+          <w:lang w:val="en-US"/>
+        </w:rPr>
+        <w:t xml:space="preserve">) -&gt; </w:t>
+      </w:r>
+      <w:proofErr w:type="spellStart"/>
+      <w:r>
+        <w:rPr>
+          <w:color w:val="333333"/>
+          <w:lang w:val="en-US"/>
+        </w:rPr>
+        <w:t>ndarray</w:t>
+      </w:r>
+      <w:proofErr w:type="spellEnd"/>
+      <w:r>
+        <w:rPr>
+          <w:color w:val="333333"/>
+          <w:lang w:val="en-US"/>
+        </w:rPr>
+        <w:t>:</w:t>
       </w:r>
     </w:p>
     <w:p>
@@ -5661,6 +5641,7 @@
       <w:r>
         <w:rPr>
           <w:color w:val="333333"/>
+          <w:lang w:val="en-US"/>
         </w:rPr>
         <w:t xml:space="preserve">    </w:t>
       </w:r>
@@ -8206,6 +8187,96 @@
     </w:p>
     <w:p>
       <w:pPr>
+        <w:pStyle w:val="HTML"/>
+        <w:spacing w:after="200" w:line="244" w:lineRule="atLeast"/>
+        <w:rPr>
+          <w:color w:val="333333"/>
+          <w:lang w:val="en-US"/>
+        </w:rPr>
+      </w:pPr>
+    </w:p>
+    <w:p>
+      <w:pPr>
+        <w:pStyle w:val="HTML"/>
+        <w:spacing w:after="200" w:line="244" w:lineRule="atLeast"/>
+        <w:rPr>
+          <w:color w:val="333333"/>
+          <w:lang w:val="en-US"/>
+        </w:rPr>
+      </w:pPr>
+    </w:p>
+    <w:p>
+      <w:pPr>
+        <w:pStyle w:val="HTML"/>
+        <w:spacing w:after="200" w:line="244" w:lineRule="atLeast"/>
+        <w:rPr>
+          <w:color w:val="333333"/>
+          <w:lang w:val="en-US"/>
+        </w:rPr>
+      </w:pPr>
+    </w:p>
+    <w:p>
+      <w:pPr>
+        <w:pStyle w:val="HTML"/>
+        <w:spacing w:after="200" w:line="244" w:lineRule="atLeast"/>
+        <w:rPr>
+          <w:color w:val="333333"/>
+          <w:lang w:val="en-US"/>
+        </w:rPr>
+      </w:pPr>
+    </w:p>
+    <w:p>
+      <w:pPr>
+        <w:pStyle w:val="HTML"/>
+        <w:spacing w:after="200" w:line="244" w:lineRule="atLeast"/>
+        <w:rPr>
+          <w:color w:val="333333"/>
+          <w:lang w:val="en-US"/>
+        </w:rPr>
+      </w:pPr>
+    </w:p>
+    <w:p>
+      <w:pPr>
+        <w:pStyle w:val="HTML"/>
+        <w:spacing w:after="200" w:line="244" w:lineRule="atLeast"/>
+        <w:rPr>
+          <w:color w:val="333333"/>
+          <w:lang w:val="en-US"/>
+        </w:rPr>
+      </w:pPr>
+    </w:p>
+    <w:p>
+      <w:pPr>
+        <w:pStyle w:val="HTML"/>
+        <w:spacing w:after="200" w:line="244" w:lineRule="atLeast"/>
+        <w:rPr>
+          <w:color w:val="333333"/>
+          <w:lang w:val="en-US"/>
+        </w:rPr>
+      </w:pPr>
+    </w:p>
+    <w:p>
+      <w:pPr>
+        <w:pStyle w:val="HTML"/>
+        <w:spacing w:after="200" w:line="244" w:lineRule="atLeast"/>
+        <w:rPr>
+          <w:color w:val="333333"/>
+          <w:lang w:val="en-US"/>
+        </w:rPr>
+      </w:pPr>
+    </w:p>
+    <w:p>
+      <w:pPr>
+        <w:pStyle w:val="HTML"/>
+        <w:spacing w:after="200" w:line="244" w:lineRule="atLeast"/>
+        <w:rPr>
+          <w:color w:val="333333"/>
+          <w:lang w:val="en-US"/>
+        </w:rPr>
+      </w:pPr>
+    </w:p>
+    <w:p>
+      <w:pPr>
         <w:pStyle w:val="a7"/>
         <w:numPr>
           <w:ilvl w:val="1"/>
@@ -8225,6 +8296,7 @@
           <w:b/>
           <w:bCs/>
         </w:rPr>
+        <w:lastRenderedPageBreak/>
         <w:t>Преобразование по закону Рэлея</w:t>
       </w:r>
     </w:p>
@@ -8257,7 +8329,6 @@
         <w:rPr>
           <w:noProof/>
         </w:rPr>
-        <w:lastRenderedPageBreak/>
         <w:drawing>
           <wp:inline distT="0" distB="0" distL="0" distR="0" wp14:anchorId="28D0D2B6" wp14:editId="34F23259">
             <wp:extent cx="5939790" cy="3895090"/>
@@ -8542,6 +8613,7 @@
         </w:rPr>
       </w:pPr>
       <w:r>
+        <w:lastRenderedPageBreak/>
         <w:t xml:space="preserve">Можно заметить, что при увеличении </w:t>
       </w:r>
       <m:oMath>
@@ -8605,7 +8677,6 @@
           <w:sz w:val="24"/>
           <w:szCs w:val="24"/>
         </w:rPr>
-        <w:lastRenderedPageBreak/>
         <w:t>Листинг</w:t>
       </w:r>
       <w:r>
@@ -9569,9 +9640,9 @@
           <w:noProof/>
         </w:rPr>
         <w:drawing>
-          <wp:inline distT="0" distB="0" distL="0" distR="0" wp14:anchorId="032E5C88" wp14:editId="1B6D0D33">
-            <wp:extent cx="5939790" cy="3895090"/>
-            <wp:effectExtent l="0" t="0" r="3810" b="0"/>
+          <wp:inline distT="0" distB="0" distL="0" distR="0" wp14:anchorId="032E5C88" wp14:editId="35B8DE40">
+            <wp:extent cx="5757062" cy="3775264"/>
+            <wp:effectExtent l="0" t="0" r="0" b="0"/>
             <wp:docPr id="14" name="Рисунок 14"/>
             <wp:cNvGraphicFramePr>
               <a:graphicFrameLocks xmlns:a="http://schemas.openxmlformats.org/drawingml/2006/main" noChangeAspect="1"/>
@@ -9592,7 +9663,7 @@
                   <pic:spPr>
                     <a:xfrm>
                       <a:off x="0" y="0"/>
-                      <a:ext cx="5939790" cy="3895090"/>
+                      <a:ext cx="5758404" cy="3776144"/>
                     </a:xfrm>
                     <a:prstGeom prst="rect">
                       <a:avLst/>
@@ -10481,16 +10552,6 @@
     </w:p>
     <w:p>
       <w:pPr>
-        <w:pStyle w:val="HTML"/>
-        <w:spacing w:after="200" w:line="244" w:lineRule="atLeast"/>
-        <w:rPr>
-          <w:color w:val="333333"/>
-          <w:lang w:val="en-US"/>
-        </w:rPr>
-      </w:pPr>
-    </w:p>
-    <w:p>
-      <w:pPr>
         <w:pStyle w:val="a7"/>
         <w:numPr>
           <w:ilvl w:val="1"/>
@@ -11657,6 +11718,56 @@
     </w:p>
     <w:p>
       <w:pPr>
+        <w:pStyle w:val="HTML"/>
+        <w:spacing w:after="200" w:line="244" w:lineRule="atLeast"/>
+        <w:rPr>
+          <w:color w:val="333333"/>
+          <w:lang w:val="en-US"/>
+        </w:rPr>
+      </w:pPr>
+    </w:p>
+    <w:p>
+      <w:pPr>
+        <w:pStyle w:val="HTML"/>
+        <w:spacing w:after="200" w:line="244" w:lineRule="atLeast"/>
+        <w:rPr>
+          <w:color w:val="333333"/>
+          <w:lang w:val="en-US"/>
+        </w:rPr>
+      </w:pPr>
+    </w:p>
+    <w:p>
+      <w:pPr>
+        <w:pStyle w:val="HTML"/>
+        <w:spacing w:after="200" w:line="244" w:lineRule="atLeast"/>
+        <w:rPr>
+          <w:color w:val="333333"/>
+          <w:lang w:val="en-US"/>
+        </w:rPr>
+      </w:pPr>
+    </w:p>
+    <w:p>
+      <w:pPr>
+        <w:pStyle w:val="HTML"/>
+        <w:spacing w:after="200" w:line="244" w:lineRule="atLeast"/>
+        <w:rPr>
+          <w:color w:val="333333"/>
+          <w:lang w:val="en-US"/>
+        </w:rPr>
+      </w:pPr>
+    </w:p>
+    <w:p>
+      <w:pPr>
+        <w:pStyle w:val="HTML"/>
+        <w:spacing w:after="200" w:line="244" w:lineRule="atLeast"/>
+        <w:rPr>
+          <w:color w:val="333333"/>
+          <w:lang w:val="en-US"/>
+        </w:rPr>
+      </w:pPr>
+    </w:p>
+    <w:p>
+      <w:pPr>
         <w:pStyle w:val="a7"/>
         <w:numPr>
           <w:ilvl w:val="1"/>
@@ -11673,6 +11784,7 @@
           <w:b/>
           <w:bCs/>
         </w:rPr>
+        <w:lastRenderedPageBreak/>
         <w:t xml:space="preserve">Преобразование с помощью встроенных в </w:t>
       </w:r>
       <w:r>
@@ -11790,7 +11902,6 @@
         <w:rPr>
           <w:noProof/>
         </w:rPr>
-        <w:lastRenderedPageBreak/>
         <w:drawing>
           <wp:inline distT="0" distB="0" distL="0" distR="0" wp14:anchorId="01CE8E20" wp14:editId="72CBB163">
             <wp:extent cx="5135270" cy="3367516"/>
@@ -12183,9 +12294,9 @@
           <w:noProof/>
         </w:rPr>
         <w:drawing>
-          <wp:inline distT="0" distB="0" distL="0" distR="0" wp14:anchorId="374F3E6D" wp14:editId="5CE38A1D">
-            <wp:extent cx="5137200" cy="3368782"/>
-            <wp:effectExtent l="0" t="0" r="6350" b="3175"/>
+          <wp:inline distT="0" distB="0" distL="0" distR="0" wp14:anchorId="374F3E6D" wp14:editId="1042E1AE">
+            <wp:extent cx="4857293" cy="3185229"/>
+            <wp:effectExtent l="0" t="0" r="635" b="0"/>
             <wp:docPr id="10" name="Рисунок 10"/>
             <wp:cNvGraphicFramePr>
               <a:graphicFrameLocks xmlns:a="http://schemas.openxmlformats.org/drawingml/2006/main" noChangeAspect="1"/>
@@ -12206,7 +12317,7 @@
                   <pic:spPr>
                     <a:xfrm>
                       <a:off x="0" y="0"/>
-                      <a:ext cx="5137200" cy="3368782"/>
+                      <a:ext cx="4859551" cy="3186710"/>
                     </a:xfrm>
                     <a:prstGeom prst="rect">
                       <a:avLst/>
@@ -13569,6 +13680,9 @@
         <w:jc w:val="center"/>
       </w:pPr>
       <w:r>
+        <w:rPr>
+          <w:noProof/>
+        </w:rPr>
         <w:drawing>
           <wp:inline distT="0" distB="0" distL="0" distR="0" wp14:anchorId="1A145974" wp14:editId="19B8709D">
             <wp:extent cx="4762500" cy="3810000"/>
@@ -13737,6 +13851,9 @@
         <w:jc w:val="center"/>
       </w:pPr>
       <w:r>
+        <w:rPr>
+          <w:noProof/>
+        </w:rPr>
         <w:drawing>
           <wp:inline distT="0" distB="0" distL="0" distR="0" wp14:anchorId="4A4CBECB" wp14:editId="7D406090">
             <wp:extent cx="4724400" cy="3143250"/>
@@ -13830,7 +13947,6 @@
         <w:rPr>
           <w:sz w:val="24"/>
           <w:szCs w:val="24"/>
-          <w:lang w:val="en-US"/>
         </w:rPr>
         <w:t xml:space="preserve">. </w:t>
       </w:r>
@@ -13889,23 +14005,7 @@
           <w:sz w:val="24"/>
           <w:szCs w:val="24"/>
         </w:rPr>
-        <w:t xml:space="preserve"> 1</w:t>
-      </w:r>
-      <w:r>
-        <w:rPr>
-          <w:rFonts w:cs="Times New Roman"/>
-          <w:sz w:val="24"/>
-          <w:szCs w:val="24"/>
-        </w:rPr>
-        <w:t>4</w:t>
-      </w:r>
-      <w:r>
-        <w:rPr>
-          <w:rFonts w:cs="Times New Roman"/>
-          <w:sz w:val="24"/>
-          <w:szCs w:val="24"/>
-        </w:rPr>
-        <w:t xml:space="preserve">. </w:t>
+        <w:t xml:space="preserve"> 14. </w:t>
       </w:r>
       <w:r>
         <w:rPr>
@@ -14497,24 +14597,9 @@
           <w:rFonts w:cs="Times New Roman"/>
           <w:sz w:val="24"/>
           <w:szCs w:val="24"/>
-        </w:rPr>
-        <w:t xml:space="preserve"> 1</w:t>
-      </w:r>
-      <w:r>
-        <w:rPr>
-          <w:rFonts w:cs="Times New Roman"/>
-          <w:sz w:val="24"/>
-          <w:szCs w:val="24"/>
-        </w:rPr>
-        <w:t>5</w:t>
-      </w:r>
-      <w:r>
-        <w:rPr>
-          <w:rFonts w:cs="Times New Roman"/>
-          <w:sz w:val="24"/>
-          <w:szCs w:val="24"/>
-        </w:rPr>
-        <w:t xml:space="preserve">. </w:t>
+          <w:lang w:val="en-US"/>
+        </w:rPr>
+        <w:t xml:space="preserve"> 15. </w:t>
       </w:r>
       <w:r>
         <w:rPr>
@@ -16565,55 +16650,7 @@
           <w:sz w:val="24"/>
           <w:szCs w:val="24"/>
         </w:rPr>
-        <w:t>Функци</w:t>
-      </w:r>
-      <w:r>
-        <w:rPr>
-          <w:rFonts w:cs="Times New Roman"/>
-          <w:sz w:val="24"/>
-          <w:szCs w:val="24"/>
-        </w:rPr>
-        <w:t>я</w:t>
-      </w:r>
-      <w:r>
-        <w:rPr>
-          <w:rFonts w:cs="Times New Roman"/>
-          <w:sz w:val="24"/>
-          <w:szCs w:val="24"/>
-        </w:rPr>
-        <w:t xml:space="preserve"> для</w:t>
-      </w:r>
-      <w:r>
-        <w:rPr>
-          <w:rFonts w:cs="Times New Roman"/>
-          <w:sz w:val="24"/>
-          <w:szCs w:val="24"/>
-        </w:rPr>
-        <w:t xml:space="preserve"> совместного</w:t>
-      </w:r>
-      <w:r>
-        <w:rPr>
-          <w:rFonts w:cs="Times New Roman"/>
-          <w:sz w:val="24"/>
-          <w:szCs w:val="24"/>
-        </w:rPr>
-        <w:t xml:space="preserve"> построения проекций</w:t>
-      </w:r>
-      <w:r>
-        <w:rPr>
-          <w:rFonts w:cs="Times New Roman"/>
-          <w:sz w:val="24"/>
-          <w:szCs w:val="24"/>
-        </w:rPr>
-        <w:t xml:space="preserve"> и</w:t>
-      </w:r>
-      <w:r>
-        <w:rPr>
-          <w:rFonts w:cs="Times New Roman"/>
-          <w:sz w:val="24"/>
-          <w:szCs w:val="24"/>
-        </w:rPr>
-        <w:t xml:space="preserve"> изображения</w:t>
+        <w:t>Функция для совместного построения проекций и изображения</w:t>
       </w:r>
       <w:r>
         <w:rPr>
@@ -17737,16 +17774,7 @@
           <w:bCs/>
           <w:szCs w:val="24"/>
         </w:rPr>
-        <w:t>Про</w:t>
-      </w:r>
-      <w:r>
-        <w:rPr>
-          <w:rFonts w:eastAsia="SFRM1000" w:cs="Times New Roman"/>
-          <w:b/>
-          <w:bCs/>
-          <w:szCs w:val="24"/>
-        </w:rPr>
-        <w:t>фили.</w:t>
+        <w:t>Профили.</w:t>
       </w:r>
     </w:p>
     <w:p>
@@ -17781,6 +17809,7 @@
       <w:r>
         <w:rPr>
           <w:rFonts w:eastAsia="SFRM1000" w:cs="Times New Roman"/>
+          <w:noProof/>
           <w:szCs w:val="24"/>
         </w:rPr>
         <w:drawing>
@@ -17929,31 +17958,7 @@
           <w:sz w:val="24"/>
           <w:szCs w:val="24"/>
         </w:rPr>
-        <w:t>Функци</w:t>
-      </w:r>
-      <w:r>
-        <w:rPr>
-          <w:rFonts w:cs="Times New Roman"/>
-          <w:sz w:val="24"/>
-          <w:szCs w:val="24"/>
-        </w:rPr>
-        <w:t>я</w:t>
-      </w:r>
-      <w:r>
-        <w:rPr>
-          <w:rFonts w:cs="Times New Roman"/>
-          <w:sz w:val="24"/>
-          <w:szCs w:val="24"/>
-        </w:rPr>
-        <w:t xml:space="preserve"> расчета про</w:t>
-      </w:r>
-      <w:r>
-        <w:rPr>
-          <w:rFonts w:cs="Times New Roman"/>
-          <w:sz w:val="24"/>
-          <w:szCs w:val="24"/>
-        </w:rPr>
-        <w:t>филя</w:t>
+        <w:t>Функция расчета профиля</w:t>
       </w:r>
       <w:r>
         <w:rPr>
@@ -18241,48 +18246,17 @@
           <w:rFonts w:cs="Times New Roman"/>
           <w:sz w:val="24"/>
           <w:szCs w:val="24"/>
-        </w:rPr>
-        <w:t xml:space="preserve"> 1</w:t>
-      </w:r>
-      <w:r>
-        <w:rPr>
-          <w:rFonts w:cs="Times New Roman"/>
-          <w:sz w:val="24"/>
-          <w:szCs w:val="24"/>
-        </w:rPr>
-        <w:t>8</w:t>
-      </w:r>
-      <w:r>
-        <w:rPr>
-          <w:rFonts w:cs="Times New Roman"/>
-          <w:sz w:val="24"/>
-          <w:szCs w:val="24"/>
-        </w:rPr>
-        <w:t xml:space="preserve">. </w:t>
-      </w:r>
-      <w:r>
-        <w:rPr>
-          <w:rFonts w:cs="Times New Roman"/>
-          <w:sz w:val="24"/>
-          <w:szCs w:val="24"/>
-        </w:rPr>
-        <w:t xml:space="preserve">Функция </w:t>
-      </w:r>
-      <w:r>
-        <w:rPr>
-          <w:rFonts w:cs="Times New Roman"/>
-          <w:sz w:val="24"/>
-          <w:szCs w:val="24"/>
-        </w:rPr>
-        <w:t>построения</w:t>
-      </w:r>
-      <w:r>
-        <w:rPr>
-          <w:rFonts w:cs="Times New Roman"/>
-          <w:sz w:val="24"/>
-          <w:szCs w:val="24"/>
-        </w:rPr>
-        <w:t xml:space="preserve"> профиля</w:t>
+          <w:lang w:val="en-US"/>
+        </w:rPr>
+        <w:t xml:space="preserve"> 18. </w:t>
+      </w:r>
+      <w:r>
+        <w:rPr>
+          <w:rFonts w:cs="Times New Roman"/>
+          <w:sz w:val="24"/>
+          <w:szCs w:val="24"/>
+        </w:rPr>
+        <w:t>Функция построения профиля</w:t>
       </w:r>
       <w:r>
         <w:rPr>
@@ -19204,15 +19178,7 @@
           <w:sz w:val="24"/>
           <w:szCs w:val="24"/>
         </w:rPr>
-        <w:t xml:space="preserve">Функция </w:t>
-      </w:r>
-      <w:r>
-        <w:rPr>
-          <w:rFonts w:cs="Times New Roman"/>
-          <w:sz w:val="24"/>
-          <w:szCs w:val="24"/>
-        </w:rPr>
-        <w:t>совместного построения изображения и его профиля</w:t>
+        <w:t>Функция совместного построения изображения и его профиля</w:t>
       </w:r>
       <w:r>
         <w:rPr>
@@ -19263,19 +19229,7 @@
           <w:szCs w:val="20"/>
           <w:lang w:val="ru-BY" w:eastAsia="ru-BY"/>
         </w:rPr>
-        <w:t>D</w:t>
-      </w:r>
-      <w:r>
-        <w:rPr>
-          <w:rFonts w:ascii="Courier New" w:eastAsia="Times New Roman" w:hAnsi="Courier New" w:cs="Courier New"/>
-          <w:b/>
-          <w:bCs/>
-          <w:color w:val="008800"/>
-          <w:sz w:val="20"/>
-          <w:szCs w:val="20"/>
-          <w:lang w:val="ru-BY" w:eastAsia="ru-BY"/>
-        </w:rPr>
-        <w:t>ef</w:t>
+        <w:t>Def</w:t>
       </w:r>
       <w:proofErr w:type="spellEnd"/>
       <w:r>

</xml_diff>